<commit_message>
Trabajando en la clase imagen
</commit_message>
<xml_diff>
--- a/Entrega 1/Descripcion por clases.docx
+++ b/Entrega 1/Descripcion por clases.docx
@@ -1250,23 +1250,7 @@
           <w:b/>
           <w:bCs/>
         </w:rPr>
-        <w:t xml:space="preserve">… Resto de sobrecargas de constructores encadenados entre sí, llegando al último constructor que debe asignar valores para todos los atributos de la clase. El encadenamiento se debe realizar con los DEFAULT </w:t>
-      </w:r>
-      <w:proofErr w:type="spellStart"/>
-      <w:r>
-        <w:rPr>
-          <w:b/>
-          <w:bCs/>
-        </w:rPr>
-        <w:t>values</w:t>
-      </w:r>
-      <w:proofErr w:type="spellEnd"/>
-      <w:r>
-        <w:rPr>
-          <w:b/>
-          <w:bCs/>
-        </w:rPr>
-        <w:t>.</w:t>
+        <w:t>… Resto de sobrecargas de constructores encadenados entre sí, llegando al último constructor que debe asignar valores para todos los atributos de la clase. El encadenamiento se debe realizar con los DEFAULT values.</w:t>
       </w:r>
     </w:p>
     <w:p>
@@ -1453,80 +1437,1030 @@
           <w:b/>
           <w:bCs/>
         </w:rPr>
+        <w:t xml:space="preserve">+ ColorOjos(EColores color_ojos) : bool </w:t>
+      </w:r>
+      <w:r>
+        <w:rPr>
+          <w:color w:val="FF0000"/>
+        </w:rPr>
+        <w:t>=&gt;</w:t>
+      </w:r>
+      <w:r>
+        <w:t xml:space="preserve"> Setter del atributo colorOjos. Retorna true si se logra hacer el cambio y false si no</w:t>
+      </w:r>
+    </w:p>
+    <w:p>
+      <w:pPr>
+        <w:pStyle w:val="Prrafodelista"/>
+        <w:numPr>
+          <w:ilvl w:val="0"/>
+          <w:numId w:val="6"/>
+        </w:numPr>
+        <w:jc w:val="both"/>
+      </w:pPr>
+      <w:r>
+        <w:rPr>
+          <w:b/>
+          <w:bCs/>
+        </w:rPr>
+        <w:t xml:space="preserve">+ ColorOjos() : EColores </w:t>
+      </w:r>
+      <w:r>
+        <w:rPr>
+          <w:color w:val="FF0000"/>
+        </w:rPr>
+        <w:t>=&gt;</w:t>
+      </w:r>
+      <w:r>
+        <w:t xml:space="preserve"> Getter del atributo colorOjos</w:t>
+      </w:r>
+    </w:p>
+    <w:p>
+      <w:pPr>
+        <w:pStyle w:val="Prrafodelista"/>
+        <w:numPr>
+          <w:ilvl w:val="0"/>
+          <w:numId w:val="6"/>
+        </w:numPr>
+        <w:jc w:val="both"/>
+      </w:pPr>
+      <w:r>
+        <w:rPr>
+          <w:b/>
+          <w:bCs/>
+        </w:rPr>
+        <w:t xml:space="preserve">+ ColorCabello(EColores color_cabello) : bool </w:t>
+      </w:r>
+      <w:r>
+        <w:rPr>
+          <w:color w:val="FF0000"/>
+        </w:rPr>
+        <w:t>=&gt;</w:t>
+      </w:r>
+      <w:r>
+        <w:t xml:space="preserve"> Setter del atributo colorCabello. Retorna true si se logra hacer el cambio y false si no</w:t>
+      </w:r>
+    </w:p>
+    <w:p>
+      <w:pPr>
+        <w:pStyle w:val="Prrafodelista"/>
+        <w:numPr>
+          <w:ilvl w:val="0"/>
+          <w:numId w:val="6"/>
+        </w:numPr>
+        <w:jc w:val="both"/>
+      </w:pPr>
+      <w:r>
+        <w:rPr>
+          <w:b/>
+          <w:bCs/>
+        </w:rPr>
+        <w:t xml:space="preserve">+ ColorCabello() : EColores </w:t>
+      </w:r>
+      <w:r>
+        <w:rPr>
+          <w:color w:val="FF0000"/>
+        </w:rPr>
+        <w:t>=&gt;</w:t>
+      </w:r>
+      <w:r>
+        <w:t xml:space="preserve"> Getter del atributo colorCabello</w:t>
+      </w:r>
+    </w:p>
+    <w:p>
+      <w:pPr>
+        <w:pStyle w:val="Prrafodelista"/>
+        <w:numPr>
+          <w:ilvl w:val="0"/>
+          <w:numId w:val="6"/>
+        </w:numPr>
+        <w:jc w:val="both"/>
+      </w:pPr>
+      <w:r>
+        <w:rPr>
+          <w:b/>
+          <w:bCs/>
+        </w:rPr>
+        <w:t xml:space="preserve">+ Sexo(ESexo sexo ) : bool </w:t>
+      </w:r>
+      <w:r>
+        <w:rPr>
+          <w:color w:val="FF0000"/>
+        </w:rPr>
+        <w:t>=&gt;</w:t>
+      </w:r>
+      <w:r>
+        <w:t xml:space="preserve"> Setter del atributo sexo. Retorna true si se logra hacer el cambio y false si no</w:t>
+      </w:r>
+    </w:p>
+    <w:p>
+      <w:pPr>
+        <w:pStyle w:val="Prrafodelista"/>
+        <w:numPr>
+          <w:ilvl w:val="0"/>
+          <w:numId w:val="6"/>
+        </w:numPr>
+        <w:jc w:val="both"/>
+      </w:pPr>
+      <w:r>
+        <w:rPr>
+          <w:b/>
+          <w:bCs/>
+        </w:rPr>
+        <w:t xml:space="preserve">+ Sexo() : ESexo </w:t>
+      </w:r>
+      <w:r>
+        <w:rPr>
+          <w:color w:val="FF0000"/>
+        </w:rPr>
+        <w:t>=&gt;</w:t>
+      </w:r>
+      <w:r>
+        <w:t xml:space="preserve"> Getter del atributo sexo</w:t>
+      </w:r>
+    </w:p>
+    <w:p>
+      <w:pPr>
+        <w:pStyle w:val="Prrafodelista"/>
+        <w:numPr>
+          <w:ilvl w:val="0"/>
+          <w:numId w:val="6"/>
+        </w:numPr>
+        <w:jc w:val="both"/>
+      </w:pPr>
+      <w:r>
+        <w:rPr>
+          <w:b/>
+          <w:bCs/>
+        </w:rPr>
+        <w:t xml:space="preserve">+ FechaNacimiento(DateTime fecha_nacimiento) : bool </w:t>
+      </w:r>
+      <w:r>
+        <w:rPr>
+          <w:color w:val="FF0000"/>
+        </w:rPr>
+        <w:t>=&gt;</w:t>
+      </w:r>
+      <w:r>
+        <w:t xml:space="preserve"> Setter del atributo fechaNacimiento. Retorna true si se logra hacer el cambio y false si no</w:t>
+      </w:r>
+    </w:p>
+    <w:p>
+      <w:pPr>
+        <w:pStyle w:val="Prrafodelista"/>
+        <w:numPr>
+          <w:ilvl w:val="0"/>
+          <w:numId w:val="6"/>
+        </w:numPr>
+        <w:jc w:val="both"/>
+      </w:pPr>
+      <w:r>
+        <w:rPr>
+          <w:b/>
+          <w:bCs/>
+        </w:rPr>
+        <w:t xml:space="preserve">+  FechaNacimiento() : DateTime </w:t>
+      </w:r>
+      <w:r>
+        <w:rPr>
+          <w:color w:val="FF0000"/>
+        </w:rPr>
+        <w:t>=&gt;</w:t>
+      </w:r>
+      <w:r>
+        <w:t xml:space="preserve"> Getter del atributo fechaNacimiento</w:t>
+      </w:r>
+    </w:p>
+    <w:p>
+      <w:pPr>
+        <w:pStyle w:val="Prrafodelista"/>
+        <w:numPr>
+          <w:ilvl w:val="0"/>
+          <w:numId w:val="6"/>
+        </w:numPr>
+        <w:jc w:val="both"/>
+      </w:pPr>
+      <w:r>
+        <w:rPr>
+          <w:b/>
+          <w:bCs/>
+        </w:rPr>
+        <w:t xml:space="preserve">+  Coordenadas(double[4] coordenadas) : bool </w:t>
+      </w:r>
+      <w:r>
+        <w:rPr>
+          <w:color w:val="FF0000"/>
+        </w:rPr>
+        <w:t>=&gt;</w:t>
+      </w:r>
+      <w:r>
+        <w:t xml:space="preserve"> Setter del atributo coordenadas. Retorna true si se logra hacer el cambio y false si no</w:t>
+      </w:r>
+    </w:p>
+    <w:p>
+      <w:pPr>
+        <w:pStyle w:val="Prrafodelista"/>
+        <w:numPr>
+          <w:ilvl w:val="0"/>
+          <w:numId w:val="6"/>
+        </w:numPr>
+        <w:jc w:val="both"/>
+      </w:pPr>
+      <w:r>
+        <w:rPr>
+          <w:b/>
+          <w:bCs/>
+        </w:rPr>
+        <w:t xml:space="preserve">+ Coordenadas() : double[4] </w:t>
+      </w:r>
+      <w:r>
+        <w:rPr>
+          <w:color w:val="FF0000"/>
+        </w:rPr>
+        <w:t>=&gt;</w:t>
+      </w:r>
+      <w:r>
+        <w:t xml:space="preserve"> Getter del atributo coordenadas</w:t>
+      </w:r>
+    </w:p>
+    <w:p>
+      <w:pPr>
+        <w:jc w:val="both"/>
+      </w:pPr>
+    </w:p>
+    <w:p>
+      <w:pPr>
+        <w:jc w:val="center"/>
+        <w:rPr>
+          <w:b/>
+          <w:bCs/>
+        </w:rPr>
+      </w:pPr>
+      <w:r>
+        <w:rPr>
+          <w:b/>
+          <w:bCs/>
+        </w:rPr>
+        <w:t>CLASS: Etiqueta</w:t>
+      </w:r>
+      <w:r>
+        <w:rPr>
+          <w:b/>
+          <w:bCs/>
+        </w:rPr>
+        <w:t>Especial</w:t>
+      </w:r>
+    </w:p>
+    <w:p>
+      <w:pPr>
+        <w:jc w:val="both"/>
+      </w:pPr>
+      <w:r>
+        <w:t>Esta clase sirve</w:t>
+      </w:r>
+      <w:r>
+        <w:t xml:space="preserve"> para agregar etiquetas especiales a una imagen. Según el enunciado, esta debe contener ubicación geográfica, la dirección y el fotógrafo, dejando libre para que el equipo elija otros dos atributos. En este caso, elegimos usar agregar el motivo de la foto (string) y si la foto es una selfie o no (un bool). </w:t>
+      </w:r>
+      <w:r>
+        <w:t>En este caso, todos los valores son opcionales, así que todos tienen valores default.</w:t>
+      </w:r>
+      <w:r>
+        <w:t xml:space="preserve"> Para </w:t>
+      </w:r>
+      <w:r>
+        <w:t>la ubicación geográfica, planeamos usar GMap.NET, que permite insertar mapas en forms, para que el usuario pueda seleccionar la ubicación geográfica de la foto. En este caso, la ubicación esta dada por dos doubles, que corresponden a los valores de latitud y longitud.</w:t>
+      </w:r>
+      <w:r>
+        <w:t xml:space="preserve"> Ademas, el valor mas largo que se puede ingresar es el motivo, por lo que se agrega un default para su longitud máxima, para evitar cualquier tipo de problemas.</w:t>
+      </w:r>
+    </w:p>
+    <w:p>
+      <w:pPr>
+        <w:jc w:val="both"/>
+        <w:rPr>
+          <w:u w:val="single"/>
+        </w:rPr>
+      </w:pPr>
+      <w:r>
+        <w:rPr>
+          <w:u w:val="single"/>
+        </w:rPr>
+        <w:t>Atributos:</w:t>
+      </w:r>
+    </w:p>
+    <w:p>
+      <w:pPr>
+        <w:pStyle w:val="Prrafodelista"/>
+        <w:numPr>
+          <w:ilvl w:val="0"/>
+          <w:numId w:val="8"/>
+        </w:numPr>
+        <w:jc w:val="both"/>
+      </w:pPr>
+      <w:r>
+        <w:rPr>
+          <w:b/>
+          <w:bCs/>
+        </w:rPr>
+        <w:t xml:space="preserve">- ubicacionGeografica : </w:t>
+      </w:r>
+      <w:r>
+        <w:rPr>
+          <w:b/>
+          <w:bCs/>
+        </w:rPr>
+        <w:t xml:space="preserve">double[2] </w:t>
+      </w:r>
+      <w:r>
+        <w:rPr>
+          <w:color w:val="FF0000"/>
+        </w:rPr>
+        <w:t xml:space="preserve">=&gt; </w:t>
+      </w:r>
+      <w:r>
+        <w:t xml:space="preserve">Atributo de ubicacionGeografica de la etiqueta. </w:t>
+      </w:r>
+    </w:p>
+    <w:p>
+      <w:pPr>
+        <w:pStyle w:val="Prrafodelista"/>
+        <w:numPr>
+          <w:ilvl w:val="0"/>
+          <w:numId w:val="8"/>
+        </w:numPr>
+        <w:jc w:val="both"/>
+      </w:pPr>
+      <w:r>
+        <w:rPr>
+          <w:b/>
+          <w:bCs/>
+        </w:rPr>
+        <w:t xml:space="preserve">- DEFAULT_UBICACION_GEOGRAFICA : </w:t>
+      </w:r>
+      <w:r>
+        <w:rPr>
+          <w:b/>
+          <w:bCs/>
+        </w:rPr>
+        <w:t>double[2]</w:t>
+      </w:r>
+      <w:r>
+        <w:rPr>
+          <w:b/>
+          <w:bCs/>
+        </w:rPr>
+        <w:t xml:space="preserve"> </w:t>
+      </w:r>
+      <w:r>
+        <w:rPr>
+          <w:color w:val="FF0000"/>
+        </w:rPr>
+        <w:t xml:space="preserve">=&gt; </w:t>
+      </w:r>
+      <w:r>
+        <w:t>Valor default de la ubicación geográfica. Debe</w:t>
+      </w:r>
+      <w:r>
+        <w:t>ra ser [0.0 , 0.0].</w:t>
+      </w:r>
+    </w:p>
+    <w:p>
+      <w:pPr>
+        <w:pStyle w:val="Prrafodelista"/>
+        <w:numPr>
+          <w:ilvl w:val="0"/>
+          <w:numId w:val="8"/>
+        </w:numPr>
+        <w:jc w:val="both"/>
+      </w:pPr>
+      <w:r>
+        <w:rPr>
+          <w:b/>
+          <w:bCs/>
+        </w:rPr>
+        <w:t>- dirección : string</w:t>
+      </w:r>
+      <w:r>
+        <w:rPr>
+          <w:b/>
+          <w:bCs/>
+        </w:rPr>
+        <w:t xml:space="preserve"> </w:t>
+      </w:r>
+      <w:r>
+        <w:rPr>
+          <w:color w:val="FF0000"/>
+        </w:rPr>
+        <w:t xml:space="preserve">=&gt; </w:t>
+      </w:r>
+      <w:r>
+        <w:t xml:space="preserve">Atributo de dirección </w:t>
+      </w:r>
+      <w:r>
+        <w:t>de la etiqueta</w:t>
+      </w:r>
+    </w:p>
+    <w:p>
+      <w:pPr>
+        <w:pStyle w:val="Prrafodelista"/>
+        <w:numPr>
+          <w:ilvl w:val="0"/>
+          <w:numId w:val="8"/>
+        </w:numPr>
+        <w:jc w:val="both"/>
+      </w:pPr>
+      <w:r>
+        <w:rPr>
+          <w:b/>
+          <w:bCs/>
+        </w:rPr>
+        <w:t>- DEFAULT_DIRECCION : string</w:t>
+      </w:r>
+      <w:r>
+        <w:rPr>
+          <w:b/>
+          <w:bCs/>
+        </w:rPr>
+        <w:t xml:space="preserve"> </w:t>
+      </w:r>
+      <w:r>
+        <w:rPr>
+          <w:color w:val="FF0000"/>
+        </w:rPr>
+        <w:t xml:space="preserve">=&gt; </w:t>
+      </w:r>
+      <w:r>
+        <w:t>Atributo default de la dirección. Debera ser null</w:t>
+      </w:r>
+    </w:p>
+    <w:p>
+      <w:pPr>
+        <w:pStyle w:val="Prrafodelista"/>
+        <w:numPr>
+          <w:ilvl w:val="0"/>
+          <w:numId w:val="8"/>
+        </w:numPr>
+        <w:jc w:val="both"/>
+      </w:pPr>
+      <w:r>
+        <w:rPr>
+          <w:b/>
+          <w:bCs/>
+        </w:rPr>
+        <w:t>- fotógrafo : string</w:t>
+      </w:r>
+      <w:r>
+        <w:rPr>
+          <w:b/>
+          <w:bCs/>
+        </w:rPr>
+        <w:t xml:space="preserve"> </w:t>
+      </w:r>
+      <w:r>
+        <w:rPr>
+          <w:color w:val="FF0000"/>
+        </w:rPr>
+        <w:t xml:space="preserve">=&gt; </w:t>
+      </w:r>
+      <w:r>
+        <w:t>Atributo de fotógrafo de la etiqueta</w:t>
+      </w:r>
+    </w:p>
+    <w:p>
+      <w:pPr>
+        <w:pStyle w:val="Prrafodelista"/>
+        <w:numPr>
+          <w:ilvl w:val="0"/>
+          <w:numId w:val="8"/>
+        </w:numPr>
+        <w:jc w:val="both"/>
+      </w:pPr>
+      <w:r>
+        <w:rPr>
+          <w:b/>
+          <w:bCs/>
+        </w:rPr>
+        <w:t>- DEFAULT_FOTOGRAFO : string</w:t>
+      </w:r>
+      <w:r>
+        <w:t xml:space="preserve"> </w:t>
+      </w:r>
+      <w:r>
+        <w:rPr>
+          <w:color w:val="FF0000"/>
+        </w:rPr>
+        <w:t xml:space="preserve">=&gt; </w:t>
+      </w:r>
+      <w:r>
+        <w:t>Atributo default de fotógrafo. Debera ser null</w:t>
+      </w:r>
+    </w:p>
+    <w:p>
+      <w:pPr>
+        <w:pStyle w:val="Prrafodelista"/>
+        <w:numPr>
+          <w:ilvl w:val="0"/>
+          <w:numId w:val="8"/>
+        </w:numPr>
+        <w:jc w:val="both"/>
+      </w:pPr>
+      <w:r>
+        <w:rPr>
+          <w:b/>
+          <w:bCs/>
+        </w:rPr>
+        <w:t>- motivo : string</w:t>
+      </w:r>
+      <w:r>
+        <w:rPr>
+          <w:b/>
+          <w:bCs/>
+        </w:rPr>
+        <w:t xml:space="preserve"> </w:t>
+      </w:r>
+      <w:r>
+        <w:rPr>
+          <w:color w:val="FF0000"/>
+        </w:rPr>
+        <w:t xml:space="preserve">=&gt; </w:t>
+      </w:r>
+      <w:r>
+        <w:t>Atributo de motivo para la etiqueta</w:t>
+      </w:r>
+    </w:p>
+    <w:p>
+      <w:pPr>
+        <w:pStyle w:val="Prrafodelista"/>
+        <w:numPr>
+          <w:ilvl w:val="0"/>
+          <w:numId w:val="8"/>
+        </w:numPr>
+        <w:jc w:val="both"/>
+      </w:pPr>
+      <w:r>
+        <w:rPr>
+          <w:b/>
+          <w:bCs/>
+        </w:rPr>
+        <w:t>-DEFAULT_MOTIVO : string</w:t>
+      </w:r>
+      <w:r>
+        <w:rPr>
+          <w:b/>
+          <w:bCs/>
+        </w:rPr>
+        <w:t xml:space="preserve"> </w:t>
+      </w:r>
+      <w:r>
+        <w:rPr>
+          <w:color w:val="FF0000"/>
+        </w:rPr>
+        <w:t xml:space="preserve">=&gt; </w:t>
+      </w:r>
+      <w:r>
+        <w:t>Atributo default del motivo. Debera ser null</w:t>
+      </w:r>
+    </w:p>
+    <w:p>
+      <w:pPr>
+        <w:pStyle w:val="Prrafodelista"/>
+        <w:numPr>
+          <w:ilvl w:val="0"/>
+          <w:numId w:val="8"/>
+        </w:numPr>
+        <w:jc w:val="both"/>
+      </w:pPr>
+      <w:r>
+        <w:rPr>
+          <w:b/>
+          <w:bCs/>
+        </w:rPr>
+        <w:t xml:space="preserve">-DEFAULT_LONG_MAX_MOTIVO : int </w:t>
+      </w:r>
+      <w:r>
+        <w:rPr>
+          <w:color w:val="FF0000"/>
+        </w:rPr>
+        <w:t xml:space="preserve">=&gt; </w:t>
+      </w:r>
+      <w:r>
+        <w:t>Atributo de la</w:t>
+      </w:r>
+      <w:r>
+        <w:t xml:space="preserve"> longitud máxima que puede tener motivo</w:t>
+      </w:r>
+    </w:p>
+    <w:p>
+      <w:pPr>
+        <w:pStyle w:val="Prrafodelista"/>
+        <w:numPr>
+          <w:ilvl w:val="0"/>
+          <w:numId w:val="8"/>
+        </w:numPr>
+        <w:jc w:val="both"/>
+      </w:pPr>
+      <w:r>
+        <w:rPr>
+          <w:b/>
+          <w:bCs/>
+        </w:rPr>
+        <w:lastRenderedPageBreak/>
+        <w:t>- selfie : bool</w:t>
+      </w:r>
+      <w:r>
+        <w:t xml:space="preserve"> </w:t>
+      </w:r>
+      <w:r>
+        <w:rPr>
+          <w:color w:val="FF0000"/>
+        </w:rPr>
+        <w:t xml:space="preserve">=&gt; </w:t>
+      </w:r>
+      <w:r>
+        <w:t>Atributo de selfie de la etiqueta. Es true si lo es, y false si no.</w:t>
+      </w:r>
+    </w:p>
+    <w:p>
+      <w:pPr>
+        <w:pStyle w:val="Prrafodelista"/>
+        <w:numPr>
+          <w:ilvl w:val="0"/>
+          <w:numId w:val="8"/>
+        </w:numPr>
+        <w:jc w:val="both"/>
+      </w:pPr>
+      <w:r>
+        <w:rPr>
+          <w:b/>
+          <w:bCs/>
+        </w:rPr>
+        <w:t>- DEFAULT_SELFIE : bool</w:t>
+      </w:r>
+      <w:r>
+        <w:rPr>
+          <w:b/>
+          <w:bCs/>
+        </w:rPr>
+        <w:t xml:space="preserve"> </w:t>
+      </w:r>
+      <w:r>
+        <w:rPr>
+          <w:color w:val="FF0000"/>
+        </w:rPr>
+        <w:t xml:space="preserve">=&gt; </w:t>
+      </w:r>
+      <w:r>
+        <w:t>Atributo default de se</w:t>
+      </w:r>
+      <w:r>
+        <w:t>lfie. Debera ser false</w:t>
+      </w:r>
+    </w:p>
+    <w:p>
+      <w:pPr>
+        <w:jc w:val="both"/>
+        <w:rPr>
+          <w:u w:val="single"/>
+        </w:rPr>
+      </w:pPr>
+      <w:r>
+        <w:rPr>
+          <w:u w:val="single"/>
+        </w:rPr>
+        <w:t>Métodos</w:t>
+      </w:r>
+    </w:p>
+    <w:p>
+      <w:pPr>
+        <w:pStyle w:val="Prrafodelista"/>
+        <w:numPr>
+          <w:ilvl w:val="0"/>
+          <w:numId w:val="9"/>
+        </w:numPr>
+        <w:jc w:val="both"/>
+      </w:pPr>
+      <w:r>
+        <w:rPr>
+          <w:b/>
+          <w:bCs/>
+        </w:rPr>
+        <w:t>+ EtiquetaEspecial()</w:t>
+      </w:r>
+      <w:r>
+        <w:t xml:space="preserve"> </w:t>
+      </w:r>
+      <w:r>
+        <w:rPr>
+          <w:color w:val="FF0000"/>
+        </w:rPr>
+        <w:t>=&gt;</w:t>
+      </w:r>
+      <w:r>
+        <w:rPr>
+          <w:color w:val="FF0000"/>
+        </w:rPr>
+        <w:t xml:space="preserve"> </w:t>
+      </w:r>
+      <w:r>
+        <w:rPr>
+          <w:color w:val="000000" w:themeColor="text1"/>
+        </w:rPr>
+        <w:t>Constructor parameterless</w:t>
+      </w:r>
+    </w:p>
+    <w:p>
+      <w:pPr>
+        <w:pStyle w:val="Prrafodelista"/>
+        <w:numPr>
+          <w:ilvl w:val="0"/>
+          <w:numId w:val="9"/>
+        </w:numPr>
+        <w:jc w:val="both"/>
+      </w:pPr>
+      <w:r>
+        <w:rPr>
+          <w:b/>
+          <w:bCs/>
+        </w:rPr>
+        <w:t xml:space="preserve">+ EtiquetaEspecial(double[2] ubicacionGeografica) </w:t>
+      </w:r>
+      <w:r>
+        <w:rPr>
+          <w:color w:val="FF0000"/>
+        </w:rPr>
+        <w:t xml:space="preserve">=&gt; </w:t>
+      </w:r>
+      <w:r>
+        <w:t>Constructor sobrecargado</w:t>
+      </w:r>
+    </w:p>
+    <w:p>
+      <w:pPr>
+        <w:pStyle w:val="Prrafodelista"/>
+        <w:numPr>
+          <w:ilvl w:val="0"/>
+          <w:numId w:val="9"/>
+        </w:numPr>
+        <w:jc w:val="both"/>
+      </w:pPr>
+      <w:r>
+        <w:rPr>
+          <w:b/>
+          <w:bCs/>
+        </w:rPr>
+        <w:t>+ EtiquetaEspecial(double[2] ubicacionGeografica, string dirección)</w:t>
+      </w:r>
+      <w:r>
+        <w:t xml:space="preserve"> </w:t>
+      </w:r>
+      <w:r>
+        <w:rPr>
+          <w:color w:val="FF0000"/>
+        </w:rPr>
+        <w:t>=&gt;</w:t>
+      </w:r>
+      <w:r>
+        <w:t xml:space="preserve"> Constructor sobrecargado</w:t>
+      </w:r>
+    </w:p>
+    <w:p>
+      <w:pPr>
+        <w:pStyle w:val="Prrafodelista"/>
+        <w:numPr>
+          <w:ilvl w:val="0"/>
+          <w:numId w:val="9"/>
+        </w:numPr>
+        <w:jc w:val="both"/>
+      </w:pPr>
+      <w:r>
+        <w:rPr>
+          <w:b/>
+          <w:bCs/>
+        </w:rPr>
+        <w:t>… Resto de sobrecargas de constructores encadenados entre sí, llegando al último constructor que debe asignar valores para todos los atributos de la clase. El encadenamiento se debe realizar con los DEFAULT values</w:t>
+      </w:r>
+      <w:r>
+        <w:rPr>
+          <w:b/>
+          <w:bCs/>
+        </w:rPr>
+        <w:t xml:space="preserve"> cuando alguno de ellos no este dado</w:t>
+      </w:r>
+    </w:p>
+    <w:p>
+      <w:pPr>
+        <w:pStyle w:val="Prrafodelista"/>
+        <w:numPr>
+          <w:ilvl w:val="0"/>
+          <w:numId w:val="9"/>
+        </w:numPr>
+        <w:jc w:val="both"/>
+      </w:pPr>
+      <w:r>
+        <w:rPr>
+          <w:b/>
+          <w:bCs/>
+        </w:rPr>
+        <w:t xml:space="preserve">+ UbicacionGeografica(double[2] ubicacionGeografica) : bool </w:t>
+      </w:r>
+      <w:r>
+        <w:rPr>
+          <w:color w:val="FF0000"/>
+        </w:rPr>
+        <w:t>=&gt;</w:t>
+      </w:r>
+      <w:r>
+        <w:t xml:space="preserve"> Setter de la ubicación geográfica. En el se debe revisar que la ubicación geográfica ingresada es </w:t>
+      </w:r>
+      <w:r>
+        <w:t>válida</w:t>
+      </w:r>
+      <w:r>
+        <w:t xml:space="preserve"> (es una ubicación que existe). Retorna true si se logra hacer el cambio y false si no</w:t>
+      </w:r>
+    </w:p>
+    <w:p>
+      <w:pPr>
+        <w:pStyle w:val="Prrafodelista"/>
+        <w:numPr>
+          <w:ilvl w:val="0"/>
+          <w:numId w:val="9"/>
+        </w:numPr>
+        <w:jc w:val="both"/>
+      </w:pPr>
+      <w:r>
+        <w:rPr>
+          <w:b/>
+          <w:bCs/>
+        </w:rPr>
+        <w:t xml:space="preserve">+ UbicacionGeografica() : double[2] </w:t>
+      </w:r>
+      <w:r>
+        <w:rPr>
+          <w:color w:val="FF0000"/>
+        </w:rPr>
+        <w:t xml:space="preserve">=&gt; </w:t>
+      </w:r>
+      <w:r>
+        <w:t>Setter de la ubicación geografica</w:t>
+      </w:r>
+    </w:p>
+    <w:p>
+      <w:pPr>
+        <w:pStyle w:val="Prrafodelista"/>
+        <w:numPr>
+          <w:ilvl w:val="0"/>
+          <w:numId w:val="9"/>
+        </w:numPr>
+        <w:jc w:val="both"/>
+      </w:pPr>
+      <w:r>
+        <w:rPr>
+          <w:b/>
+          <w:bCs/>
+        </w:rPr>
+        <w:t xml:space="preserve">+ Direccion(string dirección) : bool </w:t>
+      </w:r>
+      <w:r>
+        <w:rPr>
+          <w:color w:val="FF0000"/>
+        </w:rPr>
+        <w:t>=&gt;</w:t>
+      </w:r>
+      <w:r>
+        <w:t xml:space="preserve"> Setter de la</w:t>
+      </w:r>
+      <w:r>
+        <w:t xml:space="preserve"> dirección. Retorna true si se logra hacer el cambio y false si no (por cualquier motivo).</w:t>
+      </w:r>
+    </w:p>
+    <w:p>
+      <w:pPr>
+        <w:pStyle w:val="Prrafodelista"/>
+        <w:numPr>
+          <w:ilvl w:val="0"/>
+          <w:numId w:val="9"/>
+        </w:numPr>
+        <w:jc w:val="both"/>
+      </w:pPr>
+      <w:r>
+        <w:rPr>
+          <w:b/>
+          <w:bCs/>
+        </w:rPr>
+        <w:t xml:space="preserve">+ Direccion() : string </w:t>
+      </w:r>
+      <w:r>
+        <w:rPr>
+          <w:color w:val="FF0000"/>
+        </w:rPr>
+        <w:t>=&gt;</w:t>
+      </w:r>
+      <w:r>
+        <w:t xml:space="preserve"> Getter de la </w:t>
+      </w:r>
+      <w:r>
+        <w:t xml:space="preserve">dirección. </w:t>
+      </w:r>
+    </w:p>
+    <w:p>
+      <w:pPr>
+        <w:pStyle w:val="Prrafodelista"/>
+        <w:numPr>
+          <w:ilvl w:val="0"/>
+          <w:numId w:val="9"/>
+        </w:numPr>
+        <w:jc w:val="both"/>
+      </w:pPr>
+      <w:r>
+        <w:rPr>
+          <w:b/>
+          <w:bCs/>
+        </w:rPr>
         <w:t xml:space="preserve">+ </w:t>
       </w:r>
-      <w:proofErr w:type="spellStart"/>
-      <w:r>
-        <w:rPr>
-          <w:b/>
-          <w:bCs/>
-        </w:rPr>
-        <w:t>ColorOjos</w:t>
-      </w:r>
-      <w:proofErr w:type="spellEnd"/>
-      <w:r>
-        <w:rPr>
-          <w:b/>
-          <w:bCs/>
-        </w:rPr>
-        <w:t>(</w:t>
-      </w:r>
-      <w:proofErr w:type="spellStart"/>
-      <w:r>
-        <w:rPr>
-          <w:b/>
-          <w:bCs/>
-        </w:rPr>
-        <w:t>EColores</w:t>
-      </w:r>
-      <w:proofErr w:type="spellEnd"/>
-      <w:r>
-        <w:rPr>
-          <w:b/>
-          <w:bCs/>
-        </w:rPr>
-        <w:t xml:space="preserve"> </w:t>
-      </w:r>
-      <w:proofErr w:type="spellStart"/>
-      <w:r>
-        <w:rPr>
-          <w:b/>
-          <w:bCs/>
-        </w:rPr>
-        <w:t>color_ojos</w:t>
-      </w:r>
-      <w:proofErr w:type="spellEnd"/>
-      <w:r>
-        <w:rPr>
-          <w:b/>
-          <w:bCs/>
-        </w:rPr>
-        <w:t xml:space="preserve">) : </w:t>
-      </w:r>
-      <w:proofErr w:type="spellStart"/>
-      <w:r>
-        <w:rPr>
-          <w:b/>
-          <w:bCs/>
-        </w:rPr>
-        <w:t>bool</w:t>
-      </w:r>
-      <w:proofErr w:type="spellEnd"/>
-      <w:r>
-        <w:rPr>
-          <w:b/>
-          <w:bCs/>
-        </w:rPr>
-        <w:t xml:space="preserve"> </w:t>
+      <w:r>
+        <w:rPr>
+          <w:b/>
+          <w:bCs/>
+        </w:rPr>
+        <w:t>Fotografo</w:t>
+      </w:r>
+      <w:r>
+        <w:rPr>
+          <w:b/>
+          <w:bCs/>
+        </w:rPr>
+        <w:t>(string</w:t>
+      </w:r>
+      <w:r>
+        <w:rPr>
+          <w:b/>
+          <w:bCs/>
+        </w:rPr>
+        <w:t xml:space="preserve"> fotografo</w:t>
+      </w:r>
+      <w:r>
+        <w:rPr>
+          <w:b/>
+          <w:bCs/>
+        </w:rPr>
+        <w:t xml:space="preserve">) : bool </w:t>
       </w:r>
       <w:r>
         <w:rPr>
           <w:color w:val="FF0000"/>
         </w:rPr>
+        <w:t xml:space="preserve">=&gt; </w:t>
+      </w:r>
+      <w:r>
+        <w:t>Setter de</w:t>
+      </w:r>
+      <w:r>
+        <w:t>l fotografo. Retorna true si se logra hacer el cambio y false si no (por cualquier motivo).</w:t>
+      </w:r>
+    </w:p>
+    <w:p>
+      <w:pPr>
+        <w:pStyle w:val="Prrafodelista"/>
+        <w:numPr>
+          <w:ilvl w:val="0"/>
+          <w:numId w:val="9"/>
+        </w:numPr>
+        <w:jc w:val="both"/>
+      </w:pPr>
+      <w:r>
+        <w:rPr>
+          <w:b/>
+          <w:bCs/>
+        </w:rPr>
+        <w:t xml:space="preserve">+ </w:t>
+      </w:r>
+      <w:r>
+        <w:rPr>
+          <w:b/>
+          <w:bCs/>
+        </w:rPr>
+        <w:t>Fotografo</w:t>
+      </w:r>
+      <w:r>
+        <w:rPr>
+          <w:b/>
+          <w:bCs/>
+        </w:rPr>
+        <w:t xml:space="preserve">() : string </w:t>
+      </w:r>
+      <w:r>
+        <w:rPr>
+          <w:color w:val="FF0000"/>
+        </w:rPr>
         <w:t>=&gt;</w:t>
       </w:r>
       <w:r>
-        <w:t xml:space="preserve"> Setter del atributo colorOjos. Retorna true si se logra hacer el cambio y false si no</w:t>
+        <w:t xml:space="preserve"> Getter de</w:t>
+      </w:r>
+      <w:r>
+        <w:t>l fotógrafo</w:t>
       </w:r>
     </w:p>
     <w:p>
@@ -1534,25 +2468,59 @@
         <w:pStyle w:val="Prrafodelista"/>
         <w:numPr>
           <w:ilvl w:val="0"/>
-          <w:numId w:val="6"/>
-        </w:numPr>
-        <w:jc w:val="both"/>
-      </w:pPr>
-      <w:r>
-        <w:rPr>
-          <w:b/>
-          <w:bCs/>
-        </w:rPr>
-        <w:t xml:space="preserve">+ ColorOjos() : EColores </w:t>
+          <w:numId w:val="9"/>
+        </w:numPr>
+        <w:jc w:val="both"/>
+      </w:pPr>
+      <w:r>
+        <w:rPr>
+          <w:b/>
+          <w:bCs/>
+        </w:rPr>
+        <w:t xml:space="preserve">+ </w:t>
+      </w:r>
+      <w:r>
+        <w:rPr>
+          <w:b/>
+          <w:bCs/>
+        </w:rPr>
+        <w:t>Motivo</w:t>
+      </w:r>
+      <w:r>
+        <w:rPr>
+          <w:b/>
+          <w:bCs/>
+        </w:rPr>
+        <w:t>(string</w:t>
+      </w:r>
+      <w:r>
+        <w:rPr>
+          <w:b/>
+          <w:bCs/>
+        </w:rPr>
+        <w:t xml:space="preserve"> motivo</w:t>
+      </w:r>
+      <w:r>
+        <w:rPr>
+          <w:b/>
+          <w:bCs/>
+        </w:rPr>
+        <w:t xml:space="preserve">) : bool </w:t>
       </w:r>
       <w:r>
         <w:rPr>
           <w:color w:val="FF0000"/>
         </w:rPr>
-        <w:t>=&gt;</w:t>
-      </w:r>
-      <w:r>
-        <w:t xml:space="preserve"> Getter del atributo colorOjos</w:t>
+        <w:t xml:space="preserve">=&gt; </w:t>
+      </w:r>
+      <w:r>
+        <w:t>Setter de</w:t>
+      </w:r>
+      <w:r>
+        <w:t>l motivo</w:t>
+      </w:r>
+      <w:r>
+        <w:t>. Retorna true si se logra hacer el cambio y false si no (por cualquier motivo).</w:t>
       </w:r>
     </w:p>
     <w:p>
@@ -1560,1917 +2528,29 @@
         <w:pStyle w:val="Prrafodelista"/>
         <w:numPr>
           <w:ilvl w:val="0"/>
-          <w:numId w:val="6"/>
-        </w:numPr>
-        <w:jc w:val="both"/>
-      </w:pPr>
-      <w:r>
-        <w:rPr>
-          <w:b/>
-          <w:bCs/>
+          <w:numId w:val="9"/>
+        </w:numPr>
+        <w:jc w:val="both"/>
+        <w:rPr>
+          <w:lang w:val="en-US"/>
+        </w:rPr>
+      </w:pPr>
+      <w:r>
+        <w:rPr>
+          <w:b/>
+          <w:bCs/>
+          <w:lang w:val="en-US"/>
         </w:rPr>
         <w:t xml:space="preserve">+ </w:t>
       </w:r>
-      <w:proofErr w:type="spellStart"/>
-      <w:r>
-        <w:rPr>
-          <w:b/>
-          <w:bCs/>
-        </w:rPr>
-        <w:t>ColorCabello</w:t>
-      </w:r>
-      <w:proofErr w:type="spellEnd"/>
-      <w:r>
-        <w:rPr>
-          <w:b/>
-          <w:bCs/>
-        </w:rPr>
-        <w:t>(</w:t>
-      </w:r>
-      <w:proofErr w:type="spellStart"/>
-      <w:r>
-        <w:rPr>
-          <w:b/>
-          <w:bCs/>
-        </w:rPr>
-        <w:t>EColores</w:t>
-      </w:r>
-      <w:proofErr w:type="spellEnd"/>
-      <w:r>
-        <w:rPr>
-          <w:b/>
-          <w:bCs/>
-        </w:rPr>
-        <w:t xml:space="preserve"> </w:t>
-      </w:r>
-      <w:proofErr w:type="spellStart"/>
-      <w:r>
-        <w:rPr>
-          <w:b/>
-          <w:bCs/>
-        </w:rPr>
-        <w:t>color_cabello</w:t>
-      </w:r>
-      <w:proofErr w:type="spellEnd"/>
-      <w:r>
-        <w:rPr>
-          <w:b/>
-          <w:bCs/>
-        </w:rPr>
-        <w:t xml:space="preserve">) : </w:t>
-      </w:r>
-      <w:proofErr w:type="spellStart"/>
-      <w:r>
-        <w:rPr>
-          <w:b/>
-          <w:bCs/>
-        </w:rPr>
-        <w:t>bool</w:t>
-      </w:r>
-      <w:proofErr w:type="spellEnd"/>
-      <w:r>
-        <w:rPr>
-          <w:b/>
-          <w:bCs/>
-        </w:rPr>
-        <w:t xml:space="preserve"> </w:t>
-      </w:r>
-      <w:r>
-        <w:rPr>
-          <w:color w:val="FF0000"/>
-        </w:rPr>
-        <w:t>=&gt;</w:t>
-      </w:r>
-      <w:r>
-        <w:t xml:space="preserve"> Setter del atributo colorCabello. Retorna true si se logra hacer el cambio y false si no</w:t>
-      </w:r>
-    </w:p>
-    <w:p>
-      <w:pPr>
-        <w:pStyle w:val="Prrafodelista"/>
-        <w:numPr>
-          <w:ilvl w:val="0"/>
-          <w:numId w:val="6"/>
-        </w:numPr>
-        <w:jc w:val="both"/>
-      </w:pPr>
-      <w:r>
-        <w:rPr>
-          <w:b/>
-          <w:bCs/>
-        </w:rPr>
-        <w:t xml:space="preserve">+ ColorCabello() : EColores </w:t>
-      </w:r>
-      <w:r>
-        <w:rPr>
-          <w:color w:val="FF0000"/>
-        </w:rPr>
-        <w:t>=&gt;</w:t>
-      </w:r>
-      <w:r>
-        <w:t xml:space="preserve"> Getter del atributo colorCabello</w:t>
-      </w:r>
-    </w:p>
-    <w:p>
-      <w:pPr>
-        <w:pStyle w:val="Prrafodelista"/>
-        <w:numPr>
-          <w:ilvl w:val="0"/>
-          <w:numId w:val="6"/>
-        </w:numPr>
-        <w:jc w:val="both"/>
-      </w:pPr>
-      <w:r>
-        <w:rPr>
-          <w:b/>
-          <w:bCs/>
-        </w:rPr>
-        <w:t xml:space="preserve">+ Sexo(ESexo sexo ) : bool </w:t>
-      </w:r>
-      <w:r>
-        <w:rPr>
-          <w:color w:val="FF0000"/>
-        </w:rPr>
-        <w:t>=&gt;</w:t>
-      </w:r>
-      <w:r>
-        <w:t xml:space="preserve"> Setter del atributo sexo. Retorna true si se logra hacer el cambio y false si no</w:t>
-      </w:r>
-    </w:p>
-    <w:p>
-      <w:pPr>
-        <w:pStyle w:val="Prrafodelista"/>
-        <w:numPr>
-          <w:ilvl w:val="0"/>
-          <w:numId w:val="6"/>
-        </w:numPr>
-        <w:jc w:val="both"/>
-      </w:pPr>
-      <w:r>
-        <w:rPr>
-          <w:b/>
-          <w:bCs/>
-        </w:rPr>
-        <w:t xml:space="preserve">+ Sexo() : ESexo </w:t>
-      </w:r>
-      <w:r>
-        <w:rPr>
-          <w:color w:val="FF0000"/>
-        </w:rPr>
-        <w:t>=&gt;</w:t>
-      </w:r>
-      <w:r>
-        <w:t xml:space="preserve"> Getter del atributo sexo</w:t>
-      </w:r>
-    </w:p>
-    <w:p>
-      <w:pPr>
-        <w:pStyle w:val="Prrafodelista"/>
-        <w:numPr>
-          <w:ilvl w:val="0"/>
-          <w:numId w:val="6"/>
-        </w:numPr>
-        <w:jc w:val="both"/>
-      </w:pPr>
-      <w:r>
-        <w:rPr>
-          <w:b/>
-          <w:bCs/>
-        </w:rPr>
-        <w:t xml:space="preserve">+ </w:t>
-      </w:r>
-      <w:proofErr w:type="spellStart"/>
-      <w:r>
-        <w:rPr>
-          <w:b/>
-          <w:bCs/>
-        </w:rPr>
-        <w:t>FechaNacimiento</w:t>
-      </w:r>
-      <w:proofErr w:type="spellEnd"/>
-      <w:r>
-        <w:rPr>
-          <w:b/>
-          <w:bCs/>
-        </w:rPr>
-        <w:t>(</w:t>
-      </w:r>
-      <w:proofErr w:type="spellStart"/>
-      <w:r>
-        <w:rPr>
-          <w:b/>
-          <w:bCs/>
-        </w:rPr>
-        <w:t>DateTime</w:t>
-      </w:r>
-      <w:proofErr w:type="spellEnd"/>
-      <w:r>
-        <w:rPr>
-          <w:b/>
-          <w:bCs/>
-        </w:rPr>
-        <w:t xml:space="preserve"> </w:t>
-      </w:r>
-      <w:proofErr w:type="spellStart"/>
-      <w:r>
-        <w:rPr>
-          <w:b/>
-          <w:bCs/>
-        </w:rPr>
-        <w:t>fecha_nacimiento</w:t>
-      </w:r>
-      <w:proofErr w:type="spellEnd"/>
-      <w:r>
-        <w:rPr>
-          <w:b/>
-          <w:bCs/>
-        </w:rPr>
-        <w:t xml:space="preserve">) : </w:t>
-      </w:r>
-      <w:proofErr w:type="spellStart"/>
-      <w:r>
-        <w:rPr>
-          <w:b/>
-          <w:bCs/>
-        </w:rPr>
-        <w:t>bool</w:t>
-      </w:r>
-      <w:proofErr w:type="spellEnd"/>
-      <w:r>
-        <w:rPr>
-          <w:b/>
-          <w:bCs/>
-        </w:rPr>
-        <w:t xml:space="preserve"> </w:t>
-      </w:r>
-      <w:r>
-        <w:rPr>
-          <w:color w:val="FF0000"/>
-        </w:rPr>
-        <w:t>=&gt;</w:t>
-      </w:r>
-      <w:r>
-        <w:t xml:space="preserve"> Setter del atributo fechaNacimiento. Retorna true si se logra hacer el cambio y false si no</w:t>
-      </w:r>
-    </w:p>
-    <w:p>
-      <w:pPr>
-        <w:pStyle w:val="Prrafodelista"/>
-        <w:numPr>
-          <w:ilvl w:val="0"/>
-          <w:numId w:val="6"/>
-        </w:numPr>
-        <w:jc w:val="both"/>
-      </w:pPr>
-      <w:r>
-        <w:rPr>
-          <w:b/>
-          <w:bCs/>
-        </w:rPr>
-        <w:t xml:space="preserve">+  FechaNacimiento() : DateTime </w:t>
-      </w:r>
-      <w:r>
-        <w:rPr>
-          <w:color w:val="FF0000"/>
-        </w:rPr>
-        <w:t>=&gt;</w:t>
-      </w:r>
-      <w:r>
-        <w:t xml:space="preserve"> Getter del atributo fechaNacimiento</w:t>
-      </w:r>
-    </w:p>
-    <w:p>
-      <w:pPr>
-        <w:pStyle w:val="Prrafodelista"/>
-        <w:numPr>
-          <w:ilvl w:val="0"/>
-          <w:numId w:val="6"/>
-        </w:numPr>
-        <w:jc w:val="both"/>
-      </w:pPr>
-      <w:r>
-        <w:rPr>
-          <w:b/>
-          <w:bCs/>
-        </w:rPr>
-        <w:t xml:space="preserve">+  Coordenadas(double[4] coordenadas) : bool </w:t>
-      </w:r>
-      <w:r>
-        <w:rPr>
-          <w:color w:val="FF0000"/>
-        </w:rPr>
-        <w:t>=&gt;</w:t>
-      </w:r>
-      <w:r>
-        <w:t xml:space="preserve"> Setter del atributo coordenadas. Retorna true si se logra hacer el cambio y false si no</w:t>
-      </w:r>
-    </w:p>
-    <w:p>
-      <w:pPr>
-        <w:pStyle w:val="Prrafodelista"/>
-        <w:numPr>
-          <w:ilvl w:val="0"/>
-          <w:numId w:val="6"/>
-        </w:numPr>
-        <w:jc w:val="both"/>
-      </w:pPr>
-      <w:r>
-        <w:rPr>
-          <w:b/>
-          <w:bCs/>
-        </w:rPr>
-        <w:t xml:space="preserve">+ Coordenadas() : double[4] </w:t>
-      </w:r>
-      <w:r>
-        <w:rPr>
-          <w:color w:val="FF0000"/>
-        </w:rPr>
-        <w:t>=&gt;</w:t>
-      </w:r>
-      <w:r>
-        <w:t xml:space="preserve"> Getter del atributo coordenadas</w:t>
-      </w:r>
-    </w:p>
-    <w:p>
-      <w:pPr>
-        <w:jc w:val="both"/>
-      </w:pPr>
-    </w:p>
-    <w:p>
-      <w:pPr>
-        <w:jc w:val="center"/>
-        <w:rPr>
-          <w:b/>
-          <w:bCs/>
-        </w:rPr>
-      </w:pPr>
-      <w:r>
-        <w:rPr>
-          <w:b/>
-          <w:bCs/>
-        </w:rPr>
-        <w:t>CLASS: Etiqueta</w:t>
-      </w:r>
-      <w:r>
-        <w:rPr>
-          <w:b/>
-          <w:bCs/>
-        </w:rPr>
-        <w:t>Especial</w:t>
-      </w:r>
-    </w:p>
-    <w:p>
-      <w:pPr>
-        <w:jc w:val="both"/>
-      </w:pPr>
-      <w:r>
-        <w:t>Esta clase sirve</w:t>
-      </w:r>
-      <w:r>
-        <w:t xml:space="preserve"> para agregar etiquetas especiales a una imagen. Según el enunciado, esta debe contener ubicación geográfica, la dirección y el fotógrafo, dejando libre para que el equipo elija otros dos atributos. En este caso, elegimos usar agregar el motivo de la foto (</w:t>
-      </w:r>
-      <w:proofErr w:type="spellStart"/>
-      <w:r>
-        <w:t>string</w:t>
-      </w:r>
-      <w:proofErr w:type="spellEnd"/>
-      <w:r>
-        <w:t xml:space="preserve">) y si la foto es una </w:t>
-      </w:r>
-      <w:proofErr w:type="spellStart"/>
-      <w:r>
-        <w:t>selfie</w:t>
-      </w:r>
-      <w:proofErr w:type="spellEnd"/>
-      <w:r>
-        <w:t xml:space="preserve"> o no (un </w:t>
-      </w:r>
-      <w:proofErr w:type="spellStart"/>
-      <w:r>
-        <w:t>bool</w:t>
-      </w:r>
-      <w:proofErr w:type="spellEnd"/>
-      <w:r>
-        <w:t xml:space="preserve">). </w:t>
-      </w:r>
-      <w:r>
-        <w:t>En este caso, todos los valores son opcionales, así que todos tienen valores default.</w:t>
-      </w:r>
-      <w:r>
-        <w:t xml:space="preserve"> Para </w:t>
-      </w:r>
-      <w:r>
-        <w:t xml:space="preserve">la ubicación geográfica, planeamos usar GMap.NET, que permite insertar mapas en </w:t>
-      </w:r>
-      <w:proofErr w:type="spellStart"/>
-      <w:r>
-        <w:t>forms</w:t>
-      </w:r>
-      <w:proofErr w:type="spellEnd"/>
-      <w:r>
-        <w:t xml:space="preserve">, para que el usuario pueda seleccionar la ubicación geográfica de la foto. En este caso, la ubicación esta dada por dos </w:t>
-      </w:r>
-      <w:proofErr w:type="spellStart"/>
-      <w:r>
-        <w:t>doubles</w:t>
-      </w:r>
-      <w:proofErr w:type="spellEnd"/>
-      <w:r>
-        <w:t>, que corresponden a los valores de latitud y longitud.</w:t>
-      </w:r>
-      <w:r>
-        <w:t xml:space="preserve"> </w:t>
-      </w:r>
-      <w:proofErr w:type="spellStart"/>
-      <w:r>
-        <w:t>Ademas</w:t>
-      </w:r>
-      <w:proofErr w:type="spellEnd"/>
-      <w:r>
-        <w:t>, el valor mas largo que se puede ingresar es el motivo, por lo que se agrega un default para su longitud máxima, para evitar cualquier tipo de problemas.</w:t>
-      </w:r>
-    </w:p>
-    <w:p>
-      <w:pPr>
-        <w:jc w:val="both"/>
-        <w:rPr>
-          <w:u w:val="single"/>
-        </w:rPr>
-      </w:pPr>
-      <w:r>
-        <w:rPr>
-          <w:u w:val="single"/>
-        </w:rPr>
-        <w:t>Atributos:</w:t>
-      </w:r>
-    </w:p>
-    <w:p>
-      <w:pPr>
-        <w:pStyle w:val="Prrafodelista"/>
-        <w:numPr>
-          <w:ilvl w:val="0"/>
-          <w:numId w:val="8"/>
-        </w:numPr>
-        <w:jc w:val="both"/>
-      </w:pPr>
-      <w:r>
-        <w:rPr>
-          <w:b/>
-          <w:bCs/>
-        </w:rPr>
-        <w:t xml:space="preserve">- </w:t>
-      </w:r>
-      <w:proofErr w:type="spellStart"/>
-      <w:r>
-        <w:rPr>
-          <w:b/>
-          <w:bCs/>
-        </w:rPr>
-        <w:t>ubicacionGeografica</w:t>
-      </w:r>
-      <w:proofErr w:type="spellEnd"/>
-      <w:r>
-        <w:rPr>
-          <w:b/>
-          <w:bCs/>
-        </w:rPr>
-        <w:t xml:space="preserve"> : </w:t>
-      </w:r>
-      <w:proofErr w:type="spellStart"/>
-      <w:r>
-        <w:rPr>
-          <w:b/>
-          <w:bCs/>
-        </w:rPr>
-        <w:t>double</w:t>
-      </w:r>
-      <w:proofErr w:type="spellEnd"/>
-      <w:r>
-        <w:rPr>
-          <w:b/>
-          <w:bCs/>
-        </w:rPr>
-        <w:t xml:space="preserve">[2] </w:t>
-      </w:r>
-      <w:r>
-        <w:rPr>
-          <w:color w:val="FF0000"/>
-        </w:rPr>
-        <w:t xml:space="preserve">=&gt; </w:t>
-      </w:r>
-      <w:r>
-        <w:t xml:space="preserve">Atributo de </w:t>
-      </w:r>
-      <w:proofErr w:type="spellStart"/>
-      <w:r>
-        <w:t>ubicacionGeografica</w:t>
-      </w:r>
-      <w:proofErr w:type="spellEnd"/>
-      <w:r>
-        <w:t xml:space="preserve"> de la etiqueta. </w:t>
-      </w:r>
-    </w:p>
-    <w:p>
-      <w:pPr>
-        <w:pStyle w:val="Prrafodelista"/>
-        <w:numPr>
-          <w:ilvl w:val="0"/>
-          <w:numId w:val="8"/>
-        </w:numPr>
-        <w:jc w:val="both"/>
-      </w:pPr>
-      <w:r>
-        <w:rPr>
-          <w:b/>
-          <w:bCs/>
-        </w:rPr>
-        <w:t xml:space="preserve">- DEFAULT_UBICACION_GEOGRAFICA : </w:t>
-      </w:r>
-      <w:proofErr w:type="spellStart"/>
-      <w:r>
-        <w:rPr>
-          <w:b/>
-          <w:bCs/>
-        </w:rPr>
-        <w:t>double</w:t>
-      </w:r>
-      <w:proofErr w:type="spellEnd"/>
-      <w:r>
-        <w:rPr>
-          <w:b/>
-          <w:bCs/>
-        </w:rPr>
-        <w:t>[2]</w:t>
-      </w:r>
-      <w:r>
-        <w:rPr>
-          <w:b/>
-          <w:bCs/>
-        </w:rPr>
-        <w:t xml:space="preserve"> </w:t>
-      </w:r>
-      <w:r>
-        <w:rPr>
-          <w:color w:val="FF0000"/>
-        </w:rPr>
-        <w:t xml:space="preserve">=&gt; </w:t>
-      </w:r>
-      <w:r>
-        <w:t xml:space="preserve">Valor default de la ubicación geográfica. </w:t>
-      </w:r>
-      <w:proofErr w:type="spellStart"/>
-      <w:r>
-        <w:t>Debe</w:t>
-      </w:r>
-      <w:r>
-        <w:t>ra</w:t>
-      </w:r>
-      <w:proofErr w:type="spellEnd"/>
-      <w:r>
-        <w:t xml:space="preserve"> ser [0.0 , 0.0].</w:t>
-      </w:r>
-    </w:p>
-    <w:p>
-      <w:pPr>
-        <w:pStyle w:val="Prrafodelista"/>
-        <w:numPr>
-          <w:ilvl w:val="0"/>
-          <w:numId w:val="8"/>
-        </w:numPr>
-        <w:jc w:val="both"/>
-      </w:pPr>
-      <w:r>
-        <w:rPr>
-          <w:b/>
-          <w:bCs/>
-        </w:rPr>
-        <w:t xml:space="preserve">- dirección : </w:t>
-      </w:r>
-      <w:proofErr w:type="spellStart"/>
-      <w:r>
-        <w:rPr>
-          <w:b/>
-          <w:bCs/>
-        </w:rPr>
-        <w:t>string</w:t>
-      </w:r>
-      <w:proofErr w:type="spellEnd"/>
-      <w:r>
-        <w:rPr>
-          <w:b/>
-          <w:bCs/>
-        </w:rPr>
-        <w:t xml:space="preserve"> </w:t>
-      </w:r>
-      <w:r>
-        <w:rPr>
-          <w:color w:val="FF0000"/>
-        </w:rPr>
-        <w:t xml:space="preserve">=&gt; </w:t>
-      </w:r>
-      <w:r>
-        <w:t xml:space="preserve">Atributo de dirección </w:t>
-      </w:r>
-      <w:r>
-        <w:t>de la etiqueta</w:t>
-      </w:r>
-    </w:p>
-    <w:p>
-      <w:pPr>
-        <w:pStyle w:val="Prrafodelista"/>
-        <w:numPr>
-          <w:ilvl w:val="0"/>
-          <w:numId w:val="8"/>
-        </w:numPr>
-        <w:jc w:val="both"/>
-      </w:pPr>
-      <w:r>
-        <w:rPr>
-          <w:b/>
-          <w:bCs/>
-        </w:rPr>
-        <w:t xml:space="preserve">- DEFAULT_DIRECCION : </w:t>
-      </w:r>
-      <w:proofErr w:type="spellStart"/>
-      <w:r>
-        <w:rPr>
-          <w:b/>
-          <w:bCs/>
-        </w:rPr>
-        <w:t>string</w:t>
-      </w:r>
-      <w:proofErr w:type="spellEnd"/>
-      <w:r>
-        <w:rPr>
-          <w:b/>
-          <w:bCs/>
-        </w:rPr>
-        <w:t xml:space="preserve"> </w:t>
-      </w:r>
-      <w:r>
-        <w:rPr>
-          <w:color w:val="FF0000"/>
-        </w:rPr>
-        <w:t xml:space="preserve">=&gt; </w:t>
-      </w:r>
-      <w:r>
-        <w:t xml:space="preserve">Atributo default de la dirección. </w:t>
-      </w:r>
-      <w:proofErr w:type="spellStart"/>
-      <w:r>
-        <w:t>Debera</w:t>
-      </w:r>
-      <w:proofErr w:type="spellEnd"/>
-      <w:r>
-        <w:t xml:space="preserve"> ser </w:t>
-      </w:r>
-      <w:proofErr w:type="spellStart"/>
-      <w:r>
-        <w:t>null</w:t>
-      </w:r>
-      <w:proofErr w:type="spellEnd"/>
-    </w:p>
-    <w:p>
-      <w:pPr>
-        <w:pStyle w:val="Prrafodelista"/>
-        <w:numPr>
-          <w:ilvl w:val="0"/>
-          <w:numId w:val="8"/>
-        </w:numPr>
-        <w:jc w:val="both"/>
-      </w:pPr>
-      <w:r>
-        <w:rPr>
-          <w:b/>
-          <w:bCs/>
-        </w:rPr>
-        <w:t xml:space="preserve">- fotógrafo : </w:t>
-      </w:r>
-      <w:proofErr w:type="spellStart"/>
-      <w:r>
-        <w:rPr>
-          <w:b/>
-          <w:bCs/>
-        </w:rPr>
-        <w:t>string</w:t>
-      </w:r>
-      <w:proofErr w:type="spellEnd"/>
-      <w:r>
-        <w:rPr>
-          <w:b/>
-          <w:bCs/>
-        </w:rPr>
-        <w:t xml:space="preserve"> </w:t>
-      </w:r>
-      <w:r>
-        <w:rPr>
-          <w:color w:val="FF0000"/>
-        </w:rPr>
-        <w:t xml:space="preserve">=&gt; </w:t>
-      </w:r>
-      <w:r>
-        <w:t>Atributo de fotógrafo de la etiqueta</w:t>
-      </w:r>
-    </w:p>
-    <w:p>
-      <w:pPr>
-        <w:pStyle w:val="Prrafodelista"/>
-        <w:numPr>
-          <w:ilvl w:val="0"/>
-          <w:numId w:val="8"/>
-        </w:numPr>
-        <w:jc w:val="both"/>
-      </w:pPr>
-      <w:r>
-        <w:rPr>
-          <w:b/>
-          <w:bCs/>
-        </w:rPr>
-        <w:t xml:space="preserve">- DEFAULT_FOTOGRAFO : </w:t>
-      </w:r>
-      <w:proofErr w:type="spellStart"/>
-      <w:r>
-        <w:rPr>
-          <w:b/>
-          <w:bCs/>
-        </w:rPr>
-        <w:t>string</w:t>
-      </w:r>
-      <w:proofErr w:type="spellEnd"/>
-      <w:r>
-        <w:t xml:space="preserve"> </w:t>
-      </w:r>
-      <w:r>
-        <w:rPr>
-          <w:color w:val="FF0000"/>
-        </w:rPr>
-        <w:t xml:space="preserve">=&gt; </w:t>
-      </w:r>
-      <w:r>
-        <w:t xml:space="preserve">Atributo default de fotógrafo. </w:t>
-      </w:r>
-      <w:proofErr w:type="spellStart"/>
-      <w:r>
-        <w:t>Debera</w:t>
-      </w:r>
-      <w:proofErr w:type="spellEnd"/>
-      <w:r>
-        <w:t xml:space="preserve"> ser </w:t>
-      </w:r>
-      <w:proofErr w:type="spellStart"/>
-      <w:r>
-        <w:t>null</w:t>
-      </w:r>
-      <w:proofErr w:type="spellEnd"/>
-    </w:p>
-    <w:p>
-      <w:pPr>
-        <w:pStyle w:val="Prrafodelista"/>
-        <w:numPr>
-          <w:ilvl w:val="0"/>
-          <w:numId w:val="8"/>
-        </w:numPr>
-        <w:jc w:val="both"/>
-      </w:pPr>
-      <w:r>
-        <w:rPr>
-          <w:b/>
-          <w:bCs/>
-        </w:rPr>
-        <w:t xml:space="preserve">- motivo : </w:t>
-      </w:r>
-      <w:proofErr w:type="spellStart"/>
-      <w:r>
-        <w:rPr>
-          <w:b/>
-          <w:bCs/>
-        </w:rPr>
-        <w:t>string</w:t>
-      </w:r>
-      <w:proofErr w:type="spellEnd"/>
-      <w:r>
-        <w:rPr>
-          <w:b/>
-          <w:bCs/>
-        </w:rPr>
-        <w:t xml:space="preserve"> </w:t>
-      </w:r>
-      <w:r>
-        <w:rPr>
-          <w:color w:val="FF0000"/>
-        </w:rPr>
-        <w:t xml:space="preserve">=&gt; </w:t>
-      </w:r>
-      <w:r>
-        <w:t>Atributo de motivo para la etiqueta</w:t>
-      </w:r>
-    </w:p>
-    <w:p>
-      <w:pPr>
-        <w:pStyle w:val="Prrafodelista"/>
-        <w:numPr>
-          <w:ilvl w:val="0"/>
-          <w:numId w:val="8"/>
-        </w:numPr>
-        <w:jc w:val="both"/>
-      </w:pPr>
-      <w:r>
-        <w:rPr>
-          <w:b/>
-          <w:bCs/>
-        </w:rPr>
-        <w:t xml:space="preserve">-DEFAULT_MOTIVO : </w:t>
-      </w:r>
-      <w:proofErr w:type="spellStart"/>
-      <w:r>
-        <w:rPr>
-          <w:b/>
-          <w:bCs/>
-        </w:rPr>
-        <w:t>string</w:t>
-      </w:r>
-      <w:proofErr w:type="spellEnd"/>
-      <w:r>
-        <w:rPr>
-          <w:b/>
-          <w:bCs/>
-        </w:rPr>
-        <w:t xml:space="preserve"> </w:t>
-      </w:r>
-      <w:r>
-        <w:rPr>
-          <w:color w:val="FF0000"/>
-        </w:rPr>
-        <w:t xml:space="preserve">=&gt; </w:t>
-      </w:r>
-      <w:r>
-        <w:t xml:space="preserve">Atributo default del motivo. </w:t>
-      </w:r>
-      <w:proofErr w:type="spellStart"/>
-      <w:r>
-        <w:t>Debera</w:t>
-      </w:r>
-      <w:proofErr w:type="spellEnd"/>
-      <w:r>
-        <w:t xml:space="preserve"> ser </w:t>
-      </w:r>
-      <w:proofErr w:type="spellStart"/>
-      <w:r>
-        <w:t>null</w:t>
-      </w:r>
-      <w:proofErr w:type="spellEnd"/>
-    </w:p>
-    <w:p>
-      <w:pPr>
-        <w:pStyle w:val="Prrafodelista"/>
-        <w:numPr>
-          <w:ilvl w:val="0"/>
-          <w:numId w:val="8"/>
-        </w:numPr>
-        <w:jc w:val="both"/>
-      </w:pPr>
-      <w:r>
-        <w:rPr>
-          <w:b/>
-          <w:bCs/>
-        </w:rPr>
-        <w:t xml:space="preserve">-DEFAULT_LONG_MAX_MOTIVO : </w:t>
-      </w:r>
-      <w:proofErr w:type="spellStart"/>
-      <w:r>
-        <w:rPr>
-          <w:b/>
-          <w:bCs/>
-        </w:rPr>
-        <w:t>int</w:t>
-      </w:r>
-      <w:proofErr w:type="spellEnd"/>
-      <w:r>
-        <w:rPr>
-          <w:b/>
-          <w:bCs/>
-        </w:rPr>
-        <w:t xml:space="preserve"> </w:t>
-      </w:r>
-      <w:r>
-        <w:rPr>
-          <w:color w:val="FF0000"/>
-        </w:rPr>
-        <w:t xml:space="preserve">=&gt; </w:t>
-      </w:r>
-      <w:r>
-        <w:t>Atributo de la</w:t>
-      </w:r>
-      <w:r>
-        <w:t xml:space="preserve"> longitud máxima que puede tener motivo</w:t>
-      </w:r>
-    </w:p>
-    <w:p>
-      <w:pPr>
-        <w:pStyle w:val="Prrafodelista"/>
-        <w:numPr>
-          <w:ilvl w:val="0"/>
-          <w:numId w:val="8"/>
-        </w:numPr>
-        <w:jc w:val="both"/>
-      </w:pPr>
-      <w:r>
-        <w:rPr>
-          <w:b/>
-          <w:bCs/>
-        </w:rPr>
-        <w:lastRenderedPageBreak/>
-        <w:t xml:space="preserve">- </w:t>
-      </w:r>
-      <w:proofErr w:type="spellStart"/>
-      <w:r>
-        <w:rPr>
-          <w:b/>
-          <w:bCs/>
-        </w:rPr>
-        <w:t>selfie</w:t>
-      </w:r>
-      <w:proofErr w:type="spellEnd"/>
-      <w:r>
-        <w:rPr>
-          <w:b/>
-          <w:bCs/>
-        </w:rPr>
-        <w:t xml:space="preserve"> : </w:t>
-      </w:r>
-      <w:proofErr w:type="spellStart"/>
-      <w:r>
-        <w:rPr>
-          <w:b/>
-          <w:bCs/>
-        </w:rPr>
-        <w:t>bool</w:t>
-      </w:r>
-      <w:proofErr w:type="spellEnd"/>
-      <w:r>
-        <w:t xml:space="preserve"> </w:t>
-      </w:r>
-      <w:r>
-        <w:rPr>
-          <w:color w:val="FF0000"/>
-        </w:rPr>
-        <w:t xml:space="preserve">=&gt; </w:t>
-      </w:r>
-      <w:r>
-        <w:t xml:space="preserve">Atributo de </w:t>
-      </w:r>
-      <w:proofErr w:type="spellStart"/>
-      <w:r>
-        <w:t>selfie</w:t>
-      </w:r>
-      <w:proofErr w:type="spellEnd"/>
-      <w:r>
-        <w:t xml:space="preserve"> de la etiqueta. Es true si lo es, y false si no.</w:t>
-      </w:r>
-    </w:p>
-    <w:p>
-      <w:pPr>
-        <w:pStyle w:val="Prrafodelista"/>
-        <w:numPr>
-          <w:ilvl w:val="0"/>
-          <w:numId w:val="8"/>
-        </w:numPr>
-        <w:jc w:val="both"/>
-      </w:pPr>
-      <w:r>
-        <w:rPr>
-          <w:b/>
-          <w:bCs/>
-        </w:rPr>
-        <w:t xml:space="preserve">- DEFAULT_SELFIE : </w:t>
-      </w:r>
-      <w:proofErr w:type="spellStart"/>
-      <w:r>
-        <w:rPr>
-          <w:b/>
-          <w:bCs/>
-        </w:rPr>
-        <w:t>bool</w:t>
-      </w:r>
-      <w:proofErr w:type="spellEnd"/>
-      <w:r>
-        <w:rPr>
-          <w:b/>
-          <w:bCs/>
-        </w:rPr>
-        <w:t xml:space="preserve"> </w:t>
-      </w:r>
-      <w:r>
-        <w:rPr>
-          <w:color w:val="FF0000"/>
-        </w:rPr>
-        <w:t xml:space="preserve">=&gt; </w:t>
-      </w:r>
-      <w:r>
-        <w:t xml:space="preserve">Atributo default de </w:t>
-      </w:r>
-      <w:proofErr w:type="spellStart"/>
-      <w:r>
-        <w:t>se</w:t>
-      </w:r>
-      <w:r>
-        <w:t>lfie</w:t>
-      </w:r>
-      <w:proofErr w:type="spellEnd"/>
-      <w:r>
-        <w:t xml:space="preserve">. </w:t>
-      </w:r>
-      <w:proofErr w:type="spellStart"/>
-      <w:r>
-        <w:t>Debera</w:t>
-      </w:r>
-      <w:proofErr w:type="spellEnd"/>
-      <w:r>
-        <w:t xml:space="preserve"> ser false</w:t>
-      </w:r>
-    </w:p>
-    <w:p>
-      <w:pPr>
-        <w:jc w:val="both"/>
-        <w:rPr>
-          <w:u w:val="single"/>
-        </w:rPr>
-      </w:pPr>
-      <w:r>
-        <w:rPr>
-          <w:u w:val="single"/>
-        </w:rPr>
-        <w:t>Métodos</w:t>
-      </w:r>
-    </w:p>
-    <w:p>
-      <w:pPr>
-        <w:pStyle w:val="Prrafodelista"/>
-        <w:numPr>
-          <w:ilvl w:val="0"/>
-          <w:numId w:val="9"/>
-        </w:numPr>
-        <w:jc w:val="both"/>
-      </w:pPr>
-      <w:r>
-        <w:rPr>
-          <w:b/>
-          <w:bCs/>
-        </w:rPr>
-        <w:t xml:space="preserve">+ </w:t>
-      </w:r>
-      <w:proofErr w:type="spellStart"/>
-      <w:r>
-        <w:rPr>
-          <w:b/>
-          <w:bCs/>
-        </w:rPr>
-        <w:t>EtiquetaEspecial</w:t>
-      </w:r>
-      <w:proofErr w:type="spellEnd"/>
-      <w:r>
-        <w:rPr>
-          <w:b/>
-          <w:bCs/>
-        </w:rPr>
-        <w:t>()</w:t>
-      </w:r>
-      <w:r>
-        <w:t xml:space="preserve"> </w:t>
-      </w:r>
-      <w:r>
-        <w:rPr>
-          <w:color w:val="FF0000"/>
-        </w:rPr>
-        <w:t>=&gt;</w:t>
-      </w:r>
-      <w:r>
-        <w:rPr>
-          <w:color w:val="FF0000"/>
-        </w:rPr>
-        <w:t xml:space="preserve"> </w:t>
-      </w:r>
-      <w:r>
-        <w:rPr>
-          <w:color w:val="000000" w:themeColor="text1"/>
-        </w:rPr>
-        <w:t xml:space="preserve">Constructor </w:t>
-      </w:r>
-      <w:proofErr w:type="spellStart"/>
-      <w:r>
-        <w:rPr>
-          <w:color w:val="000000" w:themeColor="text1"/>
-        </w:rPr>
-        <w:t>parameterless</w:t>
-      </w:r>
-      <w:proofErr w:type="spellEnd"/>
-    </w:p>
-    <w:p>
-      <w:pPr>
-        <w:pStyle w:val="Prrafodelista"/>
-        <w:numPr>
-          <w:ilvl w:val="0"/>
-          <w:numId w:val="9"/>
-        </w:numPr>
-        <w:jc w:val="both"/>
-      </w:pPr>
-      <w:r>
-        <w:rPr>
-          <w:b/>
-          <w:bCs/>
-        </w:rPr>
-        <w:t xml:space="preserve">+ </w:t>
-      </w:r>
-      <w:proofErr w:type="spellStart"/>
-      <w:r>
-        <w:rPr>
-          <w:b/>
-          <w:bCs/>
-        </w:rPr>
-        <w:t>EtiquetaEspecial</w:t>
-      </w:r>
-      <w:proofErr w:type="spellEnd"/>
-      <w:r>
-        <w:rPr>
-          <w:b/>
-          <w:bCs/>
-        </w:rPr>
-        <w:t>(</w:t>
-      </w:r>
-      <w:proofErr w:type="spellStart"/>
-      <w:r>
-        <w:rPr>
-          <w:b/>
-          <w:bCs/>
-        </w:rPr>
-        <w:t>double</w:t>
-      </w:r>
-      <w:proofErr w:type="spellEnd"/>
-      <w:r>
-        <w:rPr>
-          <w:b/>
-          <w:bCs/>
-        </w:rPr>
-        <w:t xml:space="preserve">[2] </w:t>
-      </w:r>
-      <w:proofErr w:type="spellStart"/>
-      <w:r>
-        <w:rPr>
-          <w:b/>
-          <w:bCs/>
-        </w:rPr>
-        <w:t>ubicacionGeografica</w:t>
-      </w:r>
-      <w:proofErr w:type="spellEnd"/>
-      <w:r>
-        <w:rPr>
-          <w:b/>
-          <w:bCs/>
-        </w:rPr>
-        <w:t xml:space="preserve">) </w:t>
-      </w:r>
-      <w:r>
-        <w:rPr>
-          <w:color w:val="FF0000"/>
-        </w:rPr>
-        <w:t xml:space="preserve">=&gt; </w:t>
-      </w:r>
-      <w:r>
-        <w:t>Constructor sobrecargado</w:t>
-      </w:r>
-    </w:p>
-    <w:p>
-      <w:pPr>
-        <w:pStyle w:val="Prrafodelista"/>
-        <w:numPr>
-          <w:ilvl w:val="0"/>
-          <w:numId w:val="9"/>
-        </w:numPr>
-        <w:jc w:val="both"/>
-      </w:pPr>
-      <w:r>
-        <w:rPr>
-          <w:b/>
-          <w:bCs/>
-        </w:rPr>
-        <w:t xml:space="preserve">+ </w:t>
-      </w:r>
-      <w:proofErr w:type="spellStart"/>
-      <w:r>
-        <w:rPr>
-          <w:b/>
-          <w:bCs/>
-        </w:rPr>
-        <w:t>EtiquetaEspecial</w:t>
-      </w:r>
-      <w:proofErr w:type="spellEnd"/>
-      <w:r>
-        <w:rPr>
-          <w:b/>
-          <w:bCs/>
-        </w:rPr>
-        <w:t>(</w:t>
-      </w:r>
-      <w:proofErr w:type="spellStart"/>
-      <w:r>
-        <w:rPr>
-          <w:b/>
-          <w:bCs/>
-        </w:rPr>
-        <w:t>double</w:t>
-      </w:r>
-      <w:proofErr w:type="spellEnd"/>
-      <w:r>
-        <w:rPr>
-          <w:b/>
-          <w:bCs/>
-        </w:rPr>
-        <w:t xml:space="preserve">[2] </w:t>
-      </w:r>
-      <w:proofErr w:type="spellStart"/>
-      <w:r>
-        <w:rPr>
-          <w:b/>
-          <w:bCs/>
-        </w:rPr>
-        <w:t>ubicacionGeografica</w:t>
-      </w:r>
-      <w:proofErr w:type="spellEnd"/>
-      <w:r>
-        <w:rPr>
-          <w:b/>
-          <w:bCs/>
-        </w:rPr>
-        <w:t xml:space="preserve">, </w:t>
-      </w:r>
-      <w:proofErr w:type="spellStart"/>
-      <w:r>
-        <w:rPr>
-          <w:b/>
-          <w:bCs/>
-        </w:rPr>
-        <w:t>string</w:t>
-      </w:r>
-      <w:proofErr w:type="spellEnd"/>
-      <w:r>
-        <w:rPr>
-          <w:b/>
-          <w:bCs/>
-        </w:rPr>
-        <w:t xml:space="preserve"> dirección)</w:t>
-      </w:r>
-      <w:r>
-        <w:t xml:space="preserve"> </w:t>
-      </w:r>
-      <w:r>
-        <w:rPr>
-          <w:color w:val="FF0000"/>
-        </w:rPr>
-        <w:t>=&gt;</w:t>
-      </w:r>
-      <w:r>
-        <w:t xml:space="preserve"> Constructor sobrecargado</w:t>
-      </w:r>
-    </w:p>
-    <w:p>
-      <w:pPr>
-        <w:pStyle w:val="Prrafodelista"/>
-        <w:numPr>
-          <w:ilvl w:val="0"/>
-          <w:numId w:val="9"/>
-        </w:numPr>
-        <w:jc w:val="both"/>
-      </w:pPr>
-      <w:r>
-        <w:rPr>
-          <w:b/>
-          <w:bCs/>
-        </w:rPr>
-        <w:t xml:space="preserve">… Resto de sobrecargas de constructores encadenados entre sí, llegando al último constructor que debe asignar valores para todos los atributos de la clase. El encadenamiento se debe realizar con los DEFAULT </w:t>
-      </w:r>
-      <w:proofErr w:type="spellStart"/>
-      <w:r>
-        <w:rPr>
-          <w:b/>
-          <w:bCs/>
-        </w:rPr>
-        <w:t>values</w:t>
-      </w:r>
-      <w:proofErr w:type="spellEnd"/>
-      <w:r>
-        <w:rPr>
-          <w:b/>
-          <w:bCs/>
-        </w:rPr>
-        <w:t xml:space="preserve"> cuando alguno de ellos no </w:t>
-      </w:r>
-      <w:proofErr w:type="spellStart"/>
-      <w:r>
-        <w:rPr>
-          <w:b/>
-          <w:bCs/>
-        </w:rPr>
-        <w:t>este</w:t>
-      </w:r>
-      <w:proofErr w:type="spellEnd"/>
-      <w:r>
-        <w:rPr>
-          <w:b/>
-          <w:bCs/>
-        </w:rPr>
-        <w:t xml:space="preserve"> dado</w:t>
-      </w:r>
-    </w:p>
-    <w:p>
-      <w:pPr>
-        <w:pStyle w:val="Prrafodelista"/>
-        <w:numPr>
-          <w:ilvl w:val="0"/>
-          <w:numId w:val="9"/>
-        </w:numPr>
-        <w:jc w:val="both"/>
-      </w:pPr>
-      <w:r>
-        <w:rPr>
-          <w:b/>
-          <w:bCs/>
-        </w:rPr>
-        <w:t xml:space="preserve">+ </w:t>
-      </w:r>
-      <w:proofErr w:type="spellStart"/>
-      <w:r>
-        <w:rPr>
-          <w:b/>
-          <w:bCs/>
-        </w:rPr>
-        <w:t>UbicacionGeografica</w:t>
-      </w:r>
-      <w:proofErr w:type="spellEnd"/>
-      <w:r>
-        <w:rPr>
-          <w:b/>
-          <w:bCs/>
-        </w:rPr>
-        <w:t>(</w:t>
-      </w:r>
-      <w:proofErr w:type="spellStart"/>
-      <w:r>
-        <w:rPr>
-          <w:b/>
-          <w:bCs/>
-        </w:rPr>
-        <w:t>double</w:t>
-      </w:r>
-      <w:proofErr w:type="spellEnd"/>
-      <w:r>
-        <w:rPr>
-          <w:b/>
-          <w:bCs/>
-        </w:rPr>
-        <w:t xml:space="preserve">[2] </w:t>
-      </w:r>
-      <w:proofErr w:type="spellStart"/>
-      <w:r>
-        <w:rPr>
-          <w:b/>
-          <w:bCs/>
-        </w:rPr>
-        <w:t>ubicacionGeografica</w:t>
-      </w:r>
-      <w:proofErr w:type="spellEnd"/>
-      <w:r>
-        <w:rPr>
-          <w:b/>
-          <w:bCs/>
-        </w:rPr>
-        <w:t xml:space="preserve">) : </w:t>
-      </w:r>
-      <w:proofErr w:type="spellStart"/>
-      <w:r>
-        <w:rPr>
-          <w:b/>
-          <w:bCs/>
-        </w:rPr>
-        <w:t>bool</w:t>
-      </w:r>
-      <w:proofErr w:type="spellEnd"/>
-      <w:r>
-        <w:rPr>
-          <w:b/>
-          <w:bCs/>
-        </w:rPr>
-        <w:t xml:space="preserve"> </w:t>
-      </w:r>
-      <w:r>
-        <w:rPr>
-          <w:color w:val="FF0000"/>
-        </w:rPr>
-        <w:t>=&gt;</w:t>
-      </w:r>
-      <w:r>
-        <w:t xml:space="preserve"> Setter de la ubicación geográfica. En el se debe revisar que la ubicación geográfica ingresada es </w:t>
-      </w:r>
-      <w:r>
-        <w:t>válida</w:t>
-      </w:r>
-      <w:r>
-        <w:t xml:space="preserve"> (es una ubicación que existe). Retorna true si se logra hacer el cambio y false si no</w:t>
-      </w:r>
-    </w:p>
-    <w:p>
-      <w:pPr>
-        <w:pStyle w:val="Prrafodelista"/>
-        <w:numPr>
-          <w:ilvl w:val="0"/>
-          <w:numId w:val="9"/>
-        </w:numPr>
-        <w:jc w:val="both"/>
-      </w:pPr>
-      <w:r>
-        <w:rPr>
-          <w:b/>
-          <w:bCs/>
-        </w:rPr>
-        <w:t xml:space="preserve">+ </w:t>
-      </w:r>
-      <w:proofErr w:type="spellStart"/>
-      <w:r>
-        <w:rPr>
-          <w:b/>
-          <w:bCs/>
-        </w:rPr>
-        <w:t>UbicacionGeografica</w:t>
-      </w:r>
-      <w:proofErr w:type="spellEnd"/>
-      <w:r>
-        <w:rPr>
-          <w:b/>
-          <w:bCs/>
-        </w:rPr>
-        <w:t xml:space="preserve">() : </w:t>
-      </w:r>
-      <w:proofErr w:type="spellStart"/>
-      <w:r>
-        <w:rPr>
-          <w:b/>
-          <w:bCs/>
-        </w:rPr>
-        <w:t>double</w:t>
-      </w:r>
-      <w:proofErr w:type="spellEnd"/>
-      <w:r>
-        <w:rPr>
-          <w:b/>
-          <w:bCs/>
-        </w:rPr>
-        <w:t xml:space="preserve">[2] </w:t>
-      </w:r>
-      <w:r>
-        <w:rPr>
-          <w:color w:val="FF0000"/>
-        </w:rPr>
-        <w:t xml:space="preserve">=&gt; </w:t>
-      </w:r>
-      <w:r>
-        <w:t xml:space="preserve">Setter de la ubicación </w:t>
-      </w:r>
-      <w:proofErr w:type="spellStart"/>
-      <w:r>
-        <w:t>geografica</w:t>
-      </w:r>
-      <w:proofErr w:type="spellEnd"/>
-    </w:p>
-    <w:p>
-      <w:pPr>
-        <w:pStyle w:val="Prrafodelista"/>
-        <w:numPr>
-          <w:ilvl w:val="0"/>
-          <w:numId w:val="9"/>
-        </w:numPr>
-        <w:jc w:val="both"/>
-      </w:pPr>
-      <w:r>
-        <w:rPr>
-          <w:b/>
-          <w:bCs/>
-        </w:rPr>
-        <w:t xml:space="preserve">+ </w:t>
-      </w:r>
-      <w:proofErr w:type="spellStart"/>
-      <w:r>
-        <w:rPr>
-          <w:b/>
-          <w:bCs/>
-        </w:rPr>
-        <w:t>Direccion</w:t>
-      </w:r>
-      <w:proofErr w:type="spellEnd"/>
-      <w:r>
-        <w:rPr>
-          <w:b/>
-          <w:bCs/>
-        </w:rPr>
-        <w:t>(</w:t>
-      </w:r>
-      <w:proofErr w:type="spellStart"/>
-      <w:r>
-        <w:rPr>
-          <w:b/>
-          <w:bCs/>
-        </w:rPr>
-        <w:t>string</w:t>
-      </w:r>
-      <w:proofErr w:type="spellEnd"/>
-      <w:r>
-        <w:rPr>
-          <w:b/>
-          <w:bCs/>
-        </w:rPr>
-        <w:t xml:space="preserve"> dirección) : </w:t>
-      </w:r>
-      <w:proofErr w:type="spellStart"/>
-      <w:r>
-        <w:rPr>
-          <w:b/>
-          <w:bCs/>
-        </w:rPr>
-        <w:t>bool</w:t>
-      </w:r>
-      <w:proofErr w:type="spellEnd"/>
-      <w:r>
-        <w:rPr>
-          <w:b/>
-          <w:bCs/>
-        </w:rPr>
-        <w:t xml:space="preserve"> </w:t>
-      </w:r>
-      <w:r>
-        <w:rPr>
-          <w:color w:val="FF0000"/>
-        </w:rPr>
-        <w:t>=&gt;</w:t>
-      </w:r>
-      <w:r>
-        <w:t xml:space="preserve"> Setter de la</w:t>
-      </w:r>
-      <w:r>
-        <w:t xml:space="preserve"> dirección. Retorna true si se logra hacer el cambio y false si no (por cualquier motivo).</w:t>
-      </w:r>
-    </w:p>
-    <w:p>
-      <w:pPr>
-        <w:pStyle w:val="Prrafodelista"/>
-        <w:numPr>
-          <w:ilvl w:val="0"/>
-          <w:numId w:val="9"/>
-        </w:numPr>
-        <w:jc w:val="both"/>
-      </w:pPr>
-      <w:r>
-        <w:rPr>
-          <w:b/>
-          <w:bCs/>
-        </w:rPr>
-        <w:t xml:space="preserve">+ </w:t>
-      </w:r>
-      <w:proofErr w:type="spellStart"/>
-      <w:r>
-        <w:rPr>
-          <w:b/>
-          <w:bCs/>
-        </w:rPr>
-        <w:t>Direccion</w:t>
-      </w:r>
-      <w:proofErr w:type="spellEnd"/>
-      <w:r>
-        <w:rPr>
-          <w:b/>
-          <w:bCs/>
-        </w:rPr>
-        <w:t xml:space="preserve">() : </w:t>
-      </w:r>
-      <w:proofErr w:type="spellStart"/>
-      <w:r>
-        <w:rPr>
-          <w:b/>
-          <w:bCs/>
-        </w:rPr>
-        <w:t>string</w:t>
-      </w:r>
-      <w:proofErr w:type="spellEnd"/>
-      <w:r>
-        <w:rPr>
-          <w:b/>
-          <w:bCs/>
-        </w:rPr>
-        <w:t xml:space="preserve"> </w:t>
-      </w:r>
-      <w:r>
-        <w:rPr>
-          <w:color w:val="FF0000"/>
-        </w:rPr>
-        <w:t>=&gt;</w:t>
-      </w:r>
-      <w:r>
-        <w:t xml:space="preserve"> </w:t>
-      </w:r>
-      <w:proofErr w:type="spellStart"/>
-      <w:r>
-        <w:t>Getter</w:t>
-      </w:r>
-      <w:proofErr w:type="spellEnd"/>
-      <w:r>
-        <w:t xml:space="preserve"> de la </w:t>
-      </w:r>
-      <w:r>
-        <w:t xml:space="preserve">dirección. </w:t>
-      </w:r>
-    </w:p>
-    <w:p>
-      <w:pPr>
-        <w:pStyle w:val="Prrafodelista"/>
-        <w:numPr>
-          <w:ilvl w:val="0"/>
-          <w:numId w:val="9"/>
-        </w:numPr>
-        <w:jc w:val="both"/>
-      </w:pPr>
-      <w:r>
-        <w:rPr>
-          <w:b/>
-          <w:bCs/>
-        </w:rPr>
-        <w:t xml:space="preserve">+ </w:t>
-      </w:r>
-      <w:proofErr w:type="spellStart"/>
-      <w:r>
-        <w:rPr>
-          <w:b/>
-          <w:bCs/>
-        </w:rPr>
-        <w:t>Fotografo</w:t>
-      </w:r>
-      <w:proofErr w:type="spellEnd"/>
-      <w:r>
-        <w:rPr>
-          <w:b/>
-          <w:bCs/>
-        </w:rPr>
-        <w:t>(</w:t>
-      </w:r>
-      <w:proofErr w:type="spellStart"/>
-      <w:r>
-        <w:rPr>
-          <w:b/>
-          <w:bCs/>
-        </w:rPr>
-        <w:t>string</w:t>
-      </w:r>
-      <w:proofErr w:type="spellEnd"/>
-      <w:r>
-        <w:rPr>
-          <w:b/>
-          <w:bCs/>
-        </w:rPr>
-        <w:t xml:space="preserve"> </w:t>
-      </w:r>
-      <w:proofErr w:type="spellStart"/>
-      <w:r>
-        <w:rPr>
-          <w:b/>
-          <w:bCs/>
-        </w:rPr>
-        <w:t>fotografo</w:t>
-      </w:r>
-      <w:proofErr w:type="spellEnd"/>
-      <w:r>
-        <w:rPr>
-          <w:b/>
-          <w:bCs/>
-        </w:rPr>
-        <w:t xml:space="preserve">) : </w:t>
-      </w:r>
-      <w:proofErr w:type="spellStart"/>
-      <w:r>
-        <w:rPr>
-          <w:b/>
-          <w:bCs/>
-        </w:rPr>
-        <w:t>bool</w:t>
-      </w:r>
-      <w:proofErr w:type="spellEnd"/>
-      <w:r>
-        <w:rPr>
-          <w:b/>
-          <w:bCs/>
-        </w:rPr>
-        <w:t xml:space="preserve"> </w:t>
-      </w:r>
-      <w:r>
-        <w:rPr>
-          <w:color w:val="FF0000"/>
-        </w:rPr>
-        <w:t xml:space="preserve">=&gt; </w:t>
-      </w:r>
-      <w:r>
-        <w:t>Setter de</w:t>
-      </w:r>
-      <w:r>
-        <w:t xml:space="preserve">l </w:t>
-      </w:r>
-      <w:proofErr w:type="spellStart"/>
-      <w:r>
-        <w:t>fotografo</w:t>
-      </w:r>
-      <w:proofErr w:type="spellEnd"/>
-      <w:r>
-        <w:t>. Retorna true si se logra hacer el cambio y false si no (por cualquier motivo).</w:t>
-      </w:r>
-    </w:p>
-    <w:p>
-      <w:pPr>
-        <w:pStyle w:val="Prrafodelista"/>
-        <w:numPr>
-          <w:ilvl w:val="0"/>
-          <w:numId w:val="9"/>
-        </w:numPr>
-        <w:jc w:val="both"/>
-      </w:pPr>
-      <w:r>
-        <w:rPr>
-          <w:b/>
-          <w:bCs/>
-        </w:rPr>
-        <w:t xml:space="preserve">+ </w:t>
-      </w:r>
-      <w:proofErr w:type="spellStart"/>
-      <w:r>
-        <w:rPr>
-          <w:b/>
-          <w:bCs/>
-        </w:rPr>
-        <w:t>Fotografo</w:t>
-      </w:r>
-      <w:proofErr w:type="spellEnd"/>
-      <w:r>
-        <w:rPr>
-          <w:b/>
-          <w:bCs/>
-        </w:rPr>
-        <w:t xml:space="preserve">() : </w:t>
-      </w:r>
-      <w:proofErr w:type="spellStart"/>
-      <w:r>
-        <w:rPr>
-          <w:b/>
-          <w:bCs/>
-        </w:rPr>
-        <w:t>string</w:t>
-      </w:r>
-      <w:proofErr w:type="spellEnd"/>
-      <w:r>
-        <w:rPr>
-          <w:b/>
-          <w:bCs/>
-        </w:rPr>
-        <w:t xml:space="preserve"> </w:t>
-      </w:r>
-      <w:r>
-        <w:rPr>
-          <w:color w:val="FF0000"/>
-        </w:rPr>
-        <w:t>=&gt;</w:t>
-      </w:r>
-      <w:r>
-        <w:t xml:space="preserve"> </w:t>
-      </w:r>
-      <w:proofErr w:type="spellStart"/>
-      <w:r>
-        <w:t>Getter</w:t>
-      </w:r>
-      <w:proofErr w:type="spellEnd"/>
-      <w:r>
-        <w:t xml:space="preserve"> de</w:t>
-      </w:r>
-      <w:r>
-        <w:t>l fotógrafo</w:t>
-      </w:r>
-    </w:p>
-    <w:p>
-      <w:pPr>
-        <w:pStyle w:val="Prrafodelista"/>
-        <w:numPr>
-          <w:ilvl w:val="0"/>
-          <w:numId w:val="9"/>
-        </w:numPr>
-        <w:jc w:val="both"/>
-      </w:pPr>
-      <w:r>
-        <w:rPr>
-          <w:b/>
-          <w:bCs/>
-        </w:rPr>
-        <w:t xml:space="preserve">+ </w:t>
-      </w:r>
-      <w:r>
-        <w:rPr>
-          <w:b/>
-          <w:bCs/>
+      <w:r>
+        <w:rPr>
+          <w:b/>
+          <w:bCs/>
+          <w:lang w:val="en-US"/>
         </w:rPr>
         <w:t>Motivo</w:t>
       </w:r>
-      <w:r>
-        <w:rPr>
-          <w:b/>
-          <w:bCs/>
-        </w:rPr>
-        <w:t>(</w:t>
-      </w:r>
-      <w:proofErr w:type="spellStart"/>
-      <w:r>
-        <w:rPr>
-          <w:b/>
-          <w:bCs/>
-        </w:rPr>
-        <w:t>string</w:t>
-      </w:r>
-      <w:proofErr w:type="spellEnd"/>
-      <w:r>
-        <w:rPr>
-          <w:b/>
-          <w:bCs/>
-        </w:rPr>
-        <w:t xml:space="preserve"> motivo</w:t>
-      </w:r>
-      <w:r>
-        <w:rPr>
-          <w:b/>
-          <w:bCs/>
-        </w:rPr>
-        <w:t xml:space="preserve">) : </w:t>
-      </w:r>
-      <w:proofErr w:type="spellStart"/>
-      <w:r>
-        <w:rPr>
-          <w:b/>
-          <w:bCs/>
-        </w:rPr>
-        <w:t>bool</w:t>
-      </w:r>
-      <w:proofErr w:type="spellEnd"/>
-      <w:r>
-        <w:rPr>
-          <w:b/>
-          <w:bCs/>
-        </w:rPr>
-        <w:t xml:space="preserve"> </w:t>
-      </w:r>
-      <w:r>
-        <w:rPr>
-          <w:color w:val="FF0000"/>
-        </w:rPr>
-        <w:t xml:space="preserve">=&gt; </w:t>
-      </w:r>
-      <w:r>
-        <w:t>Setter de</w:t>
-      </w:r>
-      <w:r>
-        <w:t>l motivo</w:t>
-      </w:r>
-      <w:r>
-        <w:t>. Retorna true si se logra hacer el cambio y false si no (por cualquier motivo).</w:t>
-      </w:r>
-    </w:p>
-    <w:p>
-      <w:pPr>
-        <w:pStyle w:val="Prrafodelista"/>
-        <w:numPr>
-          <w:ilvl w:val="0"/>
-          <w:numId w:val="9"/>
-        </w:numPr>
-        <w:jc w:val="both"/>
-        <w:rPr>
-          <w:lang w:val="en-US"/>
-        </w:rPr>
-      </w:pPr>
-      <w:r>
-        <w:rPr>
-          <w:b/>
-          <w:bCs/>
-          <w:lang w:val="en-US"/>
-        </w:rPr>
-        <w:t xml:space="preserve">+ </w:t>
-      </w:r>
-      <w:proofErr w:type="spellStart"/>
-      <w:r>
-        <w:rPr>
-          <w:b/>
-          <w:bCs/>
-          <w:lang w:val="en-US"/>
-        </w:rPr>
-        <w:t>Motivo</w:t>
-      </w:r>
-      <w:proofErr w:type="spellEnd"/>
       <w:r>
         <w:rPr>
           <w:b/>
@@ -3505,77 +2585,31 @@
         <w:rPr>
           <w:lang w:val="en-US"/>
         </w:rPr>
-        <w:t xml:space="preserve">l </w:t>
-      </w:r>
-      <w:proofErr w:type="spellStart"/>
+        <w:t>l m</w:t>
+      </w:r>
       <w:r>
         <w:rPr>
           <w:lang w:val="en-US"/>
         </w:rPr>
-        <w:t>m</w:t>
-      </w:r>
-      <w:r>
-        <w:rPr>
+        <w:t>otvio.</w:t>
+      </w:r>
+    </w:p>
+    <w:p>
+      <w:pPr>
+        <w:pStyle w:val="Prrafodelista"/>
+        <w:numPr>
+          <w:ilvl w:val="0"/>
+          <w:numId w:val="9"/>
+        </w:numPr>
+        <w:jc w:val="both"/>
+      </w:pPr>
+      <w:r>
+        <w:rPr>
+          <w:b/>
+          <w:bCs/>
           <w:lang w:val="en-US"/>
         </w:rPr>
-        <w:t>otvio</w:t>
-      </w:r>
-      <w:proofErr w:type="spellEnd"/>
-      <w:r>
-        <w:rPr>
-          <w:lang w:val="en-US"/>
-        </w:rPr>
-        <w:t>.</w:t>
-      </w:r>
-    </w:p>
-    <w:p>
-      <w:pPr>
-        <w:pStyle w:val="Prrafodelista"/>
-        <w:numPr>
-          <w:ilvl w:val="0"/>
-          <w:numId w:val="9"/>
-        </w:numPr>
-        <w:jc w:val="both"/>
-      </w:pPr>
-      <w:r>
-        <w:rPr>
-          <w:b/>
-          <w:bCs/>
-          <w:lang w:val="en-US"/>
-        </w:rPr>
-        <w:t xml:space="preserve">+ </w:t>
-      </w:r>
-      <w:r>
-        <w:rPr>
-          <w:b/>
-          <w:bCs/>
-          <w:lang w:val="en-US"/>
-        </w:rPr>
-        <w:t>Selfie</w:t>
-      </w:r>
-      <w:r>
-        <w:rPr>
-          <w:b/>
-          <w:bCs/>
-          <w:lang w:val="en-US"/>
-        </w:rPr>
-        <w:t>(</w:t>
-      </w:r>
-      <w:r>
-        <w:rPr>
-          <w:b/>
-          <w:bCs/>
-          <w:lang w:val="en-US"/>
-        </w:rPr>
-        <w:t>bool selfie</w:t>
-      </w:r>
-      <w:r>
-        <w:rPr>
-          <w:b/>
-          <w:bCs/>
-          <w:lang w:val="en-US"/>
-        </w:rPr>
-        <w:t xml:space="preserve">) : bool </w:t>
+        <w:t xml:space="preserve">+ Selfie(bool selfie) : bool </w:t>
       </w:r>
       <w:r>
         <w:rPr>
@@ -3588,75 +2622,31 @@
         <w:rPr>
           <w:lang w:val="en-US"/>
         </w:rPr>
-        <w:t xml:space="preserve"> Setter d</w:t>
-      </w:r>
-      <w:r>
+        <w:t xml:space="preserve"> Setter de selfie. </w:t>
+      </w:r>
+      <w:r>
+        <w:t>Retorna true si se logra hacer el cambio y false si no (por cualquier motivo).</w:t>
+      </w:r>
+    </w:p>
+    <w:p>
+      <w:pPr>
+        <w:pStyle w:val="Prrafodelista"/>
+        <w:numPr>
+          <w:ilvl w:val="0"/>
+          <w:numId w:val="9"/>
+        </w:numPr>
+        <w:jc w:val="both"/>
         <w:rPr>
           <w:lang w:val="en-US"/>
         </w:rPr>
-        <w:t>e selfie</w:t>
-      </w:r>
-      <w:r>
-        <w:rPr>
+      </w:pPr>
+      <w:r>
+        <w:rPr>
+          <w:b/>
+          <w:bCs/>
           <w:lang w:val="en-US"/>
         </w:rPr>
-        <w:t xml:space="preserve">. </w:t>
-      </w:r>
-      <w:r>
-        <w:t>Retorna true si se logra hacer el cambio y false si no (por cualquier motivo).</w:t>
-      </w:r>
-    </w:p>
-    <w:p>
-      <w:pPr>
-        <w:pStyle w:val="Prrafodelista"/>
-        <w:numPr>
-          <w:ilvl w:val="0"/>
-          <w:numId w:val="9"/>
-        </w:numPr>
-        <w:jc w:val="both"/>
-        <w:rPr>
-          <w:lang w:val="en-US"/>
-        </w:rPr>
-      </w:pPr>
-      <w:r>
-        <w:rPr>
-          <w:b/>
-          <w:bCs/>
-          <w:lang w:val="en-US"/>
-        </w:rPr>
-        <w:t xml:space="preserve">+ </w:t>
-      </w:r>
-      <w:r>
-        <w:rPr>
-          <w:b/>
-          <w:bCs/>
-          <w:lang w:val="en-US"/>
-        </w:rPr>
-        <w:t>Selfie</w:t>
-      </w:r>
-      <w:r>
-        <w:rPr>
-          <w:b/>
-          <w:bCs/>
-          <w:lang w:val="en-US"/>
-        </w:rPr>
-        <w:t xml:space="preserve">() : </w:t>
-      </w:r>
-      <w:r>
-        <w:rPr>
-          <w:b/>
-          <w:bCs/>
-          <w:lang w:val="en-US"/>
-        </w:rPr>
-        <w:t>bool</w:t>
-      </w:r>
-      <w:r>
-        <w:rPr>
-          <w:b/>
-          <w:bCs/>
-          <w:lang w:val="en-US"/>
-        </w:rPr>
-        <w:t xml:space="preserve"> </w:t>
+        <w:t xml:space="preserve">+ Selfie() : bool </w:t>
       </w:r>
       <w:r>
         <w:rPr>
@@ -3669,20 +2659,23 @@
         <w:rPr>
           <w:lang w:val="en-US"/>
         </w:rPr>
-        <w:t xml:space="preserve">Getter de </w:t>
+        <w:t>Getter de sel</w:t>
       </w:r>
       <w:r>
         <w:rPr>
           <w:lang w:val="en-US"/>
         </w:rPr>
-        <w:t>sel</w:t>
-      </w:r>
-      <w:r>
+        <w:t>fie</w:t>
+      </w:r>
+    </w:p>
+    <w:p>
+      <w:pPr>
+        <w:pStyle w:val="Prrafodelista"/>
+        <w:jc w:val="both"/>
         <w:rPr>
           <w:lang w:val="en-US"/>
         </w:rPr>
-        <w:t>fie</w:t>
-      </w:r>
+      </w:pPr>
     </w:p>
     <w:p>
       <w:pPr>
@@ -3695,15 +2688,6 @@
     </w:p>
     <w:p>
       <w:pPr>
-        <w:pStyle w:val="Prrafodelista"/>
-        <w:jc w:val="both"/>
-        <w:rPr>
-          <w:lang w:val="en-US"/>
-        </w:rPr>
-      </w:pPr>
-    </w:p>
-    <w:p>
-      <w:pPr>
         <w:jc w:val="center"/>
         <w:rPr>
           <w:b/>
@@ -3722,15 +2706,7 @@
           <w:b/>
           <w:bCs/>
         </w:rPr>
-        <w:t xml:space="preserve">: </w:t>
-      </w:r>
-      <w:proofErr w:type="spellStart"/>
-      <w:r>
-        <w:rPr>
-          <w:b/>
-          <w:bCs/>
-        </w:rPr>
-        <w:t>E</w:t>
+        <w:t>: E</w:t>
       </w:r>
       <w:r>
         <w:rPr>
@@ -3739,22 +2715,13 @@
         </w:rPr>
         <w:t>Colores</w:t>
       </w:r>
-      <w:proofErr w:type="spellEnd"/>
-    </w:p>
-    <w:p>
-      <w:pPr>
-        <w:jc w:val="both"/>
-      </w:pPr>
-      <w:r>
-        <w:t xml:space="preserve">Este </w:t>
-      </w:r>
-      <w:proofErr w:type="spellStart"/>
-      <w:r>
-        <w:t>enum</w:t>
-      </w:r>
-      <w:proofErr w:type="spellEnd"/>
-      <w:r>
-        <w:t xml:space="preserve"> sirve para estandarizar la entrada de colores a las etiquetas y otros valores del programa. En vista de que principalmente sirve para los colores de ojos y cabellos no es necesario tener toda la paleta de colores posibles. Los valores que deben aparecer en el son:</w:t>
+    </w:p>
+    <w:p>
+      <w:pPr>
+        <w:jc w:val="both"/>
+      </w:pPr>
+      <w:r>
+        <w:t>Este enum sirve para estandarizar la entrada de colores a las etiquetas y otros valores del programa. En vista de que principalmente sirve para los colores de ojos y cabellos no es necesario tener toda la paleta de colores posibles. Los valores que deben aparecer en el son:</w:t>
       </w:r>
     </w:p>
     <w:p>
@@ -3922,15 +2889,7 @@
           <w:b/>
           <w:bCs/>
         </w:rPr>
-        <w:t xml:space="preserve">ENUM: </w:t>
-      </w:r>
-      <w:proofErr w:type="spellStart"/>
-      <w:r>
-        <w:rPr>
-          <w:b/>
-          <w:bCs/>
-        </w:rPr>
-        <w:t>E</w:t>
+        <w:t>ENUM: E</w:t>
       </w:r>
       <w:r>
         <w:rPr>
@@ -3939,19 +2898,10 @@
         </w:rPr>
         <w:t>Nacionalidades</w:t>
       </w:r>
-      <w:proofErr w:type="spellEnd"/>
-    </w:p>
-    <w:p>
-      <w:r>
-        <w:t xml:space="preserve">Este </w:t>
-      </w:r>
-      <w:proofErr w:type="spellStart"/>
-      <w:r>
-        <w:t>enum</w:t>
-      </w:r>
-      <w:proofErr w:type="spellEnd"/>
-      <w:r>
-        <w:t xml:space="preserve"> sirve para estandarizar la entrada de nacionalidades a las etiquetas de personas. Los valores posibles son todos los países del mundo.</w:t>
+    </w:p>
+    <w:p>
+      <w:r>
+        <w:t>Este enum sirve para estandarizar la entrada de nacionalidades a las etiquetas de personas. Los valores posibles son todos los países del mundo.</w:t>
       </w:r>
     </w:p>
     <w:p>
@@ -7701,18 +6651,8 @@
           <w:color w:val="000000" w:themeColor="text1"/>
           <w:lang w:eastAsia="es-CL"/>
         </w:rPr>
-        <w:t xml:space="preserve">San Vicente y las </w:t>
-      </w:r>
-      <w:proofErr w:type="gramStart"/>
-      <w:r>
-        <w:rPr>
-          <w:rFonts w:eastAsia="Times New Roman" w:cstheme="minorHAnsi"/>
-          <w:color w:val="000000" w:themeColor="text1"/>
-          <w:lang w:eastAsia="es-CL"/>
-        </w:rPr>
-        <w:t>Granadinas</w:t>
-      </w:r>
-      <w:proofErr w:type="gramEnd"/>
+        <w:t>San Vicente y las Granadinas</w:t>
+      </w:r>
     </w:p>
     <w:p>
       <w:pPr>
@@ -8646,33 +7586,380 @@
         <w:shd w:val="clear" w:color="auto" w:fill="FFFFFF"/>
         <w:spacing w:after="180" w:line="300" w:lineRule="atLeast"/>
         <w:ind w:left="15"/>
-        <w:rPr>
-          <w:rFonts w:ascii="Arial" w:eastAsia="Times New Roman" w:hAnsi="Arial" w:cs="Arial"/>
+        <w:jc w:val="center"/>
+        <w:rPr>
+          <w:rFonts w:eastAsia="Times New Roman" w:cstheme="minorHAnsi"/>
+          <w:b/>
+          <w:bCs/>
           <w:color w:val="333333"/>
-          <w:sz w:val="21"/>
-          <w:szCs w:val="21"/>
-          <w:lang w:eastAsia="es-CL"/>
-        </w:rPr>
-      </w:pPr>
+          <w:lang w:eastAsia="es-CL"/>
+        </w:rPr>
+      </w:pPr>
+      <w:r>
+        <w:rPr>
+          <w:rFonts w:eastAsia="Times New Roman" w:cstheme="minorHAnsi"/>
+          <w:b/>
+          <w:bCs/>
+          <w:color w:val="000000" w:themeColor="text1"/>
+          <w:lang w:eastAsia="es-CL"/>
+        </w:rPr>
+        <w:t>CLASS: Imagen</w:t>
+      </w:r>
+    </w:p>
+    <w:p>
+      <w:pPr>
+        <w:jc w:val="both"/>
+      </w:pPr>
+      <w:r>
+        <w:t xml:space="preserve">El objetivo de esta clase es poder concentrar en </w:t>
+      </w:r>
+      <w:r>
+        <w:rPr>
+          <w:b/>
+          <w:bCs/>
+        </w:rPr>
+        <w:t>un solo objeto</w:t>
+      </w:r>
+      <w:r>
+        <w:t xml:space="preserve"> </w:t>
+      </w:r>
+      <w:r>
+        <w:rPr>
+          <w:b/>
+          <w:bCs/>
+        </w:rPr>
+        <w:t>la imagen en si</w:t>
+      </w:r>
+      <w:r>
+        <w:t xml:space="preserve"> (System.Drawing.Bitmap), </w:t>
+      </w:r>
+      <w:r>
+        <w:rPr>
+          <w:b/>
+          <w:bCs/>
+        </w:rPr>
+        <w:t>las propiedades asignadas por el usuario</w:t>
+      </w:r>
+      <w:r>
+        <w:t xml:space="preserve"> (</w:t>
+      </w:r>
+      <w:r>
+        <w:t xml:space="preserve">Etiquetas y Valoracion), </w:t>
+      </w:r>
+      <w:r>
+        <w:rPr>
+          <w:b/>
+          <w:bCs/>
+        </w:rPr>
+        <w:t>las propiedades intrínsecas de la imagen</w:t>
+      </w:r>
+      <w:r>
+        <w:t xml:space="preserve"> (EXIF, saturación, resolución, aspect ratio) que se piden por enunciado, </w:t>
+      </w:r>
+      <w:r>
+        <w:rPr>
+          <w:b/>
+          <w:bCs/>
+        </w:rPr>
+        <w:t>las dos propiedades extra elegidas por el equipo</w:t>
+      </w:r>
+      <w:r>
+        <w:t xml:space="preserve"> (identificar si la imagen es clara u oscura, y si usa </w:t>
+      </w:r>
+      <w:r>
+        <w:t>tecnología</w:t>
+      </w:r>
+      <w:r>
+        <w:t xml:space="preserve"> HDR), </w:t>
+      </w:r>
+      <w:r>
+        <w:rPr>
+          <w:b/>
+          <w:bCs/>
+        </w:rPr>
+        <w:t>y el nombre del archivo al que corresponde la imagen</w:t>
+      </w:r>
+      <w:r>
+        <w:t xml:space="preserve">. De esta forma, las propiedades asignadas por el usuario son opcionales en la clase Imagen, mientras que las propiedades intrínsecas se deben asignar cada vez que se crea un objeto Imagen (en el constructor, llamando métodos private dentro de la misma clase para identificar cada propiedad intrínseca. </w:t>
+      </w:r>
+      <w:r>
+        <w:t>Para el constructor de la clase, es necesario pasarle</w:t>
+      </w:r>
+      <w:r>
+        <w:t xml:space="preserve"> como parametro</w:t>
+      </w:r>
+      <w:r>
+        <w:t xml:space="preserve"> el nombre del archivo. </w:t>
+      </w:r>
+    </w:p>
+    <w:p>
+      <w:pPr>
+        <w:jc w:val="both"/>
+      </w:pPr>
+      <w:r>
+        <w:t xml:space="preserve">El equipo </w:t>
+      </w:r>
+      <w:r>
+        <w:rPr>
+          <w:b/>
+          <w:bCs/>
+        </w:rPr>
+        <w:t xml:space="preserve">supone que hay una carpeta dentro del </w:t>
+      </w:r>
+      <w:r>
+        <w:rPr>
+          <w:b/>
+          <w:bCs/>
+        </w:rPr>
+        <w:t>proyecto denominada Files, en la cual están todos los archivos bitmap que se han cargado</w:t>
+      </w:r>
+      <w:r>
+        <w:t xml:space="preserve"> hasta el momento en el programa (la parte de la importación se explica más adelante). Además, debe existir en esta carpeta el archivo </w:t>
+      </w:r>
+      <w:r>
+        <w:rPr>
+          <w:b/>
+          <w:bCs/>
+        </w:rPr>
+        <w:t>properties.csv</w:t>
+      </w:r>
+      <w:r>
+        <w:t xml:space="preserve"> .  En este csv, se almacenan (con un formato que se explicara más adelante) todas las propiedades asignadas por el usuario a cada imagen, para poder reiniciar el programa y no perder todas las etiquetas y valoración asignadas a cada imagen.  En el constructor, a partir del nombre del archivo, se busca dentro de la carpeta Files el bitmap. Desde el bitmap se obtienen y asignan todas las </w:t>
+      </w:r>
+      <w:r>
+        <w:lastRenderedPageBreak/>
+        <w:t>propiedades intrínsecas, y desde el csv todas las propiedades asignadas por el usuario. Es decir, las propiedades intrínsecas de la imagen se calculan cada vez que se crea el objeto Imagen.</w:t>
+      </w:r>
+    </w:p>
+    <w:p>
+      <w:pPr>
+        <w:jc w:val="both"/>
+        <w:rPr>
+          <w:u w:val="single"/>
+        </w:rPr>
+      </w:pPr>
+      <w:r>
+        <w:rPr>
+          <w:u w:val="single"/>
+        </w:rPr>
+        <w:t>Atributos</w:t>
+      </w:r>
+    </w:p>
+    <w:p>
+      <w:pPr>
+        <w:pStyle w:val="Prrafodelista"/>
+        <w:numPr>
+          <w:ilvl w:val="0"/>
+          <w:numId w:val="12"/>
+        </w:numPr>
+        <w:jc w:val="both"/>
+      </w:pPr>
+      <w:r>
+        <w:rPr>
+          <w:b/>
+          <w:bCs/>
+        </w:rPr>
+        <w:t>- etiquetas : List&lt;Etiqueta&gt;</w:t>
+      </w:r>
+      <w:r>
+        <w:t xml:space="preserve"> =&gt; Atributo en el que se almacenan todas las etiquetas asignadas a la imagen</w:t>
+      </w:r>
+    </w:p>
+    <w:p>
+      <w:pPr>
+        <w:pStyle w:val="Prrafodelista"/>
+        <w:numPr>
+          <w:ilvl w:val="0"/>
+          <w:numId w:val="12"/>
+        </w:numPr>
+        <w:jc w:val="both"/>
+      </w:pPr>
+      <w:r>
+        <w:rPr>
+          <w:b/>
+          <w:bCs/>
+        </w:rPr>
+        <w:t>- nombre : string</w:t>
+      </w:r>
+      <w:r>
+        <w:rPr>
+          <w:b/>
+          <w:bCs/>
+        </w:rPr>
+        <w:t xml:space="preserve"> </w:t>
+      </w:r>
+      <w:r>
+        <w:t>=&gt; Atributo en el que se almacena el nombre de la imagen</w:t>
+      </w:r>
+    </w:p>
+    <w:p>
+      <w:pPr>
+        <w:pStyle w:val="Prrafodelista"/>
+        <w:numPr>
+          <w:ilvl w:val="0"/>
+          <w:numId w:val="12"/>
+        </w:numPr>
+        <w:jc w:val="both"/>
+      </w:pPr>
+      <w:r>
+        <w:rPr>
+          <w:b/>
+          <w:bCs/>
+        </w:rPr>
+        <w:t xml:space="preserve">- calificación : int </w:t>
+      </w:r>
+      <w:r>
+        <w:t>=&gt; Atributo en el que se almacena la calificación hecha por el usuario sobre la imagen. Esta debe estar entre 1 y 5</w:t>
+      </w:r>
+    </w:p>
+    <w:p>
+      <w:pPr>
+        <w:pStyle w:val="Prrafodelista"/>
+        <w:numPr>
+          <w:ilvl w:val="0"/>
+          <w:numId w:val="12"/>
+        </w:numPr>
+        <w:jc w:val="both"/>
+      </w:pPr>
+      <w:r>
+        <w:rPr>
+          <w:b/>
+          <w:bCs/>
+        </w:rPr>
+        <w:t xml:space="preserve">- EXIF : List&lt;string&gt; </w:t>
+      </w:r>
+      <w:r>
+        <w:t>=&gt; Atributo en el q</w:t>
+      </w:r>
+      <w:r>
+        <w:t>ue se almacenan (con un cierto orden aun no establecido) todos los valores EXIF que se puedan obtener del bitmap</w:t>
+      </w:r>
+    </w:p>
+    <w:p>
+      <w:pPr>
+        <w:pStyle w:val="Prrafodelista"/>
+        <w:numPr>
+          <w:ilvl w:val="0"/>
+          <w:numId w:val="12"/>
+        </w:numPr>
+        <w:jc w:val="both"/>
+      </w:pPr>
+      <w:r>
+        <w:rPr>
+          <w:b/>
+          <w:bCs/>
+        </w:rPr>
+        <w:t xml:space="preserve">- saturación : double </w:t>
+      </w:r>
+      <w:r>
+        <w:t>=&gt; Atributo en el que se almacena la saturación de la imagen</w:t>
+      </w:r>
+    </w:p>
+    <w:p>
+      <w:pPr>
+        <w:pStyle w:val="Prrafodelista"/>
+        <w:numPr>
+          <w:ilvl w:val="0"/>
+          <w:numId w:val="12"/>
+        </w:numPr>
+        <w:jc w:val="both"/>
+      </w:pPr>
+      <w:r>
+        <w:rPr>
+          <w:b/>
+          <w:bCs/>
+        </w:rPr>
+        <w:t xml:space="preserve">- resolucion : int[2] </w:t>
+      </w:r>
+      <w:r>
+        <w:t>=&gt; Atributo en el que se almacena la resolución de la imagen. Es un array de dos int, p</w:t>
+      </w:r>
+      <w:r>
+        <w:t>ues la resolución se mide de esa forma. Por ejemplo, una resolución de 1920x1080 se debe almacenar como (1920,1080).</w:t>
+      </w:r>
+    </w:p>
+    <w:p>
+      <w:pPr>
+        <w:pStyle w:val="Prrafodelista"/>
+        <w:numPr>
+          <w:ilvl w:val="0"/>
+          <w:numId w:val="12"/>
+        </w:numPr>
+        <w:jc w:val="both"/>
+      </w:pPr>
+      <w:r>
+        <w:rPr>
+          <w:b/>
+          <w:bCs/>
+        </w:rPr>
+        <w:t>- relacionAspecto : int[2]</w:t>
+      </w:r>
+      <w:r>
+        <w:rPr>
+          <w:b/>
+          <w:bCs/>
+        </w:rPr>
+        <w:t xml:space="preserve"> </w:t>
+      </w:r>
+      <w:r>
+        <w:t>=&gt; Atributo en el que se almacena la relación de aspecto de la imagen. Es un array de dos int, pues la relación de aspecto normalmente se mide de la forma k:m, donde k y m son el ancho y la altura de la imagen, que normalmente son enteros. De esta forma, una relación de aspecto 16:9, se almacenaría como (16,9).</w:t>
+      </w:r>
+    </w:p>
+    <w:p>
+      <w:pPr>
+        <w:pStyle w:val="Prrafodelista"/>
+        <w:numPr>
+          <w:ilvl w:val="0"/>
+          <w:numId w:val="12"/>
+        </w:numPr>
+        <w:jc w:val="both"/>
+      </w:pPr>
+      <w:r>
+        <w:rPr>
+          <w:b/>
+          <w:bCs/>
+        </w:rPr>
+        <w:t>- hdr : bool</w:t>
+      </w:r>
+      <w:r>
+        <w:rPr>
+          <w:b/>
+          <w:bCs/>
+        </w:rPr>
+        <w:t xml:space="preserve"> </w:t>
+      </w:r>
+      <w:r>
+        <w:t>=&gt; Atributo que sirve para saber si la imagen usa tecnologia HDR o no. Si toma el valor true, usa HDR, y toma el valor false en caso contrario.</w:t>
+      </w:r>
+    </w:p>
+    <w:p>
+      <w:pPr>
+        <w:pStyle w:val="Prrafodelista"/>
+        <w:numPr>
+          <w:ilvl w:val="0"/>
+          <w:numId w:val="12"/>
+        </w:numPr>
+        <w:jc w:val="both"/>
+      </w:pPr>
+      <w:r>
+        <w:rPr>
+          <w:b/>
+          <w:bCs/>
+        </w:rPr>
+        <w:t>- claroOscuro : bool</w:t>
+      </w:r>
+      <w:r>
+        <w:rPr>
+          <w:b/>
+          <w:bCs/>
+        </w:rPr>
+        <w:t xml:space="preserve"> </w:t>
+      </w:r>
+      <w:r>
+        <w:t xml:space="preserve"> =&gt; Atributo que sirve para saber si la imagen se puede catalogar como clara u oscura. Si toma el valor true, es clara, y toma el valor false en caso contrario.</w:t>
+      </w:r>
       <w:bookmarkStart w:id="0" w:name="_GoBack"/>
       <w:bookmarkEnd w:id="0"/>
-    </w:p>
-    <w:p>
-      <w:pPr>
-        <w:ind w:left="360"/>
-        <w:jc w:val="both"/>
-      </w:pPr>
-    </w:p>
-    <w:p>
-      <w:pPr>
-        <w:pStyle w:val="Prrafodelista"/>
-        <w:jc w:val="both"/>
-      </w:pPr>
-    </w:p>
-    <w:p>
-      <w:pPr>
-        <w:jc w:val="both"/>
-      </w:pPr>
     </w:p>
     <w:sectPr>
       <w:pgSz w:w="12240" w:h="15840"/>
@@ -8687,6 +7974,119 @@
 <file path=word/numbering.xml><?xml version="1.0" encoding="utf-8"?>
 <w:numbering xmlns:wpc="http://schemas.microsoft.com/office/word/2010/wordprocessingCanvas" xmlns:cx="http://schemas.microsoft.com/office/drawing/2014/chartex" xmlns:cx1="http://schemas.microsoft.com/office/drawing/2015/9/8/chartex" xmlns:cx2="http://schemas.microsoft.com/office/drawing/2015/10/21/chartex" xmlns:cx3="http://schemas.microsoft.com/office/drawing/2016/5/9/chartex" xmlns:cx4="http://schemas.microsoft.com/office/drawing/2016/5/10/chartex" xmlns:cx5="http://schemas.microsoft.com/office/drawing/2016/5/11/chartex" xmlns:cx6="http://schemas.microsoft.com/office/drawing/2016/5/12/chartex" xmlns:cx7="http://schemas.microsoft.com/office/drawing/2016/5/13/chartex" xmlns:cx8="http://schemas.microsoft.com/office/drawing/2016/5/14/chartex" xmlns:mc="http://schemas.openxmlformats.org/markup-compatibility/2006" xmlns:aink="http://schemas.microsoft.com/office/drawing/2016/ink" xmlns:am3d="http://schemas.microsoft.com/office/drawing/2017/model3d" xmlns:o="urn:schemas-microsoft-com:office:office" xmlns:r="http://schemas.openxmlformats.org/officeDocument/2006/relationships" xmlns:m="http://schemas.openxmlformats.org/officeDocument/2006/math" xmlns:v="urn:schemas-microsoft-com:vml" xmlns:wp14="http://schemas.microsoft.com/office/word/2010/wordprocessingDrawing" xmlns:wp="http://schemas.openxmlformats.org/drawingml/2006/wordprocessingDrawing" xmlns:w10="urn:schemas-microsoft-com:office:word" xmlns:w="http://schemas.openxmlformats.org/wordprocessingml/2006/main" xmlns:w14="http://schemas.microsoft.com/office/word/2010/wordml" xmlns:w15="http://schemas.microsoft.com/office/word/2012/wordml" xmlns:w16cid="http://schemas.microsoft.com/office/word/2016/wordml/cid" xmlns:w16se="http://schemas.microsoft.com/office/word/2015/wordml/symex" xmlns:wpg="http://schemas.microsoft.com/office/word/2010/wordprocessingGroup" xmlns:wpi="http://schemas.microsoft.com/office/word/2010/wordprocessingInk" xmlns:wne="http://schemas.microsoft.com/office/word/2006/wordml" xmlns:wps="http://schemas.microsoft.com/office/word/2010/wordprocessingShape" mc:Ignorable="w14 w15 w16se w16cid wp14">
   <w:abstractNum w:abstractNumId="0" w15:restartNumberingAfterBreak="0">
+    <w:nsid w:val="1D4C268D"/>
+    <w:multiLevelType w:val="hybridMultilevel"/>
+    <w:tmpl w:val="36B4EDFA"/>
+    <w:lvl w:ilvl="0" w:tplc="340A0001">
+      <w:start w:val="1"/>
+      <w:numFmt w:val="bullet"/>
+      <w:lvlText w:val=""/>
+      <w:lvlJc w:val="left"/>
+      <w:pPr>
+        <w:ind w:left="720" w:hanging="360"/>
+      </w:pPr>
+      <w:rPr>
+        <w:rFonts w:ascii="Symbol" w:hAnsi="Symbol" w:hint="default"/>
+      </w:rPr>
+    </w:lvl>
+    <w:lvl w:ilvl="1" w:tplc="340A0003" w:tentative="1">
+      <w:start w:val="1"/>
+      <w:numFmt w:val="bullet"/>
+      <w:lvlText w:val="o"/>
+      <w:lvlJc w:val="left"/>
+      <w:pPr>
+        <w:ind w:left="1440" w:hanging="360"/>
+      </w:pPr>
+      <w:rPr>
+        <w:rFonts w:ascii="Courier New" w:hAnsi="Courier New" w:cs="Courier New" w:hint="default"/>
+      </w:rPr>
+    </w:lvl>
+    <w:lvl w:ilvl="2" w:tplc="340A0005" w:tentative="1">
+      <w:start w:val="1"/>
+      <w:numFmt w:val="bullet"/>
+      <w:lvlText w:val=""/>
+      <w:lvlJc w:val="left"/>
+      <w:pPr>
+        <w:ind w:left="2160" w:hanging="360"/>
+      </w:pPr>
+      <w:rPr>
+        <w:rFonts w:ascii="Wingdings" w:hAnsi="Wingdings" w:hint="default"/>
+      </w:rPr>
+    </w:lvl>
+    <w:lvl w:ilvl="3" w:tplc="340A0001" w:tentative="1">
+      <w:start w:val="1"/>
+      <w:numFmt w:val="bullet"/>
+      <w:lvlText w:val=""/>
+      <w:lvlJc w:val="left"/>
+      <w:pPr>
+        <w:ind w:left="2880" w:hanging="360"/>
+      </w:pPr>
+      <w:rPr>
+        <w:rFonts w:ascii="Symbol" w:hAnsi="Symbol" w:hint="default"/>
+      </w:rPr>
+    </w:lvl>
+    <w:lvl w:ilvl="4" w:tplc="340A0003" w:tentative="1">
+      <w:start w:val="1"/>
+      <w:numFmt w:val="bullet"/>
+      <w:lvlText w:val="o"/>
+      <w:lvlJc w:val="left"/>
+      <w:pPr>
+        <w:ind w:left="3600" w:hanging="360"/>
+      </w:pPr>
+      <w:rPr>
+        <w:rFonts w:ascii="Courier New" w:hAnsi="Courier New" w:cs="Courier New" w:hint="default"/>
+      </w:rPr>
+    </w:lvl>
+    <w:lvl w:ilvl="5" w:tplc="340A0005" w:tentative="1">
+      <w:start w:val="1"/>
+      <w:numFmt w:val="bullet"/>
+      <w:lvlText w:val=""/>
+      <w:lvlJc w:val="left"/>
+      <w:pPr>
+        <w:ind w:left="4320" w:hanging="360"/>
+      </w:pPr>
+      <w:rPr>
+        <w:rFonts w:ascii="Wingdings" w:hAnsi="Wingdings" w:hint="default"/>
+      </w:rPr>
+    </w:lvl>
+    <w:lvl w:ilvl="6" w:tplc="340A0001" w:tentative="1">
+      <w:start w:val="1"/>
+      <w:numFmt w:val="bullet"/>
+      <w:lvlText w:val=""/>
+      <w:lvlJc w:val="left"/>
+      <w:pPr>
+        <w:ind w:left="5040" w:hanging="360"/>
+      </w:pPr>
+      <w:rPr>
+        <w:rFonts w:ascii="Symbol" w:hAnsi="Symbol" w:hint="default"/>
+      </w:rPr>
+    </w:lvl>
+    <w:lvl w:ilvl="7" w:tplc="340A0003" w:tentative="1">
+      <w:start w:val="1"/>
+      <w:numFmt w:val="bullet"/>
+      <w:lvlText w:val="o"/>
+      <w:lvlJc w:val="left"/>
+      <w:pPr>
+        <w:ind w:left="5760" w:hanging="360"/>
+      </w:pPr>
+      <w:rPr>
+        <w:rFonts w:ascii="Courier New" w:hAnsi="Courier New" w:cs="Courier New" w:hint="default"/>
+      </w:rPr>
+    </w:lvl>
+    <w:lvl w:ilvl="8" w:tplc="340A0005" w:tentative="1">
+      <w:start w:val="1"/>
+      <w:numFmt w:val="bullet"/>
+      <w:lvlText w:val=""/>
+      <w:lvlJc w:val="left"/>
+      <w:pPr>
+        <w:ind w:left="6480" w:hanging="360"/>
+      </w:pPr>
+      <w:rPr>
+        <w:rFonts w:ascii="Wingdings" w:hAnsi="Wingdings" w:hint="default"/>
+      </w:rPr>
+    </w:lvl>
+  </w:abstractNum>
+  <w:abstractNum w:abstractNumId="1" w15:restartNumberingAfterBreak="0">
     <w:nsid w:val="3CC17770"/>
     <w:multiLevelType w:val="multilevel"/>
     <w:tmpl w:val="968273CC"/>
@@ -8799,7 +8199,7 @@
       </w:pPr>
     </w:lvl>
   </w:abstractNum>
-  <w:abstractNum w:abstractNumId="1" w15:restartNumberingAfterBreak="0">
+  <w:abstractNum w:abstractNumId="2" w15:restartNumberingAfterBreak="0">
     <w:nsid w:val="413966B1"/>
     <w:multiLevelType w:val="hybridMultilevel"/>
     <w:tmpl w:val="6686AA94"/>
@@ -8911,7 +8311,7 @@
       </w:rPr>
     </w:lvl>
   </w:abstractNum>
-  <w:abstractNum w:abstractNumId="2" w15:restartNumberingAfterBreak="0">
+  <w:abstractNum w:abstractNumId="3" w15:restartNumberingAfterBreak="0">
     <w:nsid w:val="43513CD1"/>
     <w:multiLevelType w:val="hybridMultilevel"/>
     <w:tmpl w:val="0CBABDD0"/>
@@ -9024,7 +8424,7 @@
       </w:rPr>
     </w:lvl>
   </w:abstractNum>
-  <w:abstractNum w:abstractNumId="3" w15:restartNumberingAfterBreak="0">
+  <w:abstractNum w:abstractNumId="4" w15:restartNumberingAfterBreak="0">
     <w:nsid w:val="45493CA2"/>
     <w:multiLevelType w:val="hybridMultilevel"/>
     <w:tmpl w:val="9A066DAE"/>
@@ -9137,7 +8537,7 @@
       </w:rPr>
     </w:lvl>
   </w:abstractNum>
-  <w:abstractNum w:abstractNumId="4" w15:restartNumberingAfterBreak="0">
+  <w:abstractNum w:abstractNumId="5" w15:restartNumberingAfterBreak="0">
     <w:nsid w:val="55247CFF"/>
     <w:multiLevelType w:val="hybridMultilevel"/>
     <w:tmpl w:val="7D3E3EDA"/>
@@ -9250,7 +8650,7 @@
       </w:rPr>
     </w:lvl>
   </w:abstractNum>
-  <w:abstractNum w:abstractNumId="5" w15:restartNumberingAfterBreak="0">
+  <w:abstractNum w:abstractNumId="6" w15:restartNumberingAfterBreak="0">
     <w:nsid w:val="64F14BEF"/>
     <w:multiLevelType w:val="hybridMultilevel"/>
     <w:tmpl w:val="08A899D4"/>
@@ -9363,7 +8763,7 @@
       </w:rPr>
     </w:lvl>
   </w:abstractNum>
-  <w:abstractNum w:abstractNumId="6" w15:restartNumberingAfterBreak="0">
+  <w:abstractNum w:abstractNumId="7" w15:restartNumberingAfterBreak="0">
     <w:nsid w:val="6F2526CF"/>
     <w:multiLevelType w:val="hybridMultilevel"/>
     <w:tmpl w:val="056A09EA"/>
@@ -9476,7 +8876,7 @@
       </w:rPr>
     </w:lvl>
   </w:abstractNum>
-  <w:abstractNum w:abstractNumId="7" w15:restartNumberingAfterBreak="0">
+  <w:abstractNum w:abstractNumId="8" w15:restartNumberingAfterBreak="0">
     <w:nsid w:val="7467633A"/>
     <w:multiLevelType w:val="hybridMultilevel"/>
     <w:tmpl w:val="EE1A0D00"/>
@@ -9589,7 +8989,7 @@
       </w:rPr>
     </w:lvl>
   </w:abstractNum>
-  <w:abstractNum w:abstractNumId="8" w15:restartNumberingAfterBreak="0">
+  <w:abstractNum w:abstractNumId="9" w15:restartNumberingAfterBreak="0">
     <w:nsid w:val="75660B68"/>
     <w:multiLevelType w:val="hybridMultilevel"/>
     <w:tmpl w:val="244CF122"/>
@@ -9701,7 +9101,7 @@
       </w:rPr>
     </w:lvl>
   </w:abstractNum>
-  <w:abstractNum w:abstractNumId="9" w15:restartNumberingAfterBreak="0">
+  <w:abstractNum w:abstractNumId="10" w15:restartNumberingAfterBreak="0">
     <w:nsid w:val="79DC401D"/>
     <w:multiLevelType w:val="hybridMultilevel"/>
     <w:tmpl w:val="D3366BD6"/>
@@ -9814,7 +9214,7 @@
       </w:rPr>
     </w:lvl>
   </w:abstractNum>
-  <w:abstractNum w:abstractNumId="10" w15:restartNumberingAfterBreak="0">
+  <w:abstractNum w:abstractNumId="11" w15:restartNumberingAfterBreak="0">
     <w:nsid w:val="7E37607A"/>
     <w:multiLevelType w:val="hybridMultilevel"/>
     <w:tmpl w:val="F75C4AB4"/>
@@ -9928,36 +9328,39 @@
     </w:lvl>
   </w:abstractNum>
   <w:num w:numId="1">
+    <w:abstractNumId w:val="10"/>
+  </w:num>
+  <w:num w:numId="2">
+    <w:abstractNumId w:val="5"/>
+  </w:num>
+  <w:num w:numId="3">
     <w:abstractNumId w:val="9"/>
   </w:num>
-  <w:num w:numId="2">
+  <w:num w:numId="4">
+    <w:abstractNumId w:val="2"/>
+  </w:num>
+  <w:num w:numId="5">
+    <w:abstractNumId w:val="3"/>
+  </w:num>
+  <w:num w:numId="6">
     <w:abstractNumId w:val="4"/>
   </w:num>
-  <w:num w:numId="3">
+  <w:num w:numId="7">
+    <w:abstractNumId w:val="7"/>
+  </w:num>
+  <w:num w:numId="8">
+    <w:abstractNumId w:val="11"/>
+  </w:num>
+  <w:num w:numId="9">
+    <w:abstractNumId w:val="6"/>
+  </w:num>
+  <w:num w:numId="10">
     <w:abstractNumId w:val="8"/>
   </w:num>
-  <w:num w:numId="4">
+  <w:num w:numId="11">
     <w:abstractNumId w:val="1"/>
   </w:num>
-  <w:num w:numId="5">
-    <w:abstractNumId w:val="2"/>
-  </w:num>
-  <w:num w:numId="6">
-    <w:abstractNumId w:val="3"/>
-  </w:num>
-  <w:num w:numId="7">
-    <w:abstractNumId w:val="6"/>
-  </w:num>
-  <w:num w:numId="8">
-    <w:abstractNumId w:val="10"/>
-  </w:num>
-  <w:num w:numId="9">
-    <w:abstractNumId w:val="5"/>
-  </w:num>
-  <w:num w:numId="10">
-    <w:abstractNumId w:val="7"/>
-  </w:num>
-  <w:num w:numId="11">
+  <w:num w:numId="12">
     <w:abstractNumId w:val="0"/>
   </w:num>
 </w:numbering>
@@ -10401,6 +9804,16 @@
       <w:contextualSpacing/>
     </w:pPr>
   </w:style>
+  <w:style w:type="character" w:styleId="Textodelmarcadordeposicin">
+    <w:name w:val="Placeholder Text"/>
+    <w:basedOn w:val="Fuentedeprrafopredeter"/>
+    <w:uiPriority w:val="99"/>
+    <w:semiHidden/>
+    <w:rsid w:val="00593F93"/>
+    <w:rPr>
+      <w:color w:val="808080"/>
+    </w:rPr>
+  </w:style>
 </w:styles>
 </file>
 
@@ -10704,7 +10117,7 @@
 </file>
 
 <file path=customXml/itemProps1.xml><?xml version="1.0" encoding="utf-8"?>
-<ds:datastoreItem xmlns:ds="http://schemas.openxmlformats.org/officeDocument/2006/customXml" ds:itemID="{ACA95A23-8C16-4DD0-91BB-C42E1F8226A6}">
+<ds:datastoreItem xmlns:ds="http://schemas.openxmlformats.org/officeDocument/2006/customXml" ds:itemID="{B08B3420-F96E-414E-B939-2B3007BD8F16}">
   <ds:schemaRefs>
     <ds:schemaRef ds:uri="http://schemas.openxmlformats.org/officeDocument/2006/bibliography"/>
   </ds:schemaRefs>

</xml_diff>

<commit_message>
Agregando la clase imagen
</commit_message>
<xml_diff>
--- a/Entrega 1/Descripcion por clases.docx
+++ b/Entrega 1/Descripcion por clases.docx
@@ -7762,7 +7762,16 @@
         <w:t>- etiquetas : List&lt;Etiqueta&gt;</w:t>
       </w:r>
       <w:r>
-        <w:t xml:space="preserve"> =&gt; Atributo en el que se almacenan todas las etiquetas asignadas a la imagen</w:t>
+        <w:t xml:space="preserve"> </w:t>
+      </w:r>
+      <w:r>
+        <w:rPr>
+          <w:color w:val="FF0000"/>
+        </w:rPr>
+        <w:t>=&gt;</w:t>
+      </w:r>
+      <w:r>
+        <w:t xml:space="preserve"> Atributo en el que se almacenan todas las etiquetas asignadas a la imagen</w:t>
       </w:r>
     </w:p>
     <w:p>
@@ -7789,7 +7798,13 @@
         <w:t xml:space="preserve"> </w:t>
       </w:r>
       <w:r>
-        <w:t>=&gt; Atributo en el que se almacena el nombre de la imagen</w:t>
+        <w:rPr>
+          <w:color w:val="FF0000"/>
+        </w:rPr>
+        <w:t>=&gt;</w:t>
+      </w:r>
+      <w:r>
+        <w:t xml:space="preserve"> Atributo en el que se almacena el nombre de la imagen</w:t>
       </w:r>
     </w:p>
     <w:p>
@@ -7806,10 +7821,45 @@
           <w:b/>
           <w:bCs/>
         </w:rPr>
+        <w:t xml:space="preserve">- imagen : System.Drawing.Bitmap </w:t>
+      </w:r>
+      <w:r>
+        <w:rPr>
+          <w:color w:val="FF0000"/>
+        </w:rPr>
+        <w:t xml:space="preserve">=&gt; </w:t>
+      </w:r>
+      <w:r>
+        <w:t>Atributo en e</w:t>
+      </w:r>
+      <w:r>
+        <w:t>l que se almacena la imagen en si</w:t>
+      </w:r>
+    </w:p>
+    <w:p>
+      <w:pPr>
+        <w:pStyle w:val="Prrafodelista"/>
+        <w:numPr>
+          <w:ilvl w:val="0"/>
+          <w:numId w:val="12"/>
+        </w:numPr>
+        <w:jc w:val="both"/>
+      </w:pPr>
+      <w:r>
+        <w:rPr>
+          <w:b/>
+          <w:bCs/>
+        </w:rPr>
         <w:t xml:space="preserve">- calificación : int </w:t>
       </w:r>
       <w:r>
-        <w:t>=&gt; Atributo en el que se almacena la calificación hecha por el usuario sobre la imagen. Esta debe estar entre 1 y 5</w:t>
+        <w:rPr>
+          <w:color w:val="FF0000"/>
+        </w:rPr>
+        <w:t>=&gt;</w:t>
+      </w:r>
+      <w:r>
+        <w:t xml:space="preserve"> Atributo en el que se almacena la calificación hecha por el usuario sobre la imagen. Esta debe estar entre 1 y 5</w:t>
       </w:r>
     </w:p>
     <w:p>
@@ -7826,10 +7876,58 @@
           <w:b/>
           <w:bCs/>
         </w:rPr>
-        <w:t xml:space="preserve">- EXIF : List&lt;string&gt; </w:t>
-      </w:r>
-      <w:r>
-        <w:t>=&gt; Atributo en el q</w:t>
+        <w:t xml:space="preserve">- </w:t>
+      </w:r>
+      <w:r>
+        <w:rPr>
+          <w:b/>
+          <w:bCs/>
+        </w:rPr>
+        <w:t>exif</w:t>
+      </w:r>
+      <w:r>
+        <w:rPr>
+          <w:b/>
+          <w:bCs/>
+        </w:rPr>
+        <w:t xml:space="preserve"> : </w:t>
+      </w:r>
+      <w:r>
+        <w:rPr>
+          <w:b/>
+          <w:bCs/>
+        </w:rPr>
+        <w:t>Dictionary</w:t>
+      </w:r>
+      <w:r>
+        <w:rPr>
+          <w:b/>
+          <w:bCs/>
+        </w:rPr>
+        <w:t>&lt;string</w:t>
+      </w:r>
+      <w:r>
+        <w:rPr>
+          <w:b/>
+          <w:bCs/>
+        </w:rPr>
+        <w:t xml:space="preserve"> atributo, string valor</w:t>
+      </w:r>
+      <w:r>
+        <w:rPr>
+          <w:b/>
+          <w:bCs/>
+        </w:rPr>
+        <w:t xml:space="preserve">&gt; </w:t>
+      </w:r>
+      <w:r>
+        <w:rPr>
+          <w:color w:val="FF0000"/>
+        </w:rPr>
+        <w:t>=&gt;</w:t>
+      </w:r>
+      <w:r>
+        <w:t xml:space="preserve"> Atributo en el q</w:t>
       </w:r>
       <w:r>
         <w:t>ue se almacenan (con un cierto orden aun no establecido) todos los valores EXIF que se puedan obtener del bitmap</w:t>
@@ -7852,7 +7950,13 @@
         <w:t xml:space="preserve">- saturación : double </w:t>
       </w:r>
       <w:r>
-        <w:t>=&gt; Atributo en el que se almacena la saturación de la imagen</w:t>
+        <w:rPr>
+          <w:color w:val="FF0000"/>
+        </w:rPr>
+        <w:t>=&gt;</w:t>
+      </w:r>
+      <w:r>
+        <w:t xml:space="preserve"> Atributo en el que se almacena la saturación de la imagen</w:t>
       </w:r>
     </w:p>
     <w:p>
@@ -7872,7 +7976,13 @@
         <w:t xml:space="preserve">- resolucion : int[2] </w:t>
       </w:r>
       <w:r>
-        <w:t>=&gt; Atributo en el que se almacena la resolución de la imagen. Es un array de dos int, p</w:t>
+        <w:rPr>
+          <w:color w:val="FF0000"/>
+        </w:rPr>
+        <w:t>=&gt;</w:t>
+      </w:r>
+      <w:r>
+        <w:t xml:space="preserve"> Atributo en el que se almacena la resolución de la imagen. Es un array de dos int, p</w:t>
       </w:r>
       <w:r>
         <w:t>ues la resolución se mide de esa forma. Por ejemplo, una resolución de 1920x1080 se debe almacenar como (1920,1080).</w:t>
@@ -7902,7 +8012,13 @@
         <w:t xml:space="preserve"> </w:t>
       </w:r>
       <w:r>
-        <w:t>=&gt; Atributo en el que se almacena la relación de aspecto de la imagen. Es un array de dos int, pues la relación de aspecto normalmente se mide de la forma k:m, donde k y m son el ancho y la altura de la imagen, que normalmente son enteros. De esta forma, una relación de aspecto 16:9, se almacenaría como (16,9).</w:t>
+        <w:rPr>
+          <w:color w:val="FF0000"/>
+        </w:rPr>
+        <w:t>=&gt;</w:t>
+      </w:r>
+      <w:r>
+        <w:t xml:space="preserve"> Atributo en el que se almacena la relación de aspecto de la imagen. Es un array de dos int, pues la relación de aspecto normalmente se mide de la forma k:m, donde k y m son el ancho y la altura de la imagen, que normalmente son enteros. De esta forma, una relación de aspecto 16:9, se almacenaría como (16,9).</w:t>
       </w:r>
     </w:p>
     <w:p>
@@ -7929,7 +8045,19 @@
         <w:t xml:space="preserve"> </w:t>
       </w:r>
       <w:r>
-        <w:t>=&gt; Atributo que sirve para saber si la imagen usa tecnologia HDR o no. Si toma el valor true, usa HDR, y toma el valor false en caso contrario.</w:t>
+        <w:rPr>
+          <w:color w:val="FF0000"/>
+        </w:rPr>
+        <w:t>=&gt;</w:t>
+      </w:r>
+      <w:r>
+        <w:t xml:space="preserve"> Atributo que sirve para saber si la imagen usa </w:t>
+      </w:r>
+      <w:r>
+        <w:t>tecnología</w:t>
+      </w:r>
+      <w:r>
+        <w:t xml:space="preserve"> HDR o no. Si toma el valor true, usa HDR, y toma el valor false en caso contrario.</w:t>
       </w:r>
     </w:p>
     <w:p>
@@ -7956,10 +8084,518 @@
         <w:t xml:space="preserve"> </w:t>
       </w:r>
       <w:r>
-        <w:t xml:space="preserve"> =&gt; Atributo que sirve para saber si la imagen se puede catalogar como clara u oscura. Si toma el valor true, es clara, y toma el valor false en caso contrario.</w:t>
+        <w:t xml:space="preserve"> </w:t>
+      </w:r>
+      <w:r>
+        <w:rPr>
+          <w:color w:val="FF0000"/>
+        </w:rPr>
+        <w:t>=&gt;</w:t>
+      </w:r>
+      <w:r>
+        <w:t xml:space="preserve"> Atributo que sirve para saber si la imagen se puede catalogar como clara u oscura. Si toma el valor true, es clara, y toma el valor false en caso contrario.</w:t>
+      </w:r>
+    </w:p>
+    <w:p>
+      <w:pPr>
+        <w:jc w:val="both"/>
+        <w:rPr>
+          <w:u w:val="single"/>
+        </w:rPr>
+      </w:pPr>
+      <w:r>
+        <w:rPr>
+          <w:u w:val="single"/>
+        </w:rPr>
+        <w:t>Métodos</w:t>
+      </w:r>
+    </w:p>
+    <w:p>
+      <w:pPr>
+        <w:pStyle w:val="Prrafodelista"/>
+        <w:numPr>
+          <w:ilvl w:val="0"/>
+          <w:numId w:val="13"/>
+        </w:numPr>
+        <w:jc w:val="both"/>
+        <w:rPr>
+          <w:u w:val="single"/>
+        </w:rPr>
+      </w:pPr>
+      <w:r>
+        <w:rPr>
+          <w:b/>
+          <w:bCs/>
+        </w:rPr>
+        <w:t xml:space="preserve">+ Imagen(string nombreImagen) </w:t>
+      </w:r>
+      <w:r>
+        <w:t xml:space="preserve">=&gt; </w:t>
+      </w:r>
+      <w:r>
+        <w:t>Único</w:t>
+      </w:r>
+      <w:r>
+        <w:t xml:space="preserve"> constructor de la clase, pues el resto de atributos se obtienen o del csv, o del mismo bitmap en la carpeta Files</w:t>
+      </w:r>
+      <w:r>
+        <w:t>. Desde este constructor se debe llamar a CargarEtiquetas, CargarValoracion, y el resto de métodos que fijan los atributos de la imagen.</w:t>
+      </w:r>
+    </w:p>
+    <w:p>
+      <w:pPr>
+        <w:pStyle w:val="Prrafodelista"/>
+        <w:numPr>
+          <w:ilvl w:val="0"/>
+          <w:numId w:val="13"/>
+        </w:numPr>
+        <w:jc w:val="both"/>
+        <w:rPr>
+          <w:u w:val="single"/>
+        </w:rPr>
+      </w:pPr>
+      <w:r>
+        <w:rPr>
+          <w:b/>
+          <w:bCs/>
+        </w:rPr>
+        <w:t xml:space="preserve">- CargarImagen(string nombreImagen) : bool </w:t>
+      </w:r>
+      <w:r>
+        <w:t>=&gt; Metodo para cargar el atributo imagen de la clase. Retorna true si lo logra hacer y false si no.</w:t>
+      </w:r>
+    </w:p>
+    <w:p>
+      <w:pPr>
+        <w:pStyle w:val="Prrafodelista"/>
+        <w:numPr>
+          <w:ilvl w:val="0"/>
+          <w:numId w:val="13"/>
+        </w:numPr>
+        <w:jc w:val="both"/>
+        <w:rPr>
+          <w:u w:val="single"/>
+        </w:rPr>
+      </w:pPr>
+      <w:r>
+        <w:rPr>
+          <w:b/>
+          <w:bCs/>
+        </w:rPr>
+        <w:t xml:space="preserve">- CargarEtiquetas(string nombreImagen) : bool </w:t>
+      </w:r>
+      <w:r>
+        <w:t>=&gt; Metodo para cargar todas las etiquetas para nombreImagen que se encuentran dentro del csv. Retorna true si se logro cargar almenos una etiqueta y false si no.</w:t>
+      </w:r>
+    </w:p>
+    <w:p>
+      <w:pPr>
+        <w:pStyle w:val="Prrafodelista"/>
+        <w:numPr>
+          <w:ilvl w:val="0"/>
+          <w:numId w:val="13"/>
+        </w:numPr>
+        <w:jc w:val="both"/>
+        <w:rPr>
+          <w:u w:val="single"/>
+        </w:rPr>
+      </w:pPr>
+      <w:r>
+        <w:rPr>
+          <w:b/>
+          <w:bCs/>
+        </w:rPr>
+        <w:t xml:space="preserve">- CargarValoracion(string nombreImagen) : bool </w:t>
+      </w:r>
+      <w:r>
+        <w:t xml:space="preserve">=&gt; Metodo para cargar la valoracion para nombreImagen que se encuentra dentro del csv. Retorna true si se logro hacerlo y false si no. Si no se logra hacer, el atributo se deja como -1. </w:t>
+      </w:r>
+    </w:p>
+    <w:p>
+      <w:pPr>
+        <w:pStyle w:val="Prrafodelista"/>
+        <w:numPr>
+          <w:ilvl w:val="0"/>
+          <w:numId w:val="13"/>
+        </w:numPr>
+        <w:jc w:val="both"/>
+        <w:rPr>
+          <w:u w:val="single"/>
+        </w:rPr>
+      </w:pPr>
+      <w:r>
+        <w:rPr>
+          <w:b/>
+          <w:bCs/>
+        </w:rPr>
+        <w:t xml:space="preserve">- CalcularEXIF(string nombreImagen) : bool </w:t>
+      </w:r>
+      <w:r>
+        <w:t>=&gt; Método para calcular y fijar los valores EXIF de la imagen. Los que no se puedan obtener se dejan como null. Retorna true si se pudo calcular al menos un valor y false si no.</w:t>
+      </w:r>
+    </w:p>
+    <w:p>
+      <w:pPr>
+        <w:pStyle w:val="Prrafodelista"/>
+        <w:numPr>
+          <w:ilvl w:val="0"/>
+          <w:numId w:val="13"/>
+        </w:numPr>
+        <w:jc w:val="both"/>
+        <w:rPr>
+          <w:u w:val="single"/>
+        </w:rPr>
+      </w:pPr>
+      <w:r>
+        <w:rPr>
+          <w:b/>
+          <w:bCs/>
+        </w:rPr>
+        <w:t xml:space="preserve">- CalcularSaturacion(string nombreImagen) : bool </w:t>
+      </w:r>
+      <w:r>
+        <w:t>=&gt; Método para calcular y fijar el atributo de la saturación de la imagen. Retorna true si lo logra calcular y false si no. En el caso en que no, el atributo se deja como -1.</w:t>
+      </w:r>
+    </w:p>
+    <w:p>
+      <w:pPr>
+        <w:pStyle w:val="Prrafodelista"/>
+        <w:numPr>
+          <w:ilvl w:val="0"/>
+          <w:numId w:val="13"/>
+        </w:numPr>
+        <w:jc w:val="both"/>
+        <w:rPr>
+          <w:u w:val="single"/>
+        </w:rPr>
+      </w:pPr>
+      <w:r>
+        <w:rPr>
+          <w:b/>
+          <w:bCs/>
+        </w:rPr>
+        <w:lastRenderedPageBreak/>
+        <w:t>- CalcularResolucion</w:t>
+      </w:r>
+      <w:r>
+        <w:rPr>
+          <w:b/>
+          <w:bCs/>
+        </w:rPr>
+        <w:t xml:space="preserve">(string nombreImagen) : bool </w:t>
+      </w:r>
+      <w:r>
+        <w:t>=&gt; Metodo para calcular y fijar el atributo resolución. Retorna true si lo logra hacer y false si no.</w:t>
+      </w:r>
+    </w:p>
+    <w:p>
+      <w:pPr>
+        <w:pStyle w:val="Prrafodelista"/>
+        <w:numPr>
+          <w:ilvl w:val="0"/>
+          <w:numId w:val="13"/>
+        </w:numPr>
+        <w:jc w:val="both"/>
+        <w:rPr>
+          <w:u w:val="single"/>
+        </w:rPr>
+      </w:pPr>
+      <w:r>
+        <w:rPr>
+          <w:b/>
+          <w:bCs/>
+        </w:rPr>
+        <w:t xml:space="preserve">- CalcularRelacionAspecto(string nombreImagen) : bool </w:t>
+      </w:r>
+      <w:r>
+        <w:t>=&gt; Metodo para calcular y fijar el atributo relacionAspecto. Retorna true si lo logra hacer y false si no.</w:t>
+      </w:r>
+    </w:p>
+    <w:p>
+      <w:pPr>
+        <w:pStyle w:val="Prrafodelista"/>
+        <w:numPr>
+          <w:ilvl w:val="0"/>
+          <w:numId w:val="13"/>
+        </w:numPr>
+        <w:jc w:val="both"/>
+        <w:rPr>
+          <w:u w:val="single"/>
+        </w:rPr>
+      </w:pPr>
+      <w:r>
+        <w:rPr>
+          <w:b/>
+          <w:bCs/>
+        </w:rPr>
+        <w:t xml:space="preserve">- CalcularHdr(string nombreImagen) : bool </w:t>
+      </w:r>
+      <w:r>
+        <w:t>=&gt; Metodo para saber y fijar el atributo hdr. Retorna true si lo logra hacer y false si no.</w:t>
+      </w:r>
+    </w:p>
+    <w:p>
+      <w:pPr>
+        <w:pStyle w:val="Prrafodelista"/>
+        <w:numPr>
+          <w:ilvl w:val="0"/>
+          <w:numId w:val="13"/>
+        </w:numPr>
+        <w:jc w:val="both"/>
+        <w:rPr>
+          <w:u w:val="single"/>
+        </w:rPr>
+      </w:pPr>
+      <w:r>
+        <w:rPr>
+          <w:b/>
+          <w:bCs/>
+        </w:rPr>
+        <w:t xml:space="preserve">- CalcularClaroOscuro(string nombreImagen) : bool </w:t>
+      </w:r>
+      <w:r>
+        <w:t>=&gt; Metodo para saber y fijar el atributo claroOscuro. Retorna true si lo logra hacer y false si no.</w:t>
+      </w:r>
+    </w:p>
+    <w:p>
+      <w:pPr>
+        <w:pStyle w:val="Prrafodelista"/>
+        <w:numPr>
+          <w:ilvl w:val="0"/>
+          <w:numId w:val="13"/>
+        </w:numPr>
+        <w:jc w:val="both"/>
+        <w:rPr>
+          <w:u w:val="single"/>
+        </w:rPr>
+      </w:pPr>
+      <w:r>
+        <w:rPr>
+          <w:b/>
+          <w:bCs/>
+        </w:rPr>
+        <w:t xml:space="preserve">+ AgregarEtiqueta(Etiqueta etiqueta) : void </w:t>
+      </w:r>
+      <w:r>
+        <w:t>=&gt; Metodo para agregar una etiqueta al atributo etiquetas de la imagen</w:t>
+      </w:r>
+    </w:p>
+    <w:p>
+      <w:pPr>
+        <w:pStyle w:val="Prrafodelista"/>
+        <w:numPr>
+          <w:ilvl w:val="0"/>
+          <w:numId w:val="13"/>
+        </w:numPr>
+        <w:jc w:val="both"/>
+        <w:rPr>
+          <w:u w:val="single"/>
+        </w:rPr>
+      </w:pPr>
+      <w:r>
+        <w:rPr>
+          <w:b/>
+          <w:bCs/>
+        </w:rPr>
+        <w:t xml:space="preserve">+ Etiquetas() : List&lt;Etiqueta&gt; </w:t>
+      </w:r>
+      <w:r>
+        <w:t>=&gt; Getter del atributo etiquetas, que retorna el atributo de etiquetas. No hace falta agregar un setter, pues solo se pueden agregar etiquetas y ya existe un método para ello.</w:t>
+      </w:r>
+    </w:p>
+    <w:p>
+      <w:pPr>
+        <w:pStyle w:val="Prrafodelista"/>
+        <w:numPr>
+          <w:ilvl w:val="0"/>
+          <w:numId w:val="13"/>
+        </w:numPr>
+        <w:jc w:val="both"/>
+        <w:rPr>
+          <w:u w:val="single"/>
+        </w:rPr>
+      </w:pPr>
+      <w:r>
+        <w:rPr>
+          <w:b/>
+          <w:bCs/>
+        </w:rPr>
+        <w:t xml:space="preserve">+ Valoracion() : int </w:t>
+      </w:r>
+      <w:r>
+        <w:t>=&gt;  Getter del atributo valoracion. Retorna un numero entre 1 y 5.</w:t>
+      </w:r>
+    </w:p>
+    <w:p>
+      <w:pPr>
+        <w:pStyle w:val="Prrafodelista"/>
+        <w:numPr>
+          <w:ilvl w:val="0"/>
+          <w:numId w:val="13"/>
+        </w:numPr>
+        <w:jc w:val="both"/>
+        <w:rPr>
+          <w:u w:val="single"/>
+        </w:rPr>
+      </w:pPr>
+      <w:r>
+        <w:rPr>
+          <w:b/>
+          <w:bCs/>
+        </w:rPr>
+        <w:t xml:space="preserve">+ Valoracion(int valoracion) : bool </w:t>
+      </w:r>
+      <w:r>
+        <w:t>=&gt; Setter del atributo valoracion. En el se debe evaluar si el valor se encuentra entre 1 y 5. Si se logra asignar, retorna true, sino retorna false.</w:t>
+      </w:r>
+    </w:p>
+    <w:p>
+      <w:pPr>
+        <w:pStyle w:val="Prrafodelista"/>
+        <w:numPr>
+          <w:ilvl w:val="0"/>
+          <w:numId w:val="13"/>
+        </w:numPr>
+        <w:jc w:val="both"/>
+        <w:rPr>
+          <w:u w:val="single"/>
+        </w:rPr>
+      </w:pPr>
+      <w:r>
+        <w:rPr>
+          <w:b/>
+          <w:bCs/>
+        </w:rPr>
+        <w:t xml:space="preserve">+ GuardarPropiedades() : bool </w:t>
+      </w:r>
+      <w:r>
+        <w:t>=&gt; Metodo para guardar todas las propiedades modificadas en la imagen en el archivo csv (se agregaron o quitaron etiquetas o se cambio la valoracion de la imagen). Retorna true si se logra hacer y false si no.</w:t>
+      </w:r>
+    </w:p>
+    <w:p>
+      <w:pPr>
+        <w:pStyle w:val="Prrafodelista"/>
+        <w:numPr>
+          <w:ilvl w:val="0"/>
+          <w:numId w:val="13"/>
+        </w:numPr>
+        <w:jc w:val="both"/>
+        <w:rPr>
+          <w:u w:val="single"/>
+        </w:rPr>
+      </w:pPr>
+      <w:r>
+        <w:rPr>
+          <w:b/>
+          <w:bCs/>
+        </w:rPr>
+        <w:t xml:space="preserve">+ Imagen(System.Drawing.Bitmap imagen) : bool </w:t>
+      </w:r>
+      <w:r>
+        <w:t>=&gt; Metodo para cambia</w:t>
+      </w:r>
+      <w:r>
+        <w:t>r el atributo imagen del objeto, es el setter de imagen. Es necesario esto porque se espera que otros objetos accedan a la imagen ya sea para aplicarle filtros, agregarle texto, u otros cambios. Entonces, es vital poder cambiar este atributo. Retorna true si se logra setear dicho atributo y false si no.</w:t>
+      </w:r>
+    </w:p>
+    <w:p>
+      <w:pPr>
+        <w:pStyle w:val="Prrafodelista"/>
+        <w:numPr>
+          <w:ilvl w:val="0"/>
+          <w:numId w:val="13"/>
+        </w:numPr>
+        <w:jc w:val="both"/>
+        <w:rPr>
+          <w:u w:val="single"/>
+        </w:rPr>
+      </w:pPr>
+      <w:r>
+        <w:rPr>
+          <w:b/>
+          <w:bCs/>
+        </w:rPr>
+        <w:t xml:space="preserve">+ Imagen() : System.Drawing.Bitmap </w:t>
+      </w:r>
+      <w:r>
+        <w:t xml:space="preserve">=&gt; Getter del atributo imagen. </w:t>
+      </w:r>
+      <w:r>
+        <w:t>Se espera que otros objetos puedan obtener este atributo para modificarlo (filtros, texto, etc…).</w:t>
+      </w:r>
+    </w:p>
+    <w:p>
+      <w:pPr>
+        <w:pStyle w:val="Prrafodelista"/>
+        <w:numPr>
+          <w:ilvl w:val="0"/>
+          <w:numId w:val="13"/>
+        </w:numPr>
+        <w:jc w:val="both"/>
+        <w:rPr>
+          <w:u w:val="single"/>
+        </w:rPr>
+      </w:pPr>
+      <w:r>
+        <w:rPr>
+          <w:b/>
+          <w:bCs/>
+        </w:rPr>
+        <w:t xml:space="preserve">+ GuardarImagen(string nombreImagen) : bool </w:t>
+      </w:r>
+      <w:r>
+        <w:t>=&gt; Metodo para guardar el atributo System.Drawing.Bitmap en la carpeta Files, por si se realiza algún cambio en el, con el nombre nombreImagen.</w:t>
+      </w:r>
+      <w:r>
+        <w:t xml:space="preserve"> Ademas, este método debe cambiar el atributo nombre del objeto, haciendo que coincida con el nuevo nombre de la imagen</w:t>
       </w:r>
       <w:bookmarkStart w:id="0" w:name="_GoBack"/>
       <w:bookmarkEnd w:id="0"/>
+    </w:p>
+    <w:p>
+      <w:pPr>
+        <w:pStyle w:val="Prrafodelista"/>
+        <w:numPr>
+          <w:ilvl w:val="0"/>
+          <w:numId w:val="13"/>
+        </w:numPr>
+        <w:jc w:val="both"/>
+        <w:rPr>
+          <w:u w:val="single"/>
+        </w:rPr>
+      </w:pPr>
+      <w:r>
+        <w:rPr>
+          <w:b/>
+          <w:bCs/>
+        </w:rPr>
+        <w:t xml:space="preserve">- RecalcularAtributos(string nombreImagen) : bool </w:t>
+      </w:r>
+      <w:r>
+        <w:t xml:space="preserve">=&gt; Metodo para volver a calcular todos los atributos (saturación, resolución, relacionAspecto,Hdr…) y cargarlos en el objeto. Esto es necesario hacerlo cada vez que se llama a GuardarImagen, pues asumimos que se han realizado cambios en esta. </w:t>
+      </w:r>
+    </w:p>
+    <w:p>
+      <w:pPr>
+        <w:pStyle w:val="Prrafodelista"/>
+        <w:numPr>
+          <w:ilvl w:val="0"/>
+          <w:numId w:val="13"/>
+        </w:numPr>
+        <w:jc w:val="both"/>
+        <w:rPr>
+          <w:u w:val="single"/>
+        </w:rPr>
+      </w:pPr>
+    </w:p>
+    <w:p>
+      <w:pPr>
+        <w:pStyle w:val="Prrafodelista"/>
+        <w:jc w:val="both"/>
+        <w:rPr>
+          <w:u w:val="single"/>
+        </w:rPr>
+      </w:pPr>
     </w:p>
     <w:sectPr>
       <w:pgSz w:w="12240" w:h="15840"/>
@@ -8651,6 +9287,119 @@
     </w:lvl>
   </w:abstractNum>
   <w:abstractNum w:abstractNumId="6" w15:restartNumberingAfterBreak="0">
+    <w:nsid w:val="63C3722C"/>
+    <w:multiLevelType w:val="hybridMultilevel"/>
+    <w:tmpl w:val="C4406C68"/>
+    <w:lvl w:ilvl="0" w:tplc="340A0001">
+      <w:start w:val="1"/>
+      <w:numFmt w:val="bullet"/>
+      <w:lvlText w:val=""/>
+      <w:lvlJc w:val="left"/>
+      <w:pPr>
+        <w:ind w:left="720" w:hanging="360"/>
+      </w:pPr>
+      <w:rPr>
+        <w:rFonts w:ascii="Symbol" w:hAnsi="Symbol" w:hint="default"/>
+      </w:rPr>
+    </w:lvl>
+    <w:lvl w:ilvl="1" w:tplc="340A0003" w:tentative="1">
+      <w:start w:val="1"/>
+      <w:numFmt w:val="bullet"/>
+      <w:lvlText w:val="o"/>
+      <w:lvlJc w:val="left"/>
+      <w:pPr>
+        <w:ind w:left="1440" w:hanging="360"/>
+      </w:pPr>
+      <w:rPr>
+        <w:rFonts w:ascii="Courier New" w:hAnsi="Courier New" w:cs="Courier New" w:hint="default"/>
+      </w:rPr>
+    </w:lvl>
+    <w:lvl w:ilvl="2" w:tplc="340A0005" w:tentative="1">
+      <w:start w:val="1"/>
+      <w:numFmt w:val="bullet"/>
+      <w:lvlText w:val=""/>
+      <w:lvlJc w:val="left"/>
+      <w:pPr>
+        <w:ind w:left="2160" w:hanging="360"/>
+      </w:pPr>
+      <w:rPr>
+        <w:rFonts w:ascii="Wingdings" w:hAnsi="Wingdings" w:hint="default"/>
+      </w:rPr>
+    </w:lvl>
+    <w:lvl w:ilvl="3" w:tplc="340A0001" w:tentative="1">
+      <w:start w:val="1"/>
+      <w:numFmt w:val="bullet"/>
+      <w:lvlText w:val=""/>
+      <w:lvlJc w:val="left"/>
+      <w:pPr>
+        <w:ind w:left="2880" w:hanging="360"/>
+      </w:pPr>
+      <w:rPr>
+        <w:rFonts w:ascii="Symbol" w:hAnsi="Symbol" w:hint="default"/>
+      </w:rPr>
+    </w:lvl>
+    <w:lvl w:ilvl="4" w:tplc="340A0003" w:tentative="1">
+      <w:start w:val="1"/>
+      <w:numFmt w:val="bullet"/>
+      <w:lvlText w:val="o"/>
+      <w:lvlJc w:val="left"/>
+      <w:pPr>
+        <w:ind w:left="3600" w:hanging="360"/>
+      </w:pPr>
+      <w:rPr>
+        <w:rFonts w:ascii="Courier New" w:hAnsi="Courier New" w:cs="Courier New" w:hint="default"/>
+      </w:rPr>
+    </w:lvl>
+    <w:lvl w:ilvl="5" w:tplc="340A0005" w:tentative="1">
+      <w:start w:val="1"/>
+      <w:numFmt w:val="bullet"/>
+      <w:lvlText w:val=""/>
+      <w:lvlJc w:val="left"/>
+      <w:pPr>
+        <w:ind w:left="4320" w:hanging="360"/>
+      </w:pPr>
+      <w:rPr>
+        <w:rFonts w:ascii="Wingdings" w:hAnsi="Wingdings" w:hint="default"/>
+      </w:rPr>
+    </w:lvl>
+    <w:lvl w:ilvl="6" w:tplc="340A0001" w:tentative="1">
+      <w:start w:val="1"/>
+      <w:numFmt w:val="bullet"/>
+      <w:lvlText w:val=""/>
+      <w:lvlJc w:val="left"/>
+      <w:pPr>
+        <w:ind w:left="5040" w:hanging="360"/>
+      </w:pPr>
+      <w:rPr>
+        <w:rFonts w:ascii="Symbol" w:hAnsi="Symbol" w:hint="default"/>
+      </w:rPr>
+    </w:lvl>
+    <w:lvl w:ilvl="7" w:tplc="340A0003" w:tentative="1">
+      <w:start w:val="1"/>
+      <w:numFmt w:val="bullet"/>
+      <w:lvlText w:val="o"/>
+      <w:lvlJc w:val="left"/>
+      <w:pPr>
+        <w:ind w:left="5760" w:hanging="360"/>
+      </w:pPr>
+      <w:rPr>
+        <w:rFonts w:ascii="Courier New" w:hAnsi="Courier New" w:cs="Courier New" w:hint="default"/>
+      </w:rPr>
+    </w:lvl>
+    <w:lvl w:ilvl="8" w:tplc="340A0005" w:tentative="1">
+      <w:start w:val="1"/>
+      <w:numFmt w:val="bullet"/>
+      <w:lvlText w:val=""/>
+      <w:lvlJc w:val="left"/>
+      <w:pPr>
+        <w:ind w:left="6480" w:hanging="360"/>
+      </w:pPr>
+      <w:rPr>
+        <w:rFonts w:ascii="Wingdings" w:hAnsi="Wingdings" w:hint="default"/>
+      </w:rPr>
+    </w:lvl>
+  </w:abstractNum>
+  <w:abstractNum w:abstractNumId="7" w15:restartNumberingAfterBreak="0">
     <w:nsid w:val="64F14BEF"/>
     <w:multiLevelType w:val="hybridMultilevel"/>
     <w:tmpl w:val="08A899D4"/>
@@ -8763,7 +9512,7 @@
       </w:rPr>
     </w:lvl>
   </w:abstractNum>
-  <w:abstractNum w:abstractNumId="7" w15:restartNumberingAfterBreak="0">
+  <w:abstractNum w:abstractNumId="8" w15:restartNumberingAfterBreak="0">
     <w:nsid w:val="6F2526CF"/>
     <w:multiLevelType w:val="hybridMultilevel"/>
     <w:tmpl w:val="056A09EA"/>
@@ -8876,7 +9625,7 @@
       </w:rPr>
     </w:lvl>
   </w:abstractNum>
-  <w:abstractNum w:abstractNumId="8" w15:restartNumberingAfterBreak="0">
+  <w:abstractNum w:abstractNumId="9" w15:restartNumberingAfterBreak="0">
     <w:nsid w:val="7467633A"/>
     <w:multiLevelType w:val="hybridMultilevel"/>
     <w:tmpl w:val="EE1A0D00"/>
@@ -8989,7 +9738,7 @@
       </w:rPr>
     </w:lvl>
   </w:abstractNum>
-  <w:abstractNum w:abstractNumId="9" w15:restartNumberingAfterBreak="0">
+  <w:abstractNum w:abstractNumId="10" w15:restartNumberingAfterBreak="0">
     <w:nsid w:val="75660B68"/>
     <w:multiLevelType w:val="hybridMultilevel"/>
     <w:tmpl w:val="244CF122"/>
@@ -9101,7 +9850,7 @@
       </w:rPr>
     </w:lvl>
   </w:abstractNum>
-  <w:abstractNum w:abstractNumId="10" w15:restartNumberingAfterBreak="0">
+  <w:abstractNum w:abstractNumId="11" w15:restartNumberingAfterBreak="0">
     <w:nsid w:val="79DC401D"/>
     <w:multiLevelType w:val="hybridMultilevel"/>
     <w:tmpl w:val="D3366BD6"/>
@@ -9214,7 +9963,7 @@
       </w:rPr>
     </w:lvl>
   </w:abstractNum>
-  <w:abstractNum w:abstractNumId="11" w15:restartNumberingAfterBreak="0">
+  <w:abstractNum w:abstractNumId="12" w15:restartNumberingAfterBreak="0">
     <w:nsid w:val="7E37607A"/>
     <w:multiLevelType w:val="hybridMultilevel"/>
     <w:tmpl w:val="F75C4AB4"/>
@@ -9328,13 +10077,13 @@
     </w:lvl>
   </w:abstractNum>
   <w:num w:numId="1">
-    <w:abstractNumId w:val="10"/>
+    <w:abstractNumId w:val="11"/>
   </w:num>
   <w:num w:numId="2">
     <w:abstractNumId w:val="5"/>
   </w:num>
   <w:num w:numId="3">
-    <w:abstractNumId w:val="9"/>
+    <w:abstractNumId w:val="10"/>
   </w:num>
   <w:num w:numId="4">
     <w:abstractNumId w:val="2"/>
@@ -9346,22 +10095,25 @@
     <w:abstractNumId w:val="4"/>
   </w:num>
   <w:num w:numId="7">
+    <w:abstractNumId w:val="8"/>
+  </w:num>
+  <w:num w:numId="8">
+    <w:abstractNumId w:val="12"/>
+  </w:num>
+  <w:num w:numId="9">
     <w:abstractNumId w:val="7"/>
   </w:num>
-  <w:num w:numId="8">
-    <w:abstractNumId w:val="11"/>
-  </w:num>
-  <w:num w:numId="9">
-    <w:abstractNumId w:val="6"/>
-  </w:num>
   <w:num w:numId="10">
-    <w:abstractNumId w:val="8"/>
+    <w:abstractNumId w:val="9"/>
   </w:num>
   <w:num w:numId="11">
     <w:abstractNumId w:val="1"/>
   </w:num>
   <w:num w:numId="12">
     <w:abstractNumId w:val="0"/>
+  </w:num>
+  <w:num w:numId="13">
+    <w:abstractNumId w:val="6"/>
   </w:num>
 </w:numbering>
 </file>
@@ -10117,7 +10869,7 @@
 </file>
 
 <file path=customXml/itemProps1.xml><?xml version="1.0" encoding="utf-8"?>
-<ds:datastoreItem xmlns:ds="http://schemas.openxmlformats.org/officeDocument/2006/customXml" ds:itemID="{B08B3420-F96E-414E-B939-2B3007BD8F16}">
+<ds:datastoreItem xmlns:ds="http://schemas.openxmlformats.org/officeDocument/2006/customXml" ds:itemID="{EC2EA4C8-BABD-4865-B472-92AC1F0EF779}">
   <ds:schemaRefs>
     <ds:schemaRef ds:uri="http://schemas.openxmlformats.org/officeDocument/2006/bibliography"/>
   </ds:schemaRefs>

</xml_diff>

<commit_message>
Actualizada la clase imagen
</commit_message>
<xml_diff>
--- a/Entrega 1/Descripcion por clases.docx
+++ b/Entrega 1/Descripcion por clases.docx
@@ -1250,7 +1250,23 @@
           <w:b/>
           <w:bCs/>
         </w:rPr>
-        <w:t>… Resto de sobrecargas de constructores encadenados entre sí, llegando al último constructor que debe asignar valores para todos los atributos de la clase. El encadenamiento se debe realizar con los DEFAULT values.</w:t>
+        <w:t xml:space="preserve">… Resto de sobrecargas de constructores encadenados entre sí, llegando al último constructor que debe asignar valores para todos los atributos de la clase. El encadenamiento se debe realizar con los DEFAULT </w:t>
+      </w:r>
+      <w:proofErr w:type="spellStart"/>
+      <w:r>
+        <w:rPr>
+          <w:b/>
+          <w:bCs/>
+        </w:rPr>
+        <w:t>values</w:t>
+      </w:r>
+      <w:proofErr w:type="spellEnd"/>
+      <w:r>
+        <w:rPr>
+          <w:b/>
+          <w:bCs/>
+        </w:rPr>
+        <w:t>.</w:t>
       </w:r>
     </w:p>
     <w:p>
@@ -1437,7 +1453,71 @@
           <w:b/>
           <w:bCs/>
         </w:rPr>
-        <w:t xml:space="preserve">+ ColorOjos(EColores color_ojos) : bool </w:t>
+        <w:t xml:space="preserve">+ </w:t>
+      </w:r>
+      <w:proofErr w:type="spellStart"/>
+      <w:r>
+        <w:rPr>
+          <w:b/>
+          <w:bCs/>
+        </w:rPr>
+        <w:t>ColorOjos</w:t>
+      </w:r>
+      <w:proofErr w:type="spellEnd"/>
+      <w:r>
+        <w:rPr>
+          <w:b/>
+          <w:bCs/>
+        </w:rPr>
+        <w:t>(</w:t>
+      </w:r>
+      <w:proofErr w:type="spellStart"/>
+      <w:r>
+        <w:rPr>
+          <w:b/>
+          <w:bCs/>
+        </w:rPr>
+        <w:t>EColores</w:t>
+      </w:r>
+      <w:proofErr w:type="spellEnd"/>
+      <w:r>
+        <w:rPr>
+          <w:b/>
+          <w:bCs/>
+        </w:rPr>
+        <w:t xml:space="preserve"> </w:t>
+      </w:r>
+      <w:proofErr w:type="spellStart"/>
+      <w:r>
+        <w:rPr>
+          <w:b/>
+          <w:bCs/>
+        </w:rPr>
+        <w:t>color_ojos</w:t>
+      </w:r>
+      <w:proofErr w:type="spellEnd"/>
+      <w:r>
+        <w:rPr>
+          <w:b/>
+          <w:bCs/>
+        </w:rPr>
+        <w:t xml:space="preserve">) : </w:t>
+      </w:r>
+      <w:proofErr w:type="spellStart"/>
+      <w:r>
+        <w:rPr>
+          <w:b/>
+          <w:bCs/>
+        </w:rPr>
+        <w:t>bool</w:t>
+      </w:r>
+      <w:proofErr w:type="spellEnd"/>
+      <w:r>
+        <w:rPr>
+          <w:b/>
+          <w:bCs/>
+        </w:rPr>
+        <w:t xml:space="preserve"> </w:t>
       </w:r>
       <w:r>
         <w:rPr>
@@ -1489,7 +1569,71 @@
           <w:b/>
           <w:bCs/>
         </w:rPr>
-        <w:t xml:space="preserve">+ ColorCabello(EColores color_cabello) : bool </w:t>
+        <w:t xml:space="preserve">+ </w:t>
+      </w:r>
+      <w:proofErr w:type="spellStart"/>
+      <w:r>
+        <w:rPr>
+          <w:b/>
+          <w:bCs/>
+        </w:rPr>
+        <w:t>ColorCabello</w:t>
+      </w:r>
+      <w:proofErr w:type="spellEnd"/>
+      <w:r>
+        <w:rPr>
+          <w:b/>
+          <w:bCs/>
+        </w:rPr>
+        <w:t>(</w:t>
+      </w:r>
+      <w:proofErr w:type="spellStart"/>
+      <w:r>
+        <w:rPr>
+          <w:b/>
+          <w:bCs/>
+        </w:rPr>
+        <w:t>EColores</w:t>
+      </w:r>
+      <w:proofErr w:type="spellEnd"/>
+      <w:r>
+        <w:rPr>
+          <w:b/>
+          <w:bCs/>
+        </w:rPr>
+        <w:t xml:space="preserve"> </w:t>
+      </w:r>
+      <w:proofErr w:type="spellStart"/>
+      <w:r>
+        <w:rPr>
+          <w:b/>
+          <w:bCs/>
+        </w:rPr>
+        <w:t>color_cabello</w:t>
+      </w:r>
+      <w:proofErr w:type="spellEnd"/>
+      <w:r>
+        <w:rPr>
+          <w:b/>
+          <w:bCs/>
+        </w:rPr>
+        <w:t xml:space="preserve">) : </w:t>
+      </w:r>
+      <w:proofErr w:type="spellStart"/>
+      <w:r>
+        <w:rPr>
+          <w:b/>
+          <w:bCs/>
+        </w:rPr>
+        <w:t>bool</w:t>
+      </w:r>
+      <w:proofErr w:type="spellEnd"/>
+      <w:r>
+        <w:rPr>
+          <w:b/>
+          <w:bCs/>
+        </w:rPr>
+        <w:t xml:space="preserve"> </w:t>
       </w:r>
       <w:r>
         <w:rPr>
@@ -1593,7 +1737,71 @@
           <w:b/>
           <w:bCs/>
         </w:rPr>
-        <w:t xml:space="preserve">+ FechaNacimiento(DateTime fecha_nacimiento) : bool </w:t>
+        <w:t xml:space="preserve">+ </w:t>
+      </w:r>
+      <w:proofErr w:type="spellStart"/>
+      <w:r>
+        <w:rPr>
+          <w:b/>
+          <w:bCs/>
+        </w:rPr>
+        <w:t>FechaNacimiento</w:t>
+      </w:r>
+      <w:proofErr w:type="spellEnd"/>
+      <w:r>
+        <w:rPr>
+          <w:b/>
+          <w:bCs/>
+        </w:rPr>
+        <w:t>(</w:t>
+      </w:r>
+      <w:proofErr w:type="spellStart"/>
+      <w:r>
+        <w:rPr>
+          <w:b/>
+          <w:bCs/>
+        </w:rPr>
+        <w:t>DateTime</w:t>
+      </w:r>
+      <w:proofErr w:type="spellEnd"/>
+      <w:r>
+        <w:rPr>
+          <w:b/>
+          <w:bCs/>
+        </w:rPr>
+        <w:t xml:space="preserve"> </w:t>
+      </w:r>
+      <w:proofErr w:type="spellStart"/>
+      <w:r>
+        <w:rPr>
+          <w:b/>
+          <w:bCs/>
+        </w:rPr>
+        <w:t>fecha_nacimiento</w:t>
+      </w:r>
+      <w:proofErr w:type="spellEnd"/>
+      <w:r>
+        <w:rPr>
+          <w:b/>
+          <w:bCs/>
+        </w:rPr>
+        <w:t xml:space="preserve">) : </w:t>
+      </w:r>
+      <w:proofErr w:type="spellStart"/>
+      <w:r>
+        <w:rPr>
+          <w:b/>
+          <w:bCs/>
+        </w:rPr>
+        <w:t>bool</w:t>
+      </w:r>
+      <w:proofErr w:type="spellEnd"/>
+      <w:r>
+        <w:rPr>
+          <w:b/>
+          <w:bCs/>
+        </w:rPr>
+        <w:t xml:space="preserve"> </w:t>
       </w:r>
       <w:r>
         <w:rPr>
@@ -1719,7 +1927,31 @@
         <w:t>Esta clase sirve</w:t>
       </w:r>
       <w:r>
-        <w:t xml:space="preserve"> para agregar etiquetas especiales a una imagen. Según el enunciado, esta debe contener ubicación geográfica, la dirección y el fotógrafo, dejando libre para que el equipo elija otros dos atributos. En este caso, elegimos usar agregar el motivo de la foto (string) y si la foto es una selfie o no (un bool). </w:t>
+        <w:t xml:space="preserve"> para agregar etiquetas especiales a una imagen. Según el enunciado, esta debe contener ubicación geográfica, la dirección y el fotógrafo, dejando libre para que el equipo elija otros dos atributos. En este caso, elegimos usar agregar el motivo de la foto (</w:t>
+      </w:r>
+      <w:proofErr w:type="spellStart"/>
+      <w:r>
+        <w:t>string</w:t>
+      </w:r>
+      <w:proofErr w:type="spellEnd"/>
+      <w:r>
+        <w:t xml:space="preserve">) y si la foto es una </w:t>
+      </w:r>
+      <w:proofErr w:type="spellStart"/>
+      <w:r>
+        <w:t>selfie</w:t>
+      </w:r>
+      <w:proofErr w:type="spellEnd"/>
+      <w:r>
+        <w:t xml:space="preserve"> o no (un </w:t>
+      </w:r>
+      <w:proofErr w:type="spellStart"/>
+      <w:r>
+        <w:t>bool</w:t>
+      </w:r>
+      <w:proofErr w:type="spellEnd"/>
+      <w:r>
+        <w:t xml:space="preserve">). </w:t>
       </w:r>
       <w:r>
         <w:t>En este caso, todos los valores son opcionales, así que todos tienen valores default.</w:t>
@@ -1728,10 +1960,34 @@
         <w:t xml:space="preserve"> Para </w:t>
       </w:r>
       <w:r>
-        <w:t>la ubicación geográfica, planeamos usar GMap.NET, que permite insertar mapas en forms, para que el usuario pueda seleccionar la ubicación geográfica de la foto. En este caso, la ubicación esta dada por dos doubles, que corresponden a los valores de latitud y longitud.</w:t>
-      </w:r>
-      <w:r>
-        <w:t xml:space="preserve"> Ademas, el valor mas largo que se puede ingresar es el motivo, por lo que se agrega un default para su longitud máxima, para evitar cualquier tipo de problemas.</w:t>
+        <w:t xml:space="preserve">la ubicación geográfica, planeamos usar GMap.NET, que permite insertar mapas en </w:t>
+      </w:r>
+      <w:proofErr w:type="spellStart"/>
+      <w:r>
+        <w:t>forms</w:t>
+      </w:r>
+      <w:proofErr w:type="spellEnd"/>
+      <w:r>
+        <w:t xml:space="preserve">, para que el usuario pueda seleccionar la ubicación geográfica de la foto. En este caso, la ubicación esta dada por dos </w:t>
+      </w:r>
+      <w:proofErr w:type="spellStart"/>
+      <w:r>
+        <w:t>doubles</w:t>
+      </w:r>
+      <w:proofErr w:type="spellEnd"/>
+      <w:r>
+        <w:t>, que corresponden a los valores de latitud y longitud.</w:t>
+      </w:r>
+      <w:r>
+        <w:t xml:space="preserve"> </w:t>
+      </w:r>
+      <w:proofErr w:type="spellStart"/>
+      <w:r>
+        <w:t>Ademas</w:t>
+      </w:r>
+      <w:proofErr w:type="spellEnd"/>
+      <w:r>
+        <w:t>, el valor mas largo que se puede ingresar es el motivo, por lo que se agrega un default para su longitud máxima, para evitar cualquier tipo de problemas.</w:t>
       </w:r>
     </w:p>
     <w:p>
@@ -1762,14 +2018,39 @@
           <w:b/>
           <w:bCs/>
         </w:rPr>
-        <w:t xml:space="preserve">- ubicacionGeografica : </w:t>
-      </w:r>
-      <w:r>
-        <w:rPr>
-          <w:b/>
-          <w:bCs/>
-        </w:rPr>
-        <w:t xml:space="preserve">double[2] </w:t>
+        <w:t xml:space="preserve">- </w:t>
+      </w:r>
+      <w:proofErr w:type="spellStart"/>
+      <w:r>
+        <w:rPr>
+          <w:b/>
+          <w:bCs/>
+        </w:rPr>
+        <w:t>ubicacionGeografica</w:t>
+      </w:r>
+      <w:proofErr w:type="spellEnd"/>
+      <w:r>
+        <w:rPr>
+          <w:b/>
+          <w:bCs/>
+        </w:rPr>
+        <w:t xml:space="preserve"> : </w:t>
+      </w:r>
+      <w:proofErr w:type="spellStart"/>
+      <w:r>
+        <w:rPr>
+          <w:b/>
+          <w:bCs/>
+        </w:rPr>
+        <w:t>double</w:t>
+      </w:r>
+      <w:proofErr w:type="spellEnd"/>
+      <w:r>
+        <w:rPr>
+          <w:b/>
+          <w:bCs/>
+        </w:rPr>
+        <w:t xml:space="preserve">[2] </w:t>
       </w:r>
       <w:r>
         <w:rPr>
@@ -1778,7 +2059,15 @@
         <w:t xml:space="preserve">=&gt; </w:t>
       </w:r>
       <w:r>
-        <w:t xml:space="preserve">Atributo de ubicacionGeografica de la etiqueta. </w:t>
+        <w:t xml:space="preserve">Atributo de </w:t>
+      </w:r>
+      <w:proofErr w:type="spellStart"/>
+      <w:r>
+        <w:t>ubicacionGeografica</w:t>
+      </w:r>
+      <w:proofErr w:type="spellEnd"/>
+      <w:r>
+        <w:t xml:space="preserve"> de la etiqueta. </w:t>
       </w:r>
     </w:p>
     <w:p>
@@ -1797,12 +2086,21 @@
         </w:rPr>
         <w:t xml:space="preserve">- DEFAULT_UBICACION_GEOGRAFICA : </w:t>
       </w:r>
-      <w:r>
-        <w:rPr>
-          <w:b/>
-          <w:bCs/>
-        </w:rPr>
-        <w:t>double[2]</w:t>
+      <w:proofErr w:type="spellStart"/>
+      <w:r>
+        <w:rPr>
+          <w:b/>
+          <w:bCs/>
+        </w:rPr>
+        <w:t>double</w:t>
+      </w:r>
+      <w:proofErr w:type="spellEnd"/>
+      <w:r>
+        <w:rPr>
+          <w:b/>
+          <w:bCs/>
+        </w:rPr>
+        <w:t>[2]</w:t>
       </w:r>
       <w:r>
         <w:rPr>
@@ -1818,10 +2116,18 @@
         <w:t xml:space="preserve">=&gt; </w:t>
       </w:r>
       <w:r>
-        <w:t>Valor default de la ubicación geográfica. Debe</w:t>
-      </w:r>
-      <w:r>
-        <w:t>ra ser [0.0 , 0.0].</w:t>
+        <w:t xml:space="preserve">Valor default de la ubicación geográfica. </w:t>
+      </w:r>
+      <w:proofErr w:type="spellStart"/>
+      <w:r>
+        <w:t>Debe</w:t>
+      </w:r>
+      <w:r>
+        <w:t>ra</w:t>
+      </w:r>
+      <w:proofErr w:type="spellEnd"/>
+      <w:r>
+        <w:t xml:space="preserve"> ser [0.0 , 0.0].</w:t>
       </w:r>
     </w:p>
     <w:p>
@@ -1838,8 +2144,17 @@
           <w:b/>
           <w:bCs/>
         </w:rPr>
-        <w:t>- dirección : string</w:t>
-      </w:r>
+        <w:t xml:space="preserve">- dirección : </w:t>
+      </w:r>
+      <w:proofErr w:type="spellStart"/>
+      <w:r>
+        <w:rPr>
+          <w:b/>
+          <w:bCs/>
+        </w:rPr>
+        <w:t>string</w:t>
+      </w:r>
+      <w:proofErr w:type="spellEnd"/>
       <w:r>
         <w:rPr>
           <w:b/>
@@ -1874,8 +2189,17 @@
           <w:b/>
           <w:bCs/>
         </w:rPr>
-        <w:t>- DEFAULT_DIRECCION : string</w:t>
-      </w:r>
+        <w:t xml:space="preserve">- DEFAULT_DIRECCION : </w:t>
+      </w:r>
+      <w:proofErr w:type="spellStart"/>
+      <w:r>
+        <w:rPr>
+          <w:b/>
+          <w:bCs/>
+        </w:rPr>
+        <w:t>string</w:t>
+      </w:r>
+      <w:proofErr w:type="spellEnd"/>
       <w:r>
         <w:rPr>
           <w:b/>
@@ -1890,8 +2214,21 @@
         <w:t xml:space="preserve">=&gt; </w:t>
       </w:r>
       <w:r>
-        <w:t>Atributo default de la dirección. Debera ser null</w:t>
-      </w:r>
+        <w:t xml:space="preserve">Atributo default de la dirección. </w:t>
+      </w:r>
+      <w:proofErr w:type="spellStart"/>
+      <w:r>
+        <w:t>Debera</w:t>
+      </w:r>
+      <w:proofErr w:type="spellEnd"/>
+      <w:r>
+        <w:t xml:space="preserve"> ser </w:t>
+      </w:r>
+      <w:proofErr w:type="spellStart"/>
+      <w:r>
+        <w:t>null</w:t>
+      </w:r>
+      <w:proofErr w:type="spellEnd"/>
     </w:p>
     <w:p>
       <w:pPr>
@@ -1907,8 +2244,17 @@
           <w:b/>
           <w:bCs/>
         </w:rPr>
-        <w:t>- fotógrafo : string</w:t>
-      </w:r>
+        <w:t xml:space="preserve">- fotógrafo : </w:t>
+      </w:r>
+      <w:proofErr w:type="spellStart"/>
+      <w:r>
+        <w:rPr>
+          <w:b/>
+          <w:bCs/>
+        </w:rPr>
+        <w:t>string</w:t>
+      </w:r>
+      <w:proofErr w:type="spellEnd"/>
       <w:r>
         <w:rPr>
           <w:b/>
@@ -1940,8 +2286,17 @@
           <w:b/>
           <w:bCs/>
         </w:rPr>
-        <w:t>- DEFAULT_FOTOGRAFO : string</w:t>
-      </w:r>
+        <w:t xml:space="preserve">- DEFAULT_FOTOGRAFO : </w:t>
+      </w:r>
+      <w:proofErr w:type="spellStart"/>
+      <w:r>
+        <w:rPr>
+          <w:b/>
+          <w:bCs/>
+        </w:rPr>
+        <w:t>string</w:t>
+      </w:r>
+      <w:proofErr w:type="spellEnd"/>
       <w:r>
         <w:t xml:space="preserve"> </w:t>
       </w:r>
@@ -1952,8 +2307,21 @@
         <w:t xml:space="preserve">=&gt; </w:t>
       </w:r>
       <w:r>
-        <w:t>Atributo default de fotógrafo. Debera ser null</w:t>
-      </w:r>
+        <w:t xml:space="preserve">Atributo default de fotógrafo. </w:t>
+      </w:r>
+      <w:proofErr w:type="spellStart"/>
+      <w:r>
+        <w:t>Debera</w:t>
+      </w:r>
+      <w:proofErr w:type="spellEnd"/>
+      <w:r>
+        <w:t xml:space="preserve"> ser </w:t>
+      </w:r>
+      <w:proofErr w:type="spellStart"/>
+      <w:r>
+        <w:t>null</w:t>
+      </w:r>
+      <w:proofErr w:type="spellEnd"/>
     </w:p>
     <w:p>
       <w:pPr>
@@ -1969,8 +2337,17 @@
           <w:b/>
           <w:bCs/>
         </w:rPr>
-        <w:t>- motivo : string</w:t>
-      </w:r>
+        <w:t xml:space="preserve">- motivo : </w:t>
+      </w:r>
+      <w:proofErr w:type="spellStart"/>
+      <w:r>
+        <w:rPr>
+          <w:b/>
+          <w:bCs/>
+        </w:rPr>
+        <w:t>string</w:t>
+      </w:r>
+      <w:proofErr w:type="spellEnd"/>
       <w:r>
         <w:rPr>
           <w:b/>
@@ -2002,8 +2379,17 @@
           <w:b/>
           <w:bCs/>
         </w:rPr>
-        <w:t>-DEFAULT_MOTIVO : string</w:t>
-      </w:r>
+        <w:t xml:space="preserve">-DEFAULT_MOTIVO : </w:t>
+      </w:r>
+      <w:proofErr w:type="spellStart"/>
+      <w:r>
+        <w:rPr>
+          <w:b/>
+          <w:bCs/>
+        </w:rPr>
+        <w:t>string</w:t>
+      </w:r>
+      <w:proofErr w:type="spellEnd"/>
       <w:r>
         <w:rPr>
           <w:b/>
@@ -2018,8 +2404,21 @@
         <w:t xml:space="preserve">=&gt; </w:t>
       </w:r>
       <w:r>
-        <w:t>Atributo default del motivo. Debera ser null</w:t>
-      </w:r>
+        <w:t xml:space="preserve">Atributo default del motivo. </w:t>
+      </w:r>
+      <w:proofErr w:type="spellStart"/>
+      <w:r>
+        <w:t>Debera</w:t>
+      </w:r>
+      <w:proofErr w:type="spellEnd"/>
+      <w:r>
+        <w:t xml:space="preserve"> ser </w:t>
+      </w:r>
+      <w:proofErr w:type="spellStart"/>
+      <w:r>
+        <w:t>null</w:t>
+      </w:r>
+      <w:proofErr w:type="spellEnd"/>
     </w:p>
     <w:p>
       <w:pPr>
@@ -2035,7 +2434,23 @@
           <w:b/>
           <w:bCs/>
         </w:rPr>
-        <w:t xml:space="preserve">-DEFAULT_LONG_MAX_MOTIVO : int </w:t>
+        <w:t xml:space="preserve">-DEFAULT_LONG_MAX_MOTIVO : </w:t>
+      </w:r>
+      <w:proofErr w:type="spellStart"/>
+      <w:r>
+        <w:rPr>
+          <w:b/>
+          <w:bCs/>
+        </w:rPr>
+        <w:t>int</w:t>
+      </w:r>
+      <w:proofErr w:type="spellEnd"/>
+      <w:r>
+        <w:rPr>
+          <w:b/>
+          <w:bCs/>
+        </w:rPr>
+        <w:t xml:space="preserve"> </w:t>
       </w:r>
       <w:r>
         <w:rPr>
@@ -2065,8 +2480,33 @@
           <w:bCs/>
         </w:rPr>
         <w:lastRenderedPageBreak/>
-        <w:t>- selfie : bool</w:t>
-      </w:r>
+        <w:t xml:space="preserve">- </w:t>
+      </w:r>
+      <w:proofErr w:type="spellStart"/>
+      <w:r>
+        <w:rPr>
+          <w:b/>
+          <w:bCs/>
+        </w:rPr>
+        <w:t>selfie</w:t>
+      </w:r>
+      <w:proofErr w:type="spellEnd"/>
+      <w:r>
+        <w:rPr>
+          <w:b/>
+          <w:bCs/>
+        </w:rPr>
+        <w:t xml:space="preserve"> : </w:t>
+      </w:r>
+      <w:proofErr w:type="spellStart"/>
+      <w:r>
+        <w:rPr>
+          <w:b/>
+          <w:bCs/>
+        </w:rPr>
+        <w:t>bool</w:t>
+      </w:r>
+      <w:proofErr w:type="spellEnd"/>
       <w:r>
         <w:t xml:space="preserve"> </w:t>
       </w:r>
@@ -2077,7 +2517,15 @@
         <w:t xml:space="preserve">=&gt; </w:t>
       </w:r>
       <w:r>
-        <w:t>Atributo de selfie de la etiqueta. Es true si lo es, y false si no.</w:t>
+        <w:t xml:space="preserve">Atributo de </w:t>
+      </w:r>
+      <w:proofErr w:type="spellStart"/>
+      <w:r>
+        <w:t>selfie</w:t>
+      </w:r>
+      <w:proofErr w:type="spellEnd"/>
+      <w:r>
+        <w:t xml:space="preserve"> de la etiqueta. Es true si lo es, y false si no.</w:t>
       </w:r>
     </w:p>
     <w:p>
@@ -2094,8 +2542,17 @@
           <w:b/>
           <w:bCs/>
         </w:rPr>
-        <w:t>- DEFAULT_SELFIE : bool</w:t>
-      </w:r>
+        <w:t xml:space="preserve">- DEFAULT_SELFIE : </w:t>
+      </w:r>
+      <w:proofErr w:type="spellStart"/>
+      <w:r>
+        <w:rPr>
+          <w:b/>
+          <w:bCs/>
+        </w:rPr>
+        <w:t>bool</w:t>
+      </w:r>
+      <w:proofErr w:type="spellEnd"/>
       <w:r>
         <w:rPr>
           <w:b/>
@@ -2110,10 +2567,26 @@
         <w:t xml:space="preserve">=&gt; </w:t>
       </w:r>
       <w:r>
-        <w:t>Atributo default de se</w:t>
-      </w:r>
-      <w:r>
-        <w:t>lfie. Debera ser false</w:t>
+        <w:t xml:space="preserve">Atributo default de </w:t>
+      </w:r>
+      <w:proofErr w:type="spellStart"/>
+      <w:r>
+        <w:t>se</w:t>
+      </w:r>
+      <w:r>
+        <w:t>lfie</w:t>
+      </w:r>
+      <w:proofErr w:type="spellEnd"/>
+      <w:r>
+        <w:t xml:space="preserve">. </w:t>
+      </w:r>
+      <w:proofErr w:type="spellStart"/>
+      <w:r>
+        <w:t>Debera</w:t>
+      </w:r>
+      <w:proofErr w:type="spellEnd"/>
+      <w:r>
+        <w:t xml:space="preserve"> ser false</w:t>
       </w:r>
     </w:p>
     <w:p>
@@ -2144,7 +2617,23 @@
           <w:b/>
           <w:bCs/>
         </w:rPr>
-        <w:t>+ EtiquetaEspecial()</w:t>
+        <w:t xml:space="preserve">+ </w:t>
+      </w:r>
+      <w:proofErr w:type="spellStart"/>
+      <w:r>
+        <w:rPr>
+          <w:b/>
+          <w:bCs/>
+        </w:rPr>
+        <w:t>EtiquetaEspecial</w:t>
+      </w:r>
+      <w:proofErr w:type="spellEnd"/>
+      <w:r>
+        <w:rPr>
+          <w:b/>
+          <w:bCs/>
+        </w:rPr>
+        <w:t>()</w:t>
       </w:r>
       <w:r>
         <w:t xml:space="preserve"> </w:t>
@@ -2165,8 +2654,16 @@
         <w:rPr>
           <w:color w:val="000000" w:themeColor="text1"/>
         </w:rPr>
-        <w:t>Constructor parameterless</w:t>
-      </w:r>
+        <w:t xml:space="preserve">Constructor </w:t>
+      </w:r>
+      <w:proofErr w:type="spellStart"/>
+      <w:r>
+        <w:rPr>
+          <w:color w:val="000000" w:themeColor="text1"/>
+        </w:rPr>
+        <w:t>parameterless</w:t>
+      </w:r>
+      <w:proofErr w:type="spellEnd"/>
     </w:p>
     <w:p>
       <w:pPr>
@@ -2182,7 +2679,55 @@
           <w:b/>
           <w:bCs/>
         </w:rPr>
-        <w:t xml:space="preserve">+ EtiquetaEspecial(double[2] ubicacionGeografica) </w:t>
+        <w:t xml:space="preserve">+ </w:t>
+      </w:r>
+      <w:proofErr w:type="spellStart"/>
+      <w:r>
+        <w:rPr>
+          <w:b/>
+          <w:bCs/>
+        </w:rPr>
+        <w:t>EtiquetaEspecial</w:t>
+      </w:r>
+      <w:proofErr w:type="spellEnd"/>
+      <w:r>
+        <w:rPr>
+          <w:b/>
+          <w:bCs/>
+        </w:rPr>
+        <w:t>(</w:t>
+      </w:r>
+      <w:proofErr w:type="spellStart"/>
+      <w:r>
+        <w:rPr>
+          <w:b/>
+          <w:bCs/>
+        </w:rPr>
+        <w:t>double</w:t>
+      </w:r>
+      <w:proofErr w:type="spellEnd"/>
+      <w:r>
+        <w:rPr>
+          <w:b/>
+          <w:bCs/>
+        </w:rPr>
+        <w:t xml:space="preserve">[2] </w:t>
+      </w:r>
+      <w:proofErr w:type="spellStart"/>
+      <w:r>
+        <w:rPr>
+          <w:b/>
+          <w:bCs/>
+        </w:rPr>
+        <w:t>ubicacionGeografica</w:t>
+      </w:r>
+      <w:proofErr w:type="spellEnd"/>
+      <w:r>
+        <w:rPr>
+          <w:b/>
+          <w:bCs/>
+        </w:rPr>
+        <w:t xml:space="preserve">) </w:t>
       </w:r>
       <w:r>
         <w:rPr>
@@ -2208,7 +2753,71 @@
           <w:b/>
           <w:bCs/>
         </w:rPr>
-        <w:t>+ EtiquetaEspecial(double[2] ubicacionGeografica, string dirección)</w:t>
+        <w:t xml:space="preserve">+ </w:t>
+      </w:r>
+      <w:proofErr w:type="spellStart"/>
+      <w:r>
+        <w:rPr>
+          <w:b/>
+          <w:bCs/>
+        </w:rPr>
+        <w:t>EtiquetaEspecial</w:t>
+      </w:r>
+      <w:proofErr w:type="spellEnd"/>
+      <w:r>
+        <w:rPr>
+          <w:b/>
+          <w:bCs/>
+        </w:rPr>
+        <w:t>(</w:t>
+      </w:r>
+      <w:proofErr w:type="spellStart"/>
+      <w:r>
+        <w:rPr>
+          <w:b/>
+          <w:bCs/>
+        </w:rPr>
+        <w:t>double</w:t>
+      </w:r>
+      <w:proofErr w:type="spellEnd"/>
+      <w:r>
+        <w:rPr>
+          <w:b/>
+          <w:bCs/>
+        </w:rPr>
+        <w:t xml:space="preserve">[2] </w:t>
+      </w:r>
+      <w:proofErr w:type="spellStart"/>
+      <w:r>
+        <w:rPr>
+          <w:b/>
+          <w:bCs/>
+        </w:rPr>
+        <w:t>ubicacionGeografica</w:t>
+      </w:r>
+      <w:proofErr w:type="spellEnd"/>
+      <w:r>
+        <w:rPr>
+          <w:b/>
+          <w:bCs/>
+        </w:rPr>
+        <w:t xml:space="preserve">, </w:t>
+      </w:r>
+      <w:proofErr w:type="spellStart"/>
+      <w:r>
+        <w:rPr>
+          <w:b/>
+          <w:bCs/>
+        </w:rPr>
+        <w:t>string</w:t>
+      </w:r>
+      <w:proofErr w:type="spellEnd"/>
+      <w:r>
+        <w:rPr>
+          <w:b/>
+          <w:bCs/>
+        </w:rPr>
+        <w:t xml:space="preserve"> dirección)</w:t>
       </w:r>
       <w:r>
         <w:t xml:space="preserve"> </w:t>
@@ -2237,14 +2846,39 @@
           <w:b/>
           <w:bCs/>
         </w:rPr>
-        <w:t>… Resto de sobrecargas de constructores encadenados entre sí, llegando al último constructor que debe asignar valores para todos los atributos de la clase. El encadenamiento se debe realizar con los DEFAULT values</w:t>
-      </w:r>
-      <w:r>
-        <w:rPr>
-          <w:b/>
-          <w:bCs/>
-        </w:rPr>
-        <w:t xml:space="preserve"> cuando alguno de ellos no este dado</w:t>
+        <w:t xml:space="preserve">… Resto de sobrecargas de constructores encadenados entre sí, llegando al último constructor que debe asignar valores para todos los atributos de la clase. El encadenamiento se debe realizar con los DEFAULT </w:t>
+      </w:r>
+      <w:proofErr w:type="spellStart"/>
+      <w:r>
+        <w:rPr>
+          <w:b/>
+          <w:bCs/>
+        </w:rPr>
+        <w:t>values</w:t>
+      </w:r>
+      <w:proofErr w:type="spellEnd"/>
+      <w:r>
+        <w:rPr>
+          <w:b/>
+          <w:bCs/>
+        </w:rPr>
+        <w:t xml:space="preserve"> cuando alguno de ellos no </w:t>
+      </w:r>
+      <w:proofErr w:type="spellStart"/>
+      <w:r>
+        <w:rPr>
+          <w:b/>
+          <w:bCs/>
+        </w:rPr>
+        <w:t>este</w:t>
+      </w:r>
+      <w:proofErr w:type="spellEnd"/>
+      <w:r>
+        <w:rPr>
+          <w:b/>
+          <w:bCs/>
+        </w:rPr>
+        <w:t xml:space="preserve"> dado</w:t>
       </w:r>
     </w:p>
     <w:p>
@@ -2261,7 +2895,71 @@
           <w:b/>
           <w:bCs/>
         </w:rPr>
-        <w:t xml:space="preserve">+ UbicacionGeografica(double[2] ubicacionGeografica) : bool </w:t>
+        <w:t xml:space="preserve">+ </w:t>
+      </w:r>
+      <w:proofErr w:type="spellStart"/>
+      <w:r>
+        <w:rPr>
+          <w:b/>
+          <w:bCs/>
+        </w:rPr>
+        <w:t>UbicacionGeografica</w:t>
+      </w:r>
+      <w:proofErr w:type="spellEnd"/>
+      <w:r>
+        <w:rPr>
+          <w:b/>
+          <w:bCs/>
+        </w:rPr>
+        <w:t>(</w:t>
+      </w:r>
+      <w:proofErr w:type="spellStart"/>
+      <w:r>
+        <w:rPr>
+          <w:b/>
+          <w:bCs/>
+        </w:rPr>
+        <w:t>double</w:t>
+      </w:r>
+      <w:proofErr w:type="spellEnd"/>
+      <w:r>
+        <w:rPr>
+          <w:b/>
+          <w:bCs/>
+        </w:rPr>
+        <w:t xml:space="preserve">[2] </w:t>
+      </w:r>
+      <w:proofErr w:type="spellStart"/>
+      <w:r>
+        <w:rPr>
+          <w:b/>
+          <w:bCs/>
+        </w:rPr>
+        <w:t>ubicacionGeografica</w:t>
+      </w:r>
+      <w:proofErr w:type="spellEnd"/>
+      <w:r>
+        <w:rPr>
+          <w:b/>
+          <w:bCs/>
+        </w:rPr>
+        <w:t xml:space="preserve">) : </w:t>
+      </w:r>
+      <w:proofErr w:type="spellStart"/>
+      <w:r>
+        <w:rPr>
+          <w:b/>
+          <w:bCs/>
+        </w:rPr>
+        <w:t>bool</w:t>
+      </w:r>
+      <w:proofErr w:type="spellEnd"/>
+      <w:r>
+        <w:rPr>
+          <w:b/>
+          <w:bCs/>
+        </w:rPr>
+        <w:t xml:space="preserve"> </w:t>
       </w:r>
       <w:r>
         <w:rPr>
@@ -2293,7 +2991,39 @@
           <w:b/>
           <w:bCs/>
         </w:rPr>
-        <w:t xml:space="preserve">+ UbicacionGeografica() : double[2] </w:t>
+        <w:t xml:space="preserve">+ </w:t>
+      </w:r>
+      <w:proofErr w:type="spellStart"/>
+      <w:r>
+        <w:rPr>
+          <w:b/>
+          <w:bCs/>
+        </w:rPr>
+        <w:t>UbicacionGeografica</w:t>
+      </w:r>
+      <w:proofErr w:type="spellEnd"/>
+      <w:r>
+        <w:rPr>
+          <w:b/>
+          <w:bCs/>
+        </w:rPr>
+        <w:t xml:space="preserve">() : </w:t>
+      </w:r>
+      <w:proofErr w:type="spellStart"/>
+      <w:r>
+        <w:rPr>
+          <w:b/>
+          <w:bCs/>
+        </w:rPr>
+        <w:t>double</w:t>
+      </w:r>
+      <w:proofErr w:type="spellEnd"/>
+      <w:r>
+        <w:rPr>
+          <w:b/>
+          <w:bCs/>
+        </w:rPr>
+        <w:t xml:space="preserve">[2] </w:t>
       </w:r>
       <w:r>
         <w:rPr>
@@ -2302,8 +3032,13 @@
         <w:t xml:space="preserve">=&gt; </w:t>
       </w:r>
       <w:r>
-        <w:t>Setter de la ubicación geografica</w:t>
-      </w:r>
+        <w:t xml:space="preserve">Setter de la ubicación </w:t>
+      </w:r>
+      <w:proofErr w:type="spellStart"/>
+      <w:r>
+        <w:t>geografica</w:t>
+      </w:r>
+      <w:proofErr w:type="spellEnd"/>
     </w:p>
     <w:p>
       <w:pPr>
@@ -2319,7 +3054,55 @@
           <w:b/>
           <w:bCs/>
         </w:rPr>
-        <w:t xml:space="preserve">+ Direccion(string dirección) : bool </w:t>
+        <w:t xml:space="preserve">+ </w:t>
+      </w:r>
+      <w:proofErr w:type="spellStart"/>
+      <w:r>
+        <w:rPr>
+          <w:b/>
+          <w:bCs/>
+        </w:rPr>
+        <w:t>Direccion</w:t>
+      </w:r>
+      <w:proofErr w:type="spellEnd"/>
+      <w:r>
+        <w:rPr>
+          <w:b/>
+          <w:bCs/>
+        </w:rPr>
+        <w:t>(</w:t>
+      </w:r>
+      <w:proofErr w:type="spellStart"/>
+      <w:r>
+        <w:rPr>
+          <w:b/>
+          <w:bCs/>
+        </w:rPr>
+        <w:t>string</w:t>
+      </w:r>
+      <w:proofErr w:type="spellEnd"/>
+      <w:r>
+        <w:rPr>
+          <w:b/>
+          <w:bCs/>
+        </w:rPr>
+        <w:t xml:space="preserve"> dirección) : </w:t>
+      </w:r>
+      <w:proofErr w:type="spellStart"/>
+      <w:r>
+        <w:rPr>
+          <w:b/>
+          <w:bCs/>
+        </w:rPr>
+        <w:t>bool</w:t>
+      </w:r>
+      <w:proofErr w:type="spellEnd"/>
+      <w:r>
+        <w:rPr>
+          <w:b/>
+          <w:bCs/>
+        </w:rPr>
+        <w:t xml:space="preserve"> </w:t>
       </w:r>
       <w:r>
         <w:rPr>
@@ -2348,7 +3131,39 @@
           <w:b/>
           <w:bCs/>
         </w:rPr>
-        <w:t xml:space="preserve">+ Direccion() : string </w:t>
+        <w:t xml:space="preserve">+ </w:t>
+      </w:r>
+      <w:proofErr w:type="spellStart"/>
+      <w:r>
+        <w:rPr>
+          <w:b/>
+          <w:bCs/>
+        </w:rPr>
+        <w:t>Direccion</w:t>
+      </w:r>
+      <w:proofErr w:type="spellEnd"/>
+      <w:r>
+        <w:rPr>
+          <w:b/>
+          <w:bCs/>
+        </w:rPr>
+        <w:t xml:space="preserve">() : </w:t>
+      </w:r>
+      <w:proofErr w:type="spellStart"/>
+      <w:r>
+        <w:rPr>
+          <w:b/>
+          <w:bCs/>
+        </w:rPr>
+        <w:t>string</w:t>
+      </w:r>
+      <w:proofErr w:type="spellEnd"/>
+      <w:r>
+        <w:rPr>
+          <w:b/>
+          <w:bCs/>
+        </w:rPr>
+        <w:t xml:space="preserve"> </w:t>
       </w:r>
       <w:r>
         <w:rPr>
@@ -2357,7 +3172,15 @@
         <w:t>=&gt;</w:t>
       </w:r>
       <w:r>
-        <w:t xml:space="preserve"> Getter de la </w:t>
+        <w:t xml:space="preserve"> </w:t>
+      </w:r>
+      <w:proofErr w:type="spellStart"/>
+      <w:r>
+        <w:t>Getter</w:t>
+      </w:r>
+      <w:proofErr w:type="spellEnd"/>
+      <w:r>
+        <w:t xml:space="preserve"> de la </w:t>
       </w:r>
       <w:r>
         <w:t xml:space="preserve">dirección. </w:t>
@@ -2379,6 +3202,7 @@
         </w:rPr>
         <w:t xml:space="preserve">+ </w:t>
       </w:r>
+      <w:proofErr w:type="spellStart"/>
       <w:r>
         <w:rPr>
           <w:b/>
@@ -2386,26 +3210,61 @@
         </w:rPr>
         <w:t>Fotografo</w:t>
       </w:r>
-      <w:r>
-        <w:rPr>
-          <w:b/>
-          <w:bCs/>
-        </w:rPr>
-        <w:t>(string</w:t>
-      </w:r>
-      <w:r>
-        <w:rPr>
-          <w:b/>
-          <w:bCs/>
-        </w:rPr>
-        <w:t xml:space="preserve"> fotografo</w:t>
-      </w:r>
-      <w:r>
-        <w:rPr>
-          <w:b/>
-          <w:bCs/>
-        </w:rPr>
-        <w:t xml:space="preserve">) : bool </w:t>
+      <w:proofErr w:type="spellEnd"/>
+      <w:r>
+        <w:rPr>
+          <w:b/>
+          <w:bCs/>
+        </w:rPr>
+        <w:t>(</w:t>
+      </w:r>
+      <w:proofErr w:type="spellStart"/>
+      <w:r>
+        <w:rPr>
+          <w:b/>
+          <w:bCs/>
+        </w:rPr>
+        <w:t>string</w:t>
+      </w:r>
+      <w:proofErr w:type="spellEnd"/>
+      <w:r>
+        <w:rPr>
+          <w:b/>
+          <w:bCs/>
+        </w:rPr>
+        <w:t xml:space="preserve"> </w:t>
+      </w:r>
+      <w:proofErr w:type="spellStart"/>
+      <w:r>
+        <w:rPr>
+          <w:b/>
+          <w:bCs/>
+        </w:rPr>
+        <w:t>fotografo</w:t>
+      </w:r>
+      <w:proofErr w:type="spellEnd"/>
+      <w:r>
+        <w:rPr>
+          <w:b/>
+          <w:bCs/>
+        </w:rPr>
+        <w:t xml:space="preserve">) : </w:t>
+      </w:r>
+      <w:proofErr w:type="spellStart"/>
+      <w:r>
+        <w:rPr>
+          <w:b/>
+          <w:bCs/>
+        </w:rPr>
+        <w:t>bool</w:t>
+      </w:r>
+      <w:proofErr w:type="spellEnd"/>
+      <w:r>
+        <w:rPr>
+          <w:b/>
+          <w:bCs/>
+        </w:rPr>
+        <w:t xml:space="preserve"> </w:t>
       </w:r>
       <w:r>
         <w:rPr>
@@ -2417,7 +3276,15 @@
         <w:t>Setter de</w:t>
       </w:r>
       <w:r>
-        <w:t>l fotografo. Retorna true si se logra hacer el cambio y false si no (por cualquier motivo).</w:t>
+        <w:t xml:space="preserve">l </w:t>
+      </w:r>
+      <w:proofErr w:type="spellStart"/>
+      <w:r>
+        <w:t>fotografo</w:t>
+      </w:r>
+      <w:proofErr w:type="spellEnd"/>
+      <w:r>
+        <w:t>. Retorna true si se logra hacer el cambio y false si no (por cualquier motivo).</w:t>
       </w:r>
     </w:p>
     <w:p>
@@ -2436,6 +3303,7 @@
         </w:rPr>
         <w:t xml:space="preserve">+ </w:t>
       </w:r>
+      <w:proofErr w:type="spellStart"/>
       <w:r>
         <w:rPr>
           <w:b/>
@@ -2443,12 +3311,29 @@
         </w:rPr>
         <w:t>Fotografo</w:t>
       </w:r>
-      <w:r>
-        <w:rPr>
-          <w:b/>
-          <w:bCs/>
-        </w:rPr>
-        <w:t xml:space="preserve">() : string </w:t>
+      <w:proofErr w:type="spellEnd"/>
+      <w:r>
+        <w:rPr>
+          <w:b/>
+          <w:bCs/>
+        </w:rPr>
+        <w:t xml:space="preserve">() : </w:t>
+      </w:r>
+      <w:proofErr w:type="spellStart"/>
+      <w:r>
+        <w:rPr>
+          <w:b/>
+          <w:bCs/>
+        </w:rPr>
+        <w:t>string</w:t>
+      </w:r>
+      <w:proofErr w:type="spellEnd"/>
+      <w:r>
+        <w:rPr>
+          <w:b/>
+          <w:bCs/>
+        </w:rPr>
+        <w:t xml:space="preserve"> </w:t>
       </w:r>
       <w:r>
         <w:rPr>
@@ -2457,7 +3342,15 @@
         <w:t>=&gt;</w:t>
       </w:r>
       <w:r>
-        <w:t xml:space="preserve"> Getter de</w:t>
+        <w:t xml:space="preserve"> </w:t>
+      </w:r>
+      <w:proofErr w:type="spellStart"/>
+      <w:r>
+        <w:t>Getter</w:t>
+      </w:r>
+      <w:proofErr w:type="spellEnd"/>
+      <w:r>
+        <w:t xml:space="preserve"> de</w:t>
       </w:r>
       <w:r>
         <w:t>l fotógrafo</w:t>
@@ -2491,8 +3384,17 @@
           <w:b/>
           <w:bCs/>
         </w:rPr>
-        <w:t>(string</w:t>
-      </w:r>
+        <w:t>(</w:t>
+      </w:r>
+      <w:proofErr w:type="spellStart"/>
+      <w:r>
+        <w:rPr>
+          <w:b/>
+          <w:bCs/>
+        </w:rPr>
+        <w:t>string</w:t>
+      </w:r>
+      <w:proofErr w:type="spellEnd"/>
       <w:r>
         <w:rPr>
           <w:b/>
@@ -2505,7 +3407,23 @@
           <w:b/>
           <w:bCs/>
         </w:rPr>
-        <w:t xml:space="preserve">) : bool </w:t>
+        <w:t xml:space="preserve">) : </w:t>
+      </w:r>
+      <w:proofErr w:type="spellStart"/>
+      <w:r>
+        <w:rPr>
+          <w:b/>
+          <w:bCs/>
+        </w:rPr>
+        <w:t>bool</w:t>
+      </w:r>
+      <w:proofErr w:type="spellEnd"/>
+      <w:r>
+        <w:rPr>
+          <w:b/>
+          <w:bCs/>
+        </w:rPr>
+        <w:t xml:space="preserve"> </w:t>
       </w:r>
       <w:r>
         <w:rPr>
@@ -2543,6 +3461,7 @@
         </w:rPr>
         <w:t xml:space="preserve">+ </w:t>
       </w:r>
+      <w:proofErr w:type="spellStart"/>
       <w:r>
         <w:rPr>
           <w:b/>
@@ -2551,6 +3470,7 @@
         </w:rPr>
         <w:t>Motivo</w:t>
       </w:r>
+      <w:proofErr w:type="spellEnd"/>
       <w:r>
         <w:rPr>
           <w:b/>
@@ -2585,13 +3505,27 @@
         <w:rPr>
           <w:lang w:val="en-US"/>
         </w:rPr>
-        <w:t>l m</w:t>
-      </w:r>
+        <w:t xml:space="preserve">l </w:t>
+      </w:r>
+      <w:proofErr w:type="spellStart"/>
       <w:r>
         <w:rPr>
           <w:lang w:val="en-US"/>
         </w:rPr>
-        <w:t>otvio.</w:t>
+        <w:t>m</w:t>
+      </w:r>
+      <w:r>
+        <w:rPr>
+          <w:lang w:val="en-US"/>
+        </w:rPr>
+        <w:t>otvio</w:t>
+      </w:r>
+      <w:proofErr w:type="spellEnd"/>
+      <w:r>
+        <w:rPr>
+          <w:lang w:val="en-US"/>
+        </w:rPr>
+        <w:t>.</w:t>
       </w:r>
     </w:p>
     <w:p>
@@ -2706,7 +3640,15 @@
           <w:b/>
           <w:bCs/>
         </w:rPr>
-        <w:t>: E</w:t>
+        <w:t xml:space="preserve">: </w:t>
+      </w:r>
+      <w:proofErr w:type="spellStart"/>
+      <w:r>
+        <w:rPr>
+          <w:b/>
+          <w:bCs/>
+        </w:rPr>
+        <w:t>E</w:t>
       </w:r>
       <w:r>
         <w:rPr>
@@ -2715,13 +3657,22 @@
         </w:rPr>
         <w:t>Colores</w:t>
       </w:r>
+      <w:proofErr w:type="spellEnd"/>
     </w:p>
     <w:p>
       <w:pPr>
         <w:jc w:val="both"/>
       </w:pPr>
       <w:r>
-        <w:t>Este enum sirve para estandarizar la entrada de colores a las etiquetas y otros valores del programa. En vista de que principalmente sirve para los colores de ojos y cabellos no es necesario tener toda la paleta de colores posibles. Los valores que deben aparecer en el son:</w:t>
+        <w:t xml:space="preserve">Este </w:t>
+      </w:r>
+      <w:proofErr w:type="spellStart"/>
+      <w:r>
+        <w:t>enum</w:t>
+      </w:r>
+      <w:proofErr w:type="spellEnd"/>
+      <w:r>
+        <w:t xml:space="preserve"> sirve para estandarizar la entrada de colores a las etiquetas y otros valores del programa. En vista de que principalmente sirve para los colores de ojos y cabellos no es necesario tener toda la paleta de colores posibles. Los valores que deben aparecer en el son:</w:t>
       </w:r>
     </w:p>
     <w:p>
@@ -2889,7 +3840,15 @@
           <w:b/>
           <w:bCs/>
         </w:rPr>
-        <w:t>ENUM: E</w:t>
+        <w:t xml:space="preserve">ENUM: </w:t>
+      </w:r>
+      <w:proofErr w:type="spellStart"/>
+      <w:r>
+        <w:rPr>
+          <w:b/>
+          <w:bCs/>
+        </w:rPr>
+        <w:t>E</w:t>
       </w:r>
       <w:r>
         <w:rPr>
@@ -2898,10 +3857,19 @@
         </w:rPr>
         <w:t>Nacionalidades</w:t>
       </w:r>
-    </w:p>
-    <w:p>
-      <w:r>
-        <w:t>Este enum sirve para estandarizar la entrada de nacionalidades a las etiquetas de personas. Los valores posibles son todos los países del mundo.</w:t>
+      <w:proofErr w:type="spellEnd"/>
+    </w:p>
+    <w:p>
+      <w:r>
+        <w:t xml:space="preserve">Este </w:t>
+      </w:r>
+      <w:proofErr w:type="spellStart"/>
+      <w:r>
+        <w:t>enum</w:t>
+      </w:r>
+      <w:proofErr w:type="spellEnd"/>
+      <w:r>
+        <w:t xml:space="preserve"> sirve para estandarizar la entrada de nacionalidades a las etiquetas de personas. Los valores posibles son todos los países del mundo.</w:t>
       </w:r>
     </w:p>
     <w:p>
@@ -6651,8 +7619,18 @@
           <w:color w:val="000000" w:themeColor="text1"/>
           <w:lang w:eastAsia="es-CL"/>
         </w:rPr>
-        <w:t>San Vicente y las Granadinas</w:t>
-      </w:r>
+        <w:t xml:space="preserve">San Vicente y las </w:t>
+      </w:r>
+      <w:proofErr w:type="gramStart"/>
+      <w:r>
+        <w:rPr>
+          <w:rFonts w:eastAsia="Times New Roman" w:cstheme="minorHAnsi"/>
+          <w:color w:val="000000" w:themeColor="text1"/>
+          <w:lang w:eastAsia="es-CL"/>
+        </w:rPr>
+        <w:t>Granadinas</w:t>
+      </w:r>
+      <w:proofErr w:type="gramEnd"/>
     </w:p>
     <w:p>
       <w:pPr>
@@ -7631,7 +8609,15 @@
         <w:t>la imagen en si</w:t>
       </w:r>
       <w:r>
-        <w:t xml:space="preserve"> (System.Drawing.Bitmap), </w:t>
+        <w:t xml:space="preserve"> (</w:t>
+      </w:r>
+      <w:proofErr w:type="spellStart"/>
+      <w:r>
+        <w:t>System.Drawing.Bitmap</w:t>
+      </w:r>
+      <w:proofErr w:type="spellEnd"/>
+      <w:r>
+        <w:t xml:space="preserve">), </w:t>
       </w:r>
       <w:r>
         <w:rPr>
@@ -7644,7 +8630,15 @@
         <w:t xml:space="preserve"> (</w:t>
       </w:r>
       <w:r>
-        <w:t xml:space="preserve">Etiquetas y Valoracion), </w:t>
+        <w:t xml:space="preserve">Etiquetas y </w:t>
+      </w:r>
+      <w:proofErr w:type="spellStart"/>
+      <w:r>
+        <w:t>Valoracion</w:t>
+      </w:r>
+      <w:proofErr w:type="spellEnd"/>
+      <w:r>
+        <w:t xml:space="preserve">), </w:t>
       </w:r>
       <w:r>
         <w:rPr>
@@ -7680,14 +8674,27 @@
         <w:t>y el nombre del archivo al que corresponde la imagen</w:t>
       </w:r>
       <w:r>
-        <w:t xml:space="preserve">. De esta forma, las propiedades asignadas por el usuario son opcionales en la clase Imagen, mientras que las propiedades intrínsecas se deben asignar cada vez que se crea un objeto Imagen (en el constructor, llamando métodos private dentro de la misma clase para identificar cada propiedad intrínseca. </w:t>
+        <w:t xml:space="preserve">. De esta forma, las propiedades asignadas por el usuario son opcionales en la clase Imagen, mientras que las propiedades intrínsecas se deben asignar cada vez que se crea un objeto Imagen (en el constructor, llamando métodos </w:t>
+      </w:r>
+      <w:proofErr w:type="spellStart"/>
+      <w:r>
+        <w:t>private</w:t>
+      </w:r>
+      <w:proofErr w:type="spellEnd"/>
+      <w:r>
+        <w:t xml:space="preserve"> dentro de la misma clase para identificar cada propiedad intrínseca. </w:t>
       </w:r>
       <w:r>
         <w:t>Para el constructor de la clase, es necesario pasarle</w:t>
       </w:r>
       <w:r>
-        <w:t xml:space="preserve"> como parametro</w:t>
-      </w:r>
+        <w:t xml:space="preserve"> como </w:t>
+      </w:r>
+      <w:proofErr w:type="spellStart"/>
+      <w:r>
+        <w:t>parametro</w:t>
+      </w:r>
+      <w:proofErr w:type="spellEnd"/>
       <w:r>
         <w:t xml:space="preserve"> el nombre del archivo. </w:t>
       </w:r>
@@ -7724,11 +8731,27 @@
         <w:t>properties.csv</w:t>
       </w:r>
       <w:r>
-        <w:t xml:space="preserve"> .  En este csv, se almacenan (con un formato que se explicara más adelante) todas las propiedades asignadas por el usuario a cada imagen, para poder reiniciar el programa y no perder todas las etiquetas y valoración asignadas a cada imagen.  En el constructor, a partir del nombre del archivo, se busca dentro de la carpeta Files el bitmap. Desde el bitmap se obtienen y asignan todas las </w:t>
+        <w:t xml:space="preserve"> .  En este </w:t>
+      </w:r>
+      <w:proofErr w:type="spellStart"/>
+      <w:r>
+        <w:t>csv</w:t>
+      </w:r>
+      <w:proofErr w:type="spellEnd"/>
+      <w:r>
+        <w:t xml:space="preserve">, se almacenan (con un formato que se explicara más adelante) todas las propiedades asignadas por el usuario a cada imagen, para poder reiniciar el programa y no perder todas las etiquetas y valoración asignadas a cada imagen.  En el constructor, a partir del nombre del archivo, se busca dentro de la carpeta Files el bitmap. Desde el bitmap se obtienen y asignan todas las </w:t>
       </w:r>
       <w:r>
         <w:lastRenderedPageBreak/>
-        <w:t>propiedades intrínsecas, y desde el csv todas las propiedades asignadas por el usuario. Es decir, las propiedades intrínsecas de la imagen se calculan cada vez que se crea el objeto Imagen.</w:t>
+        <w:t xml:space="preserve">propiedades intrínsecas, y desde el </w:t>
+      </w:r>
+      <w:proofErr w:type="spellStart"/>
+      <w:r>
+        <w:t>csv</w:t>
+      </w:r>
+      <w:proofErr w:type="spellEnd"/>
+      <w:r>
+        <w:t xml:space="preserve"> todas las propiedades asignadas por el usuario. Es decir, las propiedades intrínsecas de la imagen se calculan cada vez que se crea el objeto Imagen.</w:t>
       </w:r>
     </w:p>
     <w:p>
@@ -7759,7 +8782,23 @@
           <w:b/>
           <w:bCs/>
         </w:rPr>
-        <w:t>- etiquetas : List&lt;Etiqueta&gt;</w:t>
+        <w:t xml:space="preserve">- etiquetas : </w:t>
+      </w:r>
+      <w:proofErr w:type="spellStart"/>
+      <w:r>
+        <w:rPr>
+          <w:b/>
+          <w:bCs/>
+        </w:rPr>
+        <w:t>List</w:t>
+      </w:r>
+      <w:proofErr w:type="spellEnd"/>
+      <w:r>
+        <w:rPr>
+          <w:b/>
+          <w:bCs/>
+        </w:rPr>
+        <w:t>&lt;Etiqueta&gt;</w:t>
       </w:r>
       <w:r>
         <w:t xml:space="preserve"> </w:t>
@@ -7788,8 +8827,17 @@
           <w:b/>
           <w:bCs/>
         </w:rPr>
-        <w:t>- nombre : string</w:t>
-      </w:r>
+        <w:t xml:space="preserve">- nombre : </w:t>
+      </w:r>
+      <w:proofErr w:type="spellStart"/>
+      <w:r>
+        <w:rPr>
+          <w:b/>
+          <w:bCs/>
+        </w:rPr>
+        <w:t>string</w:t>
+      </w:r>
+      <w:proofErr w:type="spellEnd"/>
       <w:r>
         <w:rPr>
           <w:b/>
@@ -7821,7 +8869,23 @@
           <w:b/>
           <w:bCs/>
         </w:rPr>
-        <w:t xml:space="preserve">- imagen : System.Drawing.Bitmap </w:t>
+        <w:t xml:space="preserve">- imagen : </w:t>
+      </w:r>
+      <w:proofErr w:type="spellStart"/>
+      <w:r>
+        <w:rPr>
+          <w:b/>
+          <w:bCs/>
+        </w:rPr>
+        <w:t>System.Drawing.Bitmap</w:t>
+      </w:r>
+      <w:proofErr w:type="spellEnd"/>
+      <w:r>
+        <w:rPr>
+          <w:b/>
+          <w:bCs/>
+        </w:rPr>
+        <w:t xml:space="preserve"> </w:t>
       </w:r>
       <w:r>
         <w:rPr>
@@ -7850,7 +8914,23 @@
           <w:b/>
           <w:bCs/>
         </w:rPr>
-        <w:t xml:space="preserve">- calificación : int </w:t>
+        <w:t xml:space="preserve">- calificación : </w:t>
+      </w:r>
+      <w:proofErr w:type="spellStart"/>
+      <w:r>
+        <w:rPr>
+          <w:b/>
+          <w:bCs/>
+        </w:rPr>
+        <w:t>int</w:t>
+      </w:r>
+      <w:proofErr w:type="spellEnd"/>
+      <w:r>
+        <w:rPr>
+          <w:b/>
+          <w:bCs/>
+        </w:rPr>
+        <w:t xml:space="preserve"> </w:t>
       </w:r>
       <w:r>
         <w:rPr>
@@ -7878,6 +8958,7 @@
         </w:rPr>
         <w:t xml:space="preserve">- </w:t>
       </w:r>
+      <w:proofErr w:type="spellStart"/>
       <w:r>
         <w:rPr>
           <w:b/>
@@ -7885,6 +8966,7 @@
         </w:rPr>
         <w:t>exif</w:t>
       </w:r>
+      <w:proofErr w:type="spellEnd"/>
       <w:r>
         <w:rPr>
           <w:b/>
@@ -7892,6 +8974,7 @@
         </w:rPr>
         <w:t xml:space="preserve"> : </w:t>
       </w:r>
+      <w:proofErr w:type="spellStart"/>
       <w:r>
         <w:rPr>
           <w:b/>
@@ -7899,19 +8982,45 @@
         </w:rPr>
         <w:t>Dictionary</w:t>
       </w:r>
-      <w:r>
-        <w:rPr>
-          <w:b/>
-          <w:bCs/>
-        </w:rPr>
-        <w:t>&lt;string</w:t>
-      </w:r>
-      <w:r>
-        <w:rPr>
-          <w:b/>
-          <w:bCs/>
-        </w:rPr>
-        <w:t xml:space="preserve"> atributo, string valor</w:t>
+      <w:proofErr w:type="spellEnd"/>
+      <w:r>
+        <w:rPr>
+          <w:b/>
+          <w:bCs/>
+        </w:rPr>
+        <w:t>&lt;</w:t>
+      </w:r>
+      <w:proofErr w:type="spellStart"/>
+      <w:r>
+        <w:rPr>
+          <w:b/>
+          <w:bCs/>
+        </w:rPr>
+        <w:t>string</w:t>
+      </w:r>
+      <w:proofErr w:type="spellEnd"/>
+      <w:r>
+        <w:rPr>
+          <w:b/>
+          <w:bCs/>
+        </w:rPr>
+        <w:t xml:space="preserve"> atributo, </w:t>
+      </w:r>
+      <w:proofErr w:type="spellStart"/>
+      <w:r>
+        <w:rPr>
+          <w:b/>
+          <w:bCs/>
+        </w:rPr>
+        <w:t>string</w:t>
+      </w:r>
+      <w:proofErr w:type="spellEnd"/>
+      <w:r>
+        <w:rPr>
+          <w:b/>
+          <w:bCs/>
+        </w:rPr>
+        <w:t xml:space="preserve"> valor</w:t>
       </w:r>
       <w:r>
         <w:rPr>
@@ -7947,7 +9056,23 @@
           <w:b/>
           <w:bCs/>
         </w:rPr>
-        <w:t xml:space="preserve">- saturación : double </w:t>
+        <w:t xml:space="preserve">- saturación : </w:t>
+      </w:r>
+      <w:proofErr w:type="spellStart"/>
+      <w:r>
+        <w:rPr>
+          <w:b/>
+          <w:bCs/>
+        </w:rPr>
+        <w:t>double</w:t>
+      </w:r>
+      <w:proofErr w:type="spellEnd"/>
+      <w:r>
+        <w:rPr>
+          <w:b/>
+          <w:bCs/>
+        </w:rPr>
+        <w:t xml:space="preserve"> </w:t>
       </w:r>
       <w:r>
         <w:rPr>
@@ -7973,7 +9098,23 @@
           <w:b/>
           <w:bCs/>
         </w:rPr>
-        <w:t xml:space="preserve">- resolucion : int[2] </w:t>
+        <w:t xml:space="preserve">- resolucion : </w:t>
+      </w:r>
+      <w:proofErr w:type="spellStart"/>
+      <w:r>
+        <w:rPr>
+          <w:b/>
+          <w:bCs/>
+        </w:rPr>
+        <w:t>int</w:t>
+      </w:r>
+      <w:proofErr w:type="spellEnd"/>
+      <w:r>
+        <w:rPr>
+          <w:b/>
+          <w:bCs/>
+        </w:rPr>
+        <w:t xml:space="preserve">[2] </w:t>
       </w:r>
       <w:r>
         <w:rPr>
@@ -7982,7 +9123,15 @@
         <w:t>=&gt;</w:t>
       </w:r>
       <w:r>
-        <w:t xml:space="preserve"> Atributo en el que se almacena la resolución de la imagen. Es un array de dos int, p</w:t>
+        <w:t xml:space="preserve"> Atributo en el que se almacena la resolución de la imagen. Es un array de dos </w:t>
+      </w:r>
+      <w:proofErr w:type="spellStart"/>
+      <w:r>
+        <w:t>int</w:t>
+      </w:r>
+      <w:proofErr w:type="spellEnd"/>
+      <w:r>
+        <w:t>, p</w:t>
       </w:r>
       <w:r>
         <w:t>ues la resolución se mide de esa forma. Por ejemplo, una resolución de 1920x1080 se debe almacenar como (1920,1080).</w:t>
@@ -8002,7 +9151,39 @@
           <w:b/>
           <w:bCs/>
         </w:rPr>
-        <w:t>- relacionAspecto : int[2]</w:t>
+        <w:t xml:space="preserve">- </w:t>
+      </w:r>
+      <w:proofErr w:type="spellStart"/>
+      <w:r>
+        <w:rPr>
+          <w:b/>
+          <w:bCs/>
+        </w:rPr>
+        <w:t>relacionAspecto</w:t>
+      </w:r>
+      <w:proofErr w:type="spellEnd"/>
+      <w:r>
+        <w:rPr>
+          <w:b/>
+          <w:bCs/>
+        </w:rPr>
+        <w:t xml:space="preserve"> : </w:t>
+      </w:r>
+      <w:proofErr w:type="spellStart"/>
+      <w:r>
+        <w:rPr>
+          <w:b/>
+          <w:bCs/>
+        </w:rPr>
+        <w:t>int</w:t>
+      </w:r>
+      <w:proofErr w:type="spellEnd"/>
+      <w:r>
+        <w:rPr>
+          <w:b/>
+          <w:bCs/>
+        </w:rPr>
+        <w:t>[2]</w:t>
       </w:r>
       <w:r>
         <w:rPr>
@@ -8018,7 +9199,15 @@
         <w:t>=&gt;</w:t>
       </w:r>
       <w:r>
-        <w:t xml:space="preserve"> Atributo en el que se almacena la relación de aspecto de la imagen. Es un array de dos int, pues la relación de aspecto normalmente se mide de la forma k:m, donde k y m son el ancho y la altura de la imagen, que normalmente son enteros. De esta forma, una relación de aspecto 16:9, se almacenaría como (16,9).</w:t>
+        <w:t xml:space="preserve"> Atributo en el que se almacena la relación de aspecto de la imagen. Es un array de dos </w:t>
+      </w:r>
+      <w:proofErr w:type="spellStart"/>
+      <w:r>
+        <w:t>int</w:t>
+      </w:r>
+      <w:proofErr w:type="spellEnd"/>
+      <w:r>
+        <w:t>, pues la relación de aspecto normalmente se mide de la forma k:m, donde k y m son el ancho y la altura de la imagen, que normalmente son enteros. De esta forma, una relación de aspecto 16:9, se almacenaría como (16,9).</w:t>
       </w:r>
     </w:p>
     <w:p>
@@ -8035,8 +9224,33 @@
           <w:b/>
           <w:bCs/>
         </w:rPr>
-        <w:t>- hdr : bool</w:t>
-      </w:r>
+        <w:t xml:space="preserve">- </w:t>
+      </w:r>
+      <w:proofErr w:type="spellStart"/>
+      <w:r>
+        <w:rPr>
+          <w:b/>
+          <w:bCs/>
+        </w:rPr>
+        <w:t>hdr</w:t>
+      </w:r>
+      <w:proofErr w:type="spellEnd"/>
+      <w:r>
+        <w:rPr>
+          <w:b/>
+          <w:bCs/>
+        </w:rPr>
+        <w:t xml:space="preserve"> : </w:t>
+      </w:r>
+      <w:proofErr w:type="spellStart"/>
+      <w:r>
+        <w:rPr>
+          <w:b/>
+          <w:bCs/>
+        </w:rPr>
+        <w:t>bool</w:t>
+      </w:r>
+      <w:proofErr w:type="spellEnd"/>
       <w:r>
         <w:rPr>
           <w:b/>
@@ -8074,8 +9288,34 @@
           <w:b/>
           <w:bCs/>
         </w:rPr>
-        <w:t>- claroOscuro : bool</w:t>
-      </w:r>
+        <w:t xml:space="preserve">- </w:t>
+      </w:r>
+      <w:proofErr w:type="spellStart"/>
+      <w:r>
+        <w:rPr>
+          <w:b/>
+          <w:bCs/>
+        </w:rPr>
+        <w:t>claroOscuro</w:t>
+      </w:r>
+      <w:proofErr w:type="spellEnd"/>
+      <w:r>
+        <w:rPr>
+          <w:b/>
+          <w:bCs/>
+        </w:rPr>
+        <w:t xml:space="preserve"> : </w:t>
+      </w:r>
+      <w:proofErr w:type="spellStart"/>
+      <w:proofErr w:type="gramStart"/>
+      <w:r>
+        <w:rPr>
+          <w:b/>
+          <w:bCs/>
+        </w:rPr>
+        <w:t>bool</w:t>
+      </w:r>
+      <w:proofErr w:type="spellEnd"/>
       <w:r>
         <w:rPr>
           <w:b/>
@@ -8090,7 +9330,14 @@
         <w:rPr>
           <w:color w:val="FF0000"/>
         </w:rPr>
-        <w:t>=&gt;</w:t>
+        <w:t>=</w:t>
+      </w:r>
+      <w:proofErr w:type="gramEnd"/>
+      <w:r>
+        <w:rPr>
+          <w:color w:val="FF0000"/>
+        </w:rPr>
+        <w:t>&gt;</w:t>
       </w:r>
       <w:r>
         <w:t xml:space="preserve"> Atributo que sirve para saber si la imagen se puede catalogar como clara u oscura. Si toma el valor true, es clara, y toma el valor false en caso contrario.</w:t>
@@ -8127,7 +9374,39 @@
           <w:b/>
           <w:bCs/>
         </w:rPr>
-        <w:t xml:space="preserve">+ Imagen(string nombreImagen) </w:t>
+        <w:t>+ Imagen(</w:t>
+      </w:r>
+      <w:proofErr w:type="spellStart"/>
+      <w:r>
+        <w:rPr>
+          <w:b/>
+          <w:bCs/>
+        </w:rPr>
+        <w:t>string</w:t>
+      </w:r>
+      <w:proofErr w:type="spellEnd"/>
+      <w:r>
+        <w:rPr>
+          <w:b/>
+          <w:bCs/>
+        </w:rPr>
+        <w:t xml:space="preserve"> </w:t>
+      </w:r>
+      <w:proofErr w:type="spellStart"/>
+      <w:r>
+        <w:rPr>
+          <w:b/>
+          <w:bCs/>
+        </w:rPr>
+        <w:t>nombreImagen</w:t>
+      </w:r>
+      <w:proofErr w:type="spellEnd"/>
+      <w:r>
+        <w:rPr>
+          <w:b/>
+          <w:bCs/>
+        </w:rPr>
+        <w:t xml:space="preserve">) </w:t>
       </w:r>
       <w:r>
         <w:t xml:space="preserve">=&gt; </w:t>
@@ -8136,10 +9415,34 @@
         <w:t>Único</w:t>
       </w:r>
       <w:r>
-        <w:t xml:space="preserve"> constructor de la clase, pues el resto de atributos se obtienen o del csv, o del mismo bitmap en la carpeta Files</w:t>
-      </w:r>
-      <w:r>
-        <w:t>. Desde este constructor se debe llamar a CargarEtiquetas, CargarValoracion, y el resto de métodos que fijan los atributos de la imagen.</w:t>
+        <w:t xml:space="preserve"> constructor de la clase, pues el resto de atributos se obtienen o del </w:t>
+      </w:r>
+      <w:proofErr w:type="spellStart"/>
+      <w:r>
+        <w:t>csv</w:t>
+      </w:r>
+      <w:proofErr w:type="spellEnd"/>
+      <w:r>
+        <w:t>, o del mismo bitmap en la carpeta Files</w:t>
+      </w:r>
+      <w:r>
+        <w:t xml:space="preserve">. Desde este constructor se debe llamar a </w:t>
+      </w:r>
+      <w:proofErr w:type="spellStart"/>
+      <w:r>
+        <w:t>CargarEtiquetas</w:t>
+      </w:r>
+      <w:proofErr w:type="spellEnd"/>
+      <w:r>
+        <w:t xml:space="preserve">, </w:t>
+      </w:r>
+      <w:proofErr w:type="spellStart"/>
+      <w:r>
+        <w:t>CargarValoracion</w:t>
+      </w:r>
+      <w:proofErr w:type="spellEnd"/>
+      <w:r>
+        <w:t>, y el resto de métodos que fijan los atributos de la imagen.</w:t>
       </w:r>
     </w:p>
     <w:p>
@@ -8159,10 +9462,82 @@
           <w:b/>
           <w:bCs/>
         </w:rPr>
-        <w:t xml:space="preserve">- CargarImagen(string nombreImagen) : bool </w:t>
-      </w:r>
-      <w:r>
-        <w:t>=&gt; Metodo para cargar el atributo imagen de la clase. Retorna true si lo logra hacer y false si no.</w:t>
+        <w:t xml:space="preserve">- </w:t>
+      </w:r>
+      <w:proofErr w:type="spellStart"/>
+      <w:r>
+        <w:rPr>
+          <w:b/>
+          <w:bCs/>
+        </w:rPr>
+        <w:t>CargarImagen</w:t>
+      </w:r>
+      <w:proofErr w:type="spellEnd"/>
+      <w:r>
+        <w:rPr>
+          <w:b/>
+          <w:bCs/>
+        </w:rPr>
+        <w:t>(</w:t>
+      </w:r>
+      <w:proofErr w:type="spellStart"/>
+      <w:r>
+        <w:rPr>
+          <w:b/>
+          <w:bCs/>
+        </w:rPr>
+        <w:t>string</w:t>
+      </w:r>
+      <w:proofErr w:type="spellEnd"/>
+      <w:r>
+        <w:rPr>
+          <w:b/>
+          <w:bCs/>
+        </w:rPr>
+        <w:t xml:space="preserve"> </w:t>
+      </w:r>
+      <w:proofErr w:type="spellStart"/>
+      <w:r>
+        <w:rPr>
+          <w:b/>
+          <w:bCs/>
+        </w:rPr>
+        <w:t>nombreImagen</w:t>
+      </w:r>
+      <w:proofErr w:type="spellEnd"/>
+      <w:r>
+        <w:rPr>
+          <w:b/>
+          <w:bCs/>
+        </w:rPr>
+        <w:t xml:space="preserve">) : </w:t>
+      </w:r>
+      <w:proofErr w:type="spellStart"/>
+      <w:r>
+        <w:rPr>
+          <w:b/>
+          <w:bCs/>
+        </w:rPr>
+        <w:t>bool</w:t>
+      </w:r>
+      <w:proofErr w:type="spellEnd"/>
+      <w:r>
+        <w:rPr>
+          <w:b/>
+          <w:bCs/>
+        </w:rPr>
+        <w:t xml:space="preserve"> </w:t>
+      </w:r>
+      <w:r>
+        <w:t xml:space="preserve">=&gt; </w:t>
+      </w:r>
+      <w:proofErr w:type="spellStart"/>
+      <w:r>
+        <w:t>Metodo</w:t>
+      </w:r>
+      <w:proofErr w:type="spellEnd"/>
+      <w:r>
+        <w:t xml:space="preserve"> para cargar el atributo imagen de la clase. Retorna true si lo logra hacer y false si no.</w:t>
       </w:r>
     </w:p>
     <w:p>
@@ -8182,10 +9557,106 @@
           <w:b/>
           <w:bCs/>
         </w:rPr>
-        <w:t xml:space="preserve">- CargarEtiquetas(string nombreImagen) : bool </w:t>
-      </w:r>
-      <w:r>
-        <w:t>=&gt; Metodo para cargar todas las etiquetas para nombreImagen que se encuentran dentro del csv. Retorna true si se logro cargar almenos una etiqueta y false si no.</w:t>
+        <w:t xml:space="preserve">- </w:t>
+      </w:r>
+      <w:proofErr w:type="spellStart"/>
+      <w:r>
+        <w:rPr>
+          <w:b/>
+          <w:bCs/>
+        </w:rPr>
+        <w:t>CargarEtiquetas</w:t>
+      </w:r>
+      <w:proofErr w:type="spellEnd"/>
+      <w:r>
+        <w:rPr>
+          <w:b/>
+          <w:bCs/>
+        </w:rPr>
+        <w:t>(</w:t>
+      </w:r>
+      <w:proofErr w:type="spellStart"/>
+      <w:r>
+        <w:rPr>
+          <w:b/>
+          <w:bCs/>
+        </w:rPr>
+        <w:t>string</w:t>
+      </w:r>
+      <w:proofErr w:type="spellEnd"/>
+      <w:r>
+        <w:rPr>
+          <w:b/>
+          <w:bCs/>
+        </w:rPr>
+        <w:t xml:space="preserve"> </w:t>
+      </w:r>
+      <w:proofErr w:type="spellStart"/>
+      <w:r>
+        <w:rPr>
+          <w:b/>
+          <w:bCs/>
+        </w:rPr>
+        <w:t>nombreImagen</w:t>
+      </w:r>
+      <w:proofErr w:type="spellEnd"/>
+      <w:r>
+        <w:rPr>
+          <w:b/>
+          <w:bCs/>
+        </w:rPr>
+        <w:t xml:space="preserve">) : </w:t>
+      </w:r>
+      <w:proofErr w:type="spellStart"/>
+      <w:r>
+        <w:rPr>
+          <w:b/>
+          <w:bCs/>
+        </w:rPr>
+        <w:t>bool</w:t>
+      </w:r>
+      <w:proofErr w:type="spellEnd"/>
+      <w:r>
+        <w:rPr>
+          <w:b/>
+          <w:bCs/>
+        </w:rPr>
+        <w:t xml:space="preserve"> </w:t>
+      </w:r>
+      <w:r>
+        <w:t xml:space="preserve">=&gt; </w:t>
+      </w:r>
+      <w:proofErr w:type="spellStart"/>
+      <w:r>
+        <w:t>Metodo</w:t>
+      </w:r>
+      <w:proofErr w:type="spellEnd"/>
+      <w:r>
+        <w:t xml:space="preserve"> para cargar todas las etiquetas para </w:t>
+      </w:r>
+      <w:proofErr w:type="spellStart"/>
+      <w:r>
+        <w:t>nombreImagen</w:t>
+      </w:r>
+      <w:proofErr w:type="spellEnd"/>
+      <w:r>
+        <w:t xml:space="preserve"> que se encuentran dentro del </w:t>
+      </w:r>
+      <w:proofErr w:type="spellStart"/>
+      <w:r>
+        <w:t>csv</w:t>
+      </w:r>
+      <w:proofErr w:type="spellEnd"/>
+      <w:r>
+        <w:t xml:space="preserve">. Retorna true si se logro cargar </w:t>
+      </w:r>
+      <w:proofErr w:type="spellStart"/>
+      <w:r>
+        <w:t>almenos</w:t>
+      </w:r>
+      <w:proofErr w:type="spellEnd"/>
+      <w:r>
+        <w:t xml:space="preserve"> una etiqueta y false si no.</w:t>
       </w:r>
     </w:p>
     <w:p>
@@ -8205,10 +9676,106 @@
           <w:b/>
           <w:bCs/>
         </w:rPr>
-        <w:t xml:space="preserve">- CargarValoracion(string nombreImagen) : bool </w:t>
-      </w:r>
-      <w:r>
-        <w:t xml:space="preserve">=&gt; Metodo para cargar la valoracion para nombreImagen que se encuentra dentro del csv. Retorna true si se logro hacerlo y false si no. Si no se logra hacer, el atributo se deja como -1. </w:t>
+        <w:t xml:space="preserve">- </w:t>
+      </w:r>
+      <w:proofErr w:type="spellStart"/>
+      <w:r>
+        <w:rPr>
+          <w:b/>
+          <w:bCs/>
+        </w:rPr>
+        <w:t>CargarValoracion</w:t>
+      </w:r>
+      <w:proofErr w:type="spellEnd"/>
+      <w:r>
+        <w:rPr>
+          <w:b/>
+          <w:bCs/>
+        </w:rPr>
+        <w:t>(</w:t>
+      </w:r>
+      <w:proofErr w:type="spellStart"/>
+      <w:r>
+        <w:rPr>
+          <w:b/>
+          <w:bCs/>
+        </w:rPr>
+        <w:t>string</w:t>
+      </w:r>
+      <w:proofErr w:type="spellEnd"/>
+      <w:r>
+        <w:rPr>
+          <w:b/>
+          <w:bCs/>
+        </w:rPr>
+        <w:t xml:space="preserve"> </w:t>
+      </w:r>
+      <w:proofErr w:type="spellStart"/>
+      <w:r>
+        <w:rPr>
+          <w:b/>
+          <w:bCs/>
+        </w:rPr>
+        <w:t>nombreImagen</w:t>
+      </w:r>
+      <w:proofErr w:type="spellEnd"/>
+      <w:r>
+        <w:rPr>
+          <w:b/>
+          <w:bCs/>
+        </w:rPr>
+        <w:t xml:space="preserve">) : </w:t>
+      </w:r>
+      <w:proofErr w:type="spellStart"/>
+      <w:r>
+        <w:rPr>
+          <w:b/>
+          <w:bCs/>
+        </w:rPr>
+        <w:t>bool</w:t>
+      </w:r>
+      <w:proofErr w:type="spellEnd"/>
+      <w:r>
+        <w:rPr>
+          <w:b/>
+          <w:bCs/>
+        </w:rPr>
+        <w:t xml:space="preserve"> </w:t>
+      </w:r>
+      <w:r>
+        <w:t xml:space="preserve">=&gt; </w:t>
+      </w:r>
+      <w:proofErr w:type="spellStart"/>
+      <w:r>
+        <w:t>Metodo</w:t>
+      </w:r>
+      <w:proofErr w:type="spellEnd"/>
+      <w:r>
+        <w:t xml:space="preserve"> para cargar la </w:t>
+      </w:r>
+      <w:proofErr w:type="spellStart"/>
+      <w:r>
+        <w:t>valoracion</w:t>
+      </w:r>
+      <w:proofErr w:type="spellEnd"/>
+      <w:r>
+        <w:t xml:space="preserve"> para </w:t>
+      </w:r>
+      <w:proofErr w:type="spellStart"/>
+      <w:r>
+        <w:t>nombreImagen</w:t>
+      </w:r>
+      <w:proofErr w:type="spellEnd"/>
+      <w:r>
+        <w:t xml:space="preserve"> que se encuentra dentro del </w:t>
+      </w:r>
+      <w:proofErr w:type="spellStart"/>
+      <w:r>
+        <w:t>csv</w:t>
+      </w:r>
+      <w:proofErr w:type="spellEnd"/>
+      <w:r>
+        <w:t xml:space="preserve">. Retorna true si se logro hacerlo y false si no. Si no se logra hacer, el atributo se deja como -1. </w:t>
       </w:r>
     </w:p>
     <w:p>
@@ -8228,10 +9795,82 @@
           <w:b/>
           <w:bCs/>
         </w:rPr>
-        <w:t xml:space="preserve">- CalcularEXIF(string nombreImagen) : bool </w:t>
-      </w:r>
-      <w:r>
-        <w:t>=&gt; Método para calcular y fijar los valores EXIF de la imagen. Los que no se puedan obtener se dejan como null. Retorna true si se pudo calcular al menos un valor y false si no.</w:t>
+        <w:t xml:space="preserve">- </w:t>
+      </w:r>
+      <w:proofErr w:type="spellStart"/>
+      <w:r>
+        <w:rPr>
+          <w:b/>
+          <w:bCs/>
+        </w:rPr>
+        <w:t>CalcularEXIF</w:t>
+      </w:r>
+      <w:proofErr w:type="spellEnd"/>
+      <w:r>
+        <w:rPr>
+          <w:b/>
+          <w:bCs/>
+        </w:rPr>
+        <w:t>(</w:t>
+      </w:r>
+      <w:proofErr w:type="spellStart"/>
+      <w:r>
+        <w:rPr>
+          <w:b/>
+          <w:bCs/>
+        </w:rPr>
+        <w:t>string</w:t>
+      </w:r>
+      <w:proofErr w:type="spellEnd"/>
+      <w:r>
+        <w:rPr>
+          <w:b/>
+          <w:bCs/>
+        </w:rPr>
+        <w:t xml:space="preserve"> </w:t>
+      </w:r>
+      <w:proofErr w:type="spellStart"/>
+      <w:r>
+        <w:rPr>
+          <w:b/>
+          <w:bCs/>
+        </w:rPr>
+        <w:t>nombreImagen</w:t>
+      </w:r>
+      <w:proofErr w:type="spellEnd"/>
+      <w:r>
+        <w:rPr>
+          <w:b/>
+          <w:bCs/>
+        </w:rPr>
+        <w:t xml:space="preserve">) : </w:t>
+      </w:r>
+      <w:proofErr w:type="spellStart"/>
+      <w:r>
+        <w:rPr>
+          <w:b/>
+          <w:bCs/>
+        </w:rPr>
+        <w:t>bool</w:t>
+      </w:r>
+      <w:proofErr w:type="spellEnd"/>
+      <w:r>
+        <w:rPr>
+          <w:b/>
+          <w:bCs/>
+        </w:rPr>
+        <w:t xml:space="preserve"> </w:t>
+      </w:r>
+      <w:r>
+        <w:t xml:space="preserve">=&gt; Método para calcular y fijar los valores EXIF de la imagen. Los que no se puedan obtener se dejan como </w:t>
+      </w:r>
+      <w:proofErr w:type="spellStart"/>
+      <w:r>
+        <w:t>null</w:t>
+      </w:r>
+      <w:proofErr w:type="spellEnd"/>
+      <w:r>
+        <w:t>. Retorna true si se pudo calcular al menos un valor y false si no.</w:t>
       </w:r>
     </w:p>
     <w:p>
@@ -8251,7 +9890,71 @@
           <w:b/>
           <w:bCs/>
         </w:rPr>
-        <w:t xml:space="preserve">- CalcularSaturacion(string nombreImagen) : bool </w:t>
+        <w:t xml:space="preserve">- </w:t>
+      </w:r>
+      <w:proofErr w:type="spellStart"/>
+      <w:r>
+        <w:rPr>
+          <w:b/>
+          <w:bCs/>
+        </w:rPr>
+        <w:t>CalcularSaturacion</w:t>
+      </w:r>
+      <w:proofErr w:type="spellEnd"/>
+      <w:r>
+        <w:rPr>
+          <w:b/>
+          <w:bCs/>
+        </w:rPr>
+        <w:t>(</w:t>
+      </w:r>
+      <w:proofErr w:type="spellStart"/>
+      <w:r>
+        <w:rPr>
+          <w:b/>
+          <w:bCs/>
+        </w:rPr>
+        <w:t>string</w:t>
+      </w:r>
+      <w:proofErr w:type="spellEnd"/>
+      <w:r>
+        <w:rPr>
+          <w:b/>
+          <w:bCs/>
+        </w:rPr>
+        <w:t xml:space="preserve"> </w:t>
+      </w:r>
+      <w:proofErr w:type="spellStart"/>
+      <w:r>
+        <w:rPr>
+          <w:b/>
+          <w:bCs/>
+        </w:rPr>
+        <w:t>nombreImagen</w:t>
+      </w:r>
+      <w:proofErr w:type="spellEnd"/>
+      <w:r>
+        <w:rPr>
+          <w:b/>
+          <w:bCs/>
+        </w:rPr>
+        <w:t xml:space="preserve">) : </w:t>
+      </w:r>
+      <w:proofErr w:type="spellStart"/>
+      <w:r>
+        <w:rPr>
+          <w:b/>
+          <w:bCs/>
+        </w:rPr>
+        <w:t>bool</w:t>
+      </w:r>
+      <w:proofErr w:type="spellEnd"/>
+      <w:r>
+        <w:rPr>
+          <w:b/>
+          <w:bCs/>
+        </w:rPr>
+        <w:t xml:space="preserve"> </w:t>
       </w:r>
       <w:r>
         <w:t>=&gt; Método para calcular y fijar el atributo de la saturación de la imagen. Retorna true si lo logra calcular y false si no. En el caso en que no, el atributo se deja como -1.</w:t>
@@ -8275,17 +9978,82 @@
           <w:bCs/>
         </w:rPr>
         <w:lastRenderedPageBreak/>
-        <w:t>- CalcularResolucion</w:t>
-      </w:r>
-      <w:r>
-        <w:rPr>
-          <w:b/>
-          <w:bCs/>
-        </w:rPr>
-        <w:t xml:space="preserve">(string nombreImagen) : bool </w:t>
-      </w:r>
-      <w:r>
-        <w:t>=&gt; Metodo para calcular y fijar el atributo resolución. Retorna true si lo logra hacer y false si no.</w:t>
+        <w:t xml:space="preserve">- </w:t>
+      </w:r>
+      <w:proofErr w:type="spellStart"/>
+      <w:r>
+        <w:rPr>
+          <w:b/>
+          <w:bCs/>
+        </w:rPr>
+        <w:t>CalcularResolucion</w:t>
+      </w:r>
+      <w:proofErr w:type="spellEnd"/>
+      <w:r>
+        <w:rPr>
+          <w:b/>
+          <w:bCs/>
+        </w:rPr>
+        <w:t>(</w:t>
+      </w:r>
+      <w:proofErr w:type="spellStart"/>
+      <w:r>
+        <w:rPr>
+          <w:b/>
+          <w:bCs/>
+        </w:rPr>
+        <w:t>string</w:t>
+      </w:r>
+      <w:proofErr w:type="spellEnd"/>
+      <w:r>
+        <w:rPr>
+          <w:b/>
+          <w:bCs/>
+        </w:rPr>
+        <w:t xml:space="preserve"> </w:t>
+      </w:r>
+      <w:proofErr w:type="spellStart"/>
+      <w:r>
+        <w:rPr>
+          <w:b/>
+          <w:bCs/>
+        </w:rPr>
+        <w:t>nombreImagen</w:t>
+      </w:r>
+      <w:proofErr w:type="spellEnd"/>
+      <w:r>
+        <w:rPr>
+          <w:b/>
+          <w:bCs/>
+        </w:rPr>
+        <w:t xml:space="preserve">) : </w:t>
+      </w:r>
+      <w:proofErr w:type="spellStart"/>
+      <w:r>
+        <w:rPr>
+          <w:b/>
+          <w:bCs/>
+        </w:rPr>
+        <w:t>bool</w:t>
+      </w:r>
+      <w:proofErr w:type="spellEnd"/>
+      <w:r>
+        <w:rPr>
+          <w:b/>
+          <w:bCs/>
+        </w:rPr>
+        <w:t xml:space="preserve"> </w:t>
+      </w:r>
+      <w:r>
+        <w:t xml:space="preserve">=&gt; </w:t>
+      </w:r>
+      <w:proofErr w:type="spellStart"/>
+      <w:r>
+        <w:t>Metodo</w:t>
+      </w:r>
+      <w:proofErr w:type="spellEnd"/>
+      <w:r>
+        <w:t xml:space="preserve"> para calcular y fijar el atributo resolución. Retorna true si lo logra hacer y false si no.</w:t>
       </w:r>
     </w:p>
     <w:p>
@@ -8305,10 +10073,90 @@
           <w:b/>
           <w:bCs/>
         </w:rPr>
-        <w:t xml:space="preserve">- CalcularRelacionAspecto(string nombreImagen) : bool </w:t>
-      </w:r>
-      <w:r>
-        <w:t>=&gt; Metodo para calcular y fijar el atributo relacionAspecto. Retorna true si lo logra hacer y false si no.</w:t>
+        <w:t xml:space="preserve">- </w:t>
+      </w:r>
+      <w:proofErr w:type="spellStart"/>
+      <w:r>
+        <w:rPr>
+          <w:b/>
+          <w:bCs/>
+        </w:rPr>
+        <w:t>CalcularRelacionAspecto</w:t>
+      </w:r>
+      <w:proofErr w:type="spellEnd"/>
+      <w:r>
+        <w:rPr>
+          <w:b/>
+          <w:bCs/>
+        </w:rPr>
+        <w:t>(</w:t>
+      </w:r>
+      <w:proofErr w:type="spellStart"/>
+      <w:r>
+        <w:rPr>
+          <w:b/>
+          <w:bCs/>
+        </w:rPr>
+        <w:t>string</w:t>
+      </w:r>
+      <w:proofErr w:type="spellEnd"/>
+      <w:r>
+        <w:rPr>
+          <w:b/>
+          <w:bCs/>
+        </w:rPr>
+        <w:t xml:space="preserve"> </w:t>
+      </w:r>
+      <w:proofErr w:type="spellStart"/>
+      <w:r>
+        <w:rPr>
+          <w:b/>
+          <w:bCs/>
+        </w:rPr>
+        <w:t>nombreImagen</w:t>
+      </w:r>
+      <w:proofErr w:type="spellEnd"/>
+      <w:r>
+        <w:rPr>
+          <w:b/>
+          <w:bCs/>
+        </w:rPr>
+        <w:t xml:space="preserve">) : </w:t>
+      </w:r>
+      <w:proofErr w:type="spellStart"/>
+      <w:r>
+        <w:rPr>
+          <w:b/>
+          <w:bCs/>
+        </w:rPr>
+        <w:t>bool</w:t>
+      </w:r>
+      <w:proofErr w:type="spellEnd"/>
+      <w:r>
+        <w:rPr>
+          <w:b/>
+          <w:bCs/>
+        </w:rPr>
+        <w:t xml:space="preserve"> </w:t>
+      </w:r>
+      <w:r>
+        <w:t xml:space="preserve">=&gt; </w:t>
+      </w:r>
+      <w:proofErr w:type="spellStart"/>
+      <w:r>
+        <w:t>Metodo</w:t>
+      </w:r>
+      <w:proofErr w:type="spellEnd"/>
+      <w:r>
+        <w:t xml:space="preserve"> para calcular y fijar el atributo </w:t>
+      </w:r>
+      <w:proofErr w:type="spellStart"/>
+      <w:r>
+        <w:t>relacionAspecto</w:t>
+      </w:r>
+      <w:proofErr w:type="spellEnd"/>
+      <w:r>
+        <w:t>. Retorna true si lo logra hacer y false si no.</w:t>
       </w:r>
     </w:p>
     <w:p>
@@ -8328,10 +10176,90 @@
           <w:b/>
           <w:bCs/>
         </w:rPr>
-        <w:t xml:space="preserve">- CalcularHdr(string nombreImagen) : bool </w:t>
-      </w:r>
-      <w:r>
-        <w:t>=&gt; Metodo para saber y fijar el atributo hdr. Retorna true si lo logra hacer y false si no.</w:t>
+        <w:t xml:space="preserve">- </w:t>
+      </w:r>
+      <w:proofErr w:type="spellStart"/>
+      <w:r>
+        <w:rPr>
+          <w:b/>
+          <w:bCs/>
+        </w:rPr>
+        <w:t>CalcularHdr</w:t>
+      </w:r>
+      <w:proofErr w:type="spellEnd"/>
+      <w:r>
+        <w:rPr>
+          <w:b/>
+          <w:bCs/>
+        </w:rPr>
+        <w:t>(</w:t>
+      </w:r>
+      <w:proofErr w:type="spellStart"/>
+      <w:r>
+        <w:rPr>
+          <w:b/>
+          <w:bCs/>
+        </w:rPr>
+        <w:t>string</w:t>
+      </w:r>
+      <w:proofErr w:type="spellEnd"/>
+      <w:r>
+        <w:rPr>
+          <w:b/>
+          <w:bCs/>
+        </w:rPr>
+        <w:t xml:space="preserve"> </w:t>
+      </w:r>
+      <w:proofErr w:type="spellStart"/>
+      <w:r>
+        <w:rPr>
+          <w:b/>
+          <w:bCs/>
+        </w:rPr>
+        <w:t>nombreImagen</w:t>
+      </w:r>
+      <w:proofErr w:type="spellEnd"/>
+      <w:r>
+        <w:rPr>
+          <w:b/>
+          <w:bCs/>
+        </w:rPr>
+        <w:t xml:space="preserve">) : </w:t>
+      </w:r>
+      <w:proofErr w:type="spellStart"/>
+      <w:r>
+        <w:rPr>
+          <w:b/>
+          <w:bCs/>
+        </w:rPr>
+        <w:t>bool</w:t>
+      </w:r>
+      <w:proofErr w:type="spellEnd"/>
+      <w:r>
+        <w:rPr>
+          <w:b/>
+          <w:bCs/>
+        </w:rPr>
+        <w:t xml:space="preserve"> </w:t>
+      </w:r>
+      <w:r>
+        <w:t xml:space="preserve">=&gt; </w:t>
+      </w:r>
+      <w:proofErr w:type="spellStart"/>
+      <w:r>
+        <w:t>Metodo</w:t>
+      </w:r>
+      <w:proofErr w:type="spellEnd"/>
+      <w:r>
+        <w:t xml:space="preserve"> para saber y fijar el atributo </w:t>
+      </w:r>
+      <w:proofErr w:type="spellStart"/>
+      <w:r>
+        <w:t>hdr</w:t>
+      </w:r>
+      <w:proofErr w:type="spellEnd"/>
+      <w:r>
+        <w:t>. Retorna true si lo logra hacer y false si no.</w:t>
       </w:r>
     </w:p>
     <w:p>
@@ -8351,10 +10279,90 @@
           <w:b/>
           <w:bCs/>
         </w:rPr>
-        <w:t xml:space="preserve">- CalcularClaroOscuro(string nombreImagen) : bool </w:t>
-      </w:r>
-      <w:r>
-        <w:t>=&gt; Metodo para saber y fijar el atributo claroOscuro. Retorna true si lo logra hacer y false si no.</w:t>
+        <w:t xml:space="preserve">- </w:t>
+      </w:r>
+      <w:proofErr w:type="spellStart"/>
+      <w:r>
+        <w:rPr>
+          <w:b/>
+          <w:bCs/>
+        </w:rPr>
+        <w:t>CalcularClaroOscuro</w:t>
+      </w:r>
+      <w:proofErr w:type="spellEnd"/>
+      <w:r>
+        <w:rPr>
+          <w:b/>
+          <w:bCs/>
+        </w:rPr>
+        <w:t>(</w:t>
+      </w:r>
+      <w:proofErr w:type="spellStart"/>
+      <w:r>
+        <w:rPr>
+          <w:b/>
+          <w:bCs/>
+        </w:rPr>
+        <w:t>string</w:t>
+      </w:r>
+      <w:proofErr w:type="spellEnd"/>
+      <w:r>
+        <w:rPr>
+          <w:b/>
+          <w:bCs/>
+        </w:rPr>
+        <w:t xml:space="preserve"> </w:t>
+      </w:r>
+      <w:proofErr w:type="spellStart"/>
+      <w:r>
+        <w:rPr>
+          <w:b/>
+          <w:bCs/>
+        </w:rPr>
+        <w:t>nombreImagen</w:t>
+      </w:r>
+      <w:proofErr w:type="spellEnd"/>
+      <w:r>
+        <w:rPr>
+          <w:b/>
+          <w:bCs/>
+        </w:rPr>
+        <w:t xml:space="preserve">) : </w:t>
+      </w:r>
+      <w:proofErr w:type="spellStart"/>
+      <w:r>
+        <w:rPr>
+          <w:b/>
+          <w:bCs/>
+        </w:rPr>
+        <w:t>bool</w:t>
+      </w:r>
+      <w:proofErr w:type="spellEnd"/>
+      <w:r>
+        <w:rPr>
+          <w:b/>
+          <w:bCs/>
+        </w:rPr>
+        <w:t xml:space="preserve"> </w:t>
+      </w:r>
+      <w:r>
+        <w:t xml:space="preserve">=&gt; </w:t>
+      </w:r>
+      <w:proofErr w:type="spellStart"/>
+      <w:r>
+        <w:t>Metodo</w:t>
+      </w:r>
+      <w:proofErr w:type="spellEnd"/>
+      <w:r>
+        <w:t xml:space="preserve"> para saber y fijar el atributo </w:t>
+      </w:r>
+      <w:proofErr w:type="spellStart"/>
+      <w:r>
+        <w:t>claroOscuro</w:t>
+      </w:r>
+      <w:proofErr w:type="spellEnd"/>
+      <w:r>
+        <w:t>. Retorna true si lo logra hacer y false si no.</w:t>
       </w:r>
     </w:p>
     <w:p>
@@ -8374,10 +10382,50 @@
           <w:b/>
           <w:bCs/>
         </w:rPr>
-        <w:t xml:space="preserve">+ AgregarEtiqueta(Etiqueta etiqueta) : void </w:t>
-      </w:r>
-      <w:r>
-        <w:t>=&gt; Metodo para agregar una etiqueta al atributo etiquetas de la imagen</w:t>
+        <w:t xml:space="preserve">+ </w:t>
+      </w:r>
+      <w:proofErr w:type="spellStart"/>
+      <w:r>
+        <w:rPr>
+          <w:b/>
+          <w:bCs/>
+        </w:rPr>
+        <w:t>AgregarEtiqueta</w:t>
+      </w:r>
+      <w:proofErr w:type="spellEnd"/>
+      <w:r>
+        <w:rPr>
+          <w:b/>
+          <w:bCs/>
+        </w:rPr>
+        <w:t xml:space="preserve">(Etiqueta etiqueta) : </w:t>
+      </w:r>
+      <w:proofErr w:type="spellStart"/>
+      <w:r>
+        <w:rPr>
+          <w:b/>
+          <w:bCs/>
+        </w:rPr>
+        <w:t>void</w:t>
+      </w:r>
+      <w:proofErr w:type="spellEnd"/>
+      <w:r>
+        <w:rPr>
+          <w:b/>
+          <w:bCs/>
+        </w:rPr>
+        <w:t xml:space="preserve"> </w:t>
+      </w:r>
+      <w:r>
+        <w:t xml:space="preserve">=&gt; </w:t>
+      </w:r>
+      <w:proofErr w:type="spellStart"/>
+      <w:r>
+        <w:t>Metodo</w:t>
+      </w:r>
+      <w:proofErr w:type="spellEnd"/>
+      <w:r>
+        <w:t xml:space="preserve"> para agregar una etiqueta al atributo etiquetas de la imagen</w:t>
       </w:r>
     </w:p>
     <w:p>
@@ -8397,10 +10445,34 @@
           <w:b/>
           <w:bCs/>
         </w:rPr>
-        <w:t xml:space="preserve">+ Etiquetas() : List&lt;Etiqueta&gt; </w:t>
-      </w:r>
-      <w:r>
-        <w:t>=&gt; Getter del atributo etiquetas, que retorna el atributo de etiquetas. No hace falta agregar un setter, pues solo se pueden agregar etiquetas y ya existe un método para ello.</w:t>
+        <w:t xml:space="preserve">+ Etiquetas() : </w:t>
+      </w:r>
+      <w:proofErr w:type="spellStart"/>
+      <w:r>
+        <w:rPr>
+          <w:b/>
+          <w:bCs/>
+        </w:rPr>
+        <w:t>List</w:t>
+      </w:r>
+      <w:proofErr w:type="spellEnd"/>
+      <w:r>
+        <w:rPr>
+          <w:b/>
+          <w:bCs/>
+        </w:rPr>
+        <w:t xml:space="preserve">&lt;Etiqueta&gt; </w:t>
+      </w:r>
+      <w:r>
+        <w:t xml:space="preserve">=&gt; </w:t>
+      </w:r>
+      <w:proofErr w:type="spellStart"/>
+      <w:r>
+        <w:t>Getter</w:t>
+      </w:r>
+      <w:proofErr w:type="spellEnd"/>
+      <w:r>
+        <w:t xml:space="preserve"> del atributo etiquetas, que retorna el atributo de etiquetas. No hace falta agregar un setter, pues solo se pueden agregar etiquetas y ya existe un método para ello.</w:t>
       </w:r>
     </w:p>
     <w:p>
@@ -8420,10 +10492,63 @@
           <w:b/>
           <w:bCs/>
         </w:rPr>
-        <w:t xml:space="preserve">+ Valoracion() : int </w:t>
-      </w:r>
-      <w:r>
-        <w:t>=&gt;  Getter del atributo valoracion. Retorna un numero entre 1 y 5.</w:t>
+        <w:t xml:space="preserve">+ </w:t>
+      </w:r>
+      <w:proofErr w:type="spellStart"/>
+      <w:r>
+        <w:rPr>
+          <w:b/>
+          <w:bCs/>
+        </w:rPr>
+        <w:t>Calificacion</w:t>
+      </w:r>
+      <w:proofErr w:type="spellEnd"/>
+      <w:r>
+        <w:rPr>
+          <w:b/>
+          <w:bCs/>
+        </w:rPr>
+        <w:t xml:space="preserve">() : </w:t>
+      </w:r>
+      <w:proofErr w:type="spellStart"/>
+      <w:r>
+        <w:rPr>
+          <w:b/>
+          <w:bCs/>
+        </w:rPr>
+        <w:t>int</w:t>
+      </w:r>
+      <w:proofErr w:type="spellEnd"/>
+      <w:r>
+        <w:rPr>
+          <w:b/>
+          <w:bCs/>
+        </w:rPr>
+        <w:t xml:space="preserve"> </w:t>
+      </w:r>
+      <w:r>
+        <w:t>=</w:t>
+      </w:r>
+      <w:proofErr w:type="gramStart"/>
+      <w:r>
+        <w:t xml:space="preserve">&gt;  </w:t>
+      </w:r>
+      <w:proofErr w:type="spellStart"/>
+      <w:r>
+        <w:t>Getter</w:t>
+      </w:r>
+      <w:proofErr w:type="spellEnd"/>
+      <w:proofErr w:type="gramEnd"/>
+      <w:r>
+        <w:t xml:space="preserve"> del atributo </w:t>
+      </w:r>
+      <w:proofErr w:type="spellStart"/>
+      <w:r>
+        <w:t>valoracion</w:t>
+      </w:r>
+      <w:proofErr w:type="spellEnd"/>
+      <w:r>
+        <w:t>. Retorna un numero entre 1 y 5.</w:t>
       </w:r>
     </w:p>
     <w:p>
@@ -8443,10 +10568,82 @@
           <w:b/>
           <w:bCs/>
         </w:rPr>
-        <w:t xml:space="preserve">+ Valoracion(int valoracion) : bool </w:t>
-      </w:r>
-      <w:r>
-        <w:t>=&gt; Setter del atributo valoracion. En el se debe evaluar si el valor se encuentra entre 1 y 5. Si se logra asignar, retorna true, sino retorna false.</w:t>
+        <w:t xml:space="preserve">+ </w:t>
+      </w:r>
+      <w:proofErr w:type="spellStart"/>
+      <w:r>
+        <w:rPr>
+          <w:b/>
+          <w:bCs/>
+        </w:rPr>
+        <w:t>Calificacion</w:t>
+      </w:r>
+      <w:proofErr w:type="spellEnd"/>
+      <w:r>
+        <w:rPr>
+          <w:b/>
+          <w:bCs/>
+        </w:rPr>
+        <w:t>(</w:t>
+      </w:r>
+      <w:proofErr w:type="spellStart"/>
+      <w:r>
+        <w:rPr>
+          <w:b/>
+          <w:bCs/>
+        </w:rPr>
+        <w:t>int</w:t>
+      </w:r>
+      <w:proofErr w:type="spellEnd"/>
+      <w:r>
+        <w:rPr>
+          <w:b/>
+          <w:bCs/>
+        </w:rPr>
+        <w:t xml:space="preserve"> </w:t>
+      </w:r>
+      <w:proofErr w:type="spellStart"/>
+      <w:r>
+        <w:rPr>
+          <w:b/>
+          <w:bCs/>
+        </w:rPr>
+        <w:t>valoracion</w:t>
+      </w:r>
+      <w:proofErr w:type="spellEnd"/>
+      <w:r>
+        <w:rPr>
+          <w:b/>
+          <w:bCs/>
+        </w:rPr>
+        <w:t xml:space="preserve">) : </w:t>
+      </w:r>
+      <w:proofErr w:type="spellStart"/>
+      <w:r>
+        <w:rPr>
+          <w:b/>
+          <w:bCs/>
+        </w:rPr>
+        <w:t>bool</w:t>
+      </w:r>
+      <w:proofErr w:type="spellEnd"/>
+      <w:r>
+        <w:rPr>
+          <w:b/>
+          <w:bCs/>
+        </w:rPr>
+        <w:t xml:space="preserve"> </w:t>
+      </w:r>
+      <w:r>
+        <w:t xml:space="preserve">=&gt; Setter del atributo </w:t>
+      </w:r>
+      <w:proofErr w:type="spellStart"/>
+      <w:r>
+        <w:t>valoracion</w:t>
+      </w:r>
+      <w:proofErr w:type="spellEnd"/>
+      <w:r>
+        <w:t>. En el se debe evaluar si el valor se encuentra entre 1 y 5. Si se logra asignar, retorna true, sino retorna false.</w:t>
       </w:r>
     </w:p>
     <w:p>
@@ -8466,10 +10663,74 @@
           <w:b/>
           <w:bCs/>
         </w:rPr>
-        <w:t xml:space="preserve">+ GuardarPropiedades() : bool </w:t>
-      </w:r>
-      <w:r>
-        <w:t>=&gt; Metodo para guardar todas las propiedades modificadas en la imagen en el archivo csv (se agregaron o quitaron etiquetas o se cambio la valoracion de la imagen). Retorna true si se logra hacer y false si no.</w:t>
+        <w:t xml:space="preserve">+ </w:t>
+      </w:r>
+      <w:proofErr w:type="spellStart"/>
+      <w:r>
+        <w:rPr>
+          <w:b/>
+          <w:bCs/>
+        </w:rPr>
+        <w:t>GuardarPropiedades</w:t>
+      </w:r>
+      <w:proofErr w:type="spellEnd"/>
+      <w:r>
+        <w:rPr>
+          <w:b/>
+          <w:bCs/>
+        </w:rPr>
+        <w:t xml:space="preserve">() : </w:t>
+      </w:r>
+      <w:proofErr w:type="spellStart"/>
+      <w:r>
+        <w:rPr>
+          <w:b/>
+          <w:bCs/>
+        </w:rPr>
+        <w:t>bool</w:t>
+      </w:r>
+      <w:proofErr w:type="spellEnd"/>
+      <w:r>
+        <w:rPr>
+          <w:b/>
+          <w:bCs/>
+        </w:rPr>
+        <w:t xml:space="preserve"> </w:t>
+      </w:r>
+      <w:r>
+        <w:t xml:space="preserve">=&gt; </w:t>
+      </w:r>
+      <w:proofErr w:type="spellStart"/>
+      <w:r>
+        <w:t>Metodo</w:t>
+      </w:r>
+      <w:proofErr w:type="spellEnd"/>
+      <w:r>
+        <w:t xml:space="preserve"> para guardar todas las propiedades modificadas en la imagen en el archivo </w:t>
+      </w:r>
+      <w:proofErr w:type="spellStart"/>
+      <w:r>
+        <w:t>csv</w:t>
+      </w:r>
+      <w:proofErr w:type="spellEnd"/>
+      <w:r>
+        <w:t xml:space="preserve"> (se agregaron o quitaron etiquetas o se </w:t>
+      </w:r>
+      <w:proofErr w:type="spellStart"/>
+      <w:r>
+        <w:t>cambio</w:t>
+      </w:r>
+      <w:proofErr w:type="spellEnd"/>
+      <w:r>
+        <w:t xml:space="preserve"> la </w:t>
+      </w:r>
+      <w:proofErr w:type="spellStart"/>
+      <w:r>
+        <w:t>valoracion</w:t>
+      </w:r>
+      <w:proofErr w:type="spellEnd"/>
+      <w:r>
+        <w:t xml:space="preserve"> de la imagen). Retorna true si se logra hacer y false si no.</w:t>
       </w:r>
     </w:p>
     <w:p>
@@ -8489,13 +10750,61 @@
           <w:b/>
           <w:bCs/>
         </w:rPr>
-        <w:t xml:space="preserve">+ Imagen(System.Drawing.Bitmap imagen) : bool </w:t>
-      </w:r>
-      <w:r>
-        <w:t>=&gt; Metodo para cambia</w:t>
-      </w:r>
-      <w:r>
-        <w:t>r el atributo imagen del objeto, es el setter de imagen. Es necesario esto porque se espera que otros objetos accedan a la imagen ya sea para aplicarle filtros, agregarle texto, u otros cambios. Entonces, es vital poder cambiar este atributo. Retorna true si se logra setear dicho atributo y false si no.</w:t>
+        <w:t>+ Imagen(</w:t>
+      </w:r>
+      <w:proofErr w:type="spellStart"/>
+      <w:r>
+        <w:rPr>
+          <w:b/>
+          <w:bCs/>
+        </w:rPr>
+        <w:t>System.Drawing.Bitmap</w:t>
+      </w:r>
+      <w:proofErr w:type="spellEnd"/>
+      <w:r>
+        <w:rPr>
+          <w:b/>
+          <w:bCs/>
+        </w:rPr>
+        <w:t xml:space="preserve"> imagen) : </w:t>
+      </w:r>
+      <w:proofErr w:type="spellStart"/>
+      <w:r>
+        <w:rPr>
+          <w:b/>
+          <w:bCs/>
+        </w:rPr>
+        <w:t>bool</w:t>
+      </w:r>
+      <w:proofErr w:type="spellEnd"/>
+      <w:r>
+        <w:rPr>
+          <w:b/>
+          <w:bCs/>
+        </w:rPr>
+        <w:t xml:space="preserve"> </w:t>
+      </w:r>
+      <w:r>
+        <w:t xml:space="preserve">=&gt; </w:t>
+      </w:r>
+      <w:proofErr w:type="spellStart"/>
+      <w:r>
+        <w:t>Metodo</w:t>
+      </w:r>
+      <w:proofErr w:type="spellEnd"/>
+      <w:r>
+        <w:t xml:space="preserve"> para cambia</w:t>
+      </w:r>
+      <w:r>
+        <w:t xml:space="preserve">r el atributo imagen del objeto, es el setter de imagen. Es necesario esto porque se espera que otros objetos accedan a la imagen ya sea para aplicarle filtros, agregarle texto, u otros cambios. Entonces, es vital poder cambiar este atributo. Retorna true si se logra </w:t>
+      </w:r>
+      <w:proofErr w:type="spellStart"/>
+      <w:r>
+        <w:t>setear</w:t>
+      </w:r>
+      <w:proofErr w:type="spellEnd"/>
+      <w:r>
+        <w:t xml:space="preserve"> dicho atributo y false si no.</w:t>
       </w:r>
     </w:p>
     <w:p>
@@ -8515,13 +10824,45 @@
           <w:b/>
           <w:bCs/>
         </w:rPr>
-        <w:t xml:space="preserve">+ Imagen() : System.Drawing.Bitmap </w:t>
-      </w:r>
-      <w:r>
-        <w:t xml:space="preserve">=&gt; Getter del atributo imagen. </w:t>
-      </w:r>
-      <w:r>
-        <w:t>Se espera que otros objetos puedan obtener este atributo para modificarlo (filtros, texto, etc…).</w:t>
+        <w:t xml:space="preserve">+ Imagen() : </w:t>
+      </w:r>
+      <w:proofErr w:type="spellStart"/>
+      <w:r>
+        <w:rPr>
+          <w:b/>
+          <w:bCs/>
+        </w:rPr>
+        <w:t>System.Drawing.Bitmap</w:t>
+      </w:r>
+      <w:proofErr w:type="spellEnd"/>
+      <w:r>
+        <w:rPr>
+          <w:b/>
+          <w:bCs/>
+        </w:rPr>
+        <w:t xml:space="preserve"> </w:t>
+      </w:r>
+      <w:r>
+        <w:t xml:space="preserve">=&gt; </w:t>
+      </w:r>
+      <w:proofErr w:type="spellStart"/>
+      <w:r>
+        <w:t>Getter</w:t>
+      </w:r>
+      <w:proofErr w:type="spellEnd"/>
+      <w:r>
+        <w:t xml:space="preserve"> del atributo imagen. </w:t>
+      </w:r>
+      <w:r>
+        <w:t xml:space="preserve">Se espera que otros objetos puedan obtener este atributo para modificarlo (filtros, texto, </w:t>
+      </w:r>
+      <w:proofErr w:type="spellStart"/>
+      <w:r>
+        <w:t>etc</w:t>
+      </w:r>
+      <w:proofErr w:type="spellEnd"/>
+      <w:r>
+        <w:t>…).</w:t>
       </w:r>
     </w:p>
     <w:p>
@@ -8541,13 +10882,868 @@
           <w:b/>
           <w:bCs/>
         </w:rPr>
-        <w:t xml:space="preserve">+ GuardarImagen(string nombreImagen) : bool </w:t>
-      </w:r>
-      <w:r>
-        <w:t>=&gt; Metodo para guardar el atributo System.Drawing.Bitmap en la carpeta Files, por si se realiza algún cambio en el, con el nombre nombreImagen.</w:t>
-      </w:r>
-      <w:r>
-        <w:t xml:space="preserve"> Ademas, este método debe cambiar el atributo nombre del objeto, haciendo que coincida con el nuevo nombre de la imagen</w:t>
+        <w:t xml:space="preserve">+ </w:t>
+      </w:r>
+      <w:proofErr w:type="spellStart"/>
+      <w:r>
+        <w:rPr>
+          <w:b/>
+          <w:bCs/>
+        </w:rPr>
+        <w:t>GuardarImagen</w:t>
+      </w:r>
+      <w:proofErr w:type="spellEnd"/>
+      <w:r>
+        <w:rPr>
+          <w:b/>
+          <w:bCs/>
+        </w:rPr>
+        <w:t>(</w:t>
+      </w:r>
+      <w:proofErr w:type="spellStart"/>
+      <w:r>
+        <w:rPr>
+          <w:b/>
+          <w:bCs/>
+        </w:rPr>
+        <w:t>string</w:t>
+      </w:r>
+      <w:proofErr w:type="spellEnd"/>
+      <w:r>
+        <w:rPr>
+          <w:b/>
+          <w:bCs/>
+        </w:rPr>
+        <w:t xml:space="preserve"> </w:t>
+      </w:r>
+      <w:proofErr w:type="spellStart"/>
+      <w:r>
+        <w:rPr>
+          <w:b/>
+          <w:bCs/>
+        </w:rPr>
+        <w:t>nombreImagen</w:t>
+      </w:r>
+      <w:proofErr w:type="spellEnd"/>
+      <w:r>
+        <w:rPr>
+          <w:b/>
+          <w:bCs/>
+        </w:rPr>
+        <w:t xml:space="preserve">) : </w:t>
+      </w:r>
+      <w:proofErr w:type="spellStart"/>
+      <w:r>
+        <w:rPr>
+          <w:b/>
+          <w:bCs/>
+        </w:rPr>
+        <w:t>bool</w:t>
+      </w:r>
+      <w:proofErr w:type="spellEnd"/>
+      <w:r>
+        <w:rPr>
+          <w:b/>
+          <w:bCs/>
+        </w:rPr>
+        <w:t xml:space="preserve"> </w:t>
+      </w:r>
+      <w:r>
+        <w:t xml:space="preserve">=&gt; </w:t>
+      </w:r>
+      <w:proofErr w:type="spellStart"/>
+      <w:r>
+        <w:t>Metodo</w:t>
+      </w:r>
+      <w:proofErr w:type="spellEnd"/>
+      <w:r>
+        <w:t xml:space="preserve"> para guardar el atributo </w:t>
+      </w:r>
+      <w:proofErr w:type="spellStart"/>
+      <w:r>
+        <w:t>System.Drawing.Bitmap</w:t>
+      </w:r>
+      <w:proofErr w:type="spellEnd"/>
+      <w:r>
+        <w:t xml:space="preserve"> en la carpeta Files, por si se realiza algún cambio en el, con el nombre </w:t>
+      </w:r>
+      <w:proofErr w:type="spellStart"/>
+      <w:r>
+        <w:t>nombreImagen</w:t>
+      </w:r>
+      <w:proofErr w:type="spellEnd"/>
+      <w:r>
+        <w:t>.</w:t>
+      </w:r>
+      <w:r>
+        <w:t xml:space="preserve"> </w:t>
+      </w:r>
+      <w:proofErr w:type="spellStart"/>
+      <w:r>
+        <w:t>Ademas</w:t>
+      </w:r>
+      <w:proofErr w:type="spellEnd"/>
+      <w:r>
+        <w:t>, este método debe cambiar el atributo nombre del objeto, haciendo que coincida con el nuevo nombre de la imagen</w:t>
+      </w:r>
+    </w:p>
+    <w:p>
+      <w:pPr>
+        <w:pStyle w:val="Prrafodelista"/>
+        <w:numPr>
+          <w:ilvl w:val="0"/>
+          <w:numId w:val="13"/>
+        </w:numPr>
+        <w:jc w:val="both"/>
+        <w:rPr>
+          <w:u w:val="single"/>
+        </w:rPr>
+      </w:pPr>
+      <w:r>
+        <w:rPr>
+          <w:b/>
+          <w:bCs/>
+        </w:rPr>
+        <w:t xml:space="preserve">- </w:t>
+      </w:r>
+      <w:proofErr w:type="spellStart"/>
+      <w:r>
+        <w:rPr>
+          <w:b/>
+          <w:bCs/>
+        </w:rPr>
+        <w:t>RecalcularAtributos</w:t>
+      </w:r>
+      <w:proofErr w:type="spellEnd"/>
+      <w:r>
+        <w:rPr>
+          <w:b/>
+          <w:bCs/>
+        </w:rPr>
+        <w:t>(</w:t>
+      </w:r>
+      <w:proofErr w:type="spellStart"/>
+      <w:r>
+        <w:rPr>
+          <w:b/>
+          <w:bCs/>
+        </w:rPr>
+        <w:t>string</w:t>
+      </w:r>
+      <w:proofErr w:type="spellEnd"/>
+      <w:r>
+        <w:rPr>
+          <w:b/>
+          <w:bCs/>
+        </w:rPr>
+        <w:t xml:space="preserve"> </w:t>
+      </w:r>
+      <w:proofErr w:type="spellStart"/>
+      <w:r>
+        <w:rPr>
+          <w:b/>
+          <w:bCs/>
+        </w:rPr>
+        <w:t>nombreImagen</w:t>
+      </w:r>
+      <w:proofErr w:type="spellEnd"/>
+      <w:r>
+        <w:rPr>
+          <w:b/>
+          <w:bCs/>
+        </w:rPr>
+        <w:t xml:space="preserve">) : </w:t>
+      </w:r>
+      <w:proofErr w:type="spellStart"/>
+      <w:r>
+        <w:rPr>
+          <w:b/>
+          <w:bCs/>
+        </w:rPr>
+        <w:t>bool</w:t>
+      </w:r>
+      <w:proofErr w:type="spellEnd"/>
+      <w:r>
+        <w:rPr>
+          <w:b/>
+          <w:bCs/>
+        </w:rPr>
+        <w:t xml:space="preserve"> </w:t>
+      </w:r>
+      <w:r>
+        <w:t xml:space="preserve">=&gt; </w:t>
+      </w:r>
+      <w:proofErr w:type="spellStart"/>
+      <w:r>
+        <w:t>Metodo</w:t>
+      </w:r>
+      <w:proofErr w:type="spellEnd"/>
+      <w:r>
+        <w:t xml:space="preserve"> para volver a calcular todos los atributos (saturación, resolución, </w:t>
+      </w:r>
+      <w:proofErr w:type="spellStart"/>
+      <w:r>
+        <w:t>relacionAspecto,Hdr</w:t>
+      </w:r>
+      <w:proofErr w:type="spellEnd"/>
+      <w:r>
+        <w:t xml:space="preserve">…) y cargarlos en el objeto. Esto es necesario hacerlo cada vez que se llama a </w:t>
+      </w:r>
+      <w:proofErr w:type="spellStart"/>
+      <w:r>
+        <w:t>GuardarImagen</w:t>
+      </w:r>
+      <w:proofErr w:type="spellEnd"/>
+      <w:r>
+        <w:t xml:space="preserve">, pues asumimos que se han realizado cambios en esta. </w:t>
+      </w:r>
+    </w:p>
+    <w:p>
+      <w:pPr>
+        <w:pStyle w:val="Prrafodelista"/>
+        <w:numPr>
+          <w:ilvl w:val="0"/>
+          <w:numId w:val="13"/>
+        </w:numPr>
+        <w:jc w:val="both"/>
+        <w:rPr>
+          <w:u w:val="single"/>
+        </w:rPr>
+      </w:pPr>
+      <w:r>
+        <w:rPr>
+          <w:b/>
+          <w:bCs/>
+        </w:rPr>
+        <w:t>+ Nombre(</w:t>
+      </w:r>
+      <w:proofErr w:type="spellStart"/>
+      <w:r>
+        <w:rPr>
+          <w:b/>
+          <w:bCs/>
+        </w:rPr>
+        <w:t>string</w:t>
+      </w:r>
+      <w:proofErr w:type="spellEnd"/>
+      <w:r>
+        <w:rPr>
+          <w:b/>
+          <w:bCs/>
+        </w:rPr>
+        <w:t xml:space="preserve"> nombre) : </w:t>
+      </w:r>
+      <w:proofErr w:type="spellStart"/>
+      <w:r>
+        <w:rPr>
+          <w:b/>
+          <w:bCs/>
+        </w:rPr>
+        <w:t>bool</w:t>
+      </w:r>
+      <w:proofErr w:type="spellEnd"/>
+      <w:r>
+        <w:rPr>
+          <w:b/>
+          <w:bCs/>
+        </w:rPr>
+        <w:t xml:space="preserve"> </w:t>
+      </w:r>
+      <w:r>
+        <w:t>=&gt; Setter del nombre</w:t>
+      </w:r>
+      <w:r>
+        <w:t xml:space="preserve"> de la imagen. Retorna true si se logro cambiar y false si no</w:t>
+      </w:r>
+    </w:p>
+    <w:p>
+      <w:pPr>
+        <w:pStyle w:val="Prrafodelista"/>
+        <w:numPr>
+          <w:ilvl w:val="0"/>
+          <w:numId w:val="13"/>
+        </w:numPr>
+        <w:jc w:val="both"/>
+        <w:rPr>
+          <w:u w:val="single"/>
+        </w:rPr>
+      </w:pPr>
+      <w:r>
+        <w:rPr>
+          <w:b/>
+          <w:bCs/>
+        </w:rPr>
+        <w:t xml:space="preserve">+ Nombre() : </w:t>
+      </w:r>
+      <w:proofErr w:type="spellStart"/>
+      <w:r>
+        <w:rPr>
+          <w:b/>
+          <w:bCs/>
+        </w:rPr>
+        <w:t>string</w:t>
+      </w:r>
+      <w:proofErr w:type="spellEnd"/>
+      <w:r>
+        <w:rPr>
+          <w:b/>
+          <w:bCs/>
+        </w:rPr>
+        <w:t xml:space="preserve"> </w:t>
+      </w:r>
+      <w:r>
+        <w:t xml:space="preserve">=&gt; </w:t>
+      </w:r>
+      <w:proofErr w:type="spellStart"/>
+      <w:r>
+        <w:t>Getter</w:t>
+      </w:r>
+      <w:proofErr w:type="spellEnd"/>
+      <w:r>
+        <w:t xml:space="preserve"> del nombre de la imagen</w:t>
+      </w:r>
+    </w:p>
+    <w:p>
+      <w:pPr>
+        <w:pStyle w:val="Prrafodelista"/>
+        <w:numPr>
+          <w:ilvl w:val="0"/>
+          <w:numId w:val="13"/>
+        </w:numPr>
+        <w:jc w:val="both"/>
+        <w:rPr>
+          <w:u w:val="single"/>
+        </w:rPr>
+      </w:pPr>
+      <w:r>
+        <w:rPr>
+          <w:b/>
+          <w:bCs/>
+        </w:rPr>
+        <w:t xml:space="preserve">+ </w:t>
+      </w:r>
+      <w:proofErr w:type="spellStart"/>
+      <w:r>
+        <w:rPr>
+          <w:b/>
+          <w:bCs/>
+        </w:rPr>
+        <w:t>Exif</w:t>
+      </w:r>
+      <w:proofErr w:type="spellEnd"/>
+      <w:r>
+        <w:rPr>
+          <w:b/>
+          <w:bCs/>
+        </w:rPr>
+        <w:t xml:space="preserve">() : </w:t>
+      </w:r>
+      <w:proofErr w:type="spellStart"/>
+      <w:r>
+        <w:rPr>
+          <w:b/>
+          <w:bCs/>
+        </w:rPr>
+        <w:t>Dictionary</w:t>
+      </w:r>
+      <w:proofErr w:type="spellEnd"/>
+      <w:r>
+        <w:rPr>
+          <w:b/>
+          <w:bCs/>
+        </w:rPr>
+        <w:t>&lt;</w:t>
+      </w:r>
+      <w:proofErr w:type="spellStart"/>
+      <w:r>
+        <w:rPr>
+          <w:b/>
+          <w:bCs/>
+        </w:rPr>
+        <w:t>string</w:t>
+      </w:r>
+      <w:proofErr w:type="spellEnd"/>
+      <w:r>
+        <w:rPr>
+          <w:b/>
+          <w:bCs/>
+        </w:rPr>
+        <w:t xml:space="preserve"> propiedad, </w:t>
+      </w:r>
+      <w:proofErr w:type="spellStart"/>
+      <w:r>
+        <w:rPr>
+          <w:b/>
+          <w:bCs/>
+        </w:rPr>
+        <w:t>string</w:t>
+      </w:r>
+      <w:proofErr w:type="spellEnd"/>
+      <w:r>
+        <w:rPr>
+          <w:b/>
+          <w:bCs/>
+        </w:rPr>
+        <w:t xml:space="preserve"> propiedad&gt; </w:t>
+      </w:r>
+      <w:r>
+        <w:t xml:space="preserve">=&gt; </w:t>
+      </w:r>
+      <w:proofErr w:type="spellStart"/>
+      <w:r>
+        <w:t>Getter</w:t>
+      </w:r>
+      <w:proofErr w:type="spellEnd"/>
+      <w:r>
+        <w:t xml:space="preserve"> de los valores EXIF de la im</w:t>
+      </w:r>
+      <w:r>
+        <w:t>agen. No hace falta un setter, pues estos valores se calculan a partir de la misma imagen</w:t>
+      </w:r>
+    </w:p>
+    <w:p>
+      <w:pPr>
+        <w:pStyle w:val="Prrafodelista"/>
+        <w:numPr>
+          <w:ilvl w:val="0"/>
+          <w:numId w:val="13"/>
+        </w:numPr>
+        <w:jc w:val="both"/>
+        <w:rPr>
+          <w:u w:val="single"/>
+        </w:rPr>
+      </w:pPr>
+      <w:r>
+        <w:rPr>
+          <w:b/>
+          <w:bCs/>
+        </w:rPr>
+        <w:t>+</w:t>
+      </w:r>
+      <w:r>
+        <w:rPr>
+          <w:b/>
+          <w:bCs/>
+        </w:rPr>
+        <w:t xml:space="preserve"> </w:t>
+      </w:r>
+      <w:proofErr w:type="spellStart"/>
+      <w:r>
+        <w:rPr>
+          <w:b/>
+          <w:bCs/>
+        </w:rPr>
+        <w:t>Saturacion</w:t>
+      </w:r>
+      <w:proofErr w:type="spellEnd"/>
+      <w:r>
+        <w:rPr>
+          <w:b/>
+          <w:bCs/>
+        </w:rPr>
+        <w:t>() :</w:t>
+      </w:r>
+      <w:r>
+        <w:rPr>
+          <w:b/>
+          <w:bCs/>
+        </w:rPr>
+        <w:t xml:space="preserve"> </w:t>
+      </w:r>
+      <w:proofErr w:type="spellStart"/>
+      <w:r>
+        <w:rPr>
+          <w:b/>
+          <w:bCs/>
+        </w:rPr>
+        <w:t>double</w:t>
+      </w:r>
+      <w:proofErr w:type="spellEnd"/>
+      <w:r>
+        <w:rPr>
+          <w:b/>
+          <w:bCs/>
+        </w:rPr>
+        <w:t xml:space="preserve"> </w:t>
+      </w:r>
+      <w:r>
+        <w:t xml:space="preserve">=&gt; </w:t>
+      </w:r>
+      <w:proofErr w:type="spellStart"/>
+      <w:r>
+        <w:t>Getter</w:t>
+      </w:r>
+      <w:proofErr w:type="spellEnd"/>
+      <w:r>
+        <w:t xml:space="preserve"> de </w:t>
+      </w:r>
+      <w:r>
+        <w:t xml:space="preserve">la saturación </w:t>
+      </w:r>
+      <w:r>
+        <w:t>de la im</w:t>
+      </w:r>
+      <w:r>
+        <w:t xml:space="preserve">agen. No hace falta un setter, pues </w:t>
+      </w:r>
+      <w:r>
+        <w:t>este valor se calcula a partir de la misma imagen</w:t>
+      </w:r>
+    </w:p>
+    <w:p>
+      <w:pPr>
+        <w:pStyle w:val="Prrafodelista"/>
+        <w:numPr>
+          <w:ilvl w:val="0"/>
+          <w:numId w:val="13"/>
+        </w:numPr>
+        <w:jc w:val="both"/>
+        <w:rPr>
+          <w:u w:val="single"/>
+        </w:rPr>
+      </w:pPr>
+      <w:r>
+        <w:rPr>
+          <w:b/>
+          <w:bCs/>
+        </w:rPr>
+        <w:t xml:space="preserve">+ </w:t>
+      </w:r>
+      <w:proofErr w:type="spellStart"/>
+      <w:r>
+        <w:rPr>
+          <w:b/>
+          <w:bCs/>
+        </w:rPr>
+        <w:t>Resolucion</w:t>
+      </w:r>
+      <w:proofErr w:type="spellEnd"/>
+      <w:r>
+        <w:rPr>
+          <w:b/>
+          <w:bCs/>
+        </w:rPr>
+        <w:t>() :</w:t>
+      </w:r>
+      <w:r>
+        <w:rPr>
+          <w:b/>
+          <w:bCs/>
+        </w:rPr>
+        <w:t xml:space="preserve"> </w:t>
+      </w:r>
+      <w:proofErr w:type="spellStart"/>
+      <w:r>
+        <w:rPr>
+          <w:b/>
+          <w:bCs/>
+        </w:rPr>
+        <w:t>int</w:t>
+      </w:r>
+      <w:proofErr w:type="spellEnd"/>
+      <w:r>
+        <w:rPr>
+          <w:b/>
+          <w:bCs/>
+        </w:rPr>
+        <w:t>[2]</w:t>
+      </w:r>
+      <w:r>
+        <w:rPr>
+          <w:b/>
+          <w:bCs/>
+        </w:rPr>
+        <w:t xml:space="preserve"> </w:t>
+      </w:r>
+      <w:r>
+        <w:t xml:space="preserve">=&gt; </w:t>
+      </w:r>
+      <w:proofErr w:type="spellStart"/>
+      <w:r>
+        <w:t>Getter</w:t>
+      </w:r>
+      <w:proofErr w:type="spellEnd"/>
+      <w:r>
+        <w:t xml:space="preserve"> de l</w:t>
+      </w:r>
+      <w:r>
+        <w:t xml:space="preserve">a saturación </w:t>
+      </w:r>
+      <w:r>
+        <w:t>de la im</w:t>
+      </w:r>
+      <w:r>
+        <w:t xml:space="preserve">agen. No hace falta un setter, pues </w:t>
+      </w:r>
+      <w:r>
+        <w:t>este valor se calcula a partir de la misma imagen</w:t>
+      </w:r>
+    </w:p>
+    <w:p>
+      <w:pPr>
+        <w:pStyle w:val="Prrafodelista"/>
+        <w:numPr>
+          <w:ilvl w:val="0"/>
+          <w:numId w:val="13"/>
+        </w:numPr>
+        <w:jc w:val="both"/>
+        <w:rPr>
+          <w:u w:val="single"/>
+        </w:rPr>
+      </w:pPr>
+      <w:r>
+        <w:rPr>
+          <w:b/>
+          <w:bCs/>
+        </w:rPr>
+        <w:lastRenderedPageBreak/>
+        <w:t xml:space="preserve">+ </w:t>
+      </w:r>
+      <w:proofErr w:type="spellStart"/>
+      <w:r>
+        <w:rPr>
+          <w:b/>
+          <w:bCs/>
+        </w:rPr>
+        <w:t>RelacionAspecto</w:t>
+      </w:r>
+      <w:proofErr w:type="spellEnd"/>
+      <w:r>
+        <w:rPr>
+          <w:b/>
+          <w:bCs/>
+        </w:rPr>
+        <w:t>() :</w:t>
+      </w:r>
+      <w:r>
+        <w:rPr>
+          <w:b/>
+          <w:bCs/>
+        </w:rPr>
+        <w:t xml:space="preserve"> </w:t>
+      </w:r>
+      <w:proofErr w:type="spellStart"/>
+      <w:r>
+        <w:rPr>
+          <w:b/>
+          <w:bCs/>
+        </w:rPr>
+        <w:t>int</w:t>
+      </w:r>
+      <w:proofErr w:type="spellEnd"/>
+      <w:r>
+        <w:rPr>
+          <w:b/>
+          <w:bCs/>
+        </w:rPr>
+        <w:t>[2]</w:t>
+      </w:r>
+      <w:r>
+        <w:rPr>
+          <w:b/>
+          <w:bCs/>
+        </w:rPr>
+        <w:t xml:space="preserve"> </w:t>
+      </w:r>
+      <w:r>
+        <w:t xml:space="preserve">=&gt; </w:t>
+      </w:r>
+      <w:proofErr w:type="spellStart"/>
+      <w:r>
+        <w:t>Getter</w:t>
+      </w:r>
+      <w:proofErr w:type="spellEnd"/>
+      <w:r>
+        <w:t xml:space="preserve"> de l</w:t>
+      </w:r>
+      <w:r>
+        <w:t xml:space="preserve">a </w:t>
+      </w:r>
+      <w:r>
+        <w:t>relación de aspecto</w:t>
+      </w:r>
+      <w:r>
+        <w:t xml:space="preserve"> </w:t>
+      </w:r>
+      <w:r>
+        <w:t>de la im</w:t>
+      </w:r>
+      <w:r>
+        <w:t>agen. No hace falta un setter, pues este valor se calcula a partir de la misma imagen</w:t>
+      </w:r>
+    </w:p>
+    <w:p>
+      <w:pPr>
+        <w:pStyle w:val="Prrafodelista"/>
+        <w:numPr>
+          <w:ilvl w:val="0"/>
+          <w:numId w:val="13"/>
+        </w:numPr>
+        <w:jc w:val="both"/>
+        <w:rPr>
+          <w:u w:val="single"/>
+        </w:rPr>
+      </w:pPr>
+      <w:r>
+        <w:rPr>
+          <w:b/>
+          <w:bCs/>
+        </w:rPr>
+        <w:t xml:space="preserve">+ </w:t>
+      </w:r>
+      <w:proofErr w:type="spellStart"/>
+      <w:r>
+        <w:rPr>
+          <w:b/>
+          <w:bCs/>
+        </w:rPr>
+        <w:t>Hdr</w:t>
+      </w:r>
+      <w:proofErr w:type="spellEnd"/>
+      <w:r>
+        <w:rPr>
+          <w:b/>
+          <w:bCs/>
+        </w:rPr>
+        <w:t>() :</w:t>
+      </w:r>
+      <w:r>
+        <w:rPr>
+          <w:b/>
+          <w:bCs/>
+        </w:rPr>
+        <w:t xml:space="preserve"> </w:t>
+      </w:r>
+      <w:proofErr w:type="spellStart"/>
+      <w:r>
+        <w:rPr>
+          <w:b/>
+          <w:bCs/>
+        </w:rPr>
+        <w:t>bool</w:t>
+      </w:r>
+      <w:proofErr w:type="spellEnd"/>
+      <w:r>
+        <w:rPr>
+          <w:b/>
+          <w:bCs/>
+        </w:rPr>
+        <w:t xml:space="preserve"> </w:t>
+      </w:r>
+      <w:r>
+        <w:t xml:space="preserve">=&gt; </w:t>
+      </w:r>
+      <w:proofErr w:type="spellStart"/>
+      <w:r>
+        <w:t>Getter</w:t>
+      </w:r>
+      <w:proofErr w:type="spellEnd"/>
+      <w:r>
+        <w:t xml:space="preserve"> de</w:t>
+      </w:r>
+      <w:r>
+        <w:t xml:space="preserve">l atributo </w:t>
+      </w:r>
+      <w:proofErr w:type="spellStart"/>
+      <w:r>
+        <w:t>hdr</w:t>
+      </w:r>
+      <w:proofErr w:type="spellEnd"/>
+      <w:r>
+        <w:t xml:space="preserve"> </w:t>
+      </w:r>
+      <w:r>
+        <w:t>de la im</w:t>
+      </w:r>
+      <w:r>
+        <w:t>agen. No hace falta un setter, pues este valor se calcula a partir de la misma imagen</w:t>
+      </w:r>
+    </w:p>
+    <w:p>
+      <w:pPr>
+        <w:pStyle w:val="Prrafodelista"/>
+        <w:numPr>
+          <w:ilvl w:val="0"/>
+          <w:numId w:val="13"/>
+        </w:numPr>
+        <w:jc w:val="both"/>
+        <w:rPr>
+          <w:u w:val="single"/>
+        </w:rPr>
+      </w:pPr>
+      <w:r>
+        <w:rPr>
+          <w:b/>
+          <w:bCs/>
+        </w:rPr>
+        <w:t xml:space="preserve">+ </w:t>
+      </w:r>
+      <w:proofErr w:type="spellStart"/>
+      <w:r>
+        <w:rPr>
+          <w:b/>
+          <w:bCs/>
+        </w:rPr>
+        <w:t>ClaroOscuro</w:t>
+      </w:r>
+      <w:proofErr w:type="spellEnd"/>
+      <w:r>
+        <w:rPr>
+          <w:b/>
+          <w:bCs/>
+        </w:rPr>
+        <w:t>() :</w:t>
+      </w:r>
+      <w:r>
+        <w:rPr>
+          <w:b/>
+          <w:bCs/>
+        </w:rPr>
+        <w:t xml:space="preserve"> </w:t>
+      </w:r>
+      <w:proofErr w:type="spellStart"/>
+      <w:r>
+        <w:rPr>
+          <w:b/>
+          <w:bCs/>
+        </w:rPr>
+        <w:t>bool</w:t>
+      </w:r>
+      <w:proofErr w:type="spellEnd"/>
+      <w:r>
+        <w:rPr>
+          <w:b/>
+          <w:bCs/>
+        </w:rPr>
+        <w:t xml:space="preserve"> </w:t>
+      </w:r>
+      <w:r>
+        <w:t xml:space="preserve">=&gt; </w:t>
+      </w:r>
+      <w:proofErr w:type="spellStart"/>
+      <w:r>
+        <w:t>Getter</w:t>
+      </w:r>
+      <w:proofErr w:type="spellEnd"/>
+      <w:r>
+        <w:t xml:space="preserve"> de</w:t>
+      </w:r>
+      <w:r>
+        <w:t xml:space="preserve">l atributo </w:t>
+      </w:r>
+      <w:proofErr w:type="spellStart"/>
+      <w:r>
+        <w:t>claroOscuro</w:t>
+      </w:r>
+      <w:proofErr w:type="spellEnd"/>
+      <w:r>
+        <w:t xml:space="preserve"> </w:t>
+      </w:r>
+      <w:r>
+        <w:t>de la im</w:t>
+      </w:r>
+      <w:r>
+        <w:t>agen. No hace falta un setter, pues este valor se calcula a partir de la misma imagen</w:t>
       </w:r>
       <w:bookmarkStart w:id="0" w:name="_GoBack"/>
       <w:bookmarkEnd w:id="0"/>
@@ -8555,33 +11751,15 @@
     <w:p>
       <w:pPr>
         <w:pStyle w:val="Prrafodelista"/>
-        <w:numPr>
-          <w:ilvl w:val="0"/>
-          <w:numId w:val="13"/>
-        </w:numPr>
         <w:jc w:val="both"/>
         <w:rPr>
           <w:u w:val="single"/>
         </w:rPr>
       </w:pPr>
-      <w:r>
-        <w:rPr>
-          <w:b/>
-          <w:bCs/>
-        </w:rPr>
-        <w:t xml:space="preserve">- RecalcularAtributos(string nombreImagen) : bool </w:t>
-      </w:r>
-      <w:r>
-        <w:t xml:space="preserve">=&gt; Metodo para volver a calcular todos los atributos (saturación, resolución, relacionAspecto,Hdr…) y cargarlos en el objeto. Esto es necesario hacerlo cada vez que se llama a GuardarImagen, pues asumimos que se han realizado cambios en esta. </w:t>
-      </w:r>
     </w:p>
     <w:p>
       <w:pPr>
         <w:pStyle w:val="Prrafodelista"/>
-        <w:numPr>
-          <w:ilvl w:val="0"/>
-          <w:numId w:val="13"/>
-        </w:numPr>
         <w:jc w:val="both"/>
         <w:rPr>
           <w:u w:val="single"/>
@@ -10869,7 +14047,7 @@
 </file>
 
 <file path=customXml/itemProps1.xml><?xml version="1.0" encoding="utf-8"?>
-<ds:datastoreItem xmlns:ds="http://schemas.openxmlformats.org/officeDocument/2006/customXml" ds:itemID="{EC2EA4C8-BABD-4865-B472-92AC1F0EF779}">
+<ds:datastoreItem xmlns:ds="http://schemas.openxmlformats.org/officeDocument/2006/customXml" ds:itemID="{83FD497A-0F2B-475C-B345-FDF47A9D437D}">
   <ds:schemaRefs>
     <ds:schemaRef ds:uri="http://schemas.openxmlformats.org/officeDocument/2006/bibliography"/>
   </ds:schemaRefs>

</xml_diff>

<commit_message>
Lista la clase biblioteca
</commit_message>
<xml_diff>
--- a/Entrega 1/Descripcion por clases.docx
+++ b/Entrega 1/Descripcion por clases.docx
@@ -706,8 +706,6 @@
       <w:r>
         <w:t>Es posible asignarlo al crear la etiqueta mediante el constructor.</w:t>
       </w:r>
-      <w:bookmarkStart w:id="0" w:name="_GoBack"/>
-      <w:bookmarkEnd w:id="0"/>
     </w:p>
     <w:p>
       <w:pPr>
@@ -7896,6 +7894,19 @@
       <w:pPr>
         <w:shd w:val="clear" w:color="auto" w:fill="FFFFFF"/>
         <w:spacing w:after="180" w:line="300" w:lineRule="atLeast"/>
+        <w:rPr>
+          <w:rFonts w:ascii="Arial" w:eastAsia="Times New Roman" w:hAnsi="Arial" w:cs="Arial"/>
+          <w:color w:val="333333"/>
+          <w:sz w:val="21"/>
+          <w:szCs w:val="21"/>
+          <w:lang w:eastAsia="es-CL"/>
+        </w:rPr>
+      </w:pPr>
+    </w:p>
+    <w:p>
+      <w:pPr>
+        <w:shd w:val="clear" w:color="auto" w:fill="FFFFFF"/>
+        <w:spacing w:after="180" w:line="300" w:lineRule="atLeast"/>
         <w:ind w:left="15"/>
         <w:jc w:val="center"/>
         <w:rPr>
@@ -7914,6 +7925,7 @@
           <w:color w:val="000000" w:themeColor="text1"/>
           <w:lang w:eastAsia="es-CL"/>
         </w:rPr>
+        <w:lastRenderedPageBreak/>
         <w:t>CLASS: Imagen</w:t>
       </w:r>
     </w:p>
@@ -7922,131 +7934,797 @@
         <w:jc w:val="both"/>
       </w:pPr>
       <w:r>
+        <w:t xml:space="preserve">El objetivo de esta clase es poder concentrar en </w:t>
+      </w:r>
+      <w:r>
+        <w:rPr>
+          <w:b/>
+          <w:bCs/>
+        </w:rPr>
+        <w:t>un solo objeto</w:t>
+      </w:r>
+      <w:r>
+        <w:t xml:space="preserve"> </w:t>
+      </w:r>
+      <w:r>
+        <w:rPr>
+          <w:b/>
+          <w:bCs/>
+        </w:rPr>
+        <w:t>la imagen en si</w:t>
+      </w:r>
+      <w:r>
+        <w:t xml:space="preserve"> (System.Drawing.Bitmap), </w:t>
+      </w:r>
+      <w:r>
+        <w:rPr>
+          <w:b/>
+          <w:bCs/>
+        </w:rPr>
+        <w:t>las propiedades asignadas por el usuario</w:t>
+      </w:r>
+      <w:r>
+        <w:t xml:space="preserve"> (</w:t>
+      </w:r>
+      <w:r>
+        <w:t xml:space="preserve">Etiquetas y Valoracion), </w:t>
+      </w:r>
+      <w:r>
+        <w:rPr>
+          <w:b/>
+          <w:bCs/>
+        </w:rPr>
+        <w:t>las propiedades intrínsecas de la imagen</w:t>
+      </w:r>
+      <w:r>
+        <w:t xml:space="preserve"> (EXIF, saturación, resolución, aspect ratio) que se piden por enunciado, </w:t>
+      </w:r>
+      <w:r>
+        <w:rPr>
+          <w:b/>
+          <w:bCs/>
+        </w:rPr>
+        <w:t>las dos propiedades extra elegidas por el equipo</w:t>
+      </w:r>
+      <w:r>
+        <w:t xml:space="preserve"> (identificar si la imagen es clara u oscura, y si usa </w:t>
+      </w:r>
+      <w:r>
+        <w:t>tecnología</w:t>
+      </w:r>
+      <w:r>
+        <w:t xml:space="preserve"> HDR), </w:t>
+      </w:r>
+      <w:r>
+        <w:rPr>
+          <w:b/>
+          <w:bCs/>
+        </w:rPr>
+        <w:t>y el nombre del archivo al que corresponde la imagen</w:t>
+      </w:r>
+      <w:r>
+        <w:t xml:space="preserve">. De esta forma, las propiedades asignadas por el usuario son opcionales en la clase Imagen, mientras que las propiedades intrínsecas se deben asignar cada vez que se crea un objeto Imagen (en el constructor, llamando métodos private dentro de la misma clase para identificar cada propiedad intrínseca. </w:t>
+      </w:r>
+      <w:r>
+        <w:t>Para el constructor de la clase, es necesario pasarle</w:t>
+      </w:r>
+      <w:r>
+        <w:t xml:space="preserve"> como parametro</w:t>
+      </w:r>
+      <w:r>
+        <w:t xml:space="preserve"> el nombre del archivo. </w:t>
+      </w:r>
+    </w:p>
+    <w:p>
+      <w:pPr>
+        <w:jc w:val="both"/>
+      </w:pPr>
+      <w:r>
+        <w:t xml:space="preserve">El equipo </w:t>
+      </w:r>
+      <w:r>
+        <w:rPr>
+          <w:b/>
+          <w:bCs/>
+        </w:rPr>
+        <w:t xml:space="preserve">supone que hay una carpeta dentro del </w:t>
+      </w:r>
+      <w:r>
+        <w:rPr>
+          <w:b/>
+          <w:bCs/>
+        </w:rPr>
+        <w:t>proyecto denominada Files, en la cual están todos los archivos bitmap que se han cargado</w:t>
+      </w:r>
+      <w:r>
+        <w:t xml:space="preserve"> hasta el momento en el programa (la parte de la importación se explica más adelante). Además, debe existir en esta carpeta el archivo </w:t>
+      </w:r>
+      <w:r>
+        <w:rPr>
+          <w:b/>
+          <w:bCs/>
+        </w:rPr>
+        <w:t>properties.csv</w:t>
+      </w:r>
+      <w:r>
+        <w:t xml:space="preserve"> .  En este csv, se almacenan (con un formato que se explicara más adelante) todas las propiedades asignadas por el usuario a cada imagen, para poder reiniciar el programa y no perder todas las etiquetas y valoración asignadas a cada imagen</w:t>
+      </w:r>
+      <w:r>
+        <w:t>, y además, los patrones de búsqueda cargados hasta el momento para las listas inteligentes</w:t>
+      </w:r>
+      <w:r>
+        <w:t>.  En el constructor, a partir del nombre del archivo, se busca dentro de la carpeta Files el bitmap. Desde el bitmap se obtienen y asignan todas las propiedades intrínsecas, y desde el csv todas las propiedades asignadas por el usuario. Es decir, las propiedades intrínsecas de la imagen se calculan cada vez que se crea el objeto Imagen.</w:t>
+      </w:r>
+    </w:p>
+    <w:p>
+      <w:pPr>
+        <w:jc w:val="both"/>
+        <w:rPr>
+          <w:u w:val="single"/>
+        </w:rPr>
+      </w:pPr>
+      <w:r>
+        <w:rPr>
+          <w:u w:val="single"/>
+        </w:rPr>
+        <w:t>Atributos</w:t>
+      </w:r>
+    </w:p>
+    <w:p>
+      <w:pPr>
+        <w:pStyle w:val="Prrafodelista"/>
+        <w:numPr>
+          <w:ilvl w:val="0"/>
+          <w:numId w:val="12"/>
+        </w:numPr>
+        <w:jc w:val="both"/>
+      </w:pPr>
+      <w:r>
+        <w:rPr>
+          <w:b/>
+          <w:bCs/>
+        </w:rPr>
+        <w:t>- etiquetas : List&lt;Etiqueta&gt;</w:t>
+      </w:r>
+      <w:r>
+        <w:t xml:space="preserve"> </w:t>
+      </w:r>
+      <w:r>
+        <w:rPr>
+          <w:color w:val="FF0000"/>
+        </w:rPr>
+        <w:t>=&gt;</w:t>
+      </w:r>
+      <w:r>
+        <w:t xml:space="preserve"> Atributo en el que se almacenan todas las etiquetas asignadas a la imagen</w:t>
+      </w:r>
+    </w:p>
+    <w:p>
+      <w:pPr>
+        <w:pStyle w:val="Prrafodelista"/>
+        <w:numPr>
+          <w:ilvl w:val="0"/>
+          <w:numId w:val="12"/>
+        </w:numPr>
+        <w:jc w:val="both"/>
+      </w:pPr>
+      <w:r>
+        <w:rPr>
+          <w:b/>
+          <w:bCs/>
+        </w:rPr>
+        <w:t xml:space="preserve">- nombre : string </w:t>
+      </w:r>
+      <w:r>
+        <w:rPr>
+          <w:color w:val="FF0000"/>
+        </w:rPr>
+        <w:t>=&gt;</w:t>
+      </w:r>
+      <w:r>
+        <w:t xml:space="preserve"> Atributo en el que se almacena el nombre de la imagen</w:t>
+      </w:r>
+    </w:p>
+    <w:p>
+      <w:pPr>
+        <w:pStyle w:val="Prrafodelista"/>
+        <w:numPr>
+          <w:ilvl w:val="0"/>
+          <w:numId w:val="12"/>
+        </w:numPr>
+        <w:jc w:val="both"/>
+      </w:pPr>
+      <w:r>
+        <w:rPr>
+          <w:b/>
+          <w:bCs/>
+        </w:rPr>
+        <w:t xml:space="preserve">- imagen : System.Drawing.Bitmap </w:t>
+      </w:r>
+      <w:r>
+        <w:rPr>
+          <w:color w:val="FF0000"/>
+        </w:rPr>
+        <w:t xml:space="preserve">=&gt; </w:t>
+      </w:r>
+      <w:r>
+        <w:t>Atributo en e</w:t>
+      </w:r>
+      <w:r>
+        <w:t>l que se almacena la imagen en si</w:t>
+      </w:r>
+    </w:p>
+    <w:p>
+      <w:pPr>
+        <w:pStyle w:val="Prrafodelista"/>
+        <w:numPr>
+          <w:ilvl w:val="0"/>
+          <w:numId w:val="12"/>
+        </w:numPr>
+        <w:jc w:val="both"/>
+      </w:pPr>
+      <w:r>
+        <w:rPr>
+          <w:b/>
+          <w:bCs/>
+        </w:rPr>
+        <w:t xml:space="preserve">- calificación : int </w:t>
+      </w:r>
+      <w:r>
+        <w:rPr>
+          <w:color w:val="FF0000"/>
+        </w:rPr>
+        <w:t>=&gt;</w:t>
+      </w:r>
+      <w:r>
+        <w:t xml:space="preserve"> Atributo en el que se almacena la calificación hecha por el usuario sobre la imagen. Esta debe estar entre 1 y 5</w:t>
+      </w:r>
+    </w:p>
+    <w:p>
+      <w:pPr>
+        <w:pStyle w:val="Prrafodelista"/>
+        <w:numPr>
+          <w:ilvl w:val="0"/>
+          <w:numId w:val="12"/>
+        </w:numPr>
+        <w:jc w:val="both"/>
+      </w:pPr>
+      <w:r>
+        <w:rPr>
+          <w:b/>
+          <w:bCs/>
+        </w:rPr>
+        <w:t xml:space="preserve">- </w:t>
+      </w:r>
+      <w:r>
+        <w:rPr>
+          <w:b/>
+          <w:bCs/>
+        </w:rPr>
+        <w:t>exif</w:t>
+      </w:r>
+      <w:r>
+        <w:rPr>
+          <w:b/>
+          <w:bCs/>
+        </w:rPr>
+        <w:t xml:space="preserve"> : </w:t>
+      </w:r>
+      <w:r>
+        <w:rPr>
+          <w:b/>
+          <w:bCs/>
+        </w:rPr>
+        <w:t>Dictionary</w:t>
+      </w:r>
+      <w:r>
+        <w:rPr>
+          <w:b/>
+          <w:bCs/>
+        </w:rPr>
+        <w:t>&lt;string</w:t>
+      </w:r>
+      <w:r>
+        <w:rPr>
+          <w:b/>
+          <w:bCs/>
+        </w:rPr>
+        <w:t xml:space="preserve"> atributo, string valor</w:t>
+      </w:r>
+      <w:r>
+        <w:rPr>
+          <w:b/>
+          <w:bCs/>
+        </w:rPr>
+        <w:t xml:space="preserve">&gt; </w:t>
+      </w:r>
+      <w:r>
+        <w:rPr>
+          <w:color w:val="FF0000"/>
+        </w:rPr>
+        <w:t>=&gt;</w:t>
+      </w:r>
+      <w:r>
+        <w:t xml:space="preserve"> Atributo en el q</w:t>
+      </w:r>
+      <w:r>
+        <w:t>ue se almacenan (con un cierto orden aun no establecido) todos los valores EXIF que se puedan obtener del bitmap</w:t>
+      </w:r>
+    </w:p>
+    <w:p>
+      <w:pPr>
+        <w:pStyle w:val="Prrafodelista"/>
+        <w:numPr>
+          <w:ilvl w:val="0"/>
+          <w:numId w:val="12"/>
+        </w:numPr>
+        <w:jc w:val="both"/>
+      </w:pPr>
+      <w:r>
+        <w:rPr>
+          <w:b/>
+          <w:bCs/>
+        </w:rPr>
+        <w:t xml:space="preserve">- saturación : double </w:t>
+      </w:r>
+      <w:r>
+        <w:rPr>
+          <w:color w:val="FF0000"/>
+        </w:rPr>
+        <w:t>=&gt;</w:t>
+      </w:r>
+      <w:r>
+        <w:t xml:space="preserve"> Atributo en el que se almacena la saturación de la imagen</w:t>
+      </w:r>
+    </w:p>
+    <w:p>
+      <w:pPr>
+        <w:pStyle w:val="Prrafodelista"/>
+        <w:numPr>
+          <w:ilvl w:val="0"/>
+          <w:numId w:val="12"/>
+        </w:numPr>
+        <w:jc w:val="both"/>
+      </w:pPr>
+      <w:r>
+        <w:rPr>
+          <w:b/>
+          <w:bCs/>
+        </w:rPr>
+        <w:t xml:space="preserve">- resolucion : int[2] </w:t>
+      </w:r>
+      <w:r>
+        <w:rPr>
+          <w:color w:val="FF0000"/>
+        </w:rPr>
+        <w:t>=&gt;</w:t>
+      </w:r>
+      <w:r>
+        <w:t xml:space="preserve"> Atributo en el que se almacena la resolución de la imagen. Es un array de dos int, p</w:t>
+      </w:r>
+      <w:r>
+        <w:t>ues la resolución se mide de esa forma. Por ejemplo, una resolución de 1920x1080 se debe almacenar como (1920,1080).</w:t>
+      </w:r>
+    </w:p>
+    <w:p>
+      <w:pPr>
+        <w:pStyle w:val="Prrafodelista"/>
+        <w:numPr>
+          <w:ilvl w:val="0"/>
+          <w:numId w:val="12"/>
+        </w:numPr>
+        <w:jc w:val="both"/>
+      </w:pPr>
+      <w:r>
+        <w:rPr>
+          <w:b/>
+          <w:bCs/>
+        </w:rPr>
+        <w:t>- relacionAspecto : int[2]</w:t>
+      </w:r>
+      <w:r>
+        <w:rPr>
+          <w:b/>
+          <w:bCs/>
+        </w:rPr>
+        <w:t xml:space="preserve"> </w:t>
+      </w:r>
+      <w:r>
+        <w:rPr>
+          <w:color w:val="FF0000"/>
+        </w:rPr>
+        <w:t>=&gt;</w:t>
+      </w:r>
+      <w:r>
+        <w:t xml:space="preserve"> Atributo en el que se almacena la relación de aspecto de la imagen. Es un array de dos int, pues la relación de aspecto normalmente se mide de la forma k:m, donde k y m son el ancho y la altura de la imagen, que normalmente son enteros. De esta forma, una relación de aspecto 16:9, se almacenaría como (16,9).</w:t>
+      </w:r>
+    </w:p>
+    <w:p>
+      <w:pPr>
+        <w:pStyle w:val="Prrafodelista"/>
+        <w:numPr>
+          <w:ilvl w:val="0"/>
+          <w:numId w:val="12"/>
+        </w:numPr>
+        <w:jc w:val="both"/>
+      </w:pPr>
+      <w:r>
+        <w:rPr>
+          <w:b/>
+          <w:bCs/>
+        </w:rPr>
+        <w:t>- hdr : bool</w:t>
+      </w:r>
+      <w:r>
+        <w:rPr>
+          <w:b/>
+          <w:bCs/>
+        </w:rPr>
+        <w:t xml:space="preserve"> </w:t>
+      </w:r>
+      <w:r>
+        <w:rPr>
+          <w:color w:val="FF0000"/>
+        </w:rPr>
+        <w:t>=&gt;</w:t>
+      </w:r>
+      <w:r>
+        <w:t xml:space="preserve"> Atributo que sirve para saber si la imagen usa </w:t>
+      </w:r>
+      <w:r>
+        <w:t>tecnología</w:t>
+      </w:r>
+      <w:r>
+        <w:t xml:space="preserve"> HDR o no. Si toma el valor true, usa HDR, y toma el valor false en caso contrario.</w:t>
+      </w:r>
+    </w:p>
+    <w:p>
+      <w:pPr>
+        <w:pStyle w:val="Prrafodelista"/>
+        <w:numPr>
+          <w:ilvl w:val="0"/>
+          <w:numId w:val="12"/>
+        </w:numPr>
+        <w:jc w:val="both"/>
+      </w:pPr>
+      <w:r>
+        <w:rPr>
+          <w:b/>
+          <w:bCs/>
+        </w:rPr>
+        <w:t>- claroOscuro : bool</w:t>
+      </w:r>
+      <w:r>
+        <w:rPr>
+          <w:b/>
+          <w:bCs/>
+        </w:rPr>
+        <w:t xml:space="preserve"> </w:t>
+      </w:r>
+      <w:r>
+        <w:t xml:space="preserve"> </w:t>
+      </w:r>
+      <w:r>
+        <w:rPr>
+          <w:color w:val="FF0000"/>
+        </w:rPr>
+        <w:t>=&gt;</w:t>
+      </w:r>
+      <w:r>
+        <w:t xml:space="preserve"> Atributo que sirve para saber si la imagen se puede catalogar como clara u oscura. Si toma el valor true, es clara, y toma el valor false en caso contrario.</w:t>
+      </w:r>
+    </w:p>
+    <w:p>
+      <w:pPr>
+        <w:jc w:val="both"/>
+        <w:rPr>
+          <w:u w:val="single"/>
+        </w:rPr>
+      </w:pPr>
+      <w:r>
+        <w:rPr>
+          <w:u w:val="single"/>
+        </w:rPr>
         <w:lastRenderedPageBreak/>
-        <w:t xml:space="preserve">El objetivo de esta clase es poder concentrar en </w:t>
-      </w:r>
-      <w:r>
-        <w:rPr>
-          <w:b/>
-          <w:bCs/>
-        </w:rPr>
-        <w:t>un solo objeto</w:t>
-      </w:r>
-      <w:r>
+        <w:t>Métodos</w:t>
+      </w:r>
+    </w:p>
+    <w:p>
+      <w:pPr>
+        <w:pStyle w:val="Prrafodelista"/>
+        <w:numPr>
+          <w:ilvl w:val="0"/>
+          <w:numId w:val="13"/>
+        </w:numPr>
+        <w:jc w:val="both"/>
+        <w:rPr>
+          <w:u w:val="single"/>
+        </w:rPr>
+      </w:pPr>
+      <w:r>
+        <w:rPr>
+          <w:b/>
+          <w:bCs/>
+        </w:rPr>
+        <w:t xml:space="preserve">+ Imagen(string nombreImagen) </w:t>
+      </w:r>
+      <w:r>
+        <w:t xml:space="preserve">=&gt; </w:t>
+      </w:r>
+      <w:r>
+        <w:t>Único</w:t>
+      </w:r>
+      <w:r>
+        <w:t xml:space="preserve"> constructor de la clase, pues el resto de atributos se obtienen o del csv, o del mismo bitmap en la carpeta Files</w:t>
+      </w:r>
+      <w:r>
+        <w:t>. Desde este constructor se debe llamar a CargarEtiquetas, CargarValoracion, y el resto de métodos que fijan los atributos de la imagen.</w:t>
+      </w:r>
+    </w:p>
+    <w:p>
+      <w:pPr>
+        <w:pStyle w:val="Prrafodelista"/>
+        <w:numPr>
+          <w:ilvl w:val="0"/>
+          <w:numId w:val="13"/>
+        </w:numPr>
+        <w:jc w:val="both"/>
+        <w:rPr>
+          <w:u w:val="single"/>
+        </w:rPr>
+      </w:pPr>
+      <w:r>
+        <w:rPr>
+          <w:b/>
+          <w:bCs/>
+        </w:rPr>
+        <w:t xml:space="preserve">- CargarImagen(string nombreImagen) : bool </w:t>
+      </w:r>
+      <w:r>
+        <w:t>=&gt; Metodo para cargar el atributo imagen de la clase. Retorna true si lo logra hacer y false si no.</w:t>
+      </w:r>
+    </w:p>
+    <w:p>
+      <w:pPr>
+        <w:pStyle w:val="Prrafodelista"/>
+        <w:numPr>
+          <w:ilvl w:val="0"/>
+          <w:numId w:val="13"/>
+        </w:numPr>
+        <w:jc w:val="both"/>
+        <w:rPr>
+          <w:u w:val="single"/>
+        </w:rPr>
+      </w:pPr>
+      <w:r>
+        <w:rPr>
+          <w:b/>
+          <w:bCs/>
+        </w:rPr>
+        <w:t xml:space="preserve">- CargarEtiquetas(string nombreImagen) : bool </w:t>
+      </w:r>
+      <w:r>
+        <w:t>=&gt; Metodo para cargar todas las etiquetas para nombreImagen que se encuentran dentro del csv. Retorna true si se logro cargar almenos una etiqueta y false si no.</w:t>
+      </w:r>
+    </w:p>
+    <w:p>
+      <w:pPr>
+        <w:pStyle w:val="Prrafodelista"/>
+        <w:numPr>
+          <w:ilvl w:val="0"/>
+          <w:numId w:val="13"/>
+        </w:numPr>
+        <w:jc w:val="both"/>
+        <w:rPr>
+          <w:u w:val="single"/>
+        </w:rPr>
+      </w:pPr>
+      <w:r>
+        <w:rPr>
+          <w:b/>
+          <w:bCs/>
+        </w:rPr>
+        <w:t xml:space="preserve">- CargarValoracion(string nombreImagen) : bool </w:t>
+      </w:r>
+      <w:r>
+        <w:t xml:space="preserve">=&gt; Metodo para cargar la valoracion para nombreImagen que se encuentra dentro del csv. Retorna true si se logro hacerlo y false si no. Si no se logra hacer, el atributo se deja como -1. </w:t>
+      </w:r>
+    </w:p>
+    <w:p>
+      <w:pPr>
+        <w:pStyle w:val="Prrafodelista"/>
+        <w:numPr>
+          <w:ilvl w:val="0"/>
+          <w:numId w:val="13"/>
+        </w:numPr>
+        <w:jc w:val="both"/>
+        <w:rPr>
+          <w:u w:val="single"/>
+        </w:rPr>
+      </w:pPr>
+      <w:r>
+        <w:rPr>
+          <w:b/>
+          <w:bCs/>
+        </w:rPr>
+        <w:t xml:space="preserve">- CalcularEXIF(string nombreImagen) : bool </w:t>
+      </w:r>
+      <w:r>
+        <w:t>=&gt; Método para calcular y fijar los valores EXIF de la imagen. Los que no se puedan obtener se dejan como null. Retorna true si se pudo calcular al menos un valor y false si no.</w:t>
+      </w:r>
+    </w:p>
+    <w:p>
+      <w:pPr>
+        <w:pStyle w:val="Prrafodelista"/>
+        <w:numPr>
+          <w:ilvl w:val="0"/>
+          <w:numId w:val="13"/>
+        </w:numPr>
+        <w:jc w:val="both"/>
+        <w:rPr>
+          <w:u w:val="single"/>
+        </w:rPr>
+      </w:pPr>
+      <w:r>
+        <w:rPr>
+          <w:b/>
+          <w:bCs/>
+        </w:rPr>
+        <w:t xml:space="preserve">- CalcularSaturacion(string nombreImagen) : bool </w:t>
+      </w:r>
+      <w:r>
+        <w:t>=&gt; Método para calcular y fijar el atributo de la saturación de la imagen. Retorna true si lo logra calcular y false si no. En el caso en que no, el atributo se deja como -1.</w:t>
+      </w:r>
+    </w:p>
+    <w:p>
+      <w:pPr>
+        <w:pStyle w:val="Prrafodelista"/>
+        <w:numPr>
+          <w:ilvl w:val="0"/>
+          <w:numId w:val="13"/>
+        </w:numPr>
+        <w:jc w:val="both"/>
+        <w:rPr>
+          <w:u w:val="single"/>
+        </w:rPr>
+      </w:pPr>
+      <w:r>
+        <w:rPr>
+          <w:b/>
+          <w:bCs/>
+        </w:rPr>
+        <w:t>- CalcularResolucion</w:t>
+      </w:r>
+      <w:r>
+        <w:rPr>
+          <w:b/>
+          <w:bCs/>
+        </w:rPr>
+        <w:t xml:space="preserve">(string nombreImagen) : bool </w:t>
+      </w:r>
+      <w:r>
+        <w:t>=&gt; Metodo para calcular y fijar el atributo resolución. Retorna true si lo logra hacer y false si no.</w:t>
+      </w:r>
+    </w:p>
+    <w:p>
+      <w:pPr>
+        <w:pStyle w:val="Prrafodelista"/>
+        <w:numPr>
+          <w:ilvl w:val="0"/>
+          <w:numId w:val="13"/>
+        </w:numPr>
+        <w:jc w:val="both"/>
+        <w:rPr>
+          <w:u w:val="single"/>
+        </w:rPr>
+      </w:pPr>
+      <w:r>
+        <w:rPr>
+          <w:b/>
+          <w:bCs/>
+        </w:rPr>
+        <w:t xml:space="preserve">- CalcularRelacionAspecto(string nombreImagen) : bool </w:t>
+      </w:r>
+      <w:r>
+        <w:t>=&gt; Metodo para calcular y fijar el atributo relacionAspecto. Retorna true si lo logra hacer y false si no.</w:t>
+      </w:r>
+    </w:p>
+    <w:p>
+      <w:pPr>
+        <w:pStyle w:val="Prrafodelista"/>
+        <w:numPr>
+          <w:ilvl w:val="0"/>
+          <w:numId w:val="13"/>
+        </w:numPr>
+        <w:jc w:val="both"/>
+        <w:rPr>
+          <w:u w:val="single"/>
+        </w:rPr>
+      </w:pPr>
+      <w:r>
+        <w:rPr>
+          <w:b/>
+          <w:bCs/>
+        </w:rPr>
+        <w:t xml:space="preserve">- CalcularHdr(string nombreImagen) : bool </w:t>
+      </w:r>
+      <w:r>
+        <w:t>=&gt; Metodo para saber y fijar el atributo hdr. Retorna true si lo logra hacer y false si no.</w:t>
+      </w:r>
+    </w:p>
+    <w:p>
+      <w:pPr>
+        <w:pStyle w:val="Prrafodelista"/>
+        <w:numPr>
+          <w:ilvl w:val="0"/>
+          <w:numId w:val="13"/>
+        </w:numPr>
+        <w:jc w:val="both"/>
+        <w:rPr>
+          <w:u w:val="single"/>
+        </w:rPr>
+      </w:pPr>
+      <w:r>
+        <w:rPr>
+          <w:b/>
+          <w:bCs/>
+        </w:rPr>
+        <w:t xml:space="preserve">- CalcularClaroOscuro(string nombreImagen) : bool </w:t>
+      </w:r>
+      <w:r>
+        <w:t>=&gt; Metodo para saber y fijar el atributo claroOscuro. Retorna true si lo logra hacer y false si no.</w:t>
+      </w:r>
+    </w:p>
+    <w:p>
+      <w:pPr>
+        <w:pStyle w:val="Prrafodelista"/>
+        <w:numPr>
+          <w:ilvl w:val="0"/>
+          <w:numId w:val="13"/>
+        </w:numPr>
+        <w:jc w:val="both"/>
+        <w:rPr>
+          <w:u w:val="single"/>
+        </w:rPr>
+      </w:pPr>
+      <w:r>
+        <w:rPr>
+          <w:b/>
+          <w:bCs/>
+        </w:rPr>
+        <w:t xml:space="preserve">+ AgregarEtiqueta(Etiqueta etiqueta) : </w:t>
+      </w:r>
+      <w:r>
+        <w:rPr>
+          <w:b/>
+          <w:bCs/>
+        </w:rPr>
+        <w:t>bool</w:t>
+      </w:r>
+      <w:r>
+        <w:rPr>
+          <w:b/>
+          <w:bCs/>
+        </w:rPr>
         <w:t xml:space="preserve"> </w:t>
       </w:r>
       <w:r>
-        <w:rPr>
-          <w:b/>
-          <w:bCs/>
-        </w:rPr>
-        <w:t>la imagen en si</w:t>
-      </w:r>
-      <w:r>
-        <w:t xml:space="preserve"> (System.Drawing.Bitmap), </w:t>
-      </w:r>
-      <w:r>
-        <w:rPr>
-          <w:b/>
-          <w:bCs/>
-        </w:rPr>
-        <w:t>las propiedades asignadas por el usuario</w:t>
-      </w:r>
-      <w:r>
-        <w:t xml:space="preserve"> (</w:t>
-      </w:r>
-      <w:r>
-        <w:t xml:space="preserve">Etiquetas y Valoracion), </w:t>
-      </w:r>
-      <w:r>
-        <w:rPr>
-          <w:b/>
-          <w:bCs/>
-        </w:rPr>
-        <w:t>las propiedades intrínsecas de la imagen</w:t>
-      </w:r>
-      <w:r>
-        <w:t xml:space="preserve"> (EXIF, saturación, resolución, aspect ratio) que se piden por enunciado, </w:t>
-      </w:r>
-      <w:r>
-        <w:rPr>
-          <w:b/>
-          <w:bCs/>
-        </w:rPr>
-        <w:t>las dos propiedades extra elegidas por el equipo</w:t>
-      </w:r>
-      <w:r>
-        <w:t xml:space="preserve"> (identificar si la imagen es clara u oscura, y si usa </w:t>
-      </w:r>
-      <w:r>
-        <w:t>tecnología</w:t>
-      </w:r>
-      <w:r>
-        <w:t xml:space="preserve"> HDR), </w:t>
-      </w:r>
-      <w:r>
-        <w:rPr>
-          <w:b/>
-          <w:bCs/>
-        </w:rPr>
-        <w:t>y el nombre del archivo al que corresponde la imagen</w:t>
-      </w:r>
-      <w:r>
-        <w:t xml:space="preserve">. De esta forma, las propiedades asignadas por el usuario son opcionales en la clase Imagen, mientras que las propiedades intrínsecas se deben asignar cada vez que se crea un objeto Imagen (en el constructor, llamando métodos private dentro de la misma clase para identificar cada propiedad intrínseca. </w:t>
-      </w:r>
-      <w:r>
-        <w:t>Para el constructor de la clase, es necesario pasarle</w:t>
-      </w:r>
-      <w:r>
-        <w:t xml:space="preserve"> como parametro</w:t>
-      </w:r>
-      <w:r>
-        <w:t xml:space="preserve"> el nombre del archivo. </w:t>
-      </w:r>
-    </w:p>
-    <w:p>
-      <w:pPr>
-        <w:jc w:val="both"/>
-      </w:pPr>
-      <w:r>
-        <w:t xml:space="preserve">El equipo </w:t>
-      </w:r>
-      <w:r>
-        <w:rPr>
-          <w:b/>
-          <w:bCs/>
-        </w:rPr>
-        <w:t xml:space="preserve">supone que hay una carpeta dentro del </w:t>
-      </w:r>
-      <w:r>
-        <w:rPr>
-          <w:b/>
-          <w:bCs/>
-        </w:rPr>
-        <w:t>proyecto denominada Files, en la cual están todos los archivos bitmap que se han cargado</w:t>
-      </w:r>
-      <w:r>
-        <w:t xml:space="preserve"> hasta el momento en el programa (la parte de la importación se explica más adelante). Además, debe existir en esta carpeta el archivo </w:t>
-      </w:r>
-      <w:r>
-        <w:rPr>
-          <w:b/>
-          <w:bCs/>
-        </w:rPr>
-        <w:t>properties.csv</w:t>
-      </w:r>
-      <w:r>
-        <w:t xml:space="preserve"> .  En este csv, se almacenan (con un formato que se explicara más adelante) todas las propiedades asignadas por el usuario a cada imagen, para poder reiniciar el programa y no perder todas las etiquetas y valoración asignadas a cada imagen</w:t>
-      </w:r>
-      <w:r>
-        <w:t>, y además, los patrones de búsqueda cargados hasta el momento para las listas inteligentes</w:t>
-      </w:r>
-      <w:r>
-        <w:t>.  En el constructor, a partir del nombre del archivo, se busca dentro de la carpeta Files el bitmap. Desde el bitmap se obtienen y asignan todas las propiedades intrínsecas, y desde el csv todas las propiedades asignadas por el usuario. Es decir, las propiedades intrínsecas de la imagen se calculan cada vez que se crea el objeto Imagen.</w:t>
-      </w:r>
-    </w:p>
-    <w:p>
-      <w:pPr>
+        <w:t>=&gt; Metodo para agregar una etiqueta al atributo etiquetas de la imagen</w:t>
+      </w:r>
+      <w:r>
+        <w:t>. Retorna true si se logra hacer y false si no.</w:t>
+      </w:r>
+      <w:r>
+        <w:t xml:space="preserve"> Este método debe, además, asignar el serial number a la etiqueta que se esta agregando, pues conoce que otras etiquetas se han agregado a la imagen y puede asignarle un numero aleatorio diferente.</w:t>
+      </w:r>
+    </w:p>
+    <w:p>
+      <w:pPr>
+        <w:pStyle w:val="Prrafodelista"/>
+        <w:numPr>
+          <w:ilvl w:val="0"/>
+          <w:numId w:val="13"/>
+        </w:numPr>
         <w:jc w:val="both"/>
         <w:rPr>
           <w:u w:val="single"/>
@@ -8054,8 +8732,700 @@
       </w:pPr>
       <w:r>
         <w:rPr>
+          <w:b/>
+          <w:bCs/>
+        </w:rPr>
+        <w:t xml:space="preserve">+ EliminarEtiqueta(int serialNumber) : bool </w:t>
+      </w:r>
+      <w:r>
+        <w:t>=&gt; Metodo para eliminar u</w:t>
+      </w:r>
+      <w:r>
+        <w:t>na etiqueta del atributo etiquetas de la imagen. Retorna true si se logra hacer y false si no.</w:t>
+      </w:r>
+      <w:r>
+        <w:t xml:space="preserve"> Las etiquetas se diferencian entre si dentro de la misma imagen por el serialNumber.</w:t>
+      </w:r>
+    </w:p>
+    <w:p>
+      <w:pPr>
+        <w:pStyle w:val="Prrafodelista"/>
+        <w:numPr>
+          <w:ilvl w:val="0"/>
+          <w:numId w:val="13"/>
+        </w:numPr>
+        <w:jc w:val="both"/>
+        <w:rPr>
           <w:u w:val="single"/>
         </w:rPr>
+      </w:pPr>
+      <w:r>
+        <w:rPr>
+          <w:b/>
+          <w:bCs/>
+        </w:rPr>
+        <w:t xml:space="preserve">+ Etiquetas() : List&lt;Etiqueta&gt; </w:t>
+      </w:r>
+      <w:r>
+        <w:t>=&gt; Getter del atributo etiquetas, que retorna el atributo de etiquetas. No hace falta agregar un setter, pues solo se pueden agregar etiquetas y ya existe un método para ello.</w:t>
+      </w:r>
+    </w:p>
+    <w:p>
+      <w:pPr>
+        <w:pStyle w:val="Prrafodelista"/>
+        <w:numPr>
+          <w:ilvl w:val="0"/>
+          <w:numId w:val="13"/>
+        </w:numPr>
+        <w:jc w:val="both"/>
+        <w:rPr>
+          <w:u w:val="single"/>
+        </w:rPr>
+      </w:pPr>
+      <w:r>
+        <w:rPr>
+          <w:b/>
+          <w:bCs/>
+        </w:rPr>
+        <w:t xml:space="preserve">+ </w:t>
+      </w:r>
+      <w:r>
+        <w:rPr>
+          <w:b/>
+          <w:bCs/>
+        </w:rPr>
+        <w:t>Calificacion</w:t>
+      </w:r>
+      <w:r>
+        <w:rPr>
+          <w:b/>
+          <w:bCs/>
+        </w:rPr>
+        <w:t xml:space="preserve">() : int </w:t>
+      </w:r>
+      <w:r>
+        <w:t>=&gt;  Getter del atributo valoracion. Retorna un numero entre 1 y 5.</w:t>
+      </w:r>
+    </w:p>
+    <w:p>
+      <w:pPr>
+        <w:pStyle w:val="Prrafodelista"/>
+        <w:numPr>
+          <w:ilvl w:val="0"/>
+          <w:numId w:val="13"/>
+        </w:numPr>
+        <w:jc w:val="both"/>
+        <w:rPr>
+          <w:u w:val="single"/>
+        </w:rPr>
+      </w:pPr>
+      <w:r>
+        <w:rPr>
+          <w:b/>
+          <w:bCs/>
+        </w:rPr>
+        <w:t xml:space="preserve">+ </w:t>
+      </w:r>
+      <w:r>
+        <w:rPr>
+          <w:b/>
+          <w:bCs/>
+        </w:rPr>
+        <w:t>Calificacion</w:t>
+      </w:r>
+      <w:r>
+        <w:rPr>
+          <w:b/>
+          <w:bCs/>
+        </w:rPr>
+        <w:t xml:space="preserve">(int valoracion) : bool </w:t>
+      </w:r>
+      <w:r>
+        <w:t>=&gt; Setter del atributo valoracion. En el se debe evaluar si el valor se encuentra entre 1 y 5. Si se logra asignar, retorna true, sino retorna false.</w:t>
+      </w:r>
+    </w:p>
+    <w:p>
+      <w:pPr>
+        <w:pStyle w:val="Prrafodelista"/>
+        <w:numPr>
+          <w:ilvl w:val="0"/>
+          <w:numId w:val="13"/>
+        </w:numPr>
+        <w:jc w:val="both"/>
+        <w:rPr>
+          <w:u w:val="single"/>
+        </w:rPr>
+      </w:pPr>
+      <w:r>
+        <w:rPr>
+          <w:b/>
+          <w:bCs/>
+        </w:rPr>
+        <w:lastRenderedPageBreak/>
+        <w:t xml:space="preserve">+ GuardarPropiedades() : bool </w:t>
+      </w:r>
+      <w:r>
+        <w:t>=&gt; Metodo para guardar todas las propiedades modificadas en la imagen en el archivo csv (se agregaron o quitaron etiquetas o se cambio la valoracion de la imagen). Retorna true si se logra hacer y false si no.</w:t>
+      </w:r>
+    </w:p>
+    <w:p>
+      <w:pPr>
+        <w:pStyle w:val="Prrafodelista"/>
+        <w:numPr>
+          <w:ilvl w:val="0"/>
+          <w:numId w:val="13"/>
+        </w:numPr>
+        <w:jc w:val="both"/>
+        <w:rPr>
+          <w:u w:val="single"/>
+        </w:rPr>
+      </w:pPr>
+      <w:r>
+        <w:rPr>
+          <w:b/>
+          <w:bCs/>
+        </w:rPr>
+        <w:t xml:space="preserve">+ Imagen(System.Drawing.Bitmap imagen) : bool </w:t>
+      </w:r>
+      <w:r>
+        <w:t>=&gt; Metodo para cambia</w:t>
+      </w:r>
+      <w:r>
+        <w:t>r el atributo imagen del objeto, es el setter de imagen. Es necesario esto porque se espera que otros objetos accedan a la imagen ya sea para aplicarle filtros, agregarle texto, u otros cambios. Entonces, es vital poder cambiar este atributo. Retorna true si se logra setear dicho atributo y false si no.</w:t>
+      </w:r>
+    </w:p>
+    <w:p>
+      <w:pPr>
+        <w:pStyle w:val="Prrafodelista"/>
+        <w:numPr>
+          <w:ilvl w:val="0"/>
+          <w:numId w:val="13"/>
+        </w:numPr>
+        <w:jc w:val="both"/>
+        <w:rPr>
+          <w:u w:val="single"/>
+        </w:rPr>
+      </w:pPr>
+      <w:r>
+        <w:rPr>
+          <w:b/>
+          <w:bCs/>
+        </w:rPr>
+        <w:t xml:space="preserve">+ Imagen() : System.Drawing.Bitmap </w:t>
+      </w:r>
+      <w:r>
+        <w:t xml:space="preserve">=&gt; Getter del atributo imagen. </w:t>
+      </w:r>
+      <w:r>
+        <w:t>Se espera que otros objetos puedan obtener este atributo para modificarlo (filtros, texto, etc…).</w:t>
+      </w:r>
+    </w:p>
+    <w:p>
+      <w:pPr>
+        <w:pStyle w:val="Prrafodelista"/>
+        <w:numPr>
+          <w:ilvl w:val="0"/>
+          <w:numId w:val="13"/>
+        </w:numPr>
+        <w:jc w:val="both"/>
+        <w:rPr>
+          <w:u w:val="single"/>
+        </w:rPr>
+      </w:pPr>
+      <w:r>
+        <w:rPr>
+          <w:b/>
+          <w:bCs/>
+        </w:rPr>
+        <w:t xml:space="preserve">+ GuardarImagen(string nombreImagen) : bool </w:t>
+      </w:r>
+      <w:r>
+        <w:t>=&gt; Metodo para guardar el atributo System.Drawing.Bitmap en la carpeta Files, por si se realiza algún cambio en el, con el nombre nombreImagen.</w:t>
+      </w:r>
+      <w:r>
+        <w:t xml:space="preserve"> Ademas, este método debe cambiar el atributo nombre del objeto, haciendo que coincida con el nuevo nombre de la imagen</w:t>
+      </w:r>
+    </w:p>
+    <w:p>
+      <w:pPr>
+        <w:pStyle w:val="Prrafodelista"/>
+        <w:numPr>
+          <w:ilvl w:val="0"/>
+          <w:numId w:val="13"/>
+        </w:numPr>
+        <w:jc w:val="both"/>
+        <w:rPr>
+          <w:u w:val="single"/>
+        </w:rPr>
+      </w:pPr>
+      <w:r>
+        <w:rPr>
+          <w:b/>
+          <w:bCs/>
+        </w:rPr>
+        <w:t xml:space="preserve">- RecalcularAtributos(string nombreImagen) : bool </w:t>
+      </w:r>
+      <w:r>
+        <w:t xml:space="preserve">=&gt; Metodo para volver a calcular todos los atributos (saturación, resolución, relacionAspecto,Hdr…) y cargarlos en el objeto. Esto es necesario hacerlo cada vez que se llama a GuardarImagen, pues asumimos que se han realizado cambios en esta. </w:t>
+      </w:r>
+    </w:p>
+    <w:p>
+      <w:pPr>
+        <w:pStyle w:val="Prrafodelista"/>
+        <w:numPr>
+          <w:ilvl w:val="0"/>
+          <w:numId w:val="13"/>
+        </w:numPr>
+        <w:jc w:val="both"/>
+        <w:rPr>
+          <w:u w:val="single"/>
+        </w:rPr>
+      </w:pPr>
+      <w:r>
+        <w:rPr>
+          <w:b/>
+          <w:bCs/>
+        </w:rPr>
+        <w:t xml:space="preserve">+ Nombre(string nombre) : bool </w:t>
+      </w:r>
+      <w:r>
+        <w:t>=&gt; Setter del nombre</w:t>
+      </w:r>
+      <w:r>
+        <w:t xml:space="preserve"> de la imagen. Retorna true si se logro cambiar y false si no</w:t>
+      </w:r>
+    </w:p>
+    <w:p>
+      <w:pPr>
+        <w:pStyle w:val="Prrafodelista"/>
+        <w:numPr>
+          <w:ilvl w:val="0"/>
+          <w:numId w:val="13"/>
+        </w:numPr>
+        <w:jc w:val="both"/>
+        <w:rPr>
+          <w:u w:val="single"/>
+        </w:rPr>
+      </w:pPr>
+      <w:r>
+        <w:rPr>
+          <w:b/>
+          <w:bCs/>
+        </w:rPr>
+        <w:t xml:space="preserve">+ Nombre() : string </w:t>
+      </w:r>
+      <w:r>
+        <w:t>=&gt; Getter del nombre de la imagen</w:t>
+      </w:r>
+    </w:p>
+    <w:p>
+      <w:pPr>
+        <w:pStyle w:val="Prrafodelista"/>
+        <w:numPr>
+          <w:ilvl w:val="0"/>
+          <w:numId w:val="13"/>
+        </w:numPr>
+        <w:jc w:val="both"/>
+        <w:rPr>
+          <w:u w:val="single"/>
+        </w:rPr>
+      </w:pPr>
+      <w:r>
+        <w:rPr>
+          <w:b/>
+          <w:bCs/>
+        </w:rPr>
+        <w:t xml:space="preserve">+ Exif() : Dictionary&lt;string propiedad, string propiedad&gt; </w:t>
+      </w:r>
+      <w:r>
+        <w:t>=&gt; Getter de los valores EXIF de la im</w:t>
+      </w:r>
+      <w:r>
+        <w:t>agen. No hace falta un setter, pues estos valores se calculan a partir de la misma imagen</w:t>
+      </w:r>
+    </w:p>
+    <w:p>
+      <w:pPr>
+        <w:pStyle w:val="Prrafodelista"/>
+        <w:numPr>
+          <w:ilvl w:val="0"/>
+          <w:numId w:val="13"/>
+        </w:numPr>
+        <w:jc w:val="both"/>
+        <w:rPr>
+          <w:u w:val="single"/>
+        </w:rPr>
+      </w:pPr>
+      <w:r>
+        <w:rPr>
+          <w:b/>
+          <w:bCs/>
+        </w:rPr>
+        <w:t>+</w:t>
+      </w:r>
+      <w:r>
+        <w:rPr>
+          <w:b/>
+          <w:bCs/>
+        </w:rPr>
+        <w:t xml:space="preserve"> Saturacion</w:t>
+      </w:r>
+      <w:r>
+        <w:rPr>
+          <w:b/>
+          <w:bCs/>
+        </w:rPr>
+        <w:t>() :</w:t>
+      </w:r>
+      <w:r>
+        <w:rPr>
+          <w:b/>
+          <w:bCs/>
+        </w:rPr>
+        <w:t xml:space="preserve"> double</w:t>
+      </w:r>
+      <w:r>
+        <w:rPr>
+          <w:b/>
+          <w:bCs/>
+        </w:rPr>
+        <w:t xml:space="preserve"> </w:t>
+      </w:r>
+      <w:r>
+        <w:t xml:space="preserve">=&gt; Getter de </w:t>
+      </w:r>
+      <w:r>
+        <w:t xml:space="preserve">la saturación </w:t>
+      </w:r>
+      <w:r>
+        <w:t>de la im</w:t>
+      </w:r>
+      <w:r>
+        <w:t>agen. No hace falta un setter, pues este valor se calcula a partir de la misma imagen</w:t>
+      </w:r>
+    </w:p>
+    <w:p>
+      <w:pPr>
+        <w:pStyle w:val="Prrafodelista"/>
+        <w:numPr>
+          <w:ilvl w:val="0"/>
+          <w:numId w:val="13"/>
+        </w:numPr>
+        <w:jc w:val="both"/>
+        <w:rPr>
+          <w:u w:val="single"/>
+        </w:rPr>
+      </w:pPr>
+      <w:r>
+        <w:rPr>
+          <w:b/>
+          <w:bCs/>
+        </w:rPr>
+        <w:t xml:space="preserve">+ </w:t>
+      </w:r>
+      <w:r>
+        <w:rPr>
+          <w:b/>
+          <w:bCs/>
+        </w:rPr>
+        <w:t>Resolucion</w:t>
+      </w:r>
+      <w:r>
+        <w:rPr>
+          <w:b/>
+          <w:bCs/>
+        </w:rPr>
+        <w:t>() :</w:t>
+      </w:r>
+      <w:r>
+        <w:rPr>
+          <w:b/>
+          <w:bCs/>
+        </w:rPr>
+        <w:t xml:space="preserve"> int[2]</w:t>
+      </w:r>
+      <w:r>
+        <w:rPr>
+          <w:b/>
+          <w:bCs/>
+        </w:rPr>
+        <w:t xml:space="preserve"> </w:t>
+      </w:r>
+      <w:r>
+        <w:t>=&gt; Getter de l</w:t>
+      </w:r>
+      <w:r>
+        <w:t xml:space="preserve">a saturación </w:t>
+      </w:r>
+      <w:r>
+        <w:t>de la im</w:t>
+      </w:r>
+      <w:r>
+        <w:t>agen. No hace falta un setter, pues este valor se calcula a partir de la misma imagen</w:t>
+      </w:r>
+    </w:p>
+    <w:p>
+      <w:pPr>
+        <w:pStyle w:val="Prrafodelista"/>
+        <w:numPr>
+          <w:ilvl w:val="0"/>
+          <w:numId w:val="13"/>
+        </w:numPr>
+        <w:jc w:val="both"/>
+        <w:rPr>
+          <w:u w:val="single"/>
+        </w:rPr>
+      </w:pPr>
+      <w:r>
+        <w:rPr>
+          <w:b/>
+          <w:bCs/>
+        </w:rPr>
+        <w:t xml:space="preserve">+ </w:t>
+      </w:r>
+      <w:r>
+        <w:rPr>
+          <w:b/>
+          <w:bCs/>
+        </w:rPr>
+        <w:t>RelacionAspecto</w:t>
+      </w:r>
+      <w:r>
+        <w:rPr>
+          <w:b/>
+          <w:bCs/>
+        </w:rPr>
+        <w:t>() :</w:t>
+      </w:r>
+      <w:r>
+        <w:rPr>
+          <w:b/>
+          <w:bCs/>
+        </w:rPr>
+        <w:t xml:space="preserve"> int[2]</w:t>
+      </w:r>
+      <w:r>
+        <w:rPr>
+          <w:b/>
+          <w:bCs/>
+        </w:rPr>
+        <w:t xml:space="preserve"> </w:t>
+      </w:r>
+      <w:r>
+        <w:t>=&gt; Getter de l</w:t>
+      </w:r>
+      <w:r>
+        <w:t xml:space="preserve">a relación de aspecto </w:t>
+      </w:r>
+      <w:r>
+        <w:t>de la im</w:t>
+      </w:r>
+      <w:r>
+        <w:t>agen. No hace falta un setter, pues este valor se calcula a partir de la misma imagen</w:t>
+      </w:r>
+    </w:p>
+    <w:p>
+      <w:pPr>
+        <w:pStyle w:val="Prrafodelista"/>
+        <w:numPr>
+          <w:ilvl w:val="0"/>
+          <w:numId w:val="13"/>
+        </w:numPr>
+        <w:jc w:val="both"/>
+        <w:rPr>
+          <w:u w:val="single"/>
+        </w:rPr>
+      </w:pPr>
+      <w:r>
+        <w:rPr>
+          <w:b/>
+          <w:bCs/>
+        </w:rPr>
+        <w:t xml:space="preserve">+ </w:t>
+      </w:r>
+      <w:r>
+        <w:rPr>
+          <w:b/>
+          <w:bCs/>
+        </w:rPr>
+        <w:t>Hdr</w:t>
+      </w:r>
+      <w:r>
+        <w:rPr>
+          <w:b/>
+          <w:bCs/>
+        </w:rPr>
+        <w:t>() :</w:t>
+      </w:r>
+      <w:r>
+        <w:rPr>
+          <w:b/>
+          <w:bCs/>
+        </w:rPr>
+        <w:t xml:space="preserve"> bool</w:t>
+      </w:r>
+      <w:r>
+        <w:rPr>
+          <w:b/>
+          <w:bCs/>
+        </w:rPr>
+        <w:t xml:space="preserve"> </w:t>
+      </w:r>
+      <w:r>
+        <w:t>=&gt; Getter de</w:t>
+      </w:r>
+      <w:r>
+        <w:t xml:space="preserve">l atributo hdr </w:t>
+      </w:r>
+      <w:r>
+        <w:t>de la im</w:t>
+      </w:r>
+      <w:r>
+        <w:t>agen. No hace falta un setter, pues este valor se calcula a partir de la misma imagen</w:t>
+      </w:r>
+    </w:p>
+    <w:p>
+      <w:pPr>
+        <w:pStyle w:val="Prrafodelista"/>
+        <w:numPr>
+          <w:ilvl w:val="0"/>
+          <w:numId w:val="13"/>
+        </w:numPr>
+        <w:jc w:val="both"/>
+        <w:rPr>
+          <w:u w:val="single"/>
+        </w:rPr>
+      </w:pPr>
+      <w:r>
+        <w:rPr>
+          <w:b/>
+          <w:bCs/>
+        </w:rPr>
+        <w:t xml:space="preserve">+ </w:t>
+      </w:r>
+      <w:r>
+        <w:rPr>
+          <w:b/>
+          <w:bCs/>
+        </w:rPr>
+        <w:t>ClaroOscuro</w:t>
+      </w:r>
+      <w:r>
+        <w:rPr>
+          <w:b/>
+          <w:bCs/>
+        </w:rPr>
+        <w:t>() :</w:t>
+      </w:r>
+      <w:r>
+        <w:rPr>
+          <w:b/>
+          <w:bCs/>
+        </w:rPr>
+        <w:t xml:space="preserve"> bool</w:t>
+      </w:r>
+      <w:r>
+        <w:rPr>
+          <w:b/>
+          <w:bCs/>
+        </w:rPr>
+        <w:t xml:space="preserve"> </w:t>
+      </w:r>
+      <w:r>
+        <w:t>=&gt; Getter de</w:t>
+      </w:r>
+      <w:r>
+        <w:t xml:space="preserve">l atributo claroOscuro </w:t>
+      </w:r>
+      <w:r>
+        <w:t>de la im</w:t>
+      </w:r>
+      <w:r>
+        <w:t>agen. No hace falta un setter, pues este valor se calcula a partir de la misma imagen</w:t>
+      </w:r>
+    </w:p>
+    <w:p>
+      <w:pPr>
+        <w:pStyle w:val="Prrafodelista"/>
+        <w:jc w:val="both"/>
+        <w:rPr>
+          <w:u w:val="single"/>
+        </w:rPr>
+      </w:pPr>
+    </w:p>
+    <w:p>
+      <w:pPr>
+        <w:pStyle w:val="Prrafodelista"/>
+        <w:jc w:val="both"/>
+        <w:rPr>
+          <w:u w:val="single"/>
+        </w:rPr>
+      </w:pPr>
+    </w:p>
+    <w:p>
+      <w:pPr>
+        <w:pStyle w:val="Prrafodelista"/>
+        <w:jc w:val="both"/>
+        <w:rPr>
+          <w:u w:val="single"/>
+        </w:rPr>
+      </w:pPr>
+    </w:p>
+    <w:p>
+      <w:pPr>
+        <w:pStyle w:val="Prrafodelista"/>
+        <w:jc w:val="center"/>
+        <w:rPr>
+          <w:b/>
+          <w:bCs/>
+        </w:rPr>
+      </w:pPr>
+      <w:r>
+        <w:rPr>
+          <w:b/>
+          <w:bCs/>
+        </w:rPr>
+        <w:t>CLASS: Biblioteca</w:t>
+      </w:r>
+    </w:p>
+    <w:p>
+      <w:pPr>
+        <w:jc w:val="both"/>
+      </w:pPr>
+      <w:r>
+        <w:t xml:space="preserve">Esta clase sirve como dice su propio nombre, como Biblioteca del programa. En ella, se deben guardar todas las imágenes que hasta el momento se han trabajado en el programa. </w:t>
+      </w:r>
+      <w:r>
+        <w:t>Además</w:t>
+      </w:r>
+      <w:r>
+        <w:t xml:space="preserve">, cuando se importan imágenes (el sistema de importado se detalla mas adelante) se agregan a esta biblioteca. Las imágenes importadas se guardan en la carpeta Files. Cada vez que se inicia el programa, se cargan los objetos Imagen (es) </w:t>
+      </w:r>
+      <w:r>
+        <w:t xml:space="preserve">a la biblioteca. Además, cada vez que se realizan cambios en alguna imagen la biblioteca debe actualizarse. De la biblioteca se seleccionan la o las </w:t>
+      </w:r>
+      <w:r>
+        <w:lastRenderedPageBreak/>
+        <w:t xml:space="preserve">imágenes que se quieren llevar al AreaDeTrabajo (que se define más adelante). En biblioteca se almacenan las listas inteligentes que se piden en el enunciado, mediante un diccionario, cuyas claves son los patrones de búsqueda (un string que se define mas adelante) y los valores son listas de imágenes que cumplen dichos patrones de búsqueda. Cada vez que se actualiza la biblioteca también se debe actualizar la lista inteligente. </w:t>
+      </w:r>
+      <w:r>
+        <w:t>Biblioteca,</w:t>
+      </w:r>
+      <w:r>
+        <w:t xml:space="preserve"> además, se encarga de agregar/quitar etiquetas y valoración a las imágenes que tiene.</w:t>
+      </w:r>
+    </w:p>
+    <w:p>
+      <w:pPr>
+        <w:jc w:val="both"/>
+        <w:rPr>
+          <w:u w:val="single"/>
+        </w:rPr>
+      </w:pPr>
+      <w:r>
+        <w:rPr>
+          <w:u w:val="single"/>
+        </w:rPr>
         <w:t>Atributos</w:t>
       </w:r>
     </w:p>
@@ -8064,252 +9434,205 @@
         <w:pStyle w:val="Prrafodelista"/>
         <w:numPr>
           <w:ilvl w:val="0"/>
-          <w:numId w:val="12"/>
-        </w:numPr>
-        <w:jc w:val="both"/>
-      </w:pPr>
-      <w:r>
-        <w:rPr>
-          <w:b/>
-          <w:bCs/>
-        </w:rPr>
-        <w:t>- etiquetas : List&lt;Etiqueta&gt;</w:t>
-      </w:r>
-      <w:r>
+          <w:numId w:val="15"/>
+        </w:numPr>
+        <w:jc w:val="both"/>
+        <w:rPr>
+          <w:u w:val="single"/>
+        </w:rPr>
+      </w:pPr>
+      <w:r>
+        <w:rPr>
+          <w:b/>
+          <w:bCs/>
+        </w:rPr>
+        <w:t xml:space="preserve">- imágenes : List&lt;Image&gt; </w:t>
+      </w:r>
+      <w:r>
+        <w:t xml:space="preserve">=&gt; Atributo en el que se almacenan todas las imágenes de la biblioteca. </w:t>
+      </w:r>
+    </w:p>
+    <w:p>
+      <w:pPr>
+        <w:pStyle w:val="Prrafodelista"/>
+        <w:numPr>
+          <w:ilvl w:val="0"/>
+          <w:numId w:val="15"/>
+        </w:numPr>
+        <w:jc w:val="both"/>
+        <w:rPr>
+          <w:u w:val="single"/>
+        </w:rPr>
+      </w:pPr>
+      <w:r>
+        <w:rPr>
+          <w:b/>
+          <w:bCs/>
+        </w:rPr>
+        <w:t xml:space="preserve">- listaInteligente : Dictionary&lt;string patron, List&lt;Image&gt;&gt; </w:t>
+      </w:r>
+      <w:r>
+        <w:t>=&gt; Atributo donde se almacenan todas la</w:t>
+      </w:r>
+      <w:r>
+        <w:t xml:space="preserve">s listas inteligentes, con patrones de búsqueda definidos por el usuario. La forma en la que se debe especificar el patron de búsqueda se explica mas adelante. </w:t>
+      </w:r>
+    </w:p>
+    <w:p>
+      <w:pPr>
+        <w:jc w:val="both"/>
+        <w:rPr>
+          <w:u w:val="single"/>
+        </w:rPr>
+      </w:pPr>
+      <w:r>
+        <w:rPr>
+          <w:u w:val="single"/>
+        </w:rPr>
+        <w:t>Métodos</w:t>
+      </w:r>
+    </w:p>
+    <w:p>
+      <w:pPr>
+        <w:pStyle w:val="Prrafodelista"/>
+        <w:numPr>
+          <w:ilvl w:val="0"/>
+          <w:numId w:val="17"/>
+        </w:numPr>
+        <w:jc w:val="both"/>
+      </w:pPr>
+      <w:r>
+        <w:rPr>
+          <w:b/>
+          <w:bCs/>
+        </w:rPr>
+        <w:t xml:space="preserve">+ Biblioteca() </w:t>
+      </w:r>
+      <w:r>
+        <w:t>=&gt; Constructor de la clase. En este, se deben instanciar los atributos imágenes y listaInteligente, mediante el método CargarBiblioteca().</w:t>
+      </w:r>
+    </w:p>
+    <w:p>
+      <w:pPr>
+        <w:pStyle w:val="Prrafodelista"/>
+        <w:numPr>
+          <w:ilvl w:val="0"/>
+          <w:numId w:val="16"/>
+        </w:numPr>
+        <w:jc w:val="both"/>
+      </w:pPr>
+      <w:r>
+        <w:rPr>
+          <w:b/>
+          <w:bCs/>
+        </w:rPr>
+        <w:t xml:space="preserve">- CargarBiblioteca() : bool </w:t>
+      </w:r>
+      <w:r>
+        <w:t>=&gt;</w:t>
+      </w:r>
+      <w:r>
+        <w:t>Metodo</w:t>
+      </w:r>
+      <w:r>
+        <w:t xml:space="preserve"> que carga la biblioteca. Esto se debe realizar cada vez que se inicia el programa. Se debe buscar en la carpeta Files y en el archivo properties.csv, recorrerlos y crear objetos Imagen que se agregan al atributo imágenes. Además, en properties.csv están definidos los patrones de búsqueda agregados hasta el momento en las listas inteligentes, asi que en este método deben cargarse dichos patrones y cargar las listas inteligentes, usando la clase Buscador (que se especifica mas adelante) y cada patrón de búsqueda descrito hasta el momento. Retorna true si se logra hacer sin problemas y false si encuentra algún problema (incoherencia entre el csv y la carpeta, por ejemplo). </w:t>
+      </w:r>
+    </w:p>
+    <w:p>
+      <w:pPr>
+        <w:pStyle w:val="Prrafodelista"/>
+        <w:numPr>
+          <w:ilvl w:val="0"/>
+          <w:numId w:val="16"/>
+        </w:numPr>
+        <w:jc w:val="both"/>
+      </w:pPr>
+      <w:r>
+        <w:rPr>
+          <w:b/>
+          <w:bCs/>
+        </w:rPr>
+        <w:t xml:space="preserve">+ ActualizarBiblioteca() : bool </w:t>
+      </w:r>
+      <w:r>
+        <w:t>=&gt; Metodo que sirve para actualizar la biblioteca. Cumple la misma función que CargarBiblioteca, pero este método se puede usar durante la ejecución en si del programa, no como CargarBiblioteca, que solo se ejecuta al principio. Retorna true si logra hacerlo sin problemas y false si no.</w:t>
+      </w:r>
+      <w:r>
+        <w:t xml:space="preserve"> Notar que la única forma de agregar imágenes nuevas a la biblioteca es que esta se encuentre en la carpeta Files.</w:t>
+      </w:r>
+    </w:p>
+    <w:p>
+      <w:pPr>
+        <w:pStyle w:val="Prrafodelista"/>
+        <w:numPr>
+          <w:ilvl w:val="0"/>
+          <w:numId w:val="16"/>
+        </w:numPr>
+        <w:jc w:val="both"/>
+      </w:pPr>
+      <w:r>
+        <w:rPr>
+          <w:b/>
+          <w:bCs/>
+        </w:rPr>
+        <w:t>+ AgregarEtiqueta(string nombreImagen, Etiqueta etiqueta)</w:t>
+      </w:r>
+      <w:r>
+        <w:rPr>
+          <w:b/>
+          <w:bCs/>
+        </w:rPr>
+        <w:t>:bool</w:t>
+      </w:r>
+      <w:r>
+        <w:rPr>
+          <w:b/>
+          <w:bCs/>
+        </w:rPr>
         <w:t xml:space="preserve"> </w:t>
       </w:r>
       <w:r>
-        <w:rPr>
-          <w:color w:val="FF0000"/>
-        </w:rPr>
-        <w:t>=&gt;</w:t>
-      </w:r>
-      <w:r>
-        <w:t xml:space="preserve"> Atributo en el que se almacenan todas las etiquetas asignadas a la imagen</w:t>
-      </w:r>
-    </w:p>
-    <w:p>
-      <w:pPr>
-        <w:pStyle w:val="Prrafodelista"/>
-        <w:numPr>
-          <w:ilvl w:val="0"/>
-          <w:numId w:val="12"/>
-        </w:numPr>
-        <w:jc w:val="both"/>
-      </w:pPr>
-      <w:r>
-        <w:rPr>
-          <w:b/>
-          <w:bCs/>
-        </w:rPr>
-        <w:t xml:space="preserve">- nombre : string </w:t>
-      </w:r>
-      <w:r>
-        <w:rPr>
-          <w:color w:val="FF0000"/>
-        </w:rPr>
-        <w:t>=&gt;</w:t>
-      </w:r>
-      <w:r>
-        <w:t xml:space="preserve"> Atributo en el que se almacena el nombre de la imagen</w:t>
-      </w:r>
-    </w:p>
-    <w:p>
-      <w:pPr>
-        <w:pStyle w:val="Prrafodelista"/>
-        <w:numPr>
-          <w:ilvl w:val="0"/>
-          <w:numId w:val="12"/>
-        </w:numPr>
-        <w:jc w:val="both"/>
-      </w:pPr>
-      <w:r>
-        <w:rPr>
-          <w:b/>
-          <w:bCs/>
-        </w:rPr>
-        <w:t xml:space="preserve">- imagen : System.Drawing.Bitmap </w:t>
-      </w:r>
-      <w:r>
-        <w:rPr>
-          <w:color w:val="FF0000"/>
-        </w:rPr>
         <w:t xml:space="preserve">=&gt; </w:t>
       </w:r>
       <w:r>
-        <w:t>Atributo en e</w:t>
-      </w:r>
-      <w:r>
-        <w:t>l que se almacena la imagen en si</w:t>
-      </w:r>
-    </w:p>
-    <w:p>
-      <w:pPr>
-        <w:pStyle w:val="Prrafodelista"/>
-        <w:numPr>
-          <w:ilvl w:val="0"/>
-          <w:numId w:val="12"/>
-        </w:numPr>
-        <w:jc w:val="both"/>
-      </w:pPr>
-      <w:r>
-        <w:rPr>
-          <w:b/>
-          <w:bCs/>
-        </w:rPr>
-        <w:t xml:space="preserve">- calificación : int </w:t>
-      </w:r>
-      <w:r>
-        <w:rPr>
-          <w:color w:val="FF0000"/>
-        </w:rPr>
-        <w:t>=&gt;</w:t>
-      </w:r>
-      <w:r>
-        <w:t xml:space="preserve"> Atributo en el que se almacena la calificación hecha por el usuario sobre la imagen. Esta debe estar entre 1 y 5</w:t>
-      </w:r>
-    </w:p>
-    <w:p>
-      <w:pPr>
-        <w:pStyle w:val="Prrafodelista"/>
-        <w:numPr>
-          <w:ilvl w:val="0"/>
-          <w:numId w:val="12"/>
-        </w:numPr>
-        <w:jc w:val="both"/>
-      </w:pPr>
-      <w:r>
-        <w:rPr>
-          <w:b/>
-          <w:bCs/>
-        </w:rPr>
-        <w:t xml:space="preserve">- </w:t>
-      </w:r>
-      <w:r>
-        <w:rPr>
-          <w:b/>
-          <w:bCs/>
-        </w:rPr>
-        <w:t>exif</w:t>
-      </w:r>
-      <w:r>
-        <w:rPr>
-          <w:b/>
-          <w:bCs/>
-        </w:rPr>
-        <w:t xml:space="preserve"> : </w:t>
-      </w:r>
-      <w:r>
-        <w:rPr>
-          <w:b/>
-          <w:bCs/>
-        </w:rPr>
-        <w:t>Dictionary</w:t>
-      </w:r>
-      <w:r>
-        <w:rPr>
-          <w:b/>
-          <w:bCs/>
-        </w:rPr>
-        <w:t>&lt;string</w:t>
-      </w:r>
-      <w:r>
-        <w:rPr>
-          <w:b/>
-          <w:bCs/>
-        </w:rPr>
-        <w:t xml:space="preserve"> atributo, string valor</w:t>
-      </w:r>
-      <w:r>
-        <w:rPr>
-          <w:b/>
-          <w:bCs/>
-        </w:rPr>
-        <w:t xml:space="preserve">&gt; </w:t>
-      </w:r>
-      <w:r>
-        <w:rPr>
-          <w:color w:val="FF0000"/>
-        </w:rPr>
-        <w:t>=&gt;</w:t>
-      </w:r>
-      <w:r>
-        <w:t xml:space="preserve"> Atributo en el q</w:t>
-      </w:r>
-      <w:r>
-        <w:t>ue se almacenan (con un cierto orden aun no establecido) todos los valores EXIF que se puedan obtener del bitmap</w:t>
-      </w:r>
-    </w:p>
-    <w:p>
-      <w:pPr>
-        <w:pStyle w:val="Prrafodelista"/>
-        <w:numPr>
-          <w:ilvl w:val="0"/>
-          <w:numId w:val="12"/>
-        </w:numPr>
-        <w:jc w:val="both"/>
-      </w:pPr>
-      <w:r>
-        <w:rPr>
-          <w:b/>
-          <w:bCs/>
-        </w:rPr>
-        <w:t xml:space="preserve">- saturación : double </w:t>
-      </w:r>
-      <w:r>
-        <w:rPr>
-          <w:color w:val="FF0000"/>
-        </w:rPr>
-        <w:t>=&gt;</w:t>
-      </w:r>
-      <w:r>
-        <w:t xml:space="preserve"> Atributo en el que se almacena la saturación de la imagen</w:t>
-      </w:r>
-    </w:p>
-    <w:p>
-      <w:pPr>
-        <w:pStyle w:val="Prrafodelista"/>
-        <w:numPr>
-          <w:ilvl w:val="0"/>
-          <w:numId w:val="12"/>
-        </w:numPr>
-        <w:jc w:val="both"/>
-      </w:pPr>
-      <w:r>
-        <w:rPr>
-          <w:b/>
-          <w:bCs/>
-        </w:rPr>
-        <w:t xml:space="preserve">- resolucion : int[2] </w:t>
-      </w:r>
-      <w:r>
-        <w:rPr>
-          <w:color w:val="FF0000"/>
-        </w:rPr>
-        <w:t>=&gt;</w:t>
-      </w:r>
-      <w:r>
-        <w:t xml:space="preserve"> Atributo en el que se almacena la resolución de la imagen. Es un array de dos int, p</w:t>
-      </w:r>
-      <w:r>
-        <w:t>ues la resolución se mide de esa forma. Por ejemplo, una resolución de 1920x1080 se debe almacenar como (1920,1080).</w:t>
-      </w:r>
-    </w:p>
-    <w:p>
-      <w:pPr>
-        <w:pStyle w:val="Prrafodelista"/>
-        <w:numPr>
-          <w:ilvl w:val="0"/>
-          <w:numId w:val="12"/>
-        </w:numPr>
-        <w:jc w:val="both"/>
-      </w:pPr>
-      <w:r>
-        <w:rPr>
-          <w:b/>
-          <w:bCs/>
-        </w:rPr>
-        <w:t>- relacionAspecto : int[2]</w:t>
+        <w:t>Método</w:t>
+      </w:r>
+      <w:r>
+        <w:t xml:space="preserve"> que sirve para agregar una etiqueta a una determinada imagen</w:t>
+      </w:r>
+      <w:r>
+        <w:t>. Retorna true si se logra hacer y false si no</w:t>
+      </w:r>
+    </w:p>
+    <w:p>
+      <w:pPr>
+        <w:pStyle w:val="Prrafodelista"/>
+        <w:numPr>
+          <w:ilvl w:val="0"/>
+          <w:numId w:val="16"/>
+        </w:numPr>
+        <w:jc w:val="both"/>
+      </w:pPr>
+      <w:r>
+        <w:rPr>
+          <w:b/>
+          <w:bCs/>
+        </w:rPr>
+        <w:t>+ EliminarEtiqueta(string nombreImagen,</w:t>
+      </w:r>
+      <w:r>
+        <w:rPr>
+          <w:b/>
+          <w:bCs/>
+        </w:rPr>
+        <w:t xml:space="preserve"> int serialNumber)</w:t>
+      </w:r>
+      <w:r>
+        <w:rPr>
+          <w:b/>
+          <w:bCs/>
+        </w:rPr>
+        <w:t>:bool</w:t>
       </w:r>
       <w:r>
         <w:rPr>
@@ -8319,92 +9642,31 @@
         <w:t xml:space="preserve"> </w:t>
       </w:r>
       <w:r>
-        <w:rPr>
-          <w:color w:val="FF0000"/>
-        </w:rPr>
-        <w:t>=&gt;</w:t>
-      </w:r>
-      <w:r>
-        <w:t xml:space="preserve"> Atributo en el que se almacena la relación de aspecto de la imagen. Es un array de dos int, pues la relación de aspecto normalmente se mide de la forma k:m, donde k y m son el ancho y la altura de la imagen, que normalmente son enteros. De esta forma, una relación de aspecto 16:9, se almacenaría como (16,9).</w:t>
-      </w:r>
-    </w:p>
-    <w:p>
-      <w:pPr>
-        <w:pStyle w:val="Prrafodelista"/>
-        <w:numPr>
-          <w:ilvl w:val="0"/>
-          <w:numId w:val="12"/>
-        </w:numPr>
-        <w:jc w:val="both"/>
-      </w:pPr>
-      <w:r>
-        <w:rPr>
-          <w:b/>
-          <w:bCs/>
-        </w:rPr>
-        <w:t>- hdr : bool</w:t>
-      </w:r>
-      <w:r>
-        <w:rPr>
-          <w:b/>
-          <w:bCs/>
-        </w:rPr>
-        <w:t xml:space="preserve"> </w:t>
-      </w:r>
-      <w:r>
-        <w:rPr>
-          <w:color w:val="FF0000"/>
-        </w:rPr>
-        <w:t>=&gt;</w:t>
-      </w:r>
-      <w:r>
-        <w:t xml:space="preserve"> Atributo que sirve para saber si la imagen usa </w:t>
-      </w:r>
-      <w:r>
-        <w:t>tecnología</w:t>
-      </w:r>
-      <w:r>
-        <w:t xml:space="preserve"> HDR o no. Si toma el valor true, usa HDR, y toma el valor false en caso contrario.</w:t>
-      </w:r>
-    </w:p>
-    <w:p>
-      <w:pPr>
-        <w:pStyle w:val="Prrafodelista"/>
-        <w:numPr>
-          <w:ilvl w:val="0"/>
-          <w:numId w:val="12"/>
-        </w:numPr>
-        <w:jc w:val="both"/>
-      </w:pPr>
-      <w:r>
-        <w:rPr>
-          <w:b/>
-          <w:bCs/>
-        </w:rPr>
-        <w:t>- claroOscuro : bool</w:t>
-      </w:r>
-      <w:r>
-        <w:rPr>
-          <w:b/>
-          <w:bCs/>
-        </w:rPr>
-        <w:t xml:space="preserve"> </w:t>
-      </w:r>
-      <w:r>
-        <w:t xml:space="preserve"> </w:t>
-      </w:r>
-      <w:r>
-        <w:rPr>
-          <w:color w:val="FF0000"/>
-        </w:rPr>
-        <w:t>=&gt;</w:t>
-      </w:r>
-      <w:r>
-        <w:t xml:space="preserve"> Atributo que sirve para saber si la imagen se puede catalogar como clara u oscura. Si toma el valor true, es clara, y toma el valor false en caso contrario.</w:t>
-      </w:r>
-    </w:p>
-    <w:p>
-      <w:pPr>
+        <w:t xml:space="preserve">=&gt; </w:t>
+      </w:r>
+      <w:r>
+        <w:t>Método</w:t>
+      </w:r>
+      <w:r>
+        <w:t xml:space="preserve"> que sirve par</w:t>
+      </w:r>
+      <w:r>
+        <w:t xml:space="preserve">a eliminar una etiqueta determinada a una </w:t>
+      </w:r>
+      <w:r>
+        <w:t xml:space="preserve">determinada </w:t>
+      </w:r>
+      <w:r>
+        <w:t>imagen, donde serialNumber es el numero serial de la etiqueta a eliminar. Retorna true si se logra hacer y false si no.</w:t>
+      </w:r>
+    </w:p>
+    <w:p>
+      <w:pPr>
+        <w:pStyle w:val="Prrafodelista"/>
+        <w:numPr>
+          <w:ilvl w:val="0"/>
+          <w:numId w:val="16"/>
+        </w:numPr>
         <w:jc w:val="both"/>
         <w:rPr>
           <w:u w:val="single"/>
@@ -8412,17 +9674,47 @@
       </w:pPr>
       <w:r>
         <w:rPr>
+          <w:b/>
+          <w:bCs/>
+        </w:rPr>
+        <w:t xml:space="preserve">+ ModificarValoracion(string nombreImagen, int valoración):bool </w:t>
+      </w:r>
+      <w:r>
+        <w:t xml:space="preserve">=&gt; Metodo que sirve para modificar la valoración de una determinada imagen. </w:t>
+      </w:r>
+    </w:p>
+    <w:p>
+      <w:pPr>
+        <w:pStyle w:val="Prrafodelista"/>
+        <w:numPr>
+          <w:ilvl w:val="0"/>
+          <w:numId w:val="16"/>
+        </w:numPr>
+        <w:jc w:val="both"/>
+        <w:rPr>
           <w:u w:val="single"/>
         </w:rPr>
-        <w:t>Métodos</w:t>
-      </w:r>
-    </w:p>
-    <w:p>
-      <w:pPr>
-        <w:pStyle w:val="Prrafodelista"/>
-        <w:numPr>
-          <w:ilvl w:val="0"/>
-          <w:numId w:val="13"/>
+      </w:pPr>
+      <w:r>
+        <w:rPr>
+          <w:b/>
+          <w:bCs/>
+        </w:rPr>
+        <w:t>+ AgregarPatronBusqueda(string patron) : bool</w:t>
+      </w:r>
+      <w:r>
+        <w:t xml:space="preserve"> =&gt; Metodo que</w:t>
+      </w:r>
+      <w:r>
+        <w:t xml:space="preserve"> sirve para agregar un patron de búsqueda a las listasInteligentes. Retorna true si se logra hacer y false si no. Por defecto, cuando se agrega un patrón de búsqueda y no se han actualizado aun las listas inteligentes, se debe asignar como value al nuevo patron de búsqueda un List&lt;Image&gt; vacia. </w:t>
+      </w:r>
+    </w:p>
+    <w:p>
+      <w:pPr>
+        <w:pStyle w:val="Prrafodelista"/>
+        <w:numPr>
+          <w:ilvl w:val="0"/>
+          <w:numId w:val="16"/>
         </w:numPr>
         <w:jc w:val="both"/>
         <w:rPr>
@@ -8435,27 +9727,18 @@
           <w:bCs/>
         </w:rPr>
         <w:lastRenderedPageBreak/>
-        <w:t xml:space="preserve">+ Imagen(string nombreImagen) </w:t>
-      </w:r>
-      <w:r>
-        <w:t xml:space="preserve">=&gt; </w:t>
-      </w:r>
-      <w:r>
-        <w:t>Único</w:t>
-      </w:r>
-      <w:r>
-        <w:t xml:space="preserve"> constructor de la clase, pues el resto de atributos se obtienen o del csv, o del mismo bitmap en la carpeta Files</w:t>
-      </w:r>
-      <w:r>
-        <w:t>. Desde este constructor se debe llamar a CargarEtiquetas, CargarValoracion, y el resto de métodos que fijan los atributos de la imagen.</w:t>
-      </w:r>
-    </w:p>
-    <w:p>
-      <w:pPr>
-        <w:pStyle w:val="Prrafodelista"/>
-        <w:numPr>
-          <w:ilvl w:val="0"/>
-          <w:numId w:val="13"/>
+        <w:t xml:space="preserve">+ ActualizarListasInteligentes() : bool </w:t>
+      </w:r>
+      <w:r>
+        <w:t>=&gt; Metodo que sirve para actualizar las listas inteligentes (esto se debe hacer cada vez que se agrega un patron de búsqueda, o cuando se agregan imágenes nuevas a la biblioteca</w:t>
+      </w:r>
+    </w:p>
+    <w:p>
+      <w:pPr>
+        <w:pStyle w:val="Prrafodelista"/>
+        <w:numPr>
+          <w:ilvl w:val="0"/>
+          <w:numId w:val="16"/>
         </w:numPr>
         <w:jc w:val="both"/>
         <w:rPr>
@@ -8467,18 +9750,21 @@
           <w:b/>
           <w:bCs/>
         </w:rPr>
-        <w:t xml:space="preserve">- CargarImagen(string nombreImagen) : bool </w:t>
-      </w:r>
-      <w:r>
-        <w:t>=&gt; Metodo para cargar el atributo imagen de la clase. Retorna true si lo logra hacer y false si no.</w:t>
-      </w:r>
-    </w:p>
-    <w:p>
-      <w:pPr>
-        <w:pStyle w:val="Prrafodelista"/>
-        <w:numPr>
-          <w:ilvl w:val="0"/>
-          <w:numId w:val="13"/>
+        <w:t xml:space="preserve">+ Imágenes () : List&lt;Image&gt; </w:t>
+      </w:r>
+      <w:r>
+        <w:t>=&gt; Getter de las imagenes de</w:t>
+      </w:r>
+      <w:r>
+        <w:t xml:space="preserve"> la biblioteca. Notar que no hace falta un setter, pues estas se actualizan cada vez que se actualiza la biblioteca</w:t>
+      </w:r>
+    </w:p>
+    <w:p>
+      <w:pPr>
+        <w:pStyle w:val="Prrafodelista"/>
+        <w:numPr>
+          <w:ilvl w:val="0"/>
+          <w:numId w:val="16"/>
         </w:numPr>
         <w:jc w:val="both"/>
         <w:rPr>
@@ -8490,141 +9776,63 @@
           <w:b/>
           <w:bCs/>
         </w:rPr>
-        <w:t xml:space="preserve">- CargarEtiquetas(string nombreImagen) : bool </w:t>
-      </w:r>
-      <w:r>
-        <w:t>=&gt; Metodo para cargar todas las etiquetas para nombreImagen que se encuentran dentro del csv. Retorna true si se logro cargar almenos una etiqueta y false si no.</w:t>
-      </w:r>
-    </w:p>
-    <w:p>
-      <w:pPr>
-        <w:pStyle w:val="Prrafodelista"/>
-        <w:numPr>
-          <w:ilvl w:val="0"/>
-          <w:numId w:val="13"/>
-        </w:numPr>
+        <w:t xml:space="preserve">+ ListasInteligentes() : Dictionary&lt;string, List&lt;Image&gt; </w:t>
+      </w:r>
+      <w:r>
+        <w:t>=&gt; Getter de las listas inteligentes agregadas ha</w:t>
+      </w:r>
+      <w:r>
+        <w:t>sta ahora</w:t>
+      </w:r>
+    </w:p>
+    <w:p>
+      <w:pPr>
+        <w:pStyle w:val="Prrafodelista"/>
         <w:jc w:val="both"/>
         <w:rPr>
           <w:u w:val="single"/>
         </w:rPr>
       </w:pPr>
-      <w:r>
-        <w:rPr>
-          <w:b/>
-          <w:bCs/>
-        </w:rPr>
-        <w:t xml:space="preserve">- CargarValoracion(string nombreImagen) : bool </w:t>
-      </w:r>
-      <w:r>
-        <w:t xml:space="preserve">=&gt; Metodo para cargar la valoracion para nombreImagen que se encuentra dentro del csv. Retorna true si se logro hacerlo y false si no. Si no se logra hacer, el atributo se deja como -1. </w:t>
-      </w:r>
-    </w:p>
-    <w:p>
-      <w:pPr>
-        <w:pStyle w:val="Prrafodelista"/>
-        <w:numPr>
-          <w:ilvl w:val="0"/>
-          <w:numId w:val="13"/>
-        </w:numPr>
+    </w:p>
+    <w:p>
+      <w:pPr>
+        <w:pStyle w:val="Prrafodelista"/>
         <w:jc w:val="both"/>
         <w:rPr>
           <w:u w:val="single"/>
         </w:rPr>
       </w:pPr>
-      <w:r>
-        <w:rPr>
-          <w:b/>
-          <w:bCs/>
-        </w:rPr>
-        <w:t xml:space="preserve">- CalcularEXIF(string nombreImagen) : bool </w:t>
-      </w:r>
-      <w:r>
-        <w:t>=&gt; Método para calcular y fijar los valores EXIF de la imagen. Los que no se puedan obtener se dejan como null. Retorna true si se pudo calcular al menos un valor y false si no.</w:t>
-      </w:r>
-    </w:p>
-    <w:p>
-      <w:pPr>
-        <w:pStyle w:val="Prrafodelista"/>
-        <w:numPr>
-          <w:ilvl w:val="0"/>
-          <w:numId w:val="13"/>
-        </w:numPr>
+    </w:p>
+    <w:p>
+      <w:pPr>
+        <w:pStyle w:val="Prrafodelista"/>
         <w:jc w:val="both"/>
         <w:rPr>
           <w:u w:val="single"/>
         </w:rPr>
       </w:pPr>
-      <w:r>
-        <w:rPr>
-          <w:b/>
-          <w:bCs/>
-        </w:rPr>
-        <w:t xml:space="preserve">- CalcularSaturacion(string nombreImagen) : bool </w:t>
-      </w:r>
-      <w:r>
-        <w:t>=&gt; Método para calcular y fijar el atributo de la saturación de la imagen. Retorna true si lo logra calcular y false si no. En el caso en que no, el atributo se deja como -1.</w:t>
-      </w:r>
-    </w:p>
-    <w:p>
-      <w:pPr>
-        <w:pStyle w:val="Prrafodelista"/>
-        <w:numPr>
-          <w:ilvl w:val="0"/>
-          <w:numId w:val="13"/>
-        </w:numPr>
+    </w:p>
+    <w:p>
+      <w:pPr>
+        <w:pStyle w:val="Prrafodelista"/>
         <w:jc w:val="both"/>
         <w:rPr>
           <w:u w:val="single"/>
         </w:rPr>
       </w:pPr>
-      <w:r>
-        <w:rPr>
-          <w:b/>
-          <w:bCs/>
-        </w:rPr>
-        <w:t>- CalcularResolucion</w:t>
-      </w:r>
-      <w:r>
-        <w:rPr>
-          <w:b/>
-          <w:bCs/>
-        </w:rPr>
-        <w:t xml:space="preserve">(string nombreImagen) : bool </w:t>
-      </w:r>
-      <w:r>
-        <w:t>=&gt; Metodo para calcular y fijar el atributo resolución. Retorna true si lo logra hacer y false si no.</w:t>
-      </w:r>
-    </w:p>
-    <w:p>
-      <w:pPr>
-        <w:pStyle w:val="Prrafodelista"/>
-        <w:numPr>
-          <w:ilvl w:val="0"/>
-          <w:numId w:val="13"/>
-        </w:numPr>
+    </w:p>
+    <w:p>
+      <w:pPr>
+        <w:pStyle w:val="Prrafodelista"/>
         <w:jc w:val="both"/>
         <w:rPr>
           <w:u w:val="single"/>
         </w:rPr>
       </w:pPr>
-      <w:r>
-        <w:rPr>
-          <w:b/>
-          <w:bCs/>
-        </w:rPr>
-        <w:t xml:space="preserve">- CalcularRelacionAspecto(string nombreImagen) : bool </w:t>
-      </w:r>
-      <w:r>
-        <w:t>=&gt; Metodo para calcular y fijar el atributo relacionAspecto. Retorna true si lo logra hacer y false si no.</w:t>
-      </w:r>
-    </w:p>
-    <w:p>
-      <w:pPr>
-        <w:pStyle w:val="Prrafodelista"/>
-        <w:numPr>
-          <w:ilvl w:val="0"/>
-          <w:numId w:val="13"/>
-        </w:numPr>
+    </w:p>
+    <w:p>
+      <w:pPr>
+        <w:pStyle w:val="Prrafodelista"/>
         <w:jc w:val="both"/>
         <w:rPr>
           <w:u w:val="single"/>
@@ -8632,1106 +9840,30 @@
       </w:pPr>
       <w:r>
         <w:rPr>
-          <w:b/>
-          <w:bCs/>
-        </w:rPr>
-        <w:t xml:space="preserve">- CalcularHdr(string nombreImagen) : bool </w:t>
-      </w:r>
-      <w:r>
-        <w:t>=&gt; Metodo para saber y fijar el atributo hdr. Retorna true si lo logra hacer y false si no.</w:t>
-      </w:r>
-    </w:p>
-    <w:p>
-      <w:pPr>
-        <w:pStyle w:val="Prrafodelista"/>
-        <w:numPr>
-          <w:ilvl w:val="0"/>
-          <w:numId w:val="13"/>
-        </w:numPr>
-        <w:jc w:val="both"/>
-        <w:rPr>
           <w:u w:val="single"/>
         </w:rPr>
-      </w:pPr>
-      <w:r>
-        <w:rPr>
-          <w:b/>
-          <w:bCs/>
-        </w:rPr>
-        <w:t xml:space="preserve">- CalcularClaroOscuro(string nombreImagen) : bool </w:t>
-      </w:r>
-      <w:r>
-        <w:t>=&gt; Metodo para saber y fijar el atributo claroOscuro. Retorna true si lo logra hacer y false si no.</w:t>
-      </w:r>
-    </w:p>
-    <w:p>
-      <w:pPr>
-        <w:pStyle w:val="Prrafodelista"/>
-        <w:numPr>
-          <w:ilvl w:val="0"/>
-          <w:numId w:val="13"/>
-        </w:numPr>
-        <w:jc w:val="both"/>
+        <w:t xml:space="preserve">Ojo con la clase buscador, debe tener un método donde le pasen una lista de imágenes y un patron de búsqueda y retorne una lista con las imágenes filtradas por ese patron. </w:t>
+      </w:r>
+      <w:r>
         <w:rPr>
           <w:u w:val="single"/>
         </w:rPr>
-      </w:pPr>
-      <w:r>
-        <w:rPr>
-          <w:b/>
-          <w:bCs/>
-        </w:rPr>
-        <w:t xml:space="preserve">+ AgregarEtiqueta(Etiqueta etiqueta) : </w:t>
-      </w:r>
-      <w:r>
-        <w:rPr>
-          <w:b/>
-          <w:bCs/>
-        </w:rPr>
-        <w:t>bool</w:t>
-      </w:r>
-      <w:r>
-        <w:rPr>
-          <w:b/>
-          <w:bCs/>
-        </w:rPr>
-        <w:t xml:space="preserve"> </w:t>
-      </w:r>
-      <w:r>
-        <w:t>=&gt; Metodo para agregar una etiqueta al atributo etiquetas de la imagen</w:t>
-      </w:r>
-      <w:r>
-        <w:t>. Retorna true si se logra hacer y false si no.</w:t>
-      </w:r>
-      <w:r>
-        <w:t xml:space="preserve"> Este método debe, además, asignar el serial number a la etiqueta que se esta agregando, pues conoce que otras etiquetas se han agregado a la imagen y puede asignarle un numero aleatorio diferente.</w:t>
-      </w:r>
-    </w:p>
-    <w:p>
-      <w:pPr>
-        <w:pStyle w:val="Prrafodelista"/>
-        <w:numPr>
-          <w:ilvl w:val="0"/>
-          <w:numId w:val="13"/>
-        </w:numPr>
-        <w:jc w:val="both"/>
+        <w:t xml:space="preserve">Falta definir el areadetrabajo . </w:t>
+      </w:r>
+      <w:r>
         <w:rPr>
           <w:u w:val="single"/>
         </w:rPr>
-      </w:pPr>
-      <w:r>
-        <w:rPr>
-          <w:b/>
-          <w:bCs/>
-        </w:rPr>
-        <w:t xml:space="preserve">+ EliminarEtiqueta(int serialNumber) : bool </w:t>
-      </w:r>
-      <w:r>
-        <w:t>=&gt; Metodo para eliminar u</w:t>
-      </w:r>
-      <w:r>
-        <w:t>na etiqueta del atributo etiquetas de la imagen. Retorna true si se logra hacer y false si no.</w:t>
-      </w:r>
-      <w:r>
-        <w:t xml:space="preserve"> Las etiquetas se diferencian entre si dentro de la misma imagen por el serialNumber.</w:t>
-      </w:r>
-    </w:p>
-    <w:p>
-      <w:pPr>
-        <w:pStyle w:val="Prrafodelista"/>
-        <w:numPr>
-          <w:ilvl w:val="0"/>
-          <w:numId w:val="13"/>
-        </w:numPr>
-        <w:jc w:val="both"/>
+        <w:t xml:space="preserve">Falta definir el sistema de importación de </w:t>
+      </w:r>
+      <w:r>
         <w:rPr>
           <w:u w:val="single"/>
         </w:rPr>
-      </w:pPr>
-      <w:r>
-        <w:rPr>
-          <w:b/>
-          <w:bCs/>
-        </w:rPr>
-        <w:t xml:space="preserve">+ Etiquetas() : List&lt;Etiqueta&gt; </w:t>
-      </w:r>
-      <w:r>
-        <w:t>=&gt; Getter del atributo etiquetas, que retorna el atributo de etiquetas. No hace falta agregar un setter, pues solo se pueden agregar etiquetas y ya existe un método para ello.</w:t>
-      </w:r>
-    </w:p>
-    <w:p>
-      <w:pPr>
-        <w:pStyle w:val="Prrafodelista"/>
-        <w:numPr>
-          <w:ilvl w:val="0"/>
-          <w:numId w:val="13"/>
-        </w:numPr>
-        <w:jc w:val="both"/>
-        <w:rPr>
-          <w:u w:val="single"/>
-        </w:rPr>
-      </w:pPr>
-      <w:r>
-        <w:rPr>
-          <w:b/>
-          <w:bCs/>
-        </w:rPr>
-        <w:t xml:space="preserve">+ </w:t>
-      </w:r>
-      <w:r>
-        <w:rPr>
-          <w:b/>
-          <w:bCs/>
-        </w:rPr>
-        <w:t>Calificacion</w:t>
-      </w:r>
-      <w:r>
-        <w:rPr>
-          <w:b/>
-          <w:bCs/>
-        </w:rPr>
-        <w:t xml:space="preserve">() : int </w:t>
-      </w:r>
-      <w:r>
-        <w:t>=&gt;  Getter del atributo valoracion. Retorna un numero entre 1 y 5.</w:t>
-      </w:r>
-    </w:p>
-    <w:p>
-      <w:pPr>
-        <w:pStyle w:val="Prrafodelista"/>
-        <w:numPr>
-          <w:ilvl w:val="0"/>
-          <w:numId w:val="13"/>
-        </w:numPr>
-        <w:jc w:val="both"/>
-        <w:rPr>
-          <w:u w:val="single"/>
-        </w:rPr>
-      </w:pPr>
-      <w:r>
-        <w:rPr>
-          <w:b/>
-          <w:bCs/>
-        </w:rPr>
-        <w:t xml:space="preserve">+ </w:t>
-      </w:r>
-      <w:r>
-        <w:rPr>
-          <w:b/>
-          <w:bCs/>
-        </w:rPr>
-        <w:t>Calificacion</w:t>
-      </w:r>
-      <w:r>
-        <w:rPr>
-          <w:b/>
-          <w:bCs/>
-        </w:rPr>
-        <w:t xml:space="preserve">(int valoracion) : bool </w:t>
-      </w:r>
-      <w:r>
-        <w:t>=&gt; Setter del atributo valoracion. En el se debe evaluar si el valor se encuentra entre 1 y 5. Si se logra asignar, retorna true, sino retorna false.</w:t>
-      </w:r>
-    </w:p>
-    <w:p>
-      <w:pPr>
-        <w:pStyle w:val="Prrafodelista"/>
-        <w:numPr>
-          <w:ilvl w:val="0"/>
-          <w:numId w:val="13"/>
-        </w:numPr>
-        <w:jc w:val="both"/>
-        <w:rPr>
-          <w:u w:val="single"/>
-        </w:rPr>
-      </w:pPr>
-      <w:r>
-        <w:rPr>
-          <w:b/>
-          <w:bCs/>
-        </w:rPr>
-        <w:t xml:space="preserve">+ GuardarPropiedades() : bool </w:t>
-      </w:r>
-      <w:r>
-        <w:t>=&gt; Metodo para guardar todas las propiedades modificadas en la imagen en el archivo csv (se agregaron o quitaron etiquetas o se cambio la valoracion de la imagen). Retorna true si se logra hacer y false si no.</w:t>
-      </w:r>
-    </w:p>
-    <w:p>
-      <w:pPr>
-        <w:pStyle w:val="Prrafodelista"/>
-        <w:numPr>
-          <w:ilvl w:val="0"/>
-          <w:numId w:val="13"/>
-        </w:numPr>
-        <w:jc w:val="both"/>
-        <w:rPr>
-          <w:u w:val="single"/>
-        </w:rPr>
-      </w:pPr>
-      <w:r>
-        <w:rPr>
-          <w:b/>
-          <w:bCs/>
-        </w:rPr>
-        <w:lastRenderedPageBreak/>
-        <w:t xml:space="preserve">+ Imagen(System.Drawing.Bitmap imagen) : bool </w:t>
-      </w:r>
-      <w:r>
-        <w:t>=&gt; Metodo para cambia</w:t>
-      </w:r>
-      <w:r>
-        <w:t>r el atributo imagen del objeto, es el setter de imagen. Es necesario esto porque se espera que otros objetos accedan a la imagen ya sea para aplicarle filtros, agregarle texto, u otros cambios. Entonces, es vital poder cambiar este atributo. Retorna true si se logra setear dicho atributo y false si no.</w:t>
-      </w:r>
-    </w:p>
-    <w:p>
-      <w:pPr>
-        <w:pStyle w:val="Prrafodelista"/>
-        <w:numPr>
-          <w:ilvl w:val="0"/>
-          <w:numId w:val="13"/>
-        </w:numPr>
-        <w:jc w:val="both"/>
-        <w:rPr>
-          <w:u w:val="single"/>
-        </w:rPr>
-      </w:pPr>
-      <w:r>
-        <w:rPr>
-          <w:b/>
-          <w:bCs/>
-        </w:rPr>
-        <w:t xml:space="preserve">+ Imagen() : System.Drawing.Bitmap </w:t>
-      </w:r>
-      <w:r>
-        <w:t xml:space="preserve">=&gt; Getter del atributo imagen. </w:t>
-      </w:r>
-      <w:r>
-        <w:t>Se espera que otros objetos puedan obtener este atributo para modificarlo (filtros, texto, etc…).</w:t>
-      </w:r>
-    </w:p>
-    <w:p>
-      <w:pPr>
-        <w:pStyle w:val="Prrafodelista"/>
-        <w:numPr>
-          <w:ilvl w:val="0"/>
-          <w:numId w:val="13"/>
-        </w:numPr>
-        <w:jc w:val="both"/>
-        <w:rPr>
-          <w:u w:val="single"/>
-        </w:rPr>
-      </w:pPr>
-      <w:r>
-        <w:rPr>
-          <w:b/>
-          <w:bCs/>
-        </w:rPr>
-        <w:t xml:space="preserve">+ GuardarImagen(string nombreImagen) : bool </w:t>
-      </w:r>
-      <w:r>
-        <w:t>=&gt; Metodo para guardar el atributo System.Drawing.Bitmap en la carpeta Files, por si se realiza algún cambio en el, con el nombre nombreImagen.</w:t>
-      </w:r>
-      <w:r>
-        <w:t xml:space="preserve"> Ademas, este método debe cambiar el atributo nombre del objeto, haciendo que coincida con el nuevo nombre de la imagen</w:t>
-      </w:r>
-    </w:p>
-    <w:p>
-      <w:pPr>
-        <w:pStyle w:val="Prrafodelista"/>
-        <w:numPr>
-          <w:ilvl w:val="0"/>
-          <w:numId w:val="13"/>
-        </w:numPr>
-        <w:jc w:val="both"/>
-        <w:rPr>
-          <w:u w:val="single"/>
-        </w:rPr>
-      </w:pPr>
-      <w:r>
-        <w:rPr>
-          <w:b/>
-          <w:bCs/>
-        </w:rPr>
-        <w:t xml:space="preserve">- RecalcularAtributos(string nombreImagen) : bool </w:t>
-      </w:r>
-      <w:r>
-        <w:t xml:space="preserve">=&gt; Metodo para volver a calcular todos los atributos (saturación, resolución, relacionAspecto,Hdr…) y cargarlos en el objeto. Esto es necesario hacerlo cada vez que se llama a GuardarImagen, pues asumimos que se han realizado cambios en esta. </w:t>
-      </w:r>
-    </w:p>
-    <w:p>
-      <w:pPr>
-        <w:pStyle w:val="Prrafodelista"/>
-        <w:numPr>
-          <w:ilvl w:val="0"/>
-          <w:numId w:val="13"/>
-        </w:numPr>
-        <w:jc w:val="both"/>
-        <w:rPr>
-          <w:u w:val="single"/>
-        </w:rPr>
-      </w:pPr>
-      <w:r>
-        <w:rPr>
-          <w:b/>
-          <w:bCs/>
-        </w:rPr>
-        <w:t xml:space="preserve">+ Nombre(string nombre) : bool </w:t>
-      </w:r>
-      <w:r>
-        <w:t>=&gt; Setter del nombre</w:t>
-      </w:r>
-      <w:r>
-        <w:t xml:space="preserve"> de la imagen. Retorna true si se logro cambiar y false si no</w:t>
-      </w:r>
-    </w:p>
-    <w:p>
-      <w:pPr>
-        <w:pStyle w:val="Prrafodelista"/>
-        <w:numPr>
-          <w:ilvl w:val="0"/>
-          <w:numId w:val="13"/>
-        </w:numPr>
-        <w:jc w:val="both"/>
-        <w:rPr>
-          <w:u w:val="single"/>
-        </w:rPr>
-      </w:pPr>
-      <w:r>
-        <w:rPr>
-          <w:b/>
-          <w:bCs/>
-        </w:rPr>
-        <w:t xml:space="preserve">+ Nombre() : string </w:t>
-      </w:r>
-      <w:r>
-        <w:t>=&gt; Getter del nombre de la imagen</w:t>
-      </w:r>
-    </w:p>
-    <w:p>
-      <w:pPr>
-        <w:pStyle w:val="Prrafodelista"/>
-        <w:numPr>
-          <w:ilvl w:val="0"/>
-          <w:numId w:val="13"/>
-        </w:numPr>
-        <w:jc w:val="both"/>
-        <w:rPr>
-          <w:u w:val="single"/>
-        </w:rPr>
-      </w:pPr>
-      <w:r>
-        <w:rPr>
-          <w:b/>
-          <w:bCs/>
-        </w:rPr>
-        <w:t xml:space="preserve">+ Exif() : Dictionary&lt;string propiedad, string propiedad&gt; </w:t>
-      </w:r>
-      <w:r>
-        <w:t>=&gt; Getter de los valores EXIF de la im</w:t>
-      </w:r>
-      <w:r>
-        <w:t>agen. No hace falta un setter, pues estos valores se calculan a partir de la misma imagen</w:t>
-      </w:r>
-    </w:p>
-    <w:p>
-      <w:pPr>
-        <w:pStyle w:val="Prrafodelista"/>
-        <w:numPr>
-          <w:ilvl w:val="0"/>
-          <w:numId w:val="13"/>
-        </w:numPr>
-        <w:jc w:val="both"/>
-        <w:rPr>
-          <w:u w:val="single"/>
-        </w:rPr>
-      </w:pPr>
-      <w:r>
-        <w:rPr>
-          <w:b/>
-          <w:bCs/>
-        </w:rPr>
-        <w:t>+</w:t>
-      </w:r>
-      <w:r>
-        <w:rPr>
-          <w:b/>
-          <w:bCs/>
-        </w:rPr>
-        <w:t xml:space="preserve"> Saturacion</w:t>
-      </w:r>
-      <w:r>
-        <w:rPr>
-          <w:b/>
-          <w:bCs/>
-        </w:rPr>
-        <w:t>() :</w:t>
-      </w:r>
-      <w:r>
-        <w:rPr>
-          <w:b/>
-          <w:bCs/>
-        </w:rPr>
-        <w:t xml:space="preserve"> double</w:t>
-      </w:r>
-      <w:r>
-        <w:rPr>
-          <w:b/>
-          <w:bCs/>
-        </w:rPr>
-        <w:t xml:space="preserve"> </w:t>
-      </w:r>
-      <w:r>
-        <w:t xml:space="preserve">=&gt; Getter de </w:t>
-      </w:r>
-      <w:r>
-        <w:t xml:space="preserve">la saturación </w:t>
-      </w:r>
-      <w:r>
-        <w:t>de la im</w:t>
-      </w:r>
-      <w:r>
-        <w:t>agen. No hace falta un setter, pues este valor se calcula a partir de la misma imagen</w:t>
-      </w:r>
-    </w:p>
-    <w:p>
-      <w:pPr>
-        <w:pStyle w:val="Prrafodelista"/>
-        <w:numPr>
-          <w:ilvl w:val="0"/>
-          <w:numId w:val="13"/>
-        </w:numPr>
-        <w:jc w:val="both"/>
-        <w:rPr>
-          <w:u w:val="single"/>
-        </w:rPr>
-      </w:pPr>
-      <w:r>
-        <w:rPr>
-          <w:b/>
-          <w:bCs/>
-        </w:rPr>
-        <w:t xml:space="preserve">+ </w:t>
-      </w:r>
-      <w:r>
-        <w:rPr>
-          <w:b/>
-          <w:bCs/>
-        </w:rPr>
-        <w:t>Resolucion</w:t>
-      </w:r>
-      <w:r>
-        <w:rPr>
-          <w:b/>
-          <w:bCs/>
-        </w:rPr>
-        <w:t>() :</w:t>
-      </w:r>
-      <w:r>
-        <w:rPr>
-          <w:b/>
-          <w:bCs/>
-        </w:rPr>
-        <w:t xml:space="preserve"> int[2]</w:t>
-      </w:r>
-      <w:r>
-        <w:rPr>
-          <w:b/>
-          <w:bCs/>
-        </w:rPr>
-        <w:t xml:space="preserve"> </w:t>
-      </w:r>
-      <w:r>
-        <w:t>=&gt; Getter de l</w:t>
-      </w:r>
-      <w:r>
-        <w:t xml:space="preserve">a saturación </w:t>
-      </w:r>
-      <w:r>
-        <w:t>de la im</w:t>
-      </w:r>
-      <w:r>
-        <w:t>agen. No hace falta un setter, pues este valor se calcula a partir de la misma imagen</w:t>
-      </w:r>
-    </w:p>
-    <w:p>
-      <w:pPr>
-        <w:pStyle w:val="Prrafodelista"/>
-        <w:numPr>
-          <w:ilvl w:val="0"/>
-          <w:numId w:val="13"/>
-        </w:numPr>
-        <w:jc w:val="both"/>
-        <w:rPr>
-          <w:u w:val="single"/>
-        </w:rPr>
-      </w:pPr>
-      <w:r>
-        <w:rPr>
-          <w:b/>
-          <w:bCs/>
-        </w:rPr>
-        <w:t xml:space="preserve">+ </w:t>
-      </w:r>
-      <w:r>
-        <w:rPr>
-          <w:b/>
-          <w:bCs/>
-        </w:rPr>
-        <w:t>RelacionAspecto</w:t>
-      </w:r>
-      <w:r>
-        <w:rPr>
-          <w:b/>
-          <w:bCs/>
-        </w:rPr>
-        <w:t>() :</w:t>
-      </w:r>
-      <w:r>
-        <w:rPr>
-          <w:b/>
-          <w:bCs/>
-        </w:rPr>
-        <w:t xml:space="preserve"> int[2]</w:t>
-      </w:r>
-      <w:r>
-        <w:rPr>
-          <w:b/>
-          <w:bCs/>
-        </w:rPr>
-        <w:t xml:space="preserve"> </w:t>
-      </w:r>
-      <w:r>
-        <w:t>=&gt; Getter de l</w:t>
-      </w:r>
-      <w:r>
-        <w:t xml:space="preserve">a relación de aspecto </w:t>
-      </w:r>
-      <w:r>
-        <w:t>de la im</w:t>
-      </w:r>
-      <w:r>
-        <w:t>agen. No hace falta un setter, pues este valor se calcula a partir de la misma imagen</w:t>
-      </w:r>
-    </w:p>
-    <w:p>
-      <w:pPr>
-        <w:pStyle w:val="Prrafodelista"/>
-        <w:numPr>
-          <w:ilvl w:val="0"/>
-          <w:numId w:val="13"/>
-        </w:numPr>
-        <w:jc w:val="both"/>
-        <w:rPr>
-          <w:u w:val="single"/>
-        </w:rPr>
-      </w:pPr>
-      <w:r>
-        <w:rPr>
-          <w:b/>
-          <w:bCs/>
-        </w:rPr>
-        <w:t xml:space="preserve">+ </w:t>
-      </w:r>
-      <w:r>
-        <w:rPr>
-          <w:b/>
-          <w:bCs/>
-        </w:rPr>
-        <w:t>Hdr</w:t>
-      </w:r>
-      <w:r>
-        <w:rPr>
-          <w:b/>
-          <w:bCs/>
-        </w:rPr>
-        <w:t>() :</w:t>
-      </w:r>
-      <w:r>
-        <w:rPr>
-          <w:b/>
-          <w:bCs/>
-        </w:rPr>
-        <w:t xml:space="preserve"> bool</w:t>
-      </w:r>
-      <w:r>
-        <w:rPr>
-          <w:b/>
-          <w:bCs/>
-        </w:rPr>
-        <w:t xml:space="preserve"> </w:t>
-      </w:r>
-      <w:r>
-        <w:t>=&gt; Getter de</w:t>
-      </w:r>
-      <w:r>
-        <w:t xml:space="preserve">l atributo hdr </w:t>
-      </w:r>
-      <w:r>
-        <w:t>de la im</w:t>
-      </w:r>
-      <w:r>
-        <w:t>agen. No hace falta un setter, pues este valor se calcula a partir de la misma imagen</w:t>
-      </w:r>
-    </w:p>
-    <w:p>
-      <w:pPr>
-        <w:pStyle w:val="Prrafodelista"/>
-        <w:numPr>
-          <w:ilvl w:val="0"/>
-          <w:numId w:val="13"/>
-        </w:numPr>
-        <w:jc w:val="both"/>
-        <w:rPr>
-          <w:u w:val="single"/>
-        </w:rPr>
-      </w:pPr>
-      <w:r>
-        <w:rPr>
-          <w:b/>
-          <w:bCs/>
-        </w:rPr>
-        <w:t xml:space="preserve">+ </w:t>
-      </w:r>
-      <w:r>
-        <w:rPr>
-          <w:b/>
-          <w:bCs/>
-        </w:rPr>
-        <w:t>ClaroOscuro</w:t>
-      </w:r>
-      <w:r>
-        <w:rPr>
-          <w:b/>
-          <w:bCs/>
-        </w:rPr>
-        <w:t>() :</w:t>
-      </w:r>
-      <w:r>
-        <w:rPr>
-          <w:b/>
-          <w:bCs/>
-        </w:rPr>
-        <w:t xml:space="preserve"> bool</w:t>
-      </w:r>
-      <w:r>
-        <w:rPr>
-          <w:b/>
-          <w:bCs/>
-        </w:rPr>
-        <w:t xml:space="preserve"> </w:t>
-      </w:r>
-      <w:r>
-        <w:t>=&gt; Getter de</w:t>
-      </w:r>
-      <w:r>
-        <w:t xml:space="preserve">l atributo claroOscuro </w:t>
-      </w:r>
-      <w:r>
-        <w:t>de la im</w:t>
-      </w:r>
-      <w:r>
-        <w:t>agen. No hace falta un setter, pues este valor se calcula a partir de la misma imagen</w:t>
-      </w:r>
-    </w:p>
-    <w:p>
-      <w:pPr>
-        <w:pStyle w:val="Prrafodelista"/>
-        <w:jc w:val="both"/>
-        <w:rPr>
-          <w:u w:val="single"/>
-        </w:rPr>
-      </w:pPr>
-    </w:p>
-    <w:p>
-      <w:pPr>
-        <w:pStyle w:val="Prrafodelista"/>
-        <w:jc w:val="both"/>
-        <w:rPr>
-          <w:u w:val="single"/>
-        </w:rPr>
-      </w:pPr>
-    </w:p>
-    <w:p>
-      <w:pPr>
-        <w:pStyle w:val="Prrafodelista"/>
-        <w:jc w:val="both"/>
-        <w:rPr>
-          <w:u w:val="single"/>
-        </w:rPr>
-      </w:pPr>
-    </w:p>
-    <w:p>
-      <w:pPr>
-        <w:pStyle w:val="Prrafodelista"/>
-        <w:jc w:val="center"/>
-        <w:rPr>
-          <w:b/>
-          <w:bCs/>
-        </w:rPr>
-      </w:pPr>
-      <w:r>
-        <w:rPr>
-          <w:b/>
-          <w:bCs/>
-        </w:rPr>
-        <w:t>CLASS: Biblioteca</w:t>
-      </w:r>
-    </w:p>
-    <w:p>
-      <w:pPr>
-        <w:jc w:val="both"/>
-      </w:pPr>
-    </w:p>
-    <w:p>
-      <w:pPr>
-        <w:jc w:val="both"/>
-      </w:pPr>
-      <w:r>
-        <w:t xml:space="preserve">Esta clase sirve como dice su propio nombre, como Biblioteca del programa. En ella, se deben guardar todas las imágenes que hasta el momento se han trabajado en el programa. Ademas, cuando se importan imágenes (el sistema de importado se detalla mas adelante) se agregan a esta biblioteca. Las imágenes importadas se guardan en la carpeta Files. Cada vez que se inicia el programa, se cargan los objetos Imagen (es) </w:t>
-      </w:r>
-      <w:r>
-        <w:t xml:space="preserve">a la biblioteca. Además, cada vez que se realizan cambios en alguna imagen la biblioteca debe actualizarse. De la biblioteca se seleccionan la o las imágenes que se quieren llevar al AreaDeTrabajo (que se define más adelante). En biblioteca se almacenan las listas inteligentes que se piden en el enunciado, mediante un diccionario, cuyas claves </w:t>
-      </w:r>
-      <w:r>
-        <w:lastRenderedPageBreak/>
-        <w:t xml:space="preserve">son los patrones de búsqueda (un string que se define mas adelante) y los valores son listas de imágenes que cumplen dichos patrones de búsqueda. Cada vez que se actualiza la biblioteca también se debe actualizar la lista inteligente. </w:t>
-      </w:r>
-      <w:r>
-        <w:t>Biblioteca además, se encarga de agregar/quitar etiquetas y valoración a las imágenes que tiene.</w:t>
-      </w:r>
-    </w:p>
-    <w:p>
-      <w:pPr>
-        <w:jc w:val="both"/>
-        <w:rPr>
-          <w:u w:val="single"/>
-        </w:rPr>
-      </w:pPr>
-      <w:r>
-        <w:rPr>
-          <w:u w:val="single"/>
-        </w:rPr>
-        <w:t>Atributos</w:t>
-      </w:r>
-    </w:p>
-    <w:p>
-      <w:pPr>
-        <w:pStyle w:val="Prrafodelista"/>
-        <w:numPr>
-          <w:ilvl w:val="0"/>
-          <w:numId w:val="15"/>
-        </w:numPr>
-        <w:jc w:val="both"/>
-        <w:rPr>
-          <w:u w:val="single"/>
-        </w:rPr>
-      </w:pPr>
-      <w:r>
-        <w:rPr>
-          <w:b/>
-          <w:bCs/>
-        </w:rPr>
-        <w:t xml:space="preserve">- imágenes : List&lt;Image&gt; </w:t>
-      </w:r>
-      <w:r>
-        <w:t xml:space="preserve">=&gt; Atributo en el que se almacenan todas las imágenes de la biblioteca. </w:t>
-      </w:r>
-    </w:p>
-    <w:p>
-      <w:pPr>
-        <w:pStyle w:val="Prrafodelista"/>
-        <w:numPr>
-          <w:ilvl w:val="0"/>
-          <w:numId w:val="15"/>
-        </w:numPr>
-        <w:jc w:val="both"/>
-        <w:rPr>
-          <w:u w:val="single"/>
-        </w:rPr>
-      </w:pPr>
-      <w:r>
-        <w:rPr>
-          <w:b/>
-          <w:bCs/>
-        </w:rPr>
-        <w:t xml:space="preserve">- listaInteligente : Dictionary&lt;string patron, List&lt;Image&gt;&gt; </w:t>
-      </w:r>
-      <w:r>
-        <w:t>=&gt; Atributo donde se almacenan todas la</w:t>
-      </w:r>
-      <w:r>
-        <w:t xml:space="preserve">s listas inteligentes, con patrones de búsqueda definidos por el usuario. La forma en la que se debe especificar el patron de búsqueda se explica mas adelante. </w:t>
-      </w:r>
-    </w:p>
-    <w:p>
-      <w:pPr>
-        <w:jc w:val="both"/>
-        <w:rPr>
-          <w:u w:val="single"/>
-        </w:rPr>
-      </w:pPr>
-      <w:r>
-        <w:rPr>
-          <w:u w:val="single"/>
-        </w:rPr>
-        <w:t>Métodos</w:t>
-      </w:r>
-    </w:p>
-    <w:p>
-      <w:pPr>
-        <w:pStyle w:val="Prrafodelista"/>
-        <w:numPr>
-          <w:ilvl w:val="0"/>
-          <w:numId w:val="17"/>
-        </w:numPr>
-        <w:jc w:val="both"/>
-      </w:pPr>
-      <w:r>
-        <w:rPr>
-          <w:b/>
-          <w:bCs/>
-        </w:rPr>
-        <w:t xml:space="preserve">+ Biblioteca() </w:t>
-      </w:r>
-      <w:r>
-        <w:t>=&gt; Constructor de la clase. En este, se deben instanciar los atributos imágenes y listaInteligente, mediante el método CargarBiblioteca().</w:t>
-      </w:r>
-    </w:p>
-    <w:p>
-      <w:pPr>
-        <w:pStyle w:val="Prrafodelista"/>
-        <w:numPr>
-          <w:ilvl w:val="0"/>
-          <w:numId w:val="16"/>
-        </w:numPr>
-        <w:jc w:val="both"/>
-      </w:pPr>
-      <w:r>
-        <w:rPr>
-          <w:b/>
-          <w:bCs/>
-        </w:rPr>
-        <w:t xml:space="preserve">- CargarBiblioteca() : bool </w:t>
-      </w:r>
-      <w:r>
-        <w:t>=&gt;</w:t>
-      </w:r>
-      <w:r>
-        <w:t>Metodo</w:t>
-      </w:r>
-      <w:r>
-        <w:t xml:space="preserve"> que carga la biblioteca. Esto se debe realizar cada vez que se inicia el programa. Se debe buscar en la carpeta Files y en el archivo properties.csv, recorrerlos y crear objetos Imagen que se agregan al atributo imágenes. Además, en properties.csv están definidos los patrones de búsqueda agregados hasta el momento en las listas inteligentes, asi que en este método deben cargarse dichos patrones y cargar las listas inteligentes, usando la clase Buscador (que se especifica mas adelante) y cada patrón de búsqueda descrito hasta el momento. Retorna true si se logra hacer sin problemas y false si encuentra algún problema (incoherencia entre el csv y la carpeta, por ejemplo). </w:t>
-      </w:r>
-    </w:p>
-    <w:p>
-      <w:pPr>
-        <w:pStyle w:val="Prrafodelista"/>
-        <w:numPr>
-          <w:ilvl w:val="0"/>
-          <w:numId w:val="16"/>
-        </w:numPr>
-        <w:jc w:val="both"/>
-      </w:pPr>
-      <w:r>
-        <w:rPr>
-          <w:b/>
-          <w:bCs/>
-        </w:rPr>
-        <w:t xml:space="preserve">+ ActualizarBiblioteca() : bool </w:t>
-      </w:r>
-      <w:r>
-        <w:t>=&gt; Metodo que sirve para actualizar la biblioteca. Cumple la misma función que CargarBiblioteca, pero este método se puede usar durante la ejecución en si del programa, no como CargarBiblioteca, que solo se ejecuta al principio. Retorna true si logra hacerlo sin problemas y false si no.</w:t>
-      </w:r>
-    </w:p>
-    <w:p>
-      <w:pPr>
-        <w:pStyle w:val="Prrafodelista"/>
-        <w:numPr>
-          <w:ilvl w:val="0"/>
-          <w:numId w:val="16"/>
-        </w:numPr>
-        <w:jc w:val="both"/>
-      </w:pPr>
-      <w:r>
-        <w:rPr>
-          <w:b/>
-          <w:bCs/>
-        </w:rPr>
-        <w:t>+ AgregarEtiqueta(string nombreImagen, Etiqueta etiqueta)</w:t>
-      </w:r>
-      <w:r>
-        <w:rPr>
-          <w:b/>
-          <w:bCs/>
-        </w:rPr>
-        <w:t>:bool</w:t>
-      </w:r>
-      <w:r>
-        <w:rPr>
-          <w:b/>
-          <w:bCs/>
-        </w:rPr>
-        <w:t xml:space="preserve"> </w:t>
-      </w:r>
-      <w:r>
-        <w:t xml:space="preserve">=&gt; </w:t>
-      </w:r>
-      <w:r>
-        <w:t>Método</w:t>
-      </w:r>
-      <w:r>
-        <w:t xml:space="preserve"> que sirve para agregar una etiqueta a una determinada imagen</w:t>
-      </w:r>
-      <w:r>
-        <w:t>. Retorna true si se logra hacer y false si no</w:t>
-      </w:r>
-    </w:p>
-    <w:p>
-      <w:pPr>
-        <w:pStyle w:val="Prrafodelista"/>
-        <w:numPr>
-          <w:ilvl w:val="0"/>
-          <w:numId w:val="16"/>
-        </w:numPr>
-        <w:jc w:val="both"/>
-      </w:pPr>
-      <w:r>
-        <w:rPr>
-          <w:b/>
-          <w:bCs/>
-        </w:rPr>
-        <w:t>+ EliminarEtiqueta(string nombreImagen,</w:t>
-      </w:r>
-      <w:r>
-        <w:rPr>
-          <w:b/>
-          <w:bCs/>
-        </w:rPr>
-        <w:t xml:space="preserve"> int serialNumber)</w:t>
-      </w:r>
-      <w:r>
-        <w:rPr>
-          <w:b/>
-          <w:bCs/>
-        </w:rPr>
-        <w:t>:bool</w:t>
-      </w:r>
-      <w:r>
-        <w:rPr>
-          <w:b/>
-          <w:bCs/>
-        </w:rPr>
-        <w:t xml:space="preserve"> </w:t>
-      </w:r>
-      <w:r>
-        <w:t xml:space="preserve">=&gt; </w:t>
-      </w:r>
-      <w:r>
-        <w:t>Método</w:t>
-      </w:r>
-      <w:r>
-        <w:t xml:space="preserve"> que sirve par</w:t>
-      </w:r>
-      <w:r>
-        <w:t>a eliminar una etiqueta determinada a una imagen, donde serialNumber es el numero serial de la etiqueta a eliminar. Retorna true si se logra hacer y false si no.</w:t>
-      </w:r>
-    </w:p>
-    <w:p>
-      <w:pPr>
-        <w:pStyle w:val="Prrafodelista"/>
-        <w:jc w:val="both"/>
-        <w:rPr>
-          <w:u w:val="single"/>
-        </w:rPr>
-      </w:pPr>
-    </w:p>
-    <w:p>
-      <w:pPr>
-        <w:pStyle w:val="Prrafodelista"/>
-        <w:jc w:val="both"/>
-        <w:rPr>
-          <w:u w:val="single"/>
-        </w:rPr>
-      </w:pPr>
-    </w:p>
-    <w:p>
-      <w:pPr>
-        <w:pStyle w:val="Prrafodelista"/>
-        <w:jc w:val="both"/>
-        <w:rPr>
-          <w:u w:val="single"/>
-        </w:rPr>
-      </w:pPr>
-    </w:p>
-    <w:p>
-      <w:pPr>
-        <w:pStyle w:val="Prrafodelista"/>
-        <w:jc w:val="both"/>
-        <w:rPr>
-          <w:u w:val="single"/>
-        </w:rPr>
-      </w:pPr>
-    </w:p>
-    <w:p>
-      <w:pPr>
-        <w:pStyle w:val="Prrafodelista"/>
-        <w:jc w:val="both"/>
-        <w:rPr>
-          <w:u w:val="single"/>
-        </w:rPr>
-      </w:pPr>
-    </w:p>
-    <w:p>
-      <w:pPr>
-        <w:pStyle w:val="Prrafodelista"/>
-        <w:jc w:val="both"/>
-        <w:rPr>
-          <w:u w:val="single"/>
-        </w:rPr>
-      </w:pPr>
-    </w:p>
-    <w:p>
-      <w:pPr>
-        <w:pStyle w:val="Prrafodelista"/>
-        <w:jc w:val="both"/>
-        <w:rPr>
-          <w:u w:val="single"/>
-        </w:rPr>
-      </w:pPr>
-    </w:p>
-    <w:p>
-      <w:pPr>
-        <w:pStyle w:val="Prrafodelista"/>
-        <w:jc w:val="both"/>
-        <w:rPr>
-          <w:u w:val="single"/>
-        </w:rPr>
-      </w:pPr>
-      <w:r>
-        <w:rPr>
-          <w:u w:val="single"/>
-        </w:rPr>
-        <w:t xml:space="preserve">Agregar método en biblioteca para agregar un patron de búsqueda y actualizar, y un método para actualizar la lista inteligente. Ojo con la clase buscador, debe tener un método donde le pasen una lista de imágenes y un patron de búsqueda y retorne una lista con las imágenes </w:t>
-      </w:r>
-      <w:r>
-        <w:rPr>
-          <w:u w:val="single"/>
-        </w:rPr>
-        <w:lastRenderedPageBreak/>
-        <w:t xml:space="preserve">filtradas por ese patron. </w:t>
-      </w:r>
-      <w:r>
-        <w:rPr>
-          <w:u w:val="single"/>
-        </w:rPr>
-        <w:t xml:space="preserve">Falta definir el areadetrabajo . </w:t>
-      </w:r>
-      <w:r>
-        <w:rPr>
-          <w:u w:val="single"/>
-        </w:rPr>
-        <w:t>Falta definir el sistema de importación de imagenes</w:t>
-      </w:r>
+        <w:t>imágenes. Clase productor debe tener los métodos slideshow y presentación.</w:t>
+      </w:r>
+      <w:bookmarkStart w:id="0" w:name="_GoBack"/>
+      <w:bookmarkEnd w:id="0"/>
     </w:p>
     <w:p>
       <w:pPr>
@@ -11112,7 +11244,7 @@
   <w:abstractNum w:abstractNumId="12" w15:restartNumberingAfterBreak="0">
     <w:nsid w:val="741C3889"/>
     <w:multiLevelType w:val="hybridMultilevel"/>
-    <w:tmpl w:val="39FC092A"/>
+    <w:tmpl w:val="2960ADAA"/>
     <w:lvl w:ilvl="0" w:tplc="340A0001">
       <w:start w:val="1"/>
       <w:numFmt w:val="bullet"/>
@@ -12478,7 +12610,7 @@
 </file>
 
 <file path=customXml/itemProps1.xml><?xml version="1.0" encoding="utf-8"?>
-<ds:datastoreItem xmlns:ds="http://schemas.openxmlformats.org/officeDocument/2006/customXml" ds:itemID="{88947152-FE57-4328-BF8B-E1B88351F4D0}">
+<ds:datastoreItem xmlns:ds="http://schemas.openxmlformats.org/officeDocument/2006/customXml" ds:itemID="{489F1A9F-C723-42F5-BCD6-F78635AC9162}">
   <ds:schemaRefs>
     <ds:schemaRef ds:uri="http://schemas.openxmlformats.org/officeDocument/2006/bibliography"/>
   </ds:schemaRefs>

</xml_diff>

<commit_message>
Agregada parte de la clase productor
</commit_message>
<xml_diff>
--- a/Entrega 1/Descripcion por clases.docx
+++ b/Entrega 1/Descripcion por clases.docx
@@ -455,7 +455,15 @@
           <w:b/>
           <w:bCs/>
         </w:rPr>
-        <w:t>()</w:t>
+        <w:t>(</w:t>
+      </w:r>
+      <w:proofErr w:type="gramStart"/>
+      <w:r>
+        <w:rPr>
+          <w:b/>
+          <w:bCs/>
+        </w:rPr>
+        <w:t>)</w:t>
       </w:r>
       <w:r>
         <w:t xml:space="preserve">  </w:t>
@@ -464,7 +472,14 @@
         <w:rPr>
           <w:color w:val="FF0000"/>
         </w:rPr>
-        <w:t>=&gt;</w:t>
+        <w:t>=</w:t>
+      </w:r>
+      <w:proofErr w:type="gramEnd"/>
+      <w:r>
+        <w:rPr>
+          <w:color w:val="FF0000"/>
+        </w:rPr>
+        <w:t>&gt;</w:t>
       </w:r>
       <w:r>
         <w:t xml:space="preserve"> Constructor </w:t>
@@ -8473,8 +8488,18 @@
           <w:color w:val="000000" w:themeColor="text1"/>
           <w:lang w:eastAsia="es-CL"/>
         </w:rPr>
-        <w:t>San Vicente y las Granadinas</w:t>
-      </w:r>
+        <w:t xml:space="preserve">San Vicente y las </w:t>
+      </w:r>
+      <w:proofErr w:type="gramStart"/>
+      <w:r>
+        <w:rPr>
+          <w:rFonts w:eastAsia="Times New Roman" w:cstheme="minorHAnsi"/>
+          <w:color w:val="000000" w:themeColor="text1"/>
+          <w:lang w:eastAsia="es-CL"/>
+        </w:rPr>
+        <w:t>Granadinas</w:t>
+      </w:r>
+      <w:proofErr w:type="gramEnd"/>
     </w:p>
     <w:p>
       <w:pPr>
@@ -9599,7 +9624,15 @@
         <w:t>, se almacenan (con un formato que se explicara más adelante) todas las propiedades asignadas por el usuario a cada imagen, para poder reiniciar el programa y no perder todas las etiquetas y valoración asignadas a cada imagen</w:t>
       </w:r>
       <w:r>
-        <w:t>, y además, los patrones de búsqueda cargados hasta el momento para las listas inteligentes</w:t>
+        <w:t xml:space="preserve">, </w:t>
+      </w:r>
+      <w:proofErr w:type="gramStart"/>
+      <w:r>
+        <w:t>y</w:t>
+      </w:r>
+      <w:proofErr w:type="gramEnd"/>
+      <w:r>
+        <w:t xml:space="preserve"> además, los patrones de búsqueda cargados hasta el momento para las listas inteligentes</w:t>
       </w:r>
       <w:r>
         <w:t xml:space="preserve">.  En el constructor, a partir del nombre del archivo, se busca dentro de la carpeta Files el bitmap. Desde el bitmap se obtienen y asignan todas las propiedades intrínsecas, y desde el </w:t>
@@ -10182,6 +10215,7 @@
         <w:t xml:space="preserve"> : </w:t>
       </w:r>
       <w:proofErr w:type="spellStart"/>
+      <w:proofErr w:type="gramStart"/>
       <w:r>
         <w:rPr>
           <w:b/>
@@ -10204,7 +10238,14 @@
         <w:rPr>
           <w:color w:val="FF0000"/>
         </w:rPr>
-        <w:t>=&gt;</w:t>
+        <w:t>=</w:t>
+      </w:r>
+      <w:proofErr w:type="gramEnd"/>
+      <w:r>
+        <w:rPr>
+          <w:color w:val="FF0000"/>
+        </w:rPr>
+        <w:t>&gt;</w:t>
       </w:r>
       <w:r>
         <w:t xml:space="preserve"> Atributo que sirve para saber si la imagen se puede catalogar como clara u oscura. Si toma el valor true, es clara, y toma el valor false en caso contrario.</w:t>
@@ -11525,13 +11566,18 @@
         <w:t xml:space="preserve"> </w:t>
       </w:r>
       <w:r>
-        <w:t xml:space="preserve">=&gt;  </w:t>
+        <w:t>=</w:t>
+      </w:r>
+      <w:proofErr w:type="gramStart"/>
+      <w:r>
+        <w:t xml:space="preserve">&gt;  </w:t>
       </w:r>
       <w:proofErr w:type="spellStart"/>
       <w:r>
         <w:t>Getter</w:t>
       </w:r>
       <w:proofErr w:type="spellEnd"/>
+      <w:proofErr w:type="gramEnd"/>
       <w:r>
         <w:t xml:space="preserve"> del atributo </w:t>
       </w:r>
@@ -14694,7 +14740,15 @@
       </w:r>
       <w:proofErr w:type="spellEnd"/>
       <w:r>
-        <w:t xml:space="preserve"> esta encargado de guardar dichas modificaciones hechas a los archivos en la carpeta </w:t>
+        <w:t xml:space="preserve"> </w:t>
+      </w:r>
+      <w:proofErr w:type="gramStart"/>
+      <w:r>
+        <w:t>esta encargado</w:t>
+      </w:r>
+      <w:proofErr w:type="gramEnd"/>
+      <w:r>
+        <w:t xml:space="preserve"> de guardar dichas modificaciones hechas a los archivos en la carpeta </w:t>
       </w:r>
       <w:proofErr w:type="spellStart"/>
       <w:r>
@@ -14727,6 +14781,161 @@
           <w:b/>
           <w:bCs/>
         </w:rPr>
+        <w:t>AgregarImagen</w:t>
+      </w:r>
+      <w:proofErr w:type="spellEnd"/>
+      <w:r>
+        <w:rPr>
+          <w:b/>
+          <w:bCs/>
+        </w:rPr>
+        <w:t>(</w:t>
+      </w:r>
+      <w:proofErr w:type="spellStart"/>
+      <w:r>
+        <w:rPr>
+          <w:b/>
+          <w:bCs/>
+        </w:rPr>
+        <w:t>string</w:t>
+      </w:r>
+      <w:proofErr w:type="spellEnd"/>
+      <w:r>
+        <w:rPr>
+          <w:b/>
+          <w:bCs/>
+        </w:rPr>
+        <w:t xml:space="preserve"> </w:t>
+      </w:r>
+      <w:proofErr w:type="spellStart"/>
+      <w:r>
+        <w:rPr>
+          <w:b/>
+          <w:bCs/>
+        </w:rPr>
+        <w:t>nombreImagen</w:t>
+      </w:r>
+      <w:proofErr w:type="spellEnd"/>
+      <w:r>
+        <w:rPr>
+          <w:b/>
+          <w:bCs/>
+        </w:rPr>
+        <w:t xml:space="preserve">, </w:t>
+      </w:r>
+      <w:proofErr w:type="spellStart"/>
+      <w:r>
+        <w:rPr>
+          <w:b/>
+          <w:bCs/>
+        </w:rPr>
+        <w:t>System.Drawing.Bitmap</w:t>
+      </w:r>
+      <w:proofErr w:type="spellEnd"/>
+      <w:r>
+        <w:rPr>
+          <w:b/>
+          <w:bCs/>
+        </w:rPr>
+        <w:t xml:space="preserve"> imagen) : </w:t>
+      </w:r>
+      <w:proofErr w:type="spellStart"/>
+      <w:r>
+        <w:rPr>
+          <w:b/>
+          <w:bCs/>
+        </w:rPr>
+        <w:t>bool</w:t>
+      </w:r>
+      <w:proofErr w:type="spellEnd"/>
+      <w:r>
+        <w:rPr>
+          <w:b/>
+          <w:bCs/>
+        </w:rPr>
+        <w:t xml:space="preserve"> </w:t>
+      </w:r>
+      <w:r>
+        <w:t xml:space="preserve">=&gt; Este </w:t>
+      </w:r>
+      <w:proofErr w:type="spellStart"/>
+      <w:r>
+        <w:t>metodo</w:t>
+      </w:r>
+      <w:proofErr w:type="spellEnd"/>
+      <w:r>
+        <w:t xml:space="preserve"> sirve para cu</w:t>
+      </w:r>
+      <w:r>
+        <w:t xml:space="preserve">ando el productor realice cree imágenes nuevas, como en el caso de los mosaicos o </w:t>
+      </w:r>
+      <w:proofErr w:type="gramStart"/>
+      <w:r>
+        <w:t>de los collage</w:t>
+      </w:r>
+      <w:proofErr w:type="gramEnd"/>
+      <w:r>
+        <w:t xml:space="preserve">, y necesite agregarlas al </w:t>
+      </w:r>
+      <w:proofErr w:type="spellStart"/>
+      <w:r>
+        <w:t>AreaTrabajo</w:t>
+      </w:r>
+      <w:proofErr w:type="spellEnd"/>
+      <w:r>
+        <w:t xml:space="preserve">. Este </w:t>
+      </w:r>
+      <w:proofErr w:type="spellStart"/>
+      <w:r>
+        <w:t>metodo</w:t>
+      </w:r>
+      <w:proofErr w:type="spellEnd"/>
+      <w:r>
+        <w:t xml:space="preserve">, guarda la </w:t>
+      </w:r>
+      <w:r>
+        <w:lastRenderedPageBreak/>
+        <w:t xml:space="preserve">imagen cuyo nombre es parámetro en el directorio </w:t>
+      </w:r>
+      <w:proofErr w:type="spellStart"/>
+      <w:r>
+        <w:t>Temp</w:t>
+      </w:r>
+      <w:proofErr w:type="spellEnd"/>
+      <w:r>
+        <w:t xml:space="preserve">, y la agrega al atributo imágenes de </w:t>
+      </w:r>
+      <w:proofErr w:type="gramStart"/>
+      <w:r>
+        <w:t>esta  misma</w:t>
+      </w:r>
+      <w:proofErr w:type="gramEnd"/>
+      <w:r>
+        <w:t xml:space="preserve"> clase.</w:t>
+      </w:r>
+    </w:p>
+    <w:p>
+      <w:pPr>
+        <w:pStyle w:val="Prrafodelista"/>
+        <w:numPr>
+          <w:ilvl w:val="0"/>
+          <w:numId w:val="16"/>
+        </w:numPr>
+        <w:jc w:val="both"/>
+      </w:pPr>
+      <w:r>
+        <w:rPr>
+          <w:b/>
+          <w:bCs/>
+        </w:rPr>
+        <w:t xml:space="preserve">+ </w:t>
+      </w:r>
+      <w:proofErr w:type="spellStart"/>
+      <w:r>
+        <w:rPr>
+          <w:b/>
+          <w:bCs/>
+        </w:rPr>
         <w:t>QuitarAreaTrabajo</w:t>
       </w:r>
       <w:proofErr w:type="spellEnd"/>
@@ -14792,370 +15001,1048 @@
         <w:t>Método</w:t>
       </w:r>
       <w:r>
-        <w:t xml:space="preserve"> que sirve para quitar del atrib</w:t>
-      </w:r>
+        <w:t xml:space="preserve"> que sirve para quitar del </w:t>
+      </w:r>
+      <w:proofErr w:type="gramStart"/>
+      <w:r>
+        <w:t>atributo  imágenes</w:t>
+      </w:r>
+      <w:proofErr w:type="gramEnd"/>
+      <w:r>
+        <w:t xml:space="preserve"> aquellas cuyos nombres se le pasan como parámetro. Estas imágenes deben devolverse a Files y se debe actualizar la biblioteca. </w:t>
+      </w:r>
+      <w:r>
+        <w:t>Retorna true si se logra hacer y false si no.</w:t>
+      </w:r>
+    </w:p>
+    <w:p>
+      <w:pPr>
+        <w:pStyle w:val="Prrafodelista"/>
+        <w:numPr>
+          <w:ilvl w:val="0"/>
+          <w:numId w:val="16"/>
+        </w:numPr>
+        <w:jc w:val="both"/>
+      </w:pPr>
+      <w:r>
+        <w:rPr>
+          <w:b/>
+          <w:bCs/>
+        </w:rPr>
+        <w:t xml:space="preserve">+ </w:t>
+      </w:r>
+      <w:proofErr w:type="spellStart"/>
+      <w:r>
+        <w:rPr>
+          <w:b/>
+          <w:bCs/>
+        </w:rPr>
+        <w:t>EliminarAreaTrabajo</w:t>
+      </w:r>
+      <w:proofErr w:type="spellEnd"/>
+      <w:r>
+        <w:rPr>
+          <w:b/>
+          <w:bCs/>
+        </w:rPr>
+        <w:t>(</w:t>
+      </w:r>
+      <w:proofErr w:type="spellStart"/>
+      <w:r>
+        <w:rPr>
+          <w:b/>
+          <w:bCs/>
+        </w:rPr>
+        <w:t>List</w:t>
+      </w:r>
+      <w:proofErr w:type="spellEnd"/>
+      <w:r>
+        <w:rPr>
+          <w:b/>
+          <w:bCs/>
+        </w:rPr>
+        <w:t>&lt;</w:t>
+      </w:r>
+      <w:proofErr w:type="spellStart"/>
+      <w:r>
+        <w:rPr>
+          <w:b/>
+          <w:bCs/>
+        </w:rPr>
+        <w:t>string</w:t>
+      </w:r>
+      <w:proofErr w:type="spellEnd"/>
+      <w:r>
+        <w:rPr>
+          <w:b/>
+          <w:bCs/>
+        </w:rPr>
+        <w:t xml:space="preserve">&gt;) : </w:t>
+      </w:r>
+      <w:proofErr w:type="spellStart"/>
+      <w:r>
+        <w:rPr>
+          <w:b/>
+          <w:bCs/>
+        </w:rPr>
+        <w:t>bool</w:t>
+      </w:r>
+      <w:proofErr w:type="spellEnd"/>
+      <w:r>
+        <w:rPr>
+          <w:b/>
+          <w:bCs/>
+        </w:rPr>
+        <w:t xml:space="preserve"> </w:t>
+      </w:r>
+      <w:r>
+        <w:t xml:space="preserve">=&gt; </w:t>
+      </w:r>
+      <w:r>
+        <w:t>Método</w:t>
+      </w:r>
+      <w:r>
+        <w:t xml:space="preserve"> que sirve para eliminar elementos del </w:t>
+      </w:r>
+      <w:proofErr w:type="spellStart"/>
+      <w:r>
+        <w:t>area</w:t>
+      </w:r>
+      <w:proofErr w:type="spellEnd"/>
+      <w:r>
+        <w:t xml:space="preserve"> de trabajo que no se quieran devolver a Files. Es decir, en caso en que el usuario realice cambios en las imágenes que no se desean guardar, no es necesario guardar los cambios, </w:t>
+      </w:r>
+      <w:proofErr w:type="spellStart"/>
+      <w:r>
+        <w:t>asi</w:t>
+      </w:r>
+      <w:proofErr w:type="spellEnd"/>
+      <w:r>
+        <w:t xml:space="preserve"> que este </w:t>
+      </w:r>
+      <w:proofErr w:type="spellStart"/>
+      <w:r>
+        <w:t>metodo</w:t>
+      </w:r>
+      <w:proofErr w:type="spellEnd"/>
+      <w:r>
+        <w:t xml:space="preserve"> elimina del atributo imágenes las imágenes cuyos nombres se le pasan como parámetro.</w:t>
+      </w:r>
+      <w:r>
+        <w:t xml:space="preserve"> Retorna true si se logra hacer y false si no. </w:t>
+      </w:r>
+    </w:p>
+    <w:p>
+      <w:pPr>
+        <w:pStyle w:val="Prrafodelista"/>
+      </w:pPr>
+    </w:p>
+    <w:p>
+      <w:pPr>
+        <w:pStyle w:val="Prrafodelista"/>
+      </w:pPr>
+    </w:p>
+    <w:p>
+      <w:pPr>
+        <w:jc w:val="center"/>
+        <w:rPr>
+          <w:b/>
+          <w:bCs/>
+        </w:rPr>
+      </w:pPr>
+      <w:r>
+        <w:rPr>
+          <w:b/>
+          <w:bCs/>
+        </w:rPr>
+        <w:t xml:space="preserve">CLASS: </w:t>
+      </w:r>
+      <w:r>
+        <w:rPr>
+          <w:b/>
+          <w:bCs/>
+        </w:rPr>
+        <w:t>Productor</w:t>
+      </w:r>
+    </w:p>
+    <w:p>
+      <w:pPr>
+        <w:jc w:val="both"/>
+      </w:pPr>
+      <w:r>
+        <w:t>El productor es en el programa el ente encargado de modificar las imágenes (</w:t>
+      </w:r>
+      <w:r>
+        <w:t>a</w:t>
+      </w:r>
+      <w:r>
+        <w:t xml:space="preserve">plicar filtros, realizar mosaicos, collage, </w:t>
+      </w:r>
+      <w:r>
+        <w:t>así</w:t>
+      </w:r>
+      <w:r>
+        <w:t xml:space="preserve"> como hacer slideshow o presentaciones). Para ello, se supone que existe una carpeta llamada</w:t>
+      </w:r>
+      <w:r>
+        <w:t xml:space="preserve"> </w:t>
+      </w:r>
+      <w:proofErr w:type="spellStart"/>
+      <w:r>
+        <w:t>Temp</w:t>
+      </w:r>
+      <w:proofErr w:type="spellEnd"/>
+      <w:r>
+        <w:t xml:space="preserve">, en la que se encuentran todas las imágenes que el productor necesita para trabajar. El Productor no </w:t>
+      </w:r>
+      <w:proofErr w:type="gramStart"/>
+      <w:r>
+        <w:t>esta encargado</w:t>
+      </w:r>
+      <w:proofErr w:type="gramEnd"/>
+      <w:r>
+        <w:t xml:space="preserve"> de la comunicación con el usuario, para ello se utilizara otra clase que se definirá mas adelante. </w:t>
+      </w:r>
+      <w:r>
+        <w:t xml:space="preserve">El productor utiliza las imágenes cargadas en el </w:t>
+      </w:r>
+      <w:proofErr w:type="spellStart"/>
+      <w:r>
+        <w:t>AreaTrabajo</w:t>
+      </w:r>
+      <w:proofErr w:type="spellEnd"/>
+      <w:r>
+        <w:t xml:space="preserve"> para modificarlas, y trabajar con ellas. Una vez realizados todos los cambios, estos se guardan en </w:t>
+      </w:r>
+      <w:proofErr w:type="spellStart"/>
+      <w:r>
+        <w:t>AreaTrabajo</w:t>
+      </w:r>
+      <w:proofErr w:type="spellEnd"/>
+      <w:r>
+        <w:t xml:space="preserve">, y luego se agregan a la biblioteca las imágenes que el usuario quiera. </w:t>
+      </w:r>
+      <w:proofErr w:type="spellStart"/>
+      <w:r>
+        <w:t>Ademas</w:t>
+      </w:r>
+      <w:proofErr w:type="spellEnd"/>
+      <w:r>
+        <w:t xml:space="preserve">, el Productor tiene una serie de herramientas que se definirán mas adelante para realizar cambios sobre las imágenes que se encuentran en el </w:t>
+      </w:r>
+      <w:proofErr w:type="spellStart"/>
+      <w:r>
+        <w:t>AreaTrabajo</w:t>
+      </w:r>
+      <w:proofErr w:type="spellEnd"/>
+      <w:r>
+        <w:t>.</w:t>
+      </w:r>
+    </w:p>
+    <w:p>
+      <w:pPr>
+        <w:jc w:val="both"/>
+      </w:pPr>
+    </w:p>
+    <w:p>
+      <w:pPr>
+        <w:jc w:val="both"/>
+        <w:rPr>
+          <w:u w:val="single"/>
+        </w:rPr>
+      </w:pPr>
+      <w:r>
+        <w:rPr>
+          <w:u w:val="single"/>
+        </w:rPr>
+        <w:t>Atributos</w:t>
+      </w:r>
+    </w:p>
+    <w:p>
+      <w:pPr>
+        <w:pStyle w:val="Prrafodelista"/>
+        <w:numPr>
+          <w:ilvl w:val="0"/>
+          <w:numId w:val="18"/>
+        </w:numPr>
+        <w:jc w:val="both"/>
+        <w:rPr>
+          <w:u w:val="single"/>
+        </w:rPr>
+      </w:pPr>
+      <w:r>
+        <w:rPr>
+          <w:b/>
+          <w:bCs/>
+        </w:rPr>
+        <w:t xml:space="preserve">- </w:t>
+      </w:r>
+      <w:proofErr w:type="spellStart"/>
+      <w:r>
+        <w:rPr>
+          <w:b/>
+          <w:bCs/>
+        </w:rPr>
+        <w:t>areaTrabajo</w:t>
+      </w:r>
+      <w:proofErr w:type="spellEnd"/>
+      <w:r>
+        <w:rPr>
+          <w:b/>
+          <w:bCs/>
+        </w:rPr>
+        <w:t xml:space="preserve"> : </w:t>
+      </w:r>
+      <w:proofErr w:type="spellStart"/>
+      <w:r>
+        <w:rPr>
+          <w:b/>
+          <w:bCs/>
+        </w:rPr>
+        <w:t>AreaTrabajo</w:t>
+      </w:r>
+      <w:proofErr w:type="spellEnd"/>
+      <w:r>
+        <w:rPr>
+          <w:b/>
+          <w:bCs/>
+        </w:rPr>
+        <w:t xml:space="preserve"> </w:t>
+      </w:r>
+      <w:r>
+        <w:t xml:space="preserve">=&gt; </w:t>
+      </w:r>
+      <w:proofErr w:type="spellStart"/>
+      <w:r>
+        <w:t>Area</w:t>
+      </w:r>
+      <w:proofErr w:type="spellEnd"/>
+      <w:r>
+        <w:t xml:space="preserve"> de donde el productor obtiene las imágenes para su modificación</w:t>
+      </w:r>
+    </w:p>
+    <w:p>
+      <w:pPr>
+        <w:pStyle w:val="Prrafodelista"/>
+        <w:numPr>
+          <w:ilvl w:val="0"/>
+          <w:numId w:val="18"/>
+        </w:numPr>
+        <w:jc w:val="both"/>
+        <w:rPr>
+          <w:u w:val="single"/>
+        </w:rPr>
+      </w:pPr>
+      <w:r>
+        <w:rPr>
+          <w:b/>
+          <w:bCs/>
+        </w:rPr>
+        <w:t xml:space="preserve">- herramientas : </w:t>
+      </w:r>
+      <w:proofErr w:type="spellStart"/>
+      <w:r>
+        <w:rPr>
+          <w:b/>
+          <w:bCs/>
+        </w:rPr>
+        <w:t>List</w:t>
+      </w:r>
+      <w:proofErr w:type="spellEnd"/>
+      <w:r>
+        <w:rPr>
+          <w:b/>
+          <w:bCs/>
+        </w:rPr>
+        <w:t xml:space="preserve">&lt;Herramienta&gt; </w:t>
+      </w:r>
+      <w:r>
+        <w:t xml:space="preserve">=&gt; Herramientas que el productor tiene para poder realizar cambios sobre las imágenes que se agreguen al </w:t>
+      </w:r>
+      <w:proofErr w:type="spellStart"/>
+      <w:r>
+        <w:t>area</w:t>
+      </w:r>
+      <w:proofErr w:type="spellEnd"/>
+      <w:r>
+        <w:t xml:space="preserve"> de trabajo</w:t>
+      </w:r>
+    </w:p>
+    <w:p>
+      <w:pPr>
+        <w:jc w:val="both"/>
+        <w:rPr>
+          <w:u w:val="single"/>
+        </w:rPr>
+      </w:pPr>
+      <w:proofErr w:type="spellStart"/>
+      <w:r>
+        <w:rPr>
+          <w:u w:val="single"/>
+        </w:rPr>
+        <w:t>Metodos</w:t>
+      </w:r>
+      <w:proofErr w:type="spellEnd"/>
+    </w:p>
+    <w:p>
+      <w:pPr>
+        <w:pStyle w:val="Prrafodelista"/>
+        <w:numPr>
+          <w:ilvl w:val="0"/>
+          <w:numId w:val="18"/>
+        </w:numPr>
+        <w:jc w:val="both"/>
+      </w:pPr>
+      <w:r>
+        <w:rPr>
+          <w:b/>
+          <w:bCs/>
+        </w:rPr>
+        <w:t>+ Productor(</w:t>
+      </w:r>
+      <w:proofErr w:type="spellStart"/>
+      <w:r>
+        <w:rPr>
+          <w:b/>
+          <w:bCs/>
+        </w:rPr>
+        <w:t>AreaTrabajo</w:t>
+      </w:r>
+      <w:proofErr w:type="spellEnd"/>
+      <w:r>
+        <w:rPr>
+          <w:b/>
+          <w:bCs/>
+        </w:rPr>
+        <w:t xml:space="preserve"> </w:t>
+      </w:r>
+      <w:proofErr w:type="spellStart"/>
+      <w:r>
+        <w:rPr>
+          <w:b/>
+          <w:bCs/>
+        </w:rPr>
+        <w:t>area</w:t>
+      </w:r>
+      <w:proofErr w:type="spellEnd"/>
+      <w:r>
+        <w:rPr>
+          <w:b/>
+          <w:bCs/>
+        </w:rPr>
+        <w:t xml:space="preserve">, </w:t>
+      </w:r>
+      <w:proofErr w:type="spellStart"/>
+      <w:r>
+        <w:rPr>
+          <w:b/>
+          <w:bCs/>
+        </w:rPr>
+        <w:t>List</w:t>
+      </w:r>
+      <w:proofErr w:type="spellEnd"/>
+      <w:r>
+        <w:rPr>
+          <w:b/>
+          <w:bCs/>
+        </w:rPr>
+        <w:t xml:space="preserve">&lt;Herramienta&gt; herramientas) </w:t>
+      </w:r>
+      <w:r>
+        <w:t>=&gt; Constructor de la clase</w:t>
+      </w:r>
+    </w:p>
+    <w:p>
+      <w:pPr>
+        <w:pStyle w:val="Prrafodelista"/>
+        <w:numPr>
+          <w:ilvl w:val="0"/>
+          <w:numId w:val="18"/>
+        </w:numPr>
+        <w:jc w:val="both"/>
+      </w:pPr>
+      <w:r>
+        <w:rPr>
+          <w:b/>
+          <w:bCs/>
+        </w:rPr>
+        <w:t>+</w:t>
+      </w:r>
+      <w:r>
+        <w:rPr>
+          <w:b/>
+          <w:bCs/>
+        </w:rPr>
+        <w:t xml:space="preserve"> </w:t>
+      </w:r>
+      <w:proofErr w:type="spellStart"/>
+      <w:r>
+        <w:rPr>
+          <w:b/>
+          <w:bCs/>
+        </w:rPr>
+        <w:t>Presentacion</w:t>
+      </w:r>
+      <w:proofErr w:type="spellEnd"/>
+      <w:r>
+        <w:rPr>
+          <w:b/>
+          <w:bCs/>
+        </w:rPr>
+        <w:t>(</w:t>
+      </w:r>
+      <w:proofErr w:type="spellStart"/>
+      <w:r>
+        <w:rPr>
+          <w:b/>
+          <w:bCs/>
+        </w:rPr>
+        <w:t>List</w:t>
+      </w:r>
+      <w:proofErr w:type="spellEnd"/>
+      <w:r>
+        <w:rPr>
+          <w:b/>
+          <w:bCs/>
+        </w:rPr>
+        <w:t>&lt;</w:t>
+      </w:r>
+      <w:proofErr w:type="spellStart"/>
+      <w:r>
+        <w:rPr>
+          <w:b/>
+          <w:bCs/>
+        </w:rPr>
+        <w:t>string</w:t>
+      </w:r>
+      <w:proofErr w:type="spellEnd"/>
+      <w:r>
+        <w:rPr>
+          <w:b/>
+          <w:bCs/>
+        </w:rPr>
+        <w:t xml:space="preserve">&gt; imágenes) : </w:t>
+      </w:r>
+      <w:proofErr w:type="spellStart"/>
+      <w:r>
+        <w:rPr>
+          <w:b/>
+          <w:bCs/>
+        </w:rPr>
+        <w:t>bool</w:t>
+      </w:r>
+      <w:proofErr w:type="spellEnd"/>
+      <w:r>
+        <w:rPr>
+          <w:b/>
+          <w:bCs/>
+        </w:rPr>
+        <w:t xml:space="preserve"> </w:t>
+      </w:r>
+      <w:r>
+        <w:t xml:space="preserve">=&gt; Este </w:t>
+      </w:r>
+      <w:proofErr w:type="spellStart"/>
+      <w:r>
+        <w:t>metodo</w:t>
+      </w:r>
+      <w:proofErr w:type="spellEnd"/>
+      <w:r>
+        <w:t xml:space="preserve"> si</w:t>
+      </w:r>
+      <w:r>
+        <w:t xml:space="preserve">rve para crear presentaciones con las imágenes cuyos nombres se encuentran en la lista imágenes. Obviamente, estas imágenes deben estar previamente cargadas al </w:t>
+      </w:r>
+      <w:proofErr w:type="spellStart"/>
+      <w:r>
+        <w:t>AreaTrabajo</w:t>
+      </w:r>
+      <w:proofErr w:type="spellEnd"/>
+      <w:r>
+        <w:t xml:space="preserve">. En este </w:t>
+      </w:r>
+      <w:proofErr w:type="spellStart"/>
+      <w:r>
+        <w:t>metodo</w:t>
+      </w:r>
+      <w:proofErr w:type="spellEnd"/>
+      <w:r>
+        <w:t xml:space="preserve">, el usuario puede realizar una presentación, seleccionando el mismo cuando quiere cambiar entre las imágenes, tal como se pide en el enunciado. Retorna true si se </w:t>
+      </w:r>
+      <w:proofErr w:type="spellStart"/>
+      <w:r>
+        <w:t>logro</w:t>
+      </w:r>
+      <w:proofErr w:type="spellEnd"/>
+      <w:r>
+        <w:t xml:space="preserve"> hacer la presentación sin ningún problema y false si no.</w:t>
+      </w:r>
+    </w:p>
+    <w:p>
+      <w:pPr>
+        <w:pStyle w:val="Prrafodelista"/>
+        <w:numPr>
+          <w:ilvl w:val="0"/>
+          <w:numId w:val="18"/>
+        </w:numPr>
+        <w:jc w:val="both"/>
+      </w:pPr>
+      <w:r>
+        <w:rPr>
+          <w:b/>
+          <w:bCs/>
+        </w:rPr>
+        <w:t xml:space="preserve">+ </w:t>
+      </w:r>
+      <w:proofErr w:type="spellStart"/>
+      <w:r>
+        <w:rPr>
+          <w:b/>
+          <w:bCs/>
+        </w:rPr>
+        <w:t>SlideShow</w:t>
+      </w:r>
+      <w:proofErr w:type="spellEnd"/>
+      <w:r>
+        <w:rPr>
+          <w:b/>
+          <w:bCs/>
+        </w:rPr>
+        <w:t>(</w:t>
+      </w:r>
+      <w:proofErr w:type="spellStart"/>
+      <w:r>
+        <w:rPr>
+          <w:b/>
+          <w:bCs/>
+        </w:rPr>
+        <w:t>List</w:t>
+      </w:r>
+      <w:proofErr w:type="spellEnd"/>
+      <w:r>
+        <w:rPr>
+          <w:b/>
+          <w:bCs/>
+        </w:rPr>
+        <w:t>&lt;</w:t>
+      </w:r>
+      <w:proofErr w:type="spellStart"/>
+      <w:r>
+        <w:rPr>
+          <w:b/>
+          <w:bCs/>
+        </w:rPr>
+        <w:t>string</w:t>
+      </w:r>
+      <w:proofErr w:type="spellEnd"/>
+      <w:r>
+        <w:rPr>
+          <w:b/>
+          <w:bCs/>
+        </w:rPr>
+        <w:t xml:space="preserve">&gt; imágenes) : </w:t>
+      </w:r>
+      <w:proofErr w:type="spellStart"/>
+      <w:r>
+        <w:rPr>
+          <w:b/>
+          <w:bCs/>
+        </w:rPr>
+        <w:t>bool</w:t>
+      </w:r>
+      <w:proofErr w:type="spellEnd"/>
+      <w:r>
+        <w:rPr>
+          <w:b/>
+          <w:bCs/>
+        </w:rPr>
+        <w:t xml:space="preserve"> </w:t>
+      </w:r>
+      <w:r>
+        <w:t xml:space="preserve">=&gt; Este </w:t>
+      </w:r>
+      <w:proofErr w:type="spellStart"/>
+      <w:r>
+        <w:t>metodo</w:t>
+      </w:r>
+      <w:proofErr w:type="spellEnd"/>
+      <w:r>
+        <w:t xml:space="preserve"> sirve para crear</w:t>
+      </w:r>
+      <w:r>
+        <w:t xml:space="preserve"> un slideshow con imágenes cuyos nombres se encuentran en la lista imágenes. Obviamente, estas imágenes deben estar previamente cargadas al </w:t>
+      </w:r>
+      <w:proofErr w:type="spellStart"/>
+      <w:r>
+        <w:t>AreaTrabajo</w:t>
+      </w:r>
+      <w:proofErr w:type="spellEnd"/>
+      <w:r>
+        <w:t xml:space="preserve">. En este </w:t>
+      </w:r>
+      <w:proofErr w:type="spellStart"/>
+      <w:r>
+        <w:t>metodo</w:t>
+      </w:r>
+      <w:proofErr w:type="spellEnd"/>
+      <w:r>
+        <w:t xml:space="preserve">, el usuario </w:t>
+      </w:r>
+      <w:r>
+        <w:lastRenderedPageBreak/>
+        <w:t>elige las imágenes que quiere que aparezcan y el tiempo que debe durar cada una. Retorna true si se logro hacer el slideshow sin ningún problema y false si no.</w:t>
+      </w:r>
+    </w:p>
+    <w:p>
+      <w:pPr>
+        <w:pStyle w:val="Prrafodelista"/>
+        <w:numPr>
+          <w:ilvl w:val="0"/>
+          <w:numId w:val="18"/>
+        </w:numPr>
+        <w:jc w:val="both"/>
+      </w:pPr>
+      <w:r>
+        <w:rPr>
+          <w:b/>
+          <w:bCs/>
+        </w:rPr>
+        <w:t>+ Fusionar(</w:t>
+      </w:r>
+      <w:proofErr w:type="spellStart"/>
+      <w:r>
+        <w:rPr>
+          <w:b/>
+          <w:bCs/>
+        </w:rPr>
+        <w:t>List</w:t>
+      </w:r>
+      <w:proofErr w:type="spellEnd"/>
+      <w:r>
+        <w:rPr>
+          <w:b/>
+          <w:bCs/>
+        </w:rPr>
+        <w:t>&lt;</w:t>
+      </w:r>
+      <w:proofErr w:type="spellStart"/>
+      <w:r>
+        <w:rPr>
+          <w:b/>
+          <w:bCs/>
+        </w:rPr>
+        <w:t>string</w:t>
+      </w:r>
+      <w:proofErr w:type="spellEnd"/>
+      <w:r>
+        <w:rPr>
+          <w:b/>
+          <w:bCs/>
+        </w:rPr>
+        <w:t xml:space="preserve">&gt; imágenes) : </w:t>
+      </w:r>
+      <w:proofErr w:type="spellStart"/>
+      <w:r>
+        <w:rPr>
+          <w:b/>
+          <w:bCs/>
+        </w:rPr>
+        <w:t>System.Dr</w:t>
+      </w:r>
+      <w:r>
+        <w:rPr>
+          <w:b/>
+          <w:bCs/>
+        </w:rPr>
+        <w:t>awing.Bitmap</w:t>
+      </w:r>
+      <w:proofErr w:type="spellEnd"/>
+      <w:r>
+        <w:rPr>
+          <w:b/>
+          <w:bCs/>
+        </w:rPr>
+        <w:t xml:space="preserve"> </w:t>
+      </w:r>
+      <w:r>
+        <w:t xml:space="preserve">=&gt; Este </w:t>
+      </w:r>
+      <w:proofErr w:type="spellStart"/>
+      <w:r>
+        <w:t>metodo</w:t>
+      </w:r>
+      <w:proofErr w:type="spellEnd"/>
+      <w:r>
+        <w:t xml:space="preserve"> si</w:t>
+      </w:r>
+      <w:r>
+        <w:t>rve para fusionar las imágenes que se le pasen como parámetro, y retorna un nuevo bitmap, que es la fusión.</w:t>
+      </w:r>
+    </w:p>
+    <w:p>
+      <w:pPr>
+        <w:pStyle w:val="Prrafodelista"/>
+        <w:numPr>
+          <w:ilvl w:val="0"/>
+          <w:numId w:val="18"/>
+        </w:numPr>
+        <w:jc w:val="both"/>
+      </w:pPr>
+      <w:r>
+        <w:rPr>
+          <w:b/>
+          <w:bCs/>
+        </w:rPr>
+        <w:t>+ Mosaico(</w:t>
+      </w:r>
+      <w:proofErr w:type="spellStart"/>
+      <w:r>
+        <w:rPr>
+          <w:b/>
+          <w:bCs/>
+        </w:rPr>
+        <w:t>string</w:t>
+      </w:r>
+      <w:proofErr w:type="spellEnd"/>
+      <w:r>
+        <w:rPr>
+          <w:b/>
+          <w:bCs/>
+        </w:rPr>
+        <w:t xml:space="preserve"> </w:t>
+      </w:r>
+      <w:proofErr w:type="spellStart"/>
+      <w:r>
+        <w:rPr>
+          <w:b/>
+          <w:bCs/>
+        </w:rPr>
+        <w:t>imagenBase</w:t>
+      </w:r>
+      <w:proofErr w:type="spellEnd"/>
+      <w:r>
+        <w:rPr>
+          <w:b/>
+          <w:bCs/>
+        </w:rPr>
+        <w:t xml:space="preserve">, </w:t>
+      </w:r>
+      <w:proofErr w:type="spellStart"/>
+      <w:r>
+        <w:rPr>
+          <w:b/>
+          <w:bCs/>
+        </w:rPr>
+        <w:t>List</w:t>
+      </w:r>
+      <w:proofErr w:type="spellEnd"/>
+      <w:r>
+        <w:rPr>
+          <w:b/>
+          <w:bCs/>
+        </w:rPr>
+        <w:t>&lt;</w:t>
+      </w:r>
+      <w:proofErr w:type="spellStart"/>
+      <w:r>
+        <w:rPr>
+          <w:b/>
+          <w:bCs/>
+        </w:rPr>
+        <w:t>string</w:t>
+      </w:r>
+      <w:proofErr w:type="spellEnd"/>
+      <w:r>
+        <w:rPr>
+          <w:b/>
+          <w:bCs/>
+        </w:rPr>
+        <w:t xml:space="preserve">&gt; </w:t>
+      </w:r>
+      <w:proofErr w:type="spellStart"/>
+      <w:r>
+        <w:rPr>
+          <w:b/>
+          <w:bCs/>
+        </w:rPr>
+        <w:t>imagenes</w:t>
+      </w:r>
+      <w:proofErr w:type="spellEnd"/>
+      <w:r>
+        <w:rPr>
+          <w:b/>
+          <w:bCs/>
+        </w:rPr>
+        <w:t xml:space="preserve">) : </w:t>
+      </w:r>
+      <w:proofErr w:type="spellStart"/>
+      <w:r>
+        <w:rPr>
+          <w:b/>
+          <w:bCs/>
+        </w:rPr>
+        <w:t>System.Dra</w:t>
+      </w:r>
+      <w:r>
+        <w:rPr>
+          <w:b/>
+          <w:bCs/>
+        </w:rPr>
+        <w:t>w</w:t>
+      </w:r>
+      <w:r>
+        <w:rPr>
+          <w:b/>
+          <w:bCs/>
+        </w:rPr>
+        <w:t>ing.Bitmmap</w:t>
+      </w:r>
+      <w:proofErr w:type="spellEnd"/>
+      <w:r>
+        <w:rPr>
+          <w:b/>
+          <w:bCs/>
+        </w:rPr>
+        <w:t xml:space="preserve"> </w:t>
+      </w:r>
+      <w:r>
+        <w:t xml:space="preserve">=&gt; Este </w:t>
+      </w:r>
+      <w:proofErr w:type="spellStart"/>
+      <w:r>
+        <w:t>metodo</w:t>
+      </w:r>
+      <w:proofErr w:type="spellEnd"/>
+      <w:r>
+        <w:t xml:space="preserve"> sirve para realizar u</w:t>
+      </w:r>
+      <w:r>
+        <w:t>n mosaico de la imagen base con las imágenes que se le pasen como parámetro. Retorna el mosaico nuevo.</w:t>
+      </w:r>
+    </w:p>
+    <w:p>
+      <w:pPr>
+        <w:pStyle w:val="Prrafodelista"/>
+        <w:numPr>
+          <w:ilvl w:val="0"/>
+          <w:numId w:val="18"/>
+        </w:numPr>
+        <w:jc w:val="both"/>
+      </w:pPr>
+    </w:p>
+    <w:p>
+      <w:pPr>
+        <w:pStyle w:val="Prrafodelista"/>
+        <w:jc w:val="both"/>
+        <w:rPr>
+          <w:u w:val="single"/>
+        </w:rPr>
+      </w:pPr>
       <w:bookmarkStart w:id="0" w:name="_GoBack"/>
       <w:bookmarkEnd w:id="0"/>
-      <w:r>
-        <w:t xml:space="preserve">uto  imágenes aquellas cuyos nombres se le pasan como parámetro. Estas imágenes deben devolverse a Files y se debe actualizar la biblioteca. </w:t>
-      </w:r>
-      <w:r>
-        <w:t>Retorna true si se logra hacer y false si no.</w:t>
-      </w:r>
     </w:p>
     <w:p>
       <w:pPr>
         <w:pStyle w:val="Prrafodelista"/>
-        <w:numPr>
-          <w:ilvl w:val="0"/>
-          <w:numId w:val="16"/>
-        </w:numPr>
-        <w:jc w:val="both"/>
-      </w:pPr>
-      <w:r>
-        <w:rPr>
-          <w:b/>
-          <w:bCs/>
-        </w:rPr>
-        <w:lastRenderedPageBreak/>
-        <w:t xml:space="preserve">+ </w:t>
-      </w:r>
-      <w:proofErr w:type="spellStart"/>
-      <w:r>
-        <w:rPr>
-          <w:b/>
-          <w:bCs/>
-        </w:rPr>
-        <w:t>EliminarAreaTrabajo</w:t>
-      </w:r>
-      <w:proofErr w:type="spellEnd"/>
-      <w:r>
-        <w:rPr>
-          <w:b/>
-          <w:bCs/>
-        </w:rPr>
-        <w:t>(</w:t>
-      </w:r>
-      <w:proofErr w:type="spellStart"/>
-      <w:r>
-        <w:rPr>
-          <w:b/>
-          <w:bCs/>
-        </w:rPr>
-        <w:t>List</w:t>
-      </w:r>
-      <w:proofErr w:type="spellEnd"/>
-      <w:r>
-        <w:rPr>
-          <w:b/>
-          <w:bCs/>
-        </w:rPr>
-        <w:t>&lt;</w:t>
-      </w:r>
-      <w:proofErr w:type="spellStart"/>
-      <w:r>
-        <w:rPr>
-          <w:b/>
-          <w:bCs/>
-        </w:rPr>
-        <w:t>string</w:t>
-      </w:r>
-      <w:proofErr w:type="spellEnd"/>
-      <w:r>
-        <w:rPr>
-          <w:b/>
-          <w:bCs/>
-        </w:rPr>
-        <w:t xml:space="preserve">&gt;) : </w:t>
-      </w:r>
-      <w:proofErr w:type="spellStart"/>
-      <w:r>
-        <w:rPr>
-          <w:b/>
-          <w:bCs/>
-        </w:rPr>
-        <w:t>bool</w:t>
-      </w:r>
-      <w:proofErr w:type="spellEnd"/>
-      <w:r>
-        <w:rPr>
-          <w:b/>
-          <w:bCs/>
+        <w:jc w:val="both"/>
+      </w:pPr>
+    </w:p>
+    <w:p>
+      <w:pPr>
+        <w:pStyle w:val="Prrafodelista"/>
+        <w:jc w:val="both"/>
+        <w:rPr>
+          <w:u w:val="single"/>
+        </w:rPr>
+      </w:pPr>
+    </w:p>
+    <w:p>
+      <w:pPr>
+        <w:jc w:val="both"/>
+        <w:rPr>
+          <w:u w:val="single"/>
+        </w:rPr>
+      </w:pPr>
+      <w:r>
+        <w:rPr>
+          <w:u w:val="single"/>
+        </w:rPr>
+        <w:t xml:space="preserve">Ojo con la clase buscador, debe tener un método donde le pasen una lista de imágenes y un </w:t>
+      </w:r>
+      <w:proofErr w:type="spellStart"/>
+      <w:r>
+        <w:rPr>
+          <w:u w:val="single"/>
+        </w:rPr>
+        <w:t>patron</w:t>
+      </w:r>
+      <w:proofErr w:type="spellEnd"/>
+      <w:r>
+        <w:rPr>
+          <w:u w:val="single"/>
+        </w:rPr>
+        <w:t xml:space="preserve"> de búsqueda y retorne una lista con las imágenes filtradas por ese </w:t>
+      </w:r>
+      <w:proofErr w:type="spellStart"/>
+      <w:r>
+        <w:rPr>
+          <w:u w:val="single"/>
+        </w:rPr>
+        <w:t>patron</w:t>
+      </w:r>
+      <w:proofErr w:type="spellEnd"/>
+      <w:r>
+        <w:rPr>
+          <w:u w:val="single"/>
+        </w:rPr>
+        <w:t xml:space="preserve">. </w:t>
+      </w:r>
+    </w:p>
+    <w:p>
+      <w:pPr>
+        <w:jc w:val="both"/>
+        <w:rPr>
+          <w:u w:val="single"/>
+        </w:rPr>
+      </w:pPr>
+      <w:r>
+        <w:rPr>
+          <w:u w:val="single"/>
+        </w:rPr>
+        <w:t xml:space="preserve">Falta definir el sistema de importación de </w:t>
+      </w:r>
+      <w:r>
+        <w:rPr>
+          <w:u w:val="single"/>
+        </w:rPr>
+        <w:t>imágenes. Clase productor debe tener los métodos slideshow y presentación.</w:t>
+      </w:r>
+      <w:r>
+        <w:rPr>
+          <w:u w:val="single"/>
         </w:rPr>
         <w:t xml:space="preserve"> </w:t>
       </w:r>
-      <w:r>
-        <w:t xml:space="preserve">=&gt; </w:t>
-      </w:r>
-      <w:r>
-        <w:t>Método</w:t>
-      </w:r>
-      <w:r>
-        <w:t xml:space="preserve"> que sirve para eliminar elementos del </w:t>
-      </w:r>
-      <w:proofErr w:type="spellStart"/>
-      <w:r>
-        <w:t>area</w:t>
-      </w:r>
-      <w:proofErr w:type="spellEnd"/>
-      <w:r>
-        <w:t xml:space="preserve"> de trabajo que no se quieran devolver a Files. Es decir, en caso en que el usuario realice cambios en las imágenes que no se desean guardar, no es necesario guardar los cambios, </w:t>
-      </w:r>
-      <w:proofErr w:type="spellStart"/>
-      <w:r>
-        <w:t>asi</w:t>
-      </w:r>
-      <w:proofErr w:type="spellEnd"/>
-      <w:r>
-        <w:t xml:space="preserve"> que este </w:t>
-      </w:r>
-      <w:proofErr w:type="spellStart"/>
-      <w:r>
-        <w:t>metodo</w:t>
-      </w:r>
-      <w:proofErr w:type="spellEnd"/>
-      <w:r>
-        <w:t xml:space="preserve"> elimina del atributo imágenes las imágenes cuyos nombres se le pasan como parámetro.</w:t>
-      </w:r>
-      <w:r>
-        <w:t xml:space="preserve"> Retorna true si se logra hacer y false si no. </w:t>
-      </w:r>
-    </w:p>
-    <w:p>
-      <w:pPr>
-        <w:pStyle w:val="Prrafodelista"/>
-      </w:pPr>
-    </w:p>
-    <w:p>
-      <w:pPr>
-        <w:pStyle w:val="Prrafodelista"/>
-      </w:pPr>
-    </w:p>
-    <w:p>
-      <w:pPr>
-        <w:jc w:val="center"/>
-        <w:rPr>
-          <w:b/>
-          <w:bCs/>
-        </w:rPr>
-      </w:pPr>
-      <w:r>
-        <w:rPr>
-          <w:b/>
-          <w:bCs/>
-        </w:rPr>
-        <w:t xml:space="preserve">CLASS: </w:t>
-      </w:r>
-      <w:r>
-        <w:rPr>
-          <w:b/>
-          <w:bCs/>
-        </w:rPr>
-        <w:t>Productor</w:t>
-      </w:r>
-    </w:p>
-    <w:p>
-      <w:pPr>
-        <w:jc w:val="both"/>
-      </w:pPr>
-      <w:r>
-        <w:t>El productor es en el programa el ente encargado de modificar las imágenes (</w:t>
-      </w:r>
-      <w:r>
-        <w:t>a</w:t>
-      </w:r>
-      <w:r>
-        <w:t xml:space="preserve">plicar filtros, realizar mosaicos, collage, </w:t>
-      </w:r>
-      <w:r>
-        <w:t>así</w:t>
-      </w:r>
-      <w:r>
-        <w:t xml:space="preserve"> como hacer slideshow o presentaciones). Para ello, se supone que existe una carpeta llamada</w:t>
-      </w:r>
-      <w:r>
-        <w:t xml:space="preserve"> </w:t>
-      </w:r>
-      <w:proofErr w:type="spellStart"/>
-      <w:r>
-        <w:t>Temp</w:t>
-      </w:r>
-      <w:proofErr w:type="spellEnd"/>
-      <w:r>
-        <w:t xml:space="preserve">, en la que se encuentran todas las imágenes que el productor necesita para trabajar. El Productor no esta encargado de la comunicación con el usuario, para ello se utilizara otra clase que se definirá mas adelante. </w:t>
-      </w:r>
-      <w:r>
-        <w:t xml:space="preserve">El productor utiliza las imágenes cargadas en el </w:t>
-      </w:r>
-      <w:proofErr w:type="spellStart"/>
-      <w:r>
-        <w:t>AreaTrabajo</w:t>
-      </w:r>
-      <w:proofErr w:type="spellEnd"/>
-      <w:r>
-        <w:t xml:space="preserve"> para modificarlas, y trabajar con ellas. Una vez realizados todos los cambios, estos se guardan en </w:t>
-      </w:r>
-      <w:proofErr w:type="spellStart"/>
-      <w:r>
-        <w:t>AreaTrabajo</w:t>
-      </w:r>
-      <w:proofErr w:type="spellEnd"/>
-      <w:r>
-        <w:t xml:space="preserve">, y luego se agregan a la biblioteca las imágenes que el usuario quiera. </w:t>
-      </w:r>
-    </w:p>
-    <w:p>
-      <w:pPr>
-        <w:jc w:val="both"/>
-      </w:pPr>
-    </w:p>
-    <w:p>
-      <w:pPr>
-        <w:jc w:val="both"/>
+      <w:proofErr w:type="gramStart"/>
+      <w:r>
         <w:rPr>
           <w:u w:val="single"/>
         </w:rPr>
-      </w:pPr>
+        <w:t xml:space="preserve">Clase para </w:t>
+      </w:r>
+      <w:proofErr w:type="spellStart"/>
       <w:r>
         <w:rPr>
           <w:u w:val="single"/>
         </w:rPr>
-        <w:t>Atributos</w:t>
-      </w:r>
-    </w:p>
-    <w:p>
-      <w:pPr>
-        <w:pStyle w:val="Prrafodelista"/>
-        <w:numPr>
-          <w:ilvl w:val="0"/>
-          <w:numId w:val="18"/>
-        </w:numPr>
-        <w:jc w:val="both"/>
+        <w:t>importar?</w:t>
+      </w:r>
+      <w:proofErr w:type="gramEnd"/>
+      <w:r>
         <w:rPr>
           <w:u w:val="single"/>
         </w:rPr>
-      </w:pPr>
-      <w:r>
-        <w:rPr>
-          <w:b/>
-          <w:bCs/>
-        </w:rPr>
-        <w:t xml:space="preserve">+ </w:t>
-      </w:r>
-      <w:proofErr w:type="spellStart"/>
-      <w:r>
-        <w:rPr>
-          <w:b/>
-          <w:bCs/>
-        </w:rPr>
-        <w:t>AreaTrabajo</w:t>
-      </w:r>
-      <w:proofErr w:type="spellEnd"/>
-      <w:r>
-        <w:rPr>
-          <w:b/>
-          <w:bCs/>
-        </w:rPr>
-        <w:t>(</w:t>
-      </w:r>
-    </w:p>
-    <w:p>
-      <w:pPr>
-        <w:pStyle w:val="Prrafodelista"/>
-        <w:jc w:val="both"/>
-        <w:rPr>
-          <w:u w:val="single"/>
-        </w:rPr>
-      </w:pPr>
-    </w:p>
-    <w:p>
-      <w:pPr>
-        <w:pStyle w:val="Prrafodelista"/>
-        <w:jc w:val="both"/>
-      </w:pPr>
-    </w:p>
-    <w:p>
-      <w:pPr>
-        <w:pStyle w:val="Prrafodelista"/>
-        <w:jc w:val="both"/>
-        <w:rPr>
-          <w:u w:val="single"/>
-        </w:rPr>
-      </w:pPr>
-    </w:p>
-    <w:p>
-      <w:pPr>
-        <w:jc w:val="both"/>
-        <w:rPr>
-          <w:u w:val="single"/>
-        </w:rPr>
-      </w:pPr>
-      <w:r>
-        <w:rPr>
-          <w:u w:val="single"/>
-        </w:rPr>
-        <w:t xml:space="preserve">Ojo con la clase buscador, debe tener un método donde le pasen una lista de imágenes y un </w:t>
-      </w:r>
-      <w:proofErr w:type="spellStart"/>
-      <w:r>
-        <w:rPr>
-          <w:u w:val="single"/>
-        </w:rPr>
-        <w:t>patron</w:t>
-      </w:r>
-      <w:proofErr w:type="spellEnd"/>
-      <w:r>
-        <w:rPr>
-          <w:u w:val="single"/>
-        </w:rPr>
-        <w:t xml:space="preserve"> de búsqueda y retorne una lista con las imágenes filtradas por ese </w:t>
-      </w:r>
-      <w:proofErr w:type="spellStart"/>
-      <w:r>
-        <w:rPr>
-          <w:u w:val="single"/>
-        </w:rPr>
-        <w:t>patron</w:t>
-      </w:r>
-      <w:proofErr w:type="spellEnd"/>
-      <w:r>
-        <w:rPr>
-          <w:u w:val="single"/>
-        </w:rPr>
-        <w:t xml:space="preserve">. </w:t>
-      </w:r>
-    </w:p>
-    <w:p>
-      <w:pPr>
-        <w:jc w:val="both"/>
-        <w:rPr>
-          <w:u w:val="single"/>
-        </w:rPr>
-      </w:pPr>
-      <w:r>
-        <w:rPr>
-          <w:u w:val="single"/>
-        </w:rPr>
-        <w:t xml:space="preserve">Falta definir el sistema de importación de </w:t>
-      </w:r>
-      <w:r>
-        <w:rPr>
-          <w:u w:val="single"/>
-        </w:rPr>
-        <w:t>imágenes. Clase productor debe tener los métodos slideshow y presentación.</w:t>
-      </w:r>
-      <w:r>
-        <w:rPr>
-          <w:u w:val="single"/>
-        </w:rPr>
-        <w:t xml:space="preserve"> Clase para </w:t>
-      </w:r>
-      <w:proofErr w:type="spellStart"/>
-      <w:r>
-        <w:rPr>
-          <w:u w:val="single"/>
-        </w:rPr>
-        <w:t>importar?No</w:t>
+        <w:t>No</w:t>
       </w:r>
       <w:proofErr w:type="spellEnd"/>
       <w:r>
@@ -16558,7 +17445,7 @@
   <w:abstractNum w:abstractNumId="12" w15:restartNumberingAfterBreak="0">
     <w:nsid w:val="71422FEB"/>
     <w:multiLevelType w:val="hybridMultilevel"/>
-    <w:tmpl w:val="3056C3A0"/>
+    <w:tmpl w:val="7050126E"/>
     <w:lvl w:ilvl="0" w:tplc="340A0001">
       <w:start w:val="1"/>
       <w:numFmt w:val="bullet"/>
@@ -18040,7 +18927,7 @@
 </file>
 
 <file path=customXml/itemProps1.xml><?xml version="1.0" encoding="utf-8"?>
-<ds:datastoreItem xmlns:ds="http://schemas.openxmlformats.org/officeDocument/2006/customXml" ds:itemID="{E8AE2A25-BED3-4E71-95B8-EF5D19446B66}">
+<ds:datastoreItem xmlns:ds="http://schemas.openxmlformats.org/officeDocument/2006/customXml" ds:itemID="{343FC109-A930-4AF4-B7A6-5995299DABE6}">
   <ds:schemaRefs>
     <ds:schemaRef ds:uri="http://schemas.openxmlformats.org/officeDocument/2006/bibliography"/>
   </ds:schemaRefs>

</xml_diff>

<commit_message>
En teoria esta listo
</commit_message>
<xml_diff>
--- a/Entrega 1/Descripcion por clases.docx
+++ b/Entrega 1/Descripcion por clases.docx
@@ -15257,9 +15257,972 @@
       <w:r>
         <w:t xml:space="preserve">rve para buscar los rostros de la persona que se le pase como parámetro dentro de la lista de imágenes. Retorna una lista con los recortes de los rostros de la persona buscada. </w:t>
       </w:r>
+    </w:p>
+    <w:p>
+      <w:pPr>
+        <w:jc w:val="both"/>
+        <w:rPr>
+          <w:u w:val="single"/>
+        </w:rPr>
+      </w:pPr>
+    </w:p>
+    <w:p>
+      <w:pPr>
+        <w:jc w:val="center"/>
+        <w:rPr>
+          <w:b/>
+          <w:bCs/>
+        </w:rPr>
+      </w:pPr>
+      <w:r>
+        <w:rPr>
+          <w:b/>
+          <w:bCs/>
+        </w:rPr>
+        <w:t xml:space="preserve">CLASS : </w:t>
+      </w:r>
+      <w:proofErr w:type="spellStart"/>
+      <w:r>
+        <w:rPr>
+          <w:b/>
+          <w:bCs/>
+        </w:rPr>
+        <w:t>FlujoPrograma</w:t>
+      </w:r>
+      <w:proofErr w:type="spellEnd"/>
+    </w:p>
+    <w:p>
+      <w:pPr>
+        <w:jc w:val="both"/>
+      </w:pPr>
+      <w:r>
+        <w:t>Clase que administra el flujo de ejecución del programa. Esta clase administra todos los recursos del mismo, así como la interacción con el usuario.</w:t>
+      </w:r>
+      <w:r>
+        <w:t xml:space="preserve"> Todos los métodos de esta clase administran el resto de recursos del programa y mantienen la comunicación con el usuario</w:t>
+      </w:r>
+    </w:p>
+    <w:p>
+      <w:pPr>
+        <w:jc w:val="both"/>
+        <w:rPr>
+          <w:u w:val="single"/>
+        </w:rPr>
+      </w:pPr>
+      <w:proofErr w:type="spellStart"/>
+      <w:r>
+        <w:rPr>
+          <w:u w:val="single"/>
+        </w:rPr>
+        <w:t>Metodos</w:t>
+      </w:r>
+      <w:proofErr w:type="spellEnd"/>
+    </w:p>
+    <w:p>
+      <w:pPr>
+        <w:pStyle w:val="Prrafodelista"/>
+        <w:numPr>
+          <w:ilvl w:val="0"/>
+          <w:numId w:val="22"/>
+        </w:numPr>
+        <w:jc w:val="both"/>
+      </w:pPr>
+      <w:r>
+        <w:rPr>
+          <w:b/>
+          <w:bCs/>
+        </w:rPr>
+        <w:t xml:space="preserve">+ </w:t>
+      </w:r>
+      <w:proofErr w:type="spellStart"/>
+      <w:r>
+        <w:rPr>
+          <w:b/>
+          <w:bCs/>
+        </w:rPr>
+        <w:t>FlujoPrograma</w:t>
+      </w:r>
+      <w:proofErr w:type="spellEnd"/>
+      <w:r>
+        <w:rPr>
+          <w:b/>
+          <w:bCs/>
+        </w:rPr>
+        <w:t xml:space="preserve">() </w:t>
+      </w:r>
+      <w:r>
+        <w:t>=&gt; Constructor de la clase</w:t>
+      </w:r>
+    </w:p>
+    <w:p>
+      <w:pPr>
+        <w:pStyle w:val="Prrafodelista"/>
+        <w:numPr>
+          <w:ilvl w:val="0"/>
+          <w:numId w:val="22"/>
+        </w:numPr>
+        <w:jc w:val="both"/>
+      </w:pPr>
+      <w:r>
+        <w:rPr>
+          <w:b/>
+          <w:bCs/>
+        </w:rPr>
+        <w:t xml:space="preserve">+ Ejecutar() : </w:t>
+      </w:r>
+      <w:proofErr w:type="spellStart"/>
+      <w:r>
+        <w:rPr>
+          <w:b/>
+          <w:bCs/>
+        </w:rPr>
+        <w:t>void</w:t>
+      </w:r>
+      <w:proofErr w:type="spellEnd"/>
+      <w:r>
+        <w:rPr>
+          <w:b/>
+          <w:bCs/>
+        </w:rPr>
+        <w:t xml:space="preserve"> </w:t>
+      </w:r>
+      <w:r>
+        <w:t>=&gt; Ejecutar el programa</w:t>
+      </w:r>
+    </w:p>
+    <w:p>
+      <w:pPr>
+        <w:pStyle w:val="Prrafodelista"/>
+        <w:numPr>
+          <w:ilvl w:val="0"/>
+          <w:numId w:val="22"/>
+        </w:numPr>
+        <w:jc w:val="both"/>
+      </w:pPr>
+      <w:r>
+        <w:rPr>
+          <w:b/>
+          <w:bCs/>
+        </w:rPr>
+        <w:t xml:space="preserve">- </w:t>
+      </w:r>
+      <w:proofErr w:type="spellStart"/>
+      <w:r>
+        <w:rPr>
+          <w:b/>
+          <w:bCs/>
+        </w:rPr>
+        <w:t>Presentacion</w:t>
+      </w:r>
+      <w:proofErr w:type="spellEnd"/>
+      <w:r>
+        <w:rPr>
+          <w:b/>
+          <w:bCs/>
+        </w:rPr>
+        <w:t xml:space="preserve">() : </w:t>
+      </w:r>
+      <w:proofErr w:type="spellStart"/>
+      <w:r>
+        <w:rPr>
+          <w:b/>
+          <w:bCs/>
+        </w:rPr>
+        <w:t>void</w:t>
+      </w:r>
+      <w:proofErr w:type="spellEnd"/>
+      <w:r>
+        <w:rPr>
+          <w:b/>
+          <w:bCs/>
+        </w:rPr>
+        <w:t xml:space="preserve"> </w:t>
+      </w:r>
+      <w:r>
+        <w:t>=&gt; Ejecutar la presentación del programa</w:t>
+      </w:r>
+    </w:p>
+    <w:p>
+      <w:pPr>
+        <w:pStyle w:val="Prrafodelista"/>
+        <w:numPr>
+          <w:ilvl w:val="0"/>
+          <w:numId w:val="22"/>
+        </w:numPr>
+        <w:jc w:val="both"/>
+      </w:pPr>
+      <w:r>
+        <w:rPr>
+          <w:b/>
+          <w:bCs/>
+        </w:rPr>
+        <w:t xml:space="preserve">- </w:t>
+      </w:r>
+      <w:proofErr w:type="spellStart"/>
+      <w:r>
+        <w:rPr>
+          <w:b/>
+          <w:bCs/>
+        </w:rPr>
+        <w:t>MenuPrincipal</w:t>
+      </w:r>
+      <w:proofErr w:type="spellEnd"/>
+      <w:r>
+        <w:rPr>
+          <w:b/>
+          <w:bCs/>
+        </w:rPr>
+        <w:t xml:space="preserve">() : </w:t>
+      </w:r>
+      <w:proofErr w:type="spellStart"/>
+      <w:r>
+        <w:rPr>
+          <w:b/>
+          <w:bCs/>
+        </w:rPr>
+        <w:t>void</w:t>
+      </w:r>
+      <w:proofErr w:type="spellEnd"/>
+      <w:r>
+        <w:rPr>
+          <w:b/>
+          <w:bCs/>
+        </w:rPr>
+        <w:t xml:space="preserve"> </w:t>
+      </w:r>
+      <w:r>
+        <w:t>=&gt; Ejecutar el menú principal</w:t>
+      </w:r>
+    </w:p>
+    <w:p>
+      <w:pPr>
+        <w:pStyle w:val="Prrafodelista"/>
+        <w:numPr>
+          <w:ilvl w:val="0"/>
+          <w:numId w:val="22"/>
+        </w:numPr>
+        <w:jc w:val="both"/>
+      </w:pPr>
+      <w:r>
+        <w:rPr>
+          <w:b/>
+          <w:bCs/>
+        </w:rPr>
+        <w:t xml:space="preserve">- </w:t>
+      </w:r>
+      <w:proofErr w:type="spellStart"/>
+      <w:r>
+        <w:rPr>
+          <w:b/>
+          <w:bCs/>
+        </w:rPr>
+        <w:t>ImportarImagenes</w:t>
+      </w:r>
+      <w:proofErr w:type="spellEnd"/>
+      <w:r>
+        <w:rPr>
+          <w:b/>
+          <w:bCs/>
+        </w:rPr>
+        <w:t>(</w:t>
+      </w:r>
+      <w:proofErr w:type="spellStart"/>
+      <w:r>
+        <w:rPr>
+          <w:b/>
+          <w:bCs/>
+        </w:rPr>
+        <w:t>string</w:t>
+      </w:r>
+      <w:proofErr w:type="spellEnd"/>
+      <w:r>
+        <w:rPr>
+          <w:b/>
+          <w:bCs/>
+        </w:rPr>
+        <w:t xml:space="preserve"> </w:t>
+      </w:r>
+      <w:proofErr w:type="spellStart"/>
+      <w:r>
+        <w:rPr>
+          <w:b/>
+          <w:bCs/>
+        </w:rPr>
+        <w:t>path</w:t>
+      </w:r>
+      <w:proofErr w:type="spellEnd"/>
+      <w:r>
+        <w:rPr>
+          <w:b/>
+          <w:bCs/>
+        </w:rPr>
+        <w:t xml:space="preserve">) : </w:t>
+      </w:r>
+      <w:proofErr w:type="spellStart"/>
+      <w:r>
+        <w:rPr>
+          <w:b/>
+          <w:bCs/>
+        </w:rPr>
+        <w:t>void</w:t>
+      </w:r>
+      <w:proofErr w:type="spellEnd"/>
+      <w:r>
+        <w:rPr>
+          <w:b/>
+          <w:bCs/>
+        </w:rPr>
+        <w:t xml:space="preserve"> </w:t>
+      </w:r>
+      <w:r>
+        <w:t xml:space="preserve">=&gt; </w:t>
+      </w:r>
+      <w:proofErr w:type="spellStart"/>
+      <w:r>
+        <w:t>Metodo</w:t>
+      </w:r>
+      <w:proofErr w:type="spellEnd"/>
+      <w:r>
+        <w:t xml:space="preserve"> que sirve pa</w:t>
+      </w:r>
+      <w:r>
+        <w:t xml:space="preserve">ra importar imágenes. Estas son copiadas desde el </w:t>
+      </w:r>
+      <w:proofErr w:type="spellStart"/>
+      <w:r>
+        <w:t>path</w:t>
+      </w:r>
+      <w:proofErr w:type="spellEnd"/>
+      <w:r>
+        <w:t xml:space="preserve"> especificado hasta la carpeta </w:t>
+      </w:r>
+      <w:proofErr w:type="spellStart"/>
+      <w:r>
+        <w:t>Temp</w:t>
+      </w:r>
+      <w:proofErr w:type="spellEnd"/>
+      <w:r>
+        <w:t xml:space="preserve"> (</w:t>
+      </w:r>
+      <w:proofErr w:type="spellStart"/>
+      <w:r>
+        <w:t>AreaTrabajo</w:t>
+      </w:r>
+      <w:proofErr w:type="spellEnd"/>
+      <w:r>
+        <w:t>). En esta, esta disponible para ser modificada por el programa y si se quiere guardar, se agrega a la biblioteca (carpeta Files). Cuando se realiza esto, se pueden asignar etiquetas</w:t>
+      </w:r>
+      <w:r>
+        <w:t xml:space="preserve"> a todas las imágenes que se importan.</w:t>
+      </w:r>
+    </w:p>
+    <w:p>
+      <w:pPr>
+        <w:pStyle w:val="Prrafodelista"/>
+        <w:numPr>
+          <w:ilvl w:val="0"/>
+          <w:numId w:val="22"/>
+        </w:numPr>
+        <w:jc w:val="both"/>
+      </w:pPr>
+      <w:r>
+        <w:rPr>
+          <w:b/>
+          <w:bCs/>
+        </w:rPr>
+        <w:t xml:space="preserve">- Buscar() : </w:t>
+      </w:r>
+      <w:proofErr w:type="spellStart"/>
+      <w:r>
+        <w:rPr>
+          <w:b/>
+          <w:bCs/>
+        </w:rPr>
+        <w:t>void</w:t>
+      </w:r>
+      <w:proofErr w:type="spellEnd"/>
+      <w:r>
+        <w:rPr>
+          <w:b/>
+          <w:bCs/>
+        </w:rPr>
+        <w:t xml:space="preserve"> </w:t>
+      </w:r>
+      <w:r>
+        <w:t>=&gt; Ejecutar alguna búsqueda dentro de las imágenes que se han guardado en la biblioteca.</w:t>
+      </w:r>
+    </w:p>
+    <w:p>
+      <w:pPr>
+        <w:pStyle w:val="Prrafodelista"/>
+        <w:numPr>
+          <w:ilvl w:val="0"/>
+          <w:numId w:val="22"/>
+        </w:numPr>
+        <w:jc w:val="both"/>
+      </w:pPr>
+      <w:r>
+        <w:rPr>
+          <w:b/>
+          <w:bCs/>
+        </w:rPr>
+        <w:t xml:space="preserve">- </w:t>
+      </w:r>
+      <w:proofErr w:type="spellStart"/>
+      <w:r>
+        <w:rPr>
+          <w:b/>
+          <w:bCs/>
+        </w:rPr>
+        <w:t>AgregarImagenesAlAreaTrabajo</w:t>
+      </w:r>
+      <w:proofErr w:type="spellEnd"/>
+      <w:r>
+        <w:rPr>
+          <w:b/>
+          <w:bCs/>
+        </w:rPr>
+        <w:t xml:space="preserve">() : </w:t>
+      </w:r>
+      <w:proofErr w:type="spellStart"/>
+      <w:r>
+        <w:rPr>
+          <w:b/>
+          <w:bCs/>
+        </w:rPr>
+        <w:t>void</w:t>
+      </w:r>
+      <w:proofErr w:type="spellEnd"/>
+      <w:r>
+        <w:rPr>
+          <w:b/>
+          <w:bCs/>
+        </w:rPr>
+        <w:t xml:space="preserve"> </w:t>
+      </w:r>
+      <w:r>
+        <w:t xml:space="preserve">=&gt; Método que sirve para mover imágenes de la biblioteca al </w:t>
+      </w:r>
+      <w:proofErr w:type="spellStart"/>
+      <w:r>
+        <w:t>AreaTrabajo</w:t>
+      </w:r>
+      <w:proofErr w:type="spellEnd"/>
+    </w:p>
+    <w:p>
+      <w:pPr>
+        <w:pStyle w:val="Prrafodelista"/>
+        <w:numPr>
+          <w:ilvl w:val="0"/>
+          <w:numId w:val="22"/>
+        </w:numPr>
+        <w:jc w:val="both"/>
+      </w:pPr>
+      <w:r>
+        <w:rPr>
+          <w:b/>
+          <w:bCs/>
+        </w:rPr>
+        <w:lastRenderedPageBreak/>
+        <w:t xml:space="preserve">- Producir() : </w:t>
+      </w:r>
+      <w:proofErr w:type="spellStart"/>
+      <w:r>
+        <w:rPr>
+          <w:b/>
+          <w:bCs/>
+        </w:rPr>
+        <w:t>void</w:t>
+      </w:r>
+      <w:proofErr w:type="spellEnd"/>
+      <w:r>
+        <w:rPr>
+          <w:b/>
+          <w:bCs/>
+        </w:rPr>
+        <w:t xml:space="preserve"> </w:t>
+      </w:r>
+      <w:r>
+        <w:t xml:space="preserve">=&gt; Ejecutar la producción de imágenes que se han agregado al </w:t>
+      </w:r>
+      <w:proofErr w:type="spellStart"/>
+      <w:r>
+        <w:t>area</w:t>
+      </w:r>
+      <w:proofErr w:type="spellEnd"/>
+      <w:r>
+        <w:t xml:space="preserve"> de trabajo, usando el Productor. En este </w:t>
+      </w:r>
+      <w:proofErr w:type="spellStart"/>
+      <w:r>
+        <w:t>metodo</w:t>
+      </w:r>
+      <w:proofErr w:type="spellEnd"/>
+      <w:r>
+        <w:t xml:space="preserve"> se realiza la aplicación de filtros, y los </w:t>
+      </w:r>
+      <w:proofErr w:type="spellStart"/>
+      <w:r>
+        <w:t>features</w:t>
+      </w:r>
+      <w:proofErr w:type="spellEnd"/>
+      <w:r>
+        <w:t xml:space="preserve"> implementados por el equipo. </w:t>
+      </w:r>
+    </w:p>
+    <w:p>
+      <w:pPr>
+        <w:pStyle w:val="Prrafodelista"/>
+        <w:numPr>
+          <w:ilvl w:val="0"/>
+          <w:numId w:val="22"/>
+        </w:numPr>
+        <w:jc w:val="both"/>
+      </w:pPr>
+      <w:r>
+        <w:rPr>
+          <w:b/>
+          <w:bCs/>
+        </w:rPr>
+        <w:t xml:space="preserve">- Etiquetar() : </w:t>
+      </w:r>
+      <w:proofErr w:type="spellStart"/>
+      <w:r>
+        <w:rPr>
+          <w:b/>
+          <w:bCs/>
+        </w:rPr>
+        <w:t>void</w:t>
+      </w:r>
+      <w:proofErr w:type="spellEnd"/>
+      <w:r>
+        <w:rPr>
+          <w:b/>
+          <w:bCs/>
+        </w:rPr>
+        <w:t xml:space="preserve"> </w:t>
+      </w:r>
+      <w:r>
+        <w:t>=&gt; Agregar alguna etiqueta a una imagen de la biblioteca</w:t>
+      </w:r>
+    </w:p>
+    <w:p>
+      <w:pPr>
+        <w:pStyle w:val="Prrafodelista"/>
+        <w:numPr>
+          <w:ilvl w:val="0"/>
+          <w:numId w:val="22"/>
+        </w:numPr>
+        <w:jc w:val="both"/>
+      </w:pPr>
+      <w:r>
+        <w:rPr>
+          <w:b/>
+          <w:bCs/>
+        </w:rPr>
+        <w:t xml:space="preserve">- </w:t>
+      </w:r>
+      <w:proofErr w:type="spellStart"/>
+      <w:r>
+        <w:rPr>
+          <w:b/>
+          <w:bCs/>
+        </w:rPr>
+        <w:t>ObtenerInfoImagen</w:t>
+      </w:r>
+      <w:proofErr w:type="spellEnd"/>
+      <w:r>
+        <w:rPr>
+          <w:b/>
+          <w:bCs/>
+        </w:rPr>
+        <w:t xml:space="preserve">() : </w:t>
+      </w:r>
+      <w:proofErr w:type="spellStart"/>
+      <w:r>
+        <w:rPr>
+          <w:b/>
+          <w:bCs/>
+        </w:rPr>
+        <w:t>void</w:t>
+      </w:r>
+      <w:proofErr w:type="spellEnd"/>
+      <w:r>
+        <w:rPr>
+          <w:b/>
+          <w:bCs/>
+        </w:rPr>
+        <w:t xml:space="preserve"> </w:t>
+      </w:r>
+      <w:r>
+        <w:t>=&gt; Obtener toda la información posible acerca de una o varias imágenes guardadas en la biblioteca</w:t>
+      </w:r>
+    </w:p>
+    <w:p>
+      <w:pPr>
+        <w:pStyle w:val="Prrafodelista"/>
+        <w:numPr>
+          <w:ilvl w:val="0"/>
+          <w:numId w:val="22"/>
+        </w:numPr>
+        <w:jc w:val="both"/>
+      </w:pPr>
+      <w:r>
+        <w:rPr>
+          <w:b/>
+          <w:bCs/>
+        </w:rPr>
+        <w:t xml:space="preserve">- Valorar() : </w:t>
+      </w:r>
+      <w:proofErr w:type="spellStart"/>
+      <w:r>
+        <w:rPr>
+          <w:b/>
+          <w:bCs/>
+        </w:rPr>
+        <w:t>void</w:t>
+      </w:r>
+      <w:proofErr w:type="spellEnd"/>
+      <w:r>
+        <w:rPr>
+          <w:b/>
+          <w:bCs/>
+        </w:rPr>
+        <w:t xml:space="preserve"> </w:t>
+      </w:r>
+      <w:r>
+        <w:t xml:space="preserve">=&gt; Valorar una o </w:t>
+      </w:r>
+      <w:proofErr w:type="spellStart"/>
+      <w:r>
+        <w:t>mas</w:t>
+      </w:r>
+      <w:proofErr w:type="spellEnd"/>
+      <w:r>
+        <w:t xml:space="preserve"> imágenes que se encuentran en la biblioteca</w:t>
+      </w:r>
+    </w:p>
+    <w:p>
+      <w:pPr>
+        <w:pStyle w:val="Prrafodelista"/>
+        <w:numPr>
+          <w:ilvl w:val="0"/>
+          <w:numId w:val="22"/>
+        </w:numPr>
+        <w:jc w:val="both"/>
+      </w:pPr>
+      <w:r>
+        <w:rPr>
+          <w:b/>
+          <w:bCs/>
+        </w:rPr>
+        <w:t xml:space="preserve">- </w:t>
+      </w:r>
+      <w:proofErr w:type="spellStart"/>
+      <w:r>
+        <w:rPr>
+          <w:b/>
+          <w:bCs/>
+        </w:rPr>
+        <w:t>ActualizarBiblioteca</w:t>
+      </w:r>
+      <w:proofErr w:type="spellEnd"/>
+      <w:r>
+        <w:rPr>
+          <w:b/>
+          <w:bCs/>
+        </w:rPr>
+        <w:t xml:space="preserve">() : </w:t>
+      </w:r>
+      <w:proofErr w:type="spellStart"/>
+      <w:r>
+        <w:rPr>
+          <w:b/>
+          <w:bCs/>
+        </w:rPr>
+        <w:t>void</w:t>
+      </w:r>
+      <w:proofErr w:type="spellEnd"/>
+      <w:r>
+        <w:rPr>
+          <w:b/>
+          <w:bCs/>
+        </w:rPr>
+        <w:t xml:space="preserve"> </w:t>
+      </w:r>
+      <w:r>
+        <w:t>=&gt; Actualizar la biblioteca actual</w:t>
+      </w:r>
+    </w:p>
+    <w:p>
+      <w:pPr>
+        <w:pStyle w:val="Prrafodelista"/>
+        <w:numPr>
+          <w:ilvl w:val="0"/>
+          <w:numId w:val="22"/>
+        </w:numPr>
+        <w:jc w:val="both"/>
+      </w:pPr>
+      <w:r>
+        <w:rPr>
+          <w:b/>
+          <w:bCs/>
+        </w:rPr>
+        <w:t xml:space="preserve">- </w:t>
+      </w:r>
+      <w:proofErr w:type="spellStart"/>
+      <w:r>
+        <w:rPr>
+          <w:b/>
+          <w:bCs/>
+        </w:rPr>
+        <w:t>AgregarListaInteligente</w:t>
+      </w:r>
+      <w:proofErr w:type="spellEnd"/>
+      <w:r>
+        <w:rPr>
+          <w:b/>
+          <w:bCs/>
+        </w:rPr>
+        <w:t xml:space="preserve">() : </w:t>
+      </w:r>
+      <w:proofErr w:type="spellStart"/>
+      <w:r>
+        <w:rPr>
+          <w:b/>
+          <w:bCs/>
+        </w:rPr>
+        <w:t>void</w:t>
+      </w:r>
+      <w:proofErr w:type="spellEnd"/>
+      <w:r>
+        <w:rPr>
+          <w:b/>
+          <w:bCs/>
+        </w:rPr>
+        <w:t xml:space="preserve"> </w:t>
+      </w:r>
+      <w:r>
+        <w:t>=&gt; Agregar una lista inteligente al programa</w:t>
+      </w:r>
+    </w:p>
+    <w:p>
+      <w:pPr>
+        <w:jc w:val="both"/>
+        <w:rPr>
+          <w:u w:val="single"/>
+        </w:rPr>
+      </w:pPr>
       <w:bookmarkStart w:id="0" w:name="_GoBack"/>
-    </w:p>
-    <w:bookmarkEnd w:id="0"/>
+      <w:bookmarkEnd w:id="0"/>
+    </w:p>
+    <w:p>
+      <w:pPr>
+        <w:jc w:val="center"/>
+        <w:rPr>
+          <w:b/>
+          <w:bCs/>
+        </w:rPr>
+      </w:pPr>
+      <w:r>
+        <w:rPr>
+          <w:b/>
+          <w:bCs/>
+        </w:rPr>
+        <w:t xml:space="preserve">ENUM: </w:t>
+      </w:r>
+      <w:proofErr w:type="spellStart"/>
+      <w:r>
+        <w:rPr>
+          <w:b/>
+          <w:bCs/>
+        </w:rPr>
+        <w:t>EFiltro</w:t>
+      </w:r>
+      <w:proofErr w:type="spellEnd"/>
+    </w:p>
+    <w:p>
+      <w:pPr>
+        <w:jc w:val="both"/>
+      </w:pPr>
+      <w:proofErr w:type="spellStart"/>
+      <w:r>
+        <w:t>Enum</w:t>
+      </w:r>
+      <w:proofErr w:type="spellEnd"/>
+      <w:r>
+        <w:t xml:space="preserve"> para estandarizar la </w:t>
+      </w:r>
+      <w:r>
+        <w:t>selección de filtros por parte del usuario. Los filtros posibles son:</w:t>
+      </w:r>
+    </w:p>
+    <w:p>
+      <w:pPr>
+        <w:ind w:firstLine="360"/>
+        <w:jc w:val="both"/>
+        <w:rPr>
+          <w:lang w:val="en-US"/>
+        </w:rPr>
+      </w:pPr>
+      <w:r>
+        <w:rPr>
+          <w:lang w:val="en-US"/>
+        </w:rPr>
+        <w:t>1. Windows</w:t>
+      </w:r>
+    </w:p>
+    <w:p>
+      <w:pPr>
+        <w:ind w:firstLine="360"/>
+        <w:jc w:val="both"/>
+        <w:rPr>
+          <w:lang w:val="en-US"/>
+        </w:rPr>
+      </w:pPr>
+      <w:r>
+        <w:rPr>
+          <w:lang w:val="en-US"/>
+        </w:rPr>
+        <w:t>2. Mirror</w:t>
+      </w:r>
+    </w:p>
+    <w:p>
+      <w:pPr>
+        <w:ind w:firstLine="360"/>
+        <w:jc w:val="both"/>
+        <w:rPr>
+          <w:lang w:val="en-US"/>
+        </w:rPr>
+      </w:pPr>
+      <w:r>
+        <w:rPr>
+          <w:lang w:val="en-US"/>
+        </w:rPr>
+        <w:t xml:space="preserve">3. </w:t>
+      </w:r>
+      <w:proofErr w:type="spellStart"/>
+      <w:r>
+        <w:rPr>
+          <w:lang w:val="en-US"/>
+        </w:rPr>
+        <w:t>OldFilm</w:t>
+      </w:r>
+      <w:proofErr w:type="spellEnd"/>
+    </w:p>
+    <w:p>
+      <w:pPr>
+        <w:ind w:firstLine="360"/>
+        <w:jc w:val="both"/>
+        <w:rPr>
+          <w:lang w:val="en-US"/>
+        </w:rPr>
+      </w:pPr>
+      <w:r>
+        <w:rPr>
+          <w:lang w:val="en-US"/>
+        </w:rPr>
+        <w:t xml:space="preserve">4. </w:t>
+      </w:r>
+      <w:proofErr w:type="spellStart"/>
+      <w:r>
+        <w:rPr>
+          <w:lang w:val="en-US"/>
+        </w:rPr>
+        <w:t>AjusteAutomatico</w:t>
+      </w:r>
+      <w:proofErr w:type="spellEnd"/>
+    </w:p>
+    <w:p>
+      <w:pPr>
+        <w:ind w:firstLine="360"/>
+        <w:jc w:val="both"/>
+        <w:rPr>
+          <w:lang w:val="en-US"/>
+        </w:rPr>
+      </w:pPr>
+      <w:r>
+        <w:rPr>
+          <w:lang w:val="en-US"/>
+        </w:rPr>
+        <w:t xml:space="preserve">5. </w:t>
+      </w:r>
+      <w:proofErr w:type="spellStart"/>
+      <w:r>
+        <w:rPr>
+          <w:lang w:val="en-US"/>
+        </w:rPr>
+        <w:t>AgregarTexto</w:t>
+      </w:r>
+      <w:proofErr w:type="spellEnd"/>
+    </w:p>
+    <w:p>
+      <w:pPr>
+        <w:ind w:firstLine="360"/>
+        <w:jc w:val="both"/>
+      </w:pPr>
+      <w:r>
+        <w:t xml:space="preserve">6. </w:t>
+      </w:r>
+      <w:proofErr w:type="spellStart"/>
+      <w:r>
+        <w:t>BlancoNegro</w:t>
+      </w:r>
+      <w:proofErr w:type="spellEnd"/>
+    </w:p>
+    <w:p>
+      <w:pPr>
+        <w:ind w:firstLine="360"/>
+        <w:jc w:val="both"/>
+      </w:pPr>
+      <w:r>
+        <w:t>7. Sepia</w:t>
+      </w:r>
+    </w:p>
+    <w:p/>
+    <w:p>
+      <w:pPr>
+        <w:jc w:val="center"/>
+        <w:rPr>
+          <w:b/>
+          <w:bCs/>
+        </w:rPr>
+      </w:pPr>
+      <w:r>
+        <w:rPr>
+          <w:b/>
+          <w:bCs/>
+        </w:rPr>
+        <w:t xml:space="preserve">ENUM: </w:t>
+      </w:r>
+      <w:proofErr w:type="spellStart"/>
+      <w:r>
+        <w:rPr>
+          <w:b/>
+          <w:bCs/>
+        </w:rPr>
+        <w:t>ESexo</w:t>
+      </w:r>
+      <w:proofErr w:type="spellEnd"/>
+    </w:p>
+    <w:p>
+      <w:pPr>
+        <w:ind w:firstLine="360"/>
+        <w:jc w:val="both"/>
+      </w:pPr>
+      <w:r>
+        <w:t>1. Hombre</w:t>
+      </w:r>
+    </w:p>
+    <w:p>
+      <w:pPr>
+        <w:ind w:firstLine="360"/>
+        <w:jc w:val="both"/>
+      </w:pPr>
+      <w:r>
+        <w:t>2. Mujer</w:t>
+      </w:r>
+    </w:p>
     <w:p>
       <w:pPr>
         <w:jc w:val="both"/>
@@ -15270,194 +16233,6 @@
     </w:p>
     <w:p>
       <w:pPr>
-        <w:jc w:val="both"/>
-        <w:rPr>
-          <w:u w:val="single"/>
-        </w:rPr>
-      </w:pPr>
-    </w:p>
-    <w:p>
-      <w:pPr>
-        <w:jc w:val="both"/>
-        <w:rPr>
-          <w:u w:val="single"/>
-        </w:rPr>
-      </w:pPr>
-    </w:p>
-    <w:p>
-      <w:pPr>
-        <w:jc w:val="both"/>
-        <w:rPr>
-          <w:u w:val="single"/>
-        </w:rPr>
-      </w:pPr>
-    </w:p>
-    <w:p>
-      <w:pPr>
-        <w:jc w:val="both"/>
-        <w:rPr>
-          <w:u w:val="single"/>
-        </w:rPr>
-      </w:pPr>
-    </w:p>
-    <w:p>
-      <w:pPr>
-        <w:jc w:val="both"/>
-        <w:rPr>
-          <w:u w:val="single"/>
-        </w:rPr>
-      </w:pPr>
-    </w:p>
-    <w:p>
-      <w:pPr>
-        <w:jc w:val="both"/>
-        <w:rPr>
-          <w:u w:val="single"/>
-        </w:rPr>
-      </w:pPr>
-    </w:p>
-    <w:p>
-      <w:pPr>
-        <w:jc w:val="both"/>
-        <w:rPr>
-          <w:u w:val="single"/>
-        </w:rPr>
-      </w:pPr>
-    </w:p>
-    <w:p>
-      <w:pPr>
-        <w:jc w:val="both"/>
-        <w:rPr>
-          <w:u w:val="single"/>
-        </w:rPr>
-      </w:pPr>
-      <w:r>
-        <w:rPr>
-          <w:u w:val="single"/>
-        </w:rPr>
-        <w:t xml:space="preserve">Ojo con la clase buscador, debe tener un método donde le pasen una lista de imágenes y un </w:t>
-      </w:r>
-      <w:proofErr w:type="spellStart"/>
-      <w:r>
-        <w:rPr>
-          <w:u w:val="single"/>
-        </w:rPr>
-        <w:t>patron</w:t>
-      </w:r>
-      <w:proofErr w:type="spellEnd"/>
-      <w:r>
-        <w:rPr>
-          <w:u w:val="single"/>
-        </w:rPr>
-        <w:t xml:space="preserve"> de búsqueda y retorne una lista con las imágenes filtradas por ese </w:t>
-      </w:r>
-      <w:proofErr w:type="spellStart"/>
-      <w:r>
-        <w:rPr>
-          <w:u w:val="single"/>
-        </w:rPr>
-        <w:t>patron</w:t>
-      </w:r>
-      <w:proofErr w:type="spellEnd"/>
-      <w:r>
-        <w:rPr>
-          <w:u w:val="single"/>
-        </w:rPr>
-        <w:t xml:space="preserve">. </w:t>
-      </w:r>
-    </w:p>
-    <w:p>
-      <w:pPr>
-        <w:jc w:val="both"/>
-        <w:rPr>
-          <w:u w:val="single"/>
-        </w:rPr>
-      </w:pPr>
-      <w:r>
-        <w:rPr>
-          <w:u w:val="single"/>
-        </w:rPr>
-        <w:t xml:space="preserve">Falta definir el sistema de importación de </w:t>
-      </w:r>
-      <w:r>
-        <w:rPr>
-          <w:u w:val="single"/>
-        </w:rPr>
-        <w:t xml:space="preserve">imágenes. </w:t>
-      </w:r>
-      <w:proofErr w:type="gramStart"/>
-      <w:r>
-        <w:rPr>
-          <w:u w:val="single"/>
-        </w:rPr>
-        <w:t xml:space="preserve">Clase para </w:t>
-      </w:r>
-      <w:proofErr w:type="spellStart"/>
-      <w:r>
-        <w:rPr>
-          <w:u w:val="single"/>
-        </w:rPr>
-        <w:t>importar?</w:t>
-      </w:r>
-      <w:proofErr w:type="gramEnd"/>
-      <w:r>
-        <w:rPr>
-          <w:u w:val="single"/>
-        </w:rPr>
-        <w:t>No</w:t>
-      </w:r>
-      <w:proofErr w:type="spellEnd"/>
-      <w:r>
-        <w:rPr>
-          <w:u w:val="single"/>
-        </w:rPr>
-        <w:t xml:space="preserve">. </w:t>
-      </w:r>
-      <w:proofErr w:type="spellStart"/>
-      <w:r>
-        <w:rPr>
-          <w:u w:val="single"/>
-        </w:rPr>
-        <w:t>Simeplemente</w:t>
-      </w:r>
-      <w:proofErr w:type="spellEnd"/>
-      <w:r>
-        <w:rPr>
-          <w:u w:val="single"/>
-        </w:rPr>
-        <w:t xml:space="preserve"> copia la imagen y la lleva a la biblioteca , y le pide actualizarse</w:t>
-      </w:r>
-      <w:r>
-        <w:rPr>
-          <w:u w:val="single"/>
-        </w:rPr>
-        <w:t xml:space="preserve">. Este </w:t>
-      </w:r>
-      <w:proofErr w:type="spellStart"/>
-      <w:r>
-        <w:rPr>
-          <w:u w:val="single"/>
-        </w:rPr>
-        <w:t>metodo</w:t>
-      </w:r>
-      <w:proofErr w:type="spellEnd"/>
-      <w:r>
-        <w:rPr>
-          <w:u w:val="single"/>
-        </w:rPr>
-        <w:t xml:space="preserve"> debe estar en el I/O</w:t>
-      </w:r>
-    </w:p>
-    <w:p>
-      <w:pPr>
-        <w:jc w:val="both"/>
-        <w:rPr>
-          <w:u w:val="single"/>
-        </w:rPr>
-      </w:pPr>
-    </w:p>
-    <w:p>
-      <w:pPr>
         <w:jc w:val="center"/>
         <w:rPr>
           <w:b/>
@@ -15469,306 +16244,91 @@
           <w:b/>
           <w:bCs/>
         </w:rPr>
-        <w:t xml:space="preserve">ENUM: </w:t>
-      </w:r>
-      <w:proofErr w:type="spellStart"/>
-      <w:r>
-        <w:rPr>
-          <w:b/>
-          <w:bCs/>
-        </w:rPr>
-        <w:t>EFiltro</w:t>
-      </w:r>
-      <w:proofErr w:type="spellEnd"/>
-    </w:p>
-    <w:p>
-      <w:pPr>
-        <w:jc w:val="both"/>
-      </w:pPr>
-      <w:proofErr w:type="spellStart"/>
-      <w:r>
-        <w:t>Enum</w:t>
-      </w:r>
-      <w:proofErr w:type="spellEnd"/>
-      <w:r>
-        <w:t xml:space="preserve"> para estandarizar la </w:t>
-      </w:r>
-      <w:r>
-        <w:t>selección de filtros por parte del usuario. Los filtros posibles son:</w:t>
+        <w:t>ENUM</w:t>
+      </w:r>
+      <w:r>
+        <w:rPr>
+          <w:b/>
+          <w:bCs/>
+        </w:rPr>
+        <w:t xml:space="preserve">: </w:t>
+      </w:r>
+      <w:proofErr w:type="spellStart"/>
+      <w:r>
+        <w:rPr>
+          <w:b/>
+          <w:bCs/>
+        </w:rPr>
+        <w:t>E</w:t>
+      </w:r>
+      <w:r>
+        <w:rPr>
+          <w:b/>
+          <w:bCs/>
+        </w:rPr>
+        <w:t>Colores</w:t>
+      </w:r>
+      <w:proofErr w:type="spellEnd"/>
+    </w:p>
+    <w:p>
+      <w:pPr>
+        <w:jc w:val="both"/>
+      </w:pPr>
+      <w:r>
+        <w:t xml:space="preserve">Este </w:t>
+      </w:r>
+      <w:proofErr w:type="spellStart"/>
+      <w:r>
+        <w:t>enum</w:t>
+      </w:r>
+      <w:proofErr w:type="spellEnd"/>
+      <w:r>
+        <w:t xml:space="preserve"> sirve para estandarizar la entrada de colores a las etiquetas y otros valores del programa. En vista de que principalmente sirve para los colores de ojos y cabellos no es necesario tener toda la paleta de colores posibles. Los valores que deben aparecer en el son:</w:t>
       </w:r>
     </w:p>
     <w:p>
       <w:pPr>
         <w:ind w:firstLine="360"/>
         <w:jc w:val="both"/>
-        <w:rPr>
-          <w:lang w:val="en-US"/>
-        </w:rPr>
-      </w:pPr>
-      <w:r>
-        <w:rPr>
-          <w:lang w:val="en-US"/>
-        </w:rPr>
-        <w:t>1. Windows</w:t>
+      </w:pPr>
+      <w:r>
+        <w:t>1. Rojo</w:t>
       </w:r>
     </w:p>
     <w:p>
       <w:pPr>
         <w:ind w:firstLine="360"/>
         <w:jc w:val="both"/>
-        <w:rPr>
-          <w:lang w:val="en-US"/>
-        </w:rPr>
-      </w:pPr>
-      <w:r>
-        <w:rPr>
-          <w:lang w:val="en-US"/>
-        </w:rPr>
+      </w:pPr>
+      <w:r>
+        <w:t>2. Azul</w:t>
+      </w:r>
+    </w:p>
+    <w:p>
+      <w:pPr>
+        <w:ind w:firstLine="360"/>
+        <w:jc w:val="both"/>
+      </w:pPr>
+      <w:r>
+        <w:t>3. Verde</w:t>
+      </w:r>
+    </w:p>
+    <w:p>
+      <w:pPr>
+        <w:ind w:firstLine="360"/>
+        <w:jc w:val="both"/>
+      </w:pPr>
+      <w:r>
+        <w:t>4. Amarillo</w:t>
+      </w:r>
+    </w:p>
+    <w:p>
+      <w:pPr>
+        <w:ind w:firstLine="360"/>
+        <w:jc w:val="both"/>
+      </w:pPr>
+      <w:r>
         <w:lastRenderedPageBreak/>
-        <w:t>2. Mirror</w:t>
-      </w:r>
-    </w:p>
-    <w:p>
-      <w:pPr>
-        <w:ind w:firstLine="360"/>
-        <w:jc w:val="both"/>
-        <w:rPr>
-          <w:lang w:val="en-US"/>
-        </w:rPr>
-      </w:pPr>
-      <w:r>
-        <w:rPr>
-          <w:lang w:val="en-US"/>
-        </w:rPr>
-        <w:t xml:space="preserve">3. </w:t>
-      </w:r>
-      <w:proofErr w:type="spellStart"/>
-      <w:r>
-        <w:rPr>
-          <w:lang w:val="en-US"/>
-        </w:rPr>
-        <w:t>OldFilm</w:t>
-      </w:r>
-      <w:proofErr w:type="spellEnd"/>
-    </w:p>
-    <w:p>
-      <w:pPr>
-        <w:ind w:firstLine="360"/>
-        <w:jc w:val="both"/>
-        <w:rPr>
-          <w:lang w:val="en-US"/>
-        </w:rPr>
-      </w:pPr>
-      <w:r>
-        <w:rPr>
-          <w:lang w:val="en-US"/>
-        </w:rPr>
-        <w:t xml:space="preserve">4. </w:t>
-      </w:r>
-      <w:proofErr w:type="spellStart"/>
-      <w:r>
-        <w:rPr>
-          <w:lang w:val="en-US"/>
-        </w:rPr>
-        <w:t>AjusteAutomatico</w:t>
-      </w:r>
-      <w:proofErr w:type="spellEnd"/>
-    </w:p>
-    <w:p>
-      <w:pPr>
-        <w:ind w:firstLine="360"/>
-        <w:jc w:val="both"/>
-        <w:rPr>
-          <w:lang w:val="en-US"/>
-        </w:rPr>
-      </w:pPr>
-      <w:r>
-        <w:rPr>
-          <w:lang w:val="en-US"/>
-        </w:rPr>
-        <w:t xml:space="preserve">5. </w:t>
-      </w:r>
-      <w:proofErr w:type="spellStart"/>
-      <w:r>
-        <w:rPr>
-          <w:lang w:val="en-US"/>
-        </w:rPr>
-        <w:t>AgregarTexto</w:t>
-      </w:r>
-      <w:proofErr w:type="spellEnd"/>
-    </w:p>
-    <w:p>
-      <w:pPr>
-        <w:ind w:firstLine="360"/>
-        <w:jc w:val="both"/>
-      </w:pPr>
-      <w:r>
-        <w:t xml:space="preserve">6. </w:t>
-      </w:r>
-      <w:proofErr w:type="spellStart"/>
-      <w:r>
-        <w:t>BlancoNegro</w:t>
-      </w:r>
-      <w:proofErr w:type="spellEnd"/>
-    </w:p>
-    <w:p>
-      <w:pPr>
-        <w:ind w:firstLine="360"/>
-        <w:jc w:val="both"/>
-      </w:pPr>
-      <w:r>
-        <w:t>7. Sepia</w:t>
-      </w:r>
-    </w:p>
-    <w:p/>
-    <w:p>
-      <w:pPr>
-        <w:jc w:val="center"/>
-        <w:rPr>
-          <w:b/>
-          <w:bCs/>
-        </w:rPr>
-      </w:pPr>
-      <w:r>
-        <w:rPr>
-          <w:b/>
-          <w:bCs/>
-        </w:rPr>
-        <w:t xml:space="preserve">ENUM: </w:t>
-      </w:r>
-      <w:proofErr w:type="spellStart"/>
-      <w:r>
-        <w:rPr>
-          <w:b/>
-          <w:bCs/>
-        </w:rPr>
-        <w:t>ESexo</w:t>
-      </w:r>
-      <w:proofErr w:type="spellEnd"/>
-    </w:p>
-    <w:p>
-      <w:pPr>
-        <w:ind w:firstLine="360"/>
-        <w:jc w:val="both"/>
-      </w:pPr>
-      <w:r>
-        <w:t>1. Hombre</w:t>
-      </w:r>
-    </w:p>
-    <w:p>
-      <w:pPr>
-        <w:ind w:firstLine="360"/>
-        <w:jc w:val="both"/>
-      </w:pPr>
-      <w:r>
-        <w:t>2. Mujer</w:t>
-      </w:r>
-    </w:p>
-    <w:p>
-      <w:pPr>
-        <w:jc w:val="both"/>
-        <w:rPr>
-          <w:u w:val="single"/>
-        </w:rPr>
-      </w:pPr>
-    </w:p>
-    <w:p>
-      <w:pPr>
-        <w:jc w:val="center"/>
-        <w:rPr>
-          <w:b/>
-          <w:bCs/>
-        </w:rPr>
-      </w:pPr>
-      <w:r>
-        <w:rPr>
-          <w:b/>
-          <w:bCs/>
-        </w:rPr>
-        <w:t>ENUM</w:t>
-      </w:r>
-      <w:r>
-        <w:rPr>
-          <w:b/>
-          <w:bCs/>
-        </w:rPr>
-        <w:t xml:space="preserve">: </w:t>
-      </w:r>
-      <w:proofErr w:type="spellStart"/>
-      <w:r>
-        <w:rPr>
-          <w:b/>
-          <w:bCs/>
-        </w:rPr>
-        <w:t>E</w:t>
-      </w:r>
-      <w:r>
-        <w:rPr>
-          <w:b/>
-          <w:bCs/>
-        </w:rPr>
-        <w:t>Colores</w:t>
-      </w:r>
-      <w:proofErr w:type="spellEnd"/>
-    </w:p>
-    <w:p>
-      <w:pPr>
-        <w:jc w:val="both"/>
-      </w:pPr>
-      <w:r>
-        <w:t xml:space="preserve">Este </w:t>
-      </w:r>
-      <w:proofErr w:type="spellStart"/>
-      <w:r>
-        <w:t>enum</w:t>
-      </w:r>
-      <w:proofErr w:type="spellEnd"/>
-      <w:r>
-        <w:t xml:space="preserve"> sirve para estandarizar la entrada de colores a las etiquetas y otros valores del programa. En vista de que principalmente sirve para los colores de ojos y cabellos no es necesario tener toda la paleta de colores posibles. Los valores que deben aparecer en el son:</w:t>
-      </w:r>
-    </w:p>
-    <w:p>
-      <w:pPr>
-        <w:ind w:firstLine="360"/>
-        <w:jc w:val="both"/>
-      </w:pPr>
-      <w:r>
-        <w:t>1. Rojo</w:t>
-      </w:r>
-    </w:p>
-    <w:p>
-      <w:pPr>
-        <w:ind w:firstLine="360"/>
-        <w:jc w:val="both"/>
-      </w:pPr>
-      <w:r>
-        <w:t>2. Azul</w:t>
-      </w:r>
-    </w:p>
-    <w:p>
-      <w:pPr>
-        <w:ind w:firstLine="360"/>
-        <w:jc w:val="both"/>
-      </w:pPr>
-      <w:r>
-        <w:t>3. Verde</w:t>
-      </w:r>
-    </w:p>
-    <w:p>
-      <w:pPr>
-        <w:ind w:firstLine="360"/>
-        <w:jc w:val="both"/>
-      </w:pPr>
-      <w:r>
-        <w:t>4. Amarillo</w:t>
-      </w:r>
-    </w:p>
-    <w:p>
-      <w:pPr>
-        <w:ind w:firstLine="360"/>
-        <w:jc w:val="both"/>
-      </w:pPr>
-      <w:r>
         <w:t>5. Naranja</w:t>
       </w:r>
     </w:p>
@@ -15880,7 +16440,6 @@
     </w:p>
     <w:p>
       <w:r>
-        <w:lastRenderedPageBreak/>
         <w:t xml:space="preserve">Este </w:t>
       </w:r>
       <w:proofErr w:type="spellStart"/>
@@ -16297,6 +16856,7 @@
           <w:color w:val="000000" w:themeColor="text1"/>
           <w:lang w:eastAsia="es-CL"/>
         </w:rPr>
+        <w:lastRenderedPageBreak/>
         <w:t>Baréin</w:t>
       </w:r>
     </w:p>
@@ -16513,7 +17073,6 @@
           <w:color w:val="000000" w:themeColor="text1"/>
           <w:lang w:eastAsia="es-CL"/>
         </w:rPr>
-        <w:lastRenderedPageBreak/>
         <w:t>Brasil</w:t>
       </w:r>
     </w:p>
@@ -16946,6 +17505,7 @@
           <w:color w:val="000000" w:themeColor="text1"/>
           <w:lang w:eastAsia="es-CL"/>
         </w:rPr>
+        <w:lastRenderedPageBreak/>
         <w:t>Corea del Norte</w:t>
       </w:r>
     </w:p>
@@ -17162,7 +17722,6 @@
           <w:color w:val="000000" w:themeColor="text1"/>
           <w:lang w:eastAsia="es-CL"/>
         </w:rPr>
-        <w:lastRenderedPageBreak/>
         <w:t>Egipto</w:t>
       </w:r>
     </w:p>
@@ -17595,6 +18154,7 @@
           <w:color w:val="000000" w:themeColor="text1"/>
           <w:lang w:eastAsia="es-CL"/>
         </w:rPr>
+        <w:lastRenderedPageBreak/>
         <w:t>Granada</w:t>
       </w:r>
     </w:p>
@@ -17811,7 +18371,6 @@
           <w:color w:val="000000" w:themeColor="text1"/>
           <w:lang w:eastAsia="es-CL"/>
         </w:rPr>
-        <w:lastRenderedPageBreak/>
         <w:t>Hungría</w:t>
       </w:r>
     </w:p>
@@ -18244,6 +18803,7 @@
           <w:color w:val="000000" w:themeColor="text1"/>
           <w:lang w:eastAsia="es-CL"/>
         </w:rPr>
+        <w:lastRenderedPageBreak/>
         <w:t>Kuwait</w:t>
       </w:r>
     </w:p>
@@ -18460,7 +19020,6 @@
           <w:color w:val="000000" w:themeColor="text1"/>
           <w:lang w:eastAsia="es-CL"/>
         </w:rPr>
-        <w:lastRenderedPageBreak/>
         <w:t>Luxemburgo</w:t>
       </w:r>
     </w:p>
@@ -18893,6 +19452,7 @@
           <w:color w:val="000000" w:themeColor="text1"/>
           <w:lang w:eastAsia="es-CL"/>
         </w:rPr>
+        <w:lastRenderedPageBreak/>
         <w:t>Namibia</w:t>
       </w:r>
     </w:p>
@@ -19109,7 +19669,6 @@
           <w:color w:val="000000" w:themeColor="text1"/>
           <w:lang w:eastAsia="es-CL"/>
         </w:rPr>
-        <w:lastRenderedPageBreak/>
         <w:t>Países Bajos</w:t>
       </w:r>
     </w:p>
@@ -19542,6 +20101,7 @@
           <w:color w:val="000000" w:themeColor="text1"/>
           <w:lang w:eastAsia="es-CL"/>
         </w:rPr>
+        <w:lastRenderedPageBreak/>
         <w:t>Rusia</w:t>
       </w:r>
     </w:p>
@@ -19768,7 +20328,6 @@
           <w:color w:val="000000" w:themeColor="text1"/>
           <w:lang w:eastAsia="es-CL"/>
         </w:rPr>
-        <w:lastRenderedPageBreak/>
         <w:t>Seychelles</w:t>
       </w:r>
     </w:p>
@@ -20201,6 +20760,7 @@
           <w:color w:val="000000" w:themeColor="text1"/>
           <w:lang w:eastAsia="es-CL"/>
         </w:rPr>
+        <w:lastRenderedPageBreak/>
         <w:t>Trinidad y Tobago</w:t>
       </w:r>
     </w:p>
@@ -20417,7 +20977,6 @@
           <w:color w:val="000000" w:themeColor="text1"/>
           <w:lang w:eastAsia="es-CL"/>
         </w:rPr>
-        <w:lastRenderedPageBreak/>
         <w:t>Vanuatu</w:t>
       </w:r>
     </w:p>
@@ -20812,9 +21371,9 @@
     </w:lvl>
   </w:abstractNum>
   <w:abstractNum w:abstractNumId="2" w15:restartNumberingAfterBreak="0">
-    <w:nsid w:val="1D1A1772"/>
+    <w:nsid w:val="0DA9512E"/>
     <w:multiLevelType w:val="hybridMultilevel"/>
-    <w:tmpl w:val="35A44592"/>
+    <w:tmpl w:val="1DB62F06"/>
     <w:lvl w:ilvl="0" w:tplc="340A0001">
       <w:start w:val="1"/>
       <w:numFmt w:val="bullet"/>
@@ -20925,9 +21484,9 @@
     </w:lvl>
   </w:abstractNum>
   <w:abstractNum w:abstractNumId="3" w15:restartNumberingAfterBreak="0">
-    <w:nsid w:val="1D4C268D"/>
+    <w:nsid w:val="1D1A1772"/>
     <w:multiLevelType w:val="hybridMultilevel"/>
-    <w:tmpl w:val="36B4EDFA"/>
+    <w:tmpl w:val="35A44592"/>
     <w:lvl w:ilvl="0" w:tplc="340A0001">
       <w:start w:val="1"/>
       <w:numFmt w:val="bullet"/>
@@ -21038,9 +21597,9 @@
     </w:lvl>
   </w:abstractNum>
   <w:abstractNum w:abstractNumId="4" w15:restartNumberingAfterBreak="0">
-    <w:nsid w:val="1E8A4A53"/>
+    <w:nsid w:val="1D4C268D"/>
     <w:multiLevelType w:val="hybridMultilevel"/>
-    <w:tmpl w:val="275AF426"/>
+    <w:tmpl w:val="36B4EDFA"/>
     <w:lvl w:ilvl="0" w:tplc="340A0001">
       <w:start w:val="1"/>
       <w:numFmt w:val="bullet"/>
@@ -21151,6 +21710,119 @@
     </w:lvl>
   </w:abstractNum>
   <w:abstractNum w:abstractNumId="5" w15:restartNumberingAfterBreak="0">
+    <w:nsid w:val="1E8A4A53"/>
+    <w:multiLevelType w:val="hybridMultilevel"/>
+    <w:tmpl w:val="275AF426"/>
+    <w:lvl w:ilvl="0" w:tplc="340A0001">
+      <w:start w:val="1"/>
+      <w:numFmt w:val="bullet"/>
+      <w:lvlText w:val=""/>
+      <w:lvlJc w:val="left"/>
+      <w:pPr>
+        <w:ind w:left="720" w:hanging="360"/>
+      </w:pPr>
+      <w:rPr>
+        <w:rFonts w:ascii="Symbol" w:hAnsi="Symbol" w:hint="default"/>
+      </w:rPr>
+    </w:lvl>
+    <w:lvl w:ilvl="1" w:tplc="340A0003" w:tentative="1">
+      <w:start w:val="1"/>
+      <w:numFmt w:val="bullet"/>
+      <w:lvlText w:val="o"/>
+      <w:lvlJc w:val="left"/>
+      <w:pPr>
+        <w:ind w:left="1440" w:hanging="360"/>
+      </w:pPr>
+      <w:rPr>
+        <w:rFonts w:ascii="Courier New" w:hAnsi="Courier New" w:cs="Courier New" w:hint="default"/>
+      </w:rPr>
+    </w:lvl>
+    <w:lvl w:ilvl="2" w:tplc="340A0005" w:tentative="1">
+      <w:start w:val="1"/>
+      <w:numFmt w:val="bullet"/>
+      <w:lvlText w:val=""/>
+      <w:lvlJc w:val="left"/>
+      <w:pPr>
+        <w:ind w:left="2160" w:hanging="360"/>
+      </w:pPr>
+      <w:rPr>
+        <w:rFonts w:ascii="Wingdings" w:hAnsi="Wingdings" w:hint="default"/>
+      </w:rPr>
+    </w:lvl>
+    <w:lvl w:ilvl="3" w:tplc="340A0001" w:tentative="1">
+      <w:start w:val="1"/>
+      <w:numFmt w:val="bullet"/>
+      <w:lvlText w:val=""/>
+      <w:lvlJc w:val="left"/>
+      <w:pPr>
+        <w:ind w:left="2880" w:hanging="360"/>
+      </w:pPr>
+      <w:rPr>
+        <w:rFonts w:ascii="Symbol" w:hAnsi="Symbol" w:hint="default"/>
+      </w:rPr>
+    </w:lvl>
+    <w:lvl w:ilvl="4" w:tplc="340A0003" w:tentative="1">
+      <w:start w:val="1"/>
+      <w:numFmt w:val="bullet"/>
+      <w:lvlText w:val="o"/>
+      <w:lvlJc w:val="left"/>
+      <w:pPr>
+        <w:ind w:left="3600" w:hanging="360"/>
+      </w:pPr>
+      <w:rPr>
+        <w:rFonts w:ascii="Courier New" w:hAnsi="Courier New" w:cs="Courier New" w:hint="default"/>
+      </w:rPr>
+    </w:lvl>
+    <w:lvl w:ilvl="5" w:tplc="340A0005" w:tentative="1">
+      <w:start w:val="1"/>
+      <w:numFmt w:val="bullet"/>
+      <w:lvlText w:val=""/>
+      <w:lvlJc w:val="left"/>
+      <w:pPr>
+        <w:ind w:left="4320" w:hanging="360"/>
+      </w:pPr>
+      <w:rPr>
+        <w:rFonts w:ascii="Wingdings" w:hAnsi="Wingdings" w:hint="default"/>
+      </w:rPr>
+    </w:lvl>
+    <w:lvl w:ilvl="6" w:tplc="340A0001" w:tentative="1">
+      <w:start w:val="1"/>
+      <w:numFmt w:val="bullet"/>
+      <w:lvlText w:val=""/>
+      <w:lvlJc w:val="left"/>
+      <w:pPr>
+        <w:ind w:left="5040" w:hanging="360"/>
+      </w:pPr>
+      <w:rPr>
+        <w:rFonts w:ascii="Symbol" w:hAnsi="Symbol" w:hint="default"/>
+      </w:rPr>
+    </w:lvl>
+    <w:lvl w:ilvl="7" w:tplc="340A0003" w:tentative="1">
+      <w:start w:val="1"/>
+      <w:numFmt w:val="bullet"/>
+      <w:lvlText w:val="o"/>
+      <w:lvlJc w:val="left"/>
+      <w:pPr>
+        <w:ind w:left="5760" w:hanging="360"/>
+      </w:pPr>
+      <w:rPr>
+        <w:rFonts w:ascii="Courier New" w:hAnsi="Courier New" w:cs="Courier New" w:hint="default"/>
+      </w:rPr>
+    </w:lvl>
+    <w:lvl w:ilvl="8" w:tplc="340A0005" w:tentative="1">
+      <w:start w:val="1"/>
+      <w:numFmt w:val="bullet"/>
+      <w:lvlText w:val=""/>
+      <w:lvlJc w:val="left"/>
+      <w:pPr>
+        <w:ind w:left="6480" w:hanging="360"/>
+      </w:pPr>
+      <w:rPr>
+        <w:rFonts w:ascii="Wingdings" w:hAnsi="Wingdings" w:hint="default"/>
+      </w:rPr>
+    </w:lvl>
+  </w:abstractNum>
+  <w:abstractNum w:abstractNumId="6" w15:restartNumberingAfterBreak="0">
     <w:nsid w:val="3CC17770"/>
     <w:multiLevelType w:val="multilevel"/>
     <w:tmpl w:val="968273CC"/>
@@ -21263,7 +21935,7 @@
       </w:pPr>
     </w:lvl>
   </w:abstractNum>
-  <w:abstractNum w:abstractNumId="6" w15:restartNumberingAfterBreak="0">
+  <w:abstractNum w:abstractNumId="7" w15:restartNumberingAfterBreak="0">
     <w:nsid w:val="413966B1"/>
     <w:multiLevelType w:val="hybridMultilevel"/>
     <w:tmpl w:val="6686AA94"/>
@@ -21375,7 +22047,7 @@
       </w:rPr>
     </w:lvl>
   </w:abstractNum>
-  <w:abstractNum w:abstractNumId="7" w15:restartNumberingAfterBreak="0">
+  <w:abstractNum w:abstractNumId="8" w15:restartNumberingAfterBreak="0">
     <w:nsid w:val="43513CD1"/>
     <w:multiLevelType w:val="hybridMultilevel"/>
     <w:tmpl w:val="0CBABDD0"/>
@@ -21488,7 +22160,7 @@
       </w:rPr>
     </w:lvl>
   </w:abstractNum>
-  <w:abstractNum w:abstractNumId="8" w15:restartNumberingAfterBreak="0">
+  <w:abstractNum w:abstractNumId="9" w15:restartNumberingAfterBreak="0">
     <w:nsid w:val="45493CA2"/>
     <w:multiLevelType w:val="hybridMultilevel"/>
     <w:tmpl w:val="9A066DAE"/>
@@ -21601,7 +22273,7 @@
       </w:rPr>
     </w:lvl>
   </w:abstractNum>
-  <w:abstractNum w:abstractNumId="9" w15:restartNumberingAfterBreak="0">
+  <w:abstractNum w:abstractNumId="10" w15:restartNumberingAfterBreak="0">
     <w:nsid w:val="55247CFF"/>
     <w:multiLevelType w:val="hybridMultilevel"/>
     <w:tmpl w:val="7D3E3EDA"/>
@@ -21714,7 +22386,7 @@
       </w:rPr>
     </w:lvl>
   </w:abstractNum>
-  <w:abstractNum w:abstractNumId="10" w15:restartNumberingAfterBreak="0">
+  <w:abstractNum w:abstractNumId="11" w15:restartNumberingAfterBreak="0">
     <w:nsid w:val="55E0437D"/>
     <w:multiLevelType w:val="hybridMultilevel"/>
     <w:tmpl w:val="B50871C8"/>
@@ -21827,7 +22499,7 @@
       </w:rPr>
     </w:lvl>
   </w:abstractNum>
-  <w:abstractNum w:abstractNumId="11" w15:restartNumberingAfterBreak="0">
+  <w:abstractNum w:abstractNumId="12" w15:restartNumberingAfterBreak="0">
     <w:nsid w:val="63C3722C"/>
     <w:multiLevelType w:val="hybridMultilevel"/>
     <w:tmpl w:val="C4406C68"/>
@@ -21940,7 +22612,7 @@
       </w:rPr>
     </w:lvl>
   </w:abstractNum>
-  <w:abstractNum w:abstractNumId="12" w15:restartNumberingAfterBreak="0">
+  <w:abstractNum w:abstractNumId="13" w15:restartNumberingAfterBreak="0">
     <w:nsid w:val="64F14BEF"/>
     <w:multiLevelType w:val="hybridMultilevel"/>
     <w:tmpl w:val="08A899D4"/>
@@ -22053,7 +22725,7 @@
       </w:rPr>
     </w:lvl>
   </w:abstractNum>
-  <w:abstractNum w:abstractNumId="13" w15:restartNumberingAfterBreak="0">
+  <w:abstractNum w:abstractNumId="14" w15:restartNumberingAfterBreak="0">
     <w:nsid w:val="6A8C39A3"/>
     <w:multiLevelType w:val="hybridMultilevel"/>
     <w:tmpl w:val="9EC0C5EC"/>
@@ -22166,7 +22838,7 @@
       </w:rPr>
     </w:lvl>
   </w:abstractNum>
-  <w:abstractNum w:abstractNumId="14" w15:restartNumberingAfterBreak="0">
+  <w:abstractNum w:abstractNumId="15" w15:restartNumberingAfterBreak="0">
     <w:nsid w:val="6F2526CF"/>
     <w:multiLevelType w:val="hybridMultilevel"/>
     <w:tmpl w:val="056A09EA"/>
@@ -22279,7 +22951,7 @@
       </w:rPr>
     </w:lvl>
   </w:abstractNum>
-  <w:abstractNum w:abstractNumId="15" w15:restartNumberingAfterBreak="0">
+  <w:abstractNum w:abstractNumId="16" w15:restartNumberingAfterBreak="0">
     <w:nsid w:val="71422FEB"/>
     <w:multiLevelType w:val="hybridMultilevel"/>
     <w:tmpl w:val="249851DE"/>
@@ -22392,7 +23064,7 @@
       </w:rPr>
     </w:lvl>
   </w:abstractNum>
-  <w:abstractNum w:abstractNumId="16" w15:restartNumberingAfterBreak="0">
+  <w:abstractNum w:abstractNumId="17" w15:restartNumberingAfterBreak="0">
     <w:nsid w:val="741C3889"/>
     <w:multiLevelType w:val="hybridMultilevel"/>
     <w:tmpl w:val="F3FA4A14"/>
@@ -22505,7 +23177,7 @@
       </w:rPr>
     </w:lvl>
   </w:abstractNum>
-  <w:abstractNum w:abstractNumId="17" w15:restartNumberingAfterBreak="0">
+  <w:abstractNum w:abstractNumId="18" w15:restartNumberingAfterBreak="0">
     <w:nsid w:val="7467633A"/>
     <w:multiLevelType w:val="hybridMultilevel"/>
     <w:tmpl w:val="EE1A0D00"/>
@@ -22618,7 +23290,7 @@
       </w:rPr>
     </w:lvl>
   </w:abstractNum>
-  <w:abstractNum w:abstractNumId="18" w15:restartNumberingAfterBreak="0">
+  <w:abstractNum w:abstractNumId="19" w15:restartNumberingAfterBreak="0">
     <w:nsid w:val="75660B68"/>
     <w:multiLevelType w:val="hybridMultilevel"/>
     <w:tmpl w:val="244CF122"/>
@@ -22730,7 +23402,7 @@
       </w:rPr>
     </w:lvl>
   </w:abstractNum>
-  <w:abstractNum w:abstractNumId="19" w15:restartNumberingAfterBreak="0">
+  <w:abstractNum w:abstractNumId="20" w15:restartNumberingAfterBreak="0">
     <w:nsid w:val="79DC401D"/>
     <w:multiLevelType w:val="hybridMultilevel"/>
     <w:tmpl w:val="D3366BD6"/>
@@ -22843,7 +23515,7 @@
       </w:rPr>
     </w:lvl>
   </w:abstractNum>
-  <w:abstractNum w:abstractNumId="20" w15:restartNumberingAfterBreak="0">
+  <w:abstractNum w:abstractNumId="21" w15:restartNumberingAfterBreak="0">
     <w:nsid w:val="7E37607A"/>
     <w:multiLevelType w:val="hybridMultilevel"/>
     <w:tmpl w:val="F75C4AB4"/>
@@ -22957,66 +23629,69 @@
     </w:lvl>
   </w:abstractNum>
   <w:num w:numId="1">
+    <w:abstractNumId w:val="20"/>
+  </w:num>
+  <w:num w:numId="2">
+    <w:abstractNumId w:val="10"/>
+  </w:num>
+  <w:num w:numId="3">
     <w:abstractNumId w:val="19"/>
   </w:num>
-  <w:num w:numId="2">
+  <w:num w:numId="4">
+    <w:abstractNumId w:val="7"/>
+  </w:num>
+  <w:num w:numId="5">
+    <w:abstractNumId w:val="8"/>
+  </w:num>
+  <w:num w:numId="6">
     <w:abstractNumId w:val="9"/>
   </w:num>
-  <w:num w:numId="3">
+  <w:num w:numId="7">
+    <w:abstractNumId w:val="15"/>
+  </w:num>
+  <w:num w:numId="8">
+    <w:abstractNumId w:val="21"/>
+  </w:num>
+  <w:num w:numId="9">
+    <w:abstractNumId w:val="13"/>
+  </w:num>
+  <w:num w:numId="10">
     <w:abstractNumId w:val="18"/>
   </w:num>
-  <w:num w:numId="4">
+  <w:num w:numId="11">
     <w:abstractNumId w:val="6"/>
   </w:num>
-  <w:num w:numId="5">
-    <w:abstractNumId w:val="7"/>
+  <w:num w:numId="12">
+    <w:abstractNumId w:val="4"/>
   </w:num>
-  <w:num w:numId="6">
-    <w:abstractNumId w:val="8"/>
-  </w:num>
-  <w:num w:numId="7">
-    <w:abstractNumId w:val="14"/>
-  </w:num>
-  <w:num w:numId="8">
-    <w:abstractNumId w:val="20"/>
-  </w:num>
-  <w:num w:numId="9">
+  <w:num w:numId="13">
     <w:abstractNumId w:val="12"/>
   </w:num>
-  <w:num w:numId="10">
-    <w:abstractNumId w:val="17"/>
-  </w:num>
-  <w:num w:numId="11">
-    <w:abstractNumId w:val="5"/>
-  </w:num>
-  <w:num w:numId="12">
-    <w:abstractNumId w:val="3"/>
-  </w:num>
-  <w:num w:numId="13">
-    <w:abstractNumId w:val="11"/>
-  </w:num>
   <w:num w:numId="14">
-    <w:abstractNumId w:val="13"/>
+    <w:abstractNumId w:val="14"/>
   </w:num>
   <w:num w:numId="15">
     <w:abstractNumId w:val="1"/>
   </w:num>
   <w:num w:numId="16">
-    <w:abstractNumId w:val="16"/>
+    <w:abstractNumId w:val="17"/>
   </w:num>
   <w:num w:numId="17">
-    <w:abstractNumId w:val="10"/>
+    <w:abstractNumId w:val="11"/>
   </w:num>
   <w:num w:numId="18">
-    <w:abstractNumId w:val="15"/>
+    <w:abstractNumId w:val="16"/>
   </w:num>
   <w:num w:numId="19">
     <w:abstractNumId w:val="0"/>
   </w:num>
   <w:num w:numId="20">
-    <w:abstractNumId w:val="4"/>
+    <w:abstractNumId w:val="5"/>
   </w:num>
   <w:num w:numId="21">
+    <w:abstractNumId w:val="3"/>
+  </w:num>
+  <w:num w:numId="22">
     <w:abstractNumId w:val="2"/>
   </w:num>
 </w:numbering>
@@ -23773,7 +24448,7 @@
 </file>
 
 <file path=customXml/itemProps1.xml><?xml version="1.0" encoding="utf-8"?>
-<ds:datastoreItem xmlns:ds="http://schemas.openxmlformats.org/officeDocument/2006/customXml" ds:itemID="{E9667E71-63BA-4215-B0F3-765C1B0D7785}">
+<ds:datastoreItem xmlns:ds="http://schemas.openxmlformats.org/officeDocument/2006/customXml" ds:itemID="{3B776518-91CC-479F-BF6C-BF7B8C8DD86B}">
   <ds:schemaRefs>
     <ds:schemaRef ds:uri="http://schemas.openxmlformats.org/officeDocument/2006/bibliography"/>
   </ds:schemaRefs>

</xml_diff>

<commit_message>
Colorcito y errores varios
</commit_message>
<xml_diff>
--- a/Entrega 1/Descripcion por clases.docx
+++ b/Entrega 1/Descripcion por clases.docx
@@ -14,6 +14,7 @@
         <w:rPr>
           <w:b/>
           <w:bCs/>
+          <w:u w:val="single"/>
         </w:rPr>
         <w:t>ABSTRACT CLASS</w:t>
       </w:r>
@@ -149,8 +150,16 @@
         <w:rPr>
           <w:b/>
           <w:bCs/>
-        </w:rPr>
-        <w:t>CLASS: EtiquetaSimple</w:t>
+          <w:u w:val="single"/>
+        </w:rPr>
+        <w:t>CLASS</w:t>
+      </w:r>
+      <w:r>
+        <w:rPr>
+          <w:b/>
+          <w:bCs/>
+        </w:rPr>
+        <w:t>: EtiquetaSimple</w:t>
       </w:r>
     </w:p>
     <w:p>
@@ -725,8 +734,16 @@
         <w:rPr>
           <w:b/>
           <w:bCs/>
-        </w:rPr>
-        <w:t>CLASS: Etiqueta</w:t>
+          <w:u w:val="single"/>
+        </w:rPr>
+        <w:t>CLASS</w:t>
+      </w:r>
+      <w:r>
+        <w:rPr>
+          <w:b/>
+          <w:bCs/>
+        </w:rPr>
+        <w:t>: Etiqueta</w:t>
       </w:r>
       <w:r>
         <w:rPr>
@@ -1924,8 +1941,16 @@
         <w:rPr>
           <w:b/>
           <w:bCs/>
-        </w:rPr>
-        <w:t>CLASS: Etiqueta</w:t>
+          <w:u w:val="single"/>
+        </w:rPr>
+        <w:t>CLASS</w:t>
+      </w:r>
+      <w:r>
+        <w:rPr>
+          <w:b/>
+          <w:bCs/>
+        </w:rPr>
+        <w:t>: Etiqueta</w:t>
       </w:r>
       <w:r>
         <w:rPr>
@@ -2944,9 +2969,16 @@
       </w:r>
       <w:r>
         <w:rPr>
+          <w:color w:val="FF0000"/>
           <w:lang w:val="en-US"/>
         </w:rPr>
-        <w:t>=&gt; Getter del serial number.</w:t>
+        <w:t>=&gt;</w:t>
+      </w:r>
+      <w:r>
+        <w:rPr>
+          <w:lang w:val="en-US"/>
+        </w:rPr>
+        <w:t xml:space="preserve"> Getter del serial number.</w:t>
       </w:r>
     </w:p>
     <w:p>
@@ -2971,7 +3003,20 @@
         <w:rPr>
           <w:lang w:val="en-US"/>
         </w:rPr>
-        <w:t xml:space="preserve"> =&gt; Setter del serial number. </w:t>
+        <w:t xml:space="preserve"> </w:t>
+      </w:r>
+      <w:r>
+        <w:rPr>
+          <w:color w:val="FF0000"/>
+          <w:lang w:val="en-US"/>
+        </w:rPr>
+        <w:t>=&gt;</w:t>
+      </w:r>
+      <w:r>
+        <w:rPr>
+          <w:lang w:val="en-US"/>
+        </w:rPr>
+        <w:t xml:space="preserve"> Setter del serial number. </w:t>
       </w:r>
       <w:r>
         <w:t>La seleccion de este serialNumber se realiza fuera de la clase.</w:t>
@@ -3030,9 +3075,20 @@
           <w:b/>
           <w:bCs/>
           <w:color w:val="000000" w:themeColor="text1"/>
-          <w:lang w:eastAsia="es-CL"/>
-        </w:rPr>
-        <w:t>CLASS: Imagen</w:t>
+          <w:u w:val="single"/>
+          <w:lang w:eastAsia="es-CL"/>
+        </w:rPr>
+        <w:t>CLASS</w:t>
+      </w:r>
+      <w:r>
+        <w:rPr>
+          <w:rFonts w:eastAsia="Times New Roman" w:cstheme="minorHAnsi"/>
+          <w:b/>
+          <w:bCs/>
+          <w:color w:val="000000" w:themeColor="text1"/>
+          <w:lang w:eastAsia="es-CL"/>
+        </w:rPr>
+        <w:t>: Imagen</w:t>
       </w:r>
     </w:p>
     <w:p>
@@ -3555,16 +3611,62 @@
         <w:t xml:space="preserve">+ Imagen(string nombreImagen) </w:t>
       </w:r>
       <w:r>
+        <w:rPr>
+          <w:color w:val="FF0000"/>
+        </w:rPr>
+        <w:t>=&gt;</w:t>
+      </w:r>
+      <w:r>
+        <w:t xml:space="preserve"> </w:t>
+      </w:r>
+      <w:r>
+        <w:t>Único</w:t>
+      </w:r>
+      <w:r>
+        <w:t xml:space="preserve"> constructor de la clase, pues el resto de atributos se obtienen o del csv, o del mismo bitmap en la carpeta Files</w:t>
+      </w:r>
+      <w:r>
+        <w:t>. Desde este constructor se debe llamar a CargarEtiquetas, CargarValoracion, y el resto de métodos que fijan los atributos de la imagen.</w:t>
+      </w:r>
+    </w:p>
+    <w:p>
+      <w:pPr>
+        <w:pStyle w:val="Prrafodelista"/>
+        <w:numPr>
+          <w:ilvl w:val="0"/>
+          <w:numId w:val="13"/>
+        </w:numPr>
+        <w:jc w:val="both"/>
+        <w:rPr>
+          <w:u w:val="single"/>
+        </w:rPr>
+      </w:pPr>
+      <w:r>
+        <w:rPr>
+          <w:b/>
+          <w:bCs/>
+        </w:rPr>
+        <w:t>- CargarImagen(string nombreImagen) : bool</w:t>
+      </w:r>
+      <w:r>
+        <w:rPr>
+          <w:b/>
+          <w:bCs/>
+          <w:color w:val="FF0000"/>
+        </w:rPr>
+        <w:t xml:space="preserve"> </w:t>
+      </w:r>
+      <w:r>
+        <w:rPr>
+          <w:color w:val="FF0000"/>
+        </w:rPr>
         <w:t xml:space="preserve">=&gt; </w:t>
       </w:r>
       <w:r>
-        <w:t>Único</w:t>
-      </w:r>
-      <w:r>
-        <w:t xml:space="preserve"> constructor de la clase, pues el resto de atributos se obtienen o del csv, o del mismo bitmap en la carpeta Files</w:t>
-      </w:r>
-      <w:r>
-        <w:t>. Desde este constructor se debe llamar a CargarEtiquetas, CargarValoracion, y el resto de métodos que fijan los atributos de la imagen.</w:t>
+        <w:t>Método</w:t>
+      </w:r>
+      <w:r>
+        <w:t xml:space="preserve"> para cargar el atributo imagen de la clase. Retorna true si lo logra hacer y false si no.</w:t>
       </w:r>
     </w:p>
     <w:p>
@@ -3584,16 +3686,250 @@
           <w:b/>
           <w:bCs/>
         </w:rPr>
-        <w:t xml:space="preserve">- CargarImagen(string nombreImagen) : bool </w:t>
-      </w:r>
-      <w:r>
+        <w:t xml:space="preserve">- CargarEtiquetas(string nombreImagen) : bool </w:t>
+      </w:r>
+      <w:r>
+        <w:rPr>
+          <w:color w:val="FF0000"/>
+        </w:rPr>
+        <w:t>=&gt;</w:t>
+      </w:r>
+      <w:r>
+        <w:t xml:space="preserve"> </w:t>
+      </w:r>
+      <w:r>
+        <w:t>Método</w:t>
+      </w:r>
+      <w:r>
+        <w:t xml:space="preserve"> para cargar todas las etiquetas para nombreImagen que se encuentran dentro del csv. Retorna true si se </w:t>
+      </w:r>
+      <w:r>
+        <w:t>logró</w:t>
+      </w:r>
+      <w:r>
+        <w:t xml:space="preserve"> cargar </w:t>
+      </w:r>
+      <w:r>
+        <w:t>al menos</w:t>
+      </w:r>
+      <w:r>
+        <w:t xml:space="preserve"> una etiqueta y false si no.</w:t>
+      </w:r>
+    </w:p>
+    <w:p>
+      <w:pPr>
+        <w:pStyle w:val="Prrafodelista"/>
+        <w:numPr>
+          <w:ilvl w:val="0"/>
+          <w:numId w:val="13"/>
+        </w:numPr>
+        <w:jc w:val="both"/>
+        <w:rPr>
+          <w:u w:val="single"/>
+        </w:rPr>
+      </w:pPr>
+      <w:r>
+        <w:rPr>
+          <w:b/>
+          <w:bCs/>
+        </w:rPr>
+        <w:t xml:space="preserve">- CargarValoracion(string nombreImagen) : bool </w:t>
+      </w:r>
+      <w:r>
+        <w:rPr>
+          <w:color w:val="FF0000"/>
+        </w:rPr>
+        <w:t>=&gt;</w:t>
+      </w:r>
+      <w:r>
+        <w:t xml:space="preserve"> </w:t>
+      </w:r>
+      <w:r>
+        <w:t>Método</w:t>
+      </w:r>
+      <w:r>
+        <w:t xml:space="preserve"> para cargar la </w:t>
+      </w:r>
+      <w:r>
+        <w:t>valoración</w:t>
+      </w:r>
+      <w:r>
+        <w:t xml:space="preserve"> para nombreImagen que se encuentra dentro del csv. Retorna true si se logro hacerlo y false si no. Si no se logra hacer, el atributo se deja como -1. </w:t>
+      </w:r>
+    </w:p>
+    <w:p>
+      <w:pPr>
+        <w:pStyle w:val="Prrafodelista"/>
+        <w:numPr>
+          <w:ilvl w:val="0"/>
+          <w:numId w:val="13"/>
+        </w:numPr>
+        <w:jc w:val="both"/>
+        <w:rPr>
+          <w:u w:val="single"/>
+        </w:rPr>
+      </w:pPr>
+      <w:r>
+        <w:rPr>
+          <w:b/>
+          <w:bCs/>
+        </w:rPr>
+        <w:t xml:space="preserve">- CalcularEXIF(string nombreImagen) : bool </w:t>
+      </w:r>
+      <w:r>
+        <w:rPr>
+          <w:color w:val="FF0000"/>
+        </w:rPr>
+        <w:t>=&gt;</w:t>
+      </w:r>
+      <w:r>
+        <w:t xml:space="preserve"> Método para calcular y fijar los valores EXIF de la imagen. Los que no se puedan obtener se dejan como null. Retorna true si se pudo calcular al menos un valor y false si no.</w:t>
+      </w:r>
+    </w:p>
+    <w:p>
+      <w:pPr>
+        <w:pStyle w:val="Prrafodelista"/>
+        <w:numPr>
+          <w:ilvl w:val="0"/>
+          <w:numId w:val="13"/>
+        </w:numPr>
+        <w:jc w:val="both"/>
+        <w:rPr>
+          <w:u w:val="single"/>
+        </w:rPr>
+      </w:pPr>
+      <w:r>
+        <w:rPr>
+          <w:b/>
+          <w:bCs/>
+        </w:rPr>
+        <w:t xml:space="preserve">- CalcularSaturacion(string nombreImagen) : bool </w:t>
+      </w:r>
+      <w:r>
+        <w:rPr>
+          <w:color w:val="FF0000"/>
+        </w:rPr>
+        <w:t>=&gt;</w:t>
+      </w:r>
+      <w:r>
+        <w:t xml:space="preserve"> Método para calcular y fijar el atributo de la saturación de la imagen. Retorna true si lo logra calcular y false si no. En el caso en que no, el atributo se deja como -1.</w:t>
+      </w:r>
+    </w:p>
+    <w:p>
+      <w:pPr>
+        <w:pStyle w:val="Prrafodelista"/>
+        <w:numPr>
+          <w:ilvl w:val="0"/>
+          <w:numId w:val="13"/>
+        </w:numPr>
+        <w:jc w:val="both"/>
+        <w:rPr>
+          <w:u w:val="single"/>
+        </w:rPr>
+      </w:pPr>
+      <w:r>
+        <w:rPr>
+          <w:b/>
+          <w:bCs/>
+        </w:rPr>
+        <w:t>- CalcularResolucion</w:t>
+      </w:r>
+      <w:r>
+        <w:rPr>
+          <w:b/>
+          <w:bCs/>
+        </w:rPr>
+        <w:t xml:space="preserve">(string nombreImagen) : bool </w:t>
+      </w:r>
+      <w:r>
+        <w:rPr>
+          <w:color w:val="FF0000"/>
+        </w:rPr>
+        <w:t>=&gt;</w:t>
+      </w:r>
+      <w:r>
+        <w:t xml:space="preserve"> </w:t>
+      </w:r>
+      <w:r>
+        <w:t>Método</w:t>
+      </w:r>
+      <w:r>
+        <w:t xml:space="preserve"> para calcular y fijar el atributo resolución. Retorna true si lo logra hacer y false si no.</w:t>
+      </w:r>
+    </w:p>
+    <w:p>
+      <w:pPr>
+        <w:pStyle w:val="Prrafodelista"/>
+        <w:numPr>
+          <w:ilvl w:val="0"/>
+          <w:numId w:val="13"/>
+        </w:numPr>
+        <w:jc w:val="both"/>
+        <w:rPr>
+          <w:u w:val="single"/>
+        </w:rPr>
+      </w:pPr>
+      <w:r>
+        <w:rPr>
+          <w:b/>
+          <w:bCs/>
+        </w:rPr>
+        <w:t xml:space="preserve">- CalcularRelacionAspecto(string nombreImagen) : bool </w:t>
+      </w:r>
+      <w:r>
+        <w:rPr>
+          <w:color w:val="FF0000"/>
+        </w:rPr>
+        <w:t>=&gt;</w:t>
+      </w:r>
+      <w:r>
+        <w:t xml:space="preserve"> </w:t>
+      </w:r>
+      <w:r>
+        <w:t>Método</w:t>
+      </w:r>
+      <w:r>
+        <w:t xml:space="preserve"> para calcular y fijar el atributo relacionAspecto. Retorna true si lo logra hacer y false si no.</w:t>
+      </w:r>
+    </w:p>
+    <w:p>
+      <w:pPr>
+        <w:pStyle w:val="Prrafodelista"/>
+        <w:numPr>
+          <w:ilvl w:val="0"/>
+          <w:numId w:val="13"/>
+        </w:numPr>
+        <w:jc w:val="both"/>
+        <w:rPr>
+          <w:u w:val="single"/>
+        </w:rPr>
+      </w:pPr>
+      <w:r>
+        <w:rPr>
+          <w:b/>
+          <w:bCs/>
+        </w:rPr>
+        <w:t>- CalcularHdr(string nombreImagen) : bool</w:t>
+      </w:r>
+      <w:r>
+        <w:rPr>
+          <w:b/>
+          <w:bCs/>
+          <w:color w:val="FF0000"/>
+        </w:rPr>
+        <w:t xml:space="preserve"> </w:t>
+      </w:r>
+      <w:r>
+        <w:rPr>
+          <w:color w:val="FF0000"/>
+        </w:rPr>
         <w:t xml:space="preserve">=&gt; </w:t>
       </w:r>
       <w:r>
         <w:t>Método</w:t>
       </w:r>
       <w:r>
-        <w:t xml:space="preserve"> para cargar el atributo imagen de la clase. Retorna true si lo logra hacer y false si no.</w:t>
+        <w:t xml:space="preserve"> para saber y fijar el atributo hdr. Retorna true si lo logra hacer y false si no.</w:t>
       </w:r>
     </w:p>
     <w:p>
@@ -3613,28 +3949,22 @@
           <w:b/>
           <w:bCs/>
         </w:rPr>
-        <w:t xml:space="preserve">- CargarEtiquetas(string nombreImagen) : bool </w:t>
-      </w:r>
-      <w:r>
-        <w:t xml:space="preserve">=&gt; </w:t>
+        <w:t xml:space="preserve">- CalcularClaroOscuro(string nombreImagen) : bool </w:t>
+      </w:r>
+      <w:r>
+        <w:rPr>
+          <w:color w:val="FF0000"/>
+        </w:rPr>
+        <w:t>=&gt;</w:t>
+      </w:r>
+      <w:r>
+        <w:t xml:space="preserve"> </w:t>
       </w:r>
       <w:r>
         <w:t>Método</w:t>
       </w:r>
       <w:r>
-        <w:t xml:space="preserve"> para cargar todas las etiquetas para nombreImagen que se encuentran dentro del csv. Retorna true si se </w:t>
-      </w:r>
-      <w:r>
-        <w:t>logró</w:t>
-      </w:r>
-      <w:r>
-        <w:t xml:space="preserve"> cargar </w:t>
-      </w:r>
-      <w:r>
-        <w:t>al menos</w:t>
-      </w:r>
-      <w:r>
-        <w:t xml:space="preserve"> una etiqueta y false si no.</w:t>
+        <w:t xml:space="preserve"> para saber y fijar el atributo claroOscuro. Retorna true si lo logra hacer y false si no.</w:t>
       </w:r>
     </w:p>
     <w:p>
@@ -3654,22 +3984,48 @@
           <w:b/>
           <w:bCs/>
         </w:rPr>
-        <w:t xml:space="preserve">- CargarValoracion(string nombreImagen) : bool </w:t>
-      </w:r>
-      <w:r>
-        <w:t xml:space="preserve">=&gt; </w:t>
+        <w:t xml:space="preserve">+ AgregarEtiqueta(Etiqueta etiqueta) : </w:t>
+      </w:r>
+      <w:r>
+        <w:rPr>
+          <w:b/>
+          <w:bCs/>
+        </w:rPr>
+        <w:t>bool</w:t>
+      </w:r>
+      <w:r>
+        <w:rPr>
+          <w:b/>
+          <w:bCs/>
+        </w:rPr>
+        <w:t xml:space="preserve"> </w:t>
+      </w:r>
+      <w:r>
+        <w:rPr>
+          <w:color w:val="FF0000"/>
+        </w:rPr>
+        <w:t>=&gt;</w:t>
+      </w:r>
+      <w:r>
+        <w:t xml:space="preserve"> </w:t>
       </w:r>
       <w:r>
         <w:t>Método</w:t>
       </w:r>
       <w:r>
-        <w:t xml:space="preserve"> para cargar la </w:t>
-      </w:r>
-      <w:r>
-        <w:t>valoración</w:t>
-      </w:r>
-      <w:r>
-        <w:t xml:space="preserve"> para nombreImagen que se encuentra dentro del csv. Retorna true si se logro hacerlo y false si no. Si no se logra hacer, el atributo se deja como -1. </w:t>
+        <w:t xml:space="preserve"> para agregar una etiqueta al atributo etiquetas de la imagen</w:t>
+      </w:r>
+      <w:r>
+        <w:t>. Retorna true si se logra hacer y false si no.</w:t>
+      </w:r>
+      <w:r>
+        <w:t xml:space="preserve"> Este método debe, además, asignar el serial</w:t>
+      </w:r>
+      <w:r>
+        <w:t xml:space="preserve">Number </w:t>
+      </w:r>
+      <w:r>
+        <w:t>a la etiqueta que se esta agregando, pues conoce que otras etiquetas se han agregado a la imagen y puede asignarle un numero aleatorio diferente.</w:t>
       </w:r>
     </w:p>
     <w:p>
@@ -3689,10 +4045,22 @@
           <w:b/>
           <w:bCs/>
         </w:rPr>
-        <w:t xml:space="preserve">- CalcularEXIF(string nombreImagen) : bool </w:t>
-      </w:r>
-      <w:r>
-        <w:t>=&gt; Método para calcular y fijar los valores EXIF de la imagen. Los que no se puedan obtener se dejan como null. Retorna true si se pudo calcular al menos un valor y false si no.</w:t>
+        <w:t xml:space="preserve">+ EliminarEtiqueta(int serialNumber) : bool </w:t>
+      </w:r>
+      <w:r>
+        <w:rPr>
+          <w:color w:val="FF0000"/>
+        </w:rPr>
+        <w:t>=&gt;</w:t>
+      </w:r>
+      <w:r>
+        <w:t xml:space="preserve"> Metodo para eliminar u</w:t>
+      </w:r>
+      <w:r>
+        <w:t>na etiqueta del atributo etiquetas de la imagen. Retorna true si se logra hacer y false si no.</w:t>
+      </w:r>
+      <w:r>
+        <w:t xml:space="preserve"> Las etiquetas se diferencian entre si dentro de la misma imagen por el serialNumber.</w:t>
       </w:r>
     </w:p>
     <w:p>
@@ -3712,10 +4080,16 @@
           <w:b/>
           <w:bCs/>
         </w:rPr>
-        <w:t xml:space="preserve">- CalcularSaturacion(string nombreImagen) : bool </w:t>
-      </w:r>
-      <w:r>
-        <w:t>=&gt; Método para calcular y fijar el atributo de la saturación de la imagen. Retorna true si lo logra calcular y false si no. En el caso en que no, el atributo se deja como -1.</w:t>
+        <w:t xml:space="preserve">+ Etiquetas() : List&lt;Etiqueta&gt; </w:t>
+      </w:r>
+      <w:r>
+        <w:rPr>
+          <w:color w:val="FF0000"/>
+        </w:rPr>
+        <w:t>=&gt;</w:t>
+      </w:r>
+      <w:r>
+        <w:t xml:space="preserve"> Getter del atributo etiquetas, que retorna el atributo de etiquetas. No hace falta agregar un setter, pues solo se pueden agregar etiquetas y ya existe un método para ello.</w:t>
       </w:r>
     </w:p>
     <w:p>
@@ -3735,236 +4109,6 @@
           <w:b/>
           <w:bCs/>
         </w:rPr>
-        <w:t>- CalcularResolucion</w:t>
-      </w:r>
-      <w:r>
-        <w:rPr>
-          <w:b/>
-          <w:bCs/>
-        </w:rPr>
-        <w:t xml:space="preserve">(string nombreImagen) : bool </w:t>
-      </w:r>
-      <w:r>
-        <w:t xml:space="preserve">=&gt; </w:t>
-      </w:r>
-      <w:r>
-        <w:t>Método</w:t>
-      </w:r>
-      <w:r>
-        <w:t xml:space="preserve"> para calcular y fijar el atributo resolución. Retorna true si lo logra hacer y false si no.</w:t>
-      </w:r>
-    </w:p>
-    <w:p>
-      <w:pPr>
-        <w:pStyle w:val="Prrafodelista"/>
-        <w:numPr>
-          <w:ilvl w:val="0"/>
-          <w:numId w:val="13"/>
-        </w:numPr>
-        <w:jc w:val="both"/>
-        <w:rPr>
-          <w:u w:val="single"/>
-        </w:rPr>
-      </w:pPr>
-      <w:r>
-        <w:rPr>
-          <w:b/>
-          <w:bCs/>
-        </w:rPr>
-        <w:t xml:space="preserve">- CalcularRelacionAspecto(string nombreImagen) : bool </w:t>
-      </w:r>
-      <w:r>
-        <w:t xml:space="preserve">=&gt; </w:t>
-      </w:r>
-      <w:r>
-        <w:t>Método</w:t>
-      </w:r>
-      <w:r>
-        <w:t xml:space="preserve"> para calcular y fijar el atributo relacionAspecto. Retorna true si lo logra hacer y false si no.</w:t>
-      </w:r>
-    </w:p>
-    <w:p>
-      <w:pPr>
-        <w:pStyle w:val="Prrafodelista"/>
-        <w:numPr>
-          <w:ilvl w:val="0"/>
-          <w:numId w:val="13"/>
-        </w:numPr>
-        <w:jc w:val="both"/>
-        <w:rPr>
-          <w:u w:val="single"/>
-        </w:rPr>
-      </w:pPr>
-      <w:r>
-        <w:rPr>
-          <w:b/>
-          <w:bCs/>
-        </w:rPr>
-        <w:t xml:space="preserve">- CalcularHdr(string nombreImagen) : bool </w:t>
-      </w:r>
-      <w:r>
-        <w:t xml:space="preserve">=&gt; </w:t>
-      </w:r>
-      <w:r>
-        <w:t>Método</w:t>
-      </w:r>
-      <w:r>
-        <w:t xml:space="preserve"> para saber y fijar el atributo hdr. Retorna true si lo logra hacer y false si no.</w:t>
-      </w:r>
-    </w:p>
-    <w:p>
-      <w:pPr>
-        <w:pStyle w:val="Prrafodelista"/>
-        <w:numPr>
-          <w:ilvl w:val="0"/>
-          <w:numId w:val="13"/>
-        </w:numPr>
-        <w:jc w:val="both"/>
-        <w:rPr>
-          <w:u w:val="single"/>
-        </w:rPr>
-      </w:pPr>
-      <w:r>
-        <w:rPr>
-          <w:b/>
-          <w:bCs/>
-        </w:rPr>
-        <w:t xml:space="preserve">- CalcularClaroOscuro(string nombreImagen) : bool </w:t>
-      </w:r>
-      <w:r>
-        <w:t xml:space="preserve">=&gt; </w:t>
-      </w:r>
-      <w:r>
-        <w:t>Método</w:t>
-      </w:r>
-      <w:r>
-        <w:t xml:space="preserve"> para saber y fijar el atributo claroOscuro. Retorna true si lo logra hacer y false si no.</w:t>
-      </w:r>
-    </w:p>
-    <w:p>
-      <w:pPr>
-        <w:pStyle w:val="Prrafodelista"/>
-        <w:numPr>
-          <w:ilvl w:val="0"/>
-          <w:numId w:val="13"/>
-        </w:numPr>
-        <w:jc w:val="both"/>
-        <w:rPr>
-          <w:u w:val="single"/>
-        </w:rPr>
-      </w:pPr>
-      <w:r>
-        <w:rPr>
-          <w:b/>
-          <w:bCs/>
-        </w:rPr>
-        <w:t xml:space="preserve">+ AgregarEtiqueta(Etiqueta etiqueta) : </w:t>
-      </w:r>
-      <w:r>
-        <w:rPr>
-          <w:b/>
-          <w:bCs/>
-        </w:rPr>
-        <w:t>bool</w:t>
-      </w:r>
-      <w:r>
-        <w:rPr>
-          <w:b/>
-          <w:bCs/>
-        </w:rPr>
-        <w:t xml:space="preserve"> </w:t>
-      </w:r>
-      <w:r>
-        <w:t xml:space="preserve">=&gt; </w:t>
-      </w:r>
-      <w:r>
-        <w:t>Método</w:t>
-      </w:r>
-      <w:r>
-        <w:t xml:space="preserve"> para agregar una etiqueta al atributo etiquetas de la imagen</w:t>
-      </w:r>
-      <w:r>
-        <w:t>. Retorna true si se logra hacer y false si no.</w:t>
-      </w:r>
-      <w:r>
-        <w:t xml:space="preserve"> Este método debe, además, asignar el serial</w:t>
-      </w:r>
-      <w:r>
-        <w:t xml:space="preserve">Number </w:t>
-      </w:r>
-      <w:r>
-        <w:t>a la etiqueta que se esta agregando, pues conoce que otras etiquetas se han agregado a la imagen y puede asignarle un numero aleatorio diferente.</w:t>
-      </w:r>
-    </w:p>
-    <w:p>
-      <w:pPr>
-        <w:pStyle w:val="Prrafodelista"/>
-        <w:numPr>
-          <w:ilvl w:val="0"/>
-          <w:numId w:val="13"/>
-        </w:numPr>
-        <w:jc w:val="both"/>
-        <w:rPr>
-          <w:u w:val="single"/>
-        </w:rPr>
-      </w:pPr>
-      <w:r>
-        <w:rPr>
-          <w:b/>
-          <w:bCs/>
-        </w:rPr>
-        <w:t xml:space="preserve">+ EliminarEtiqueta(int serialNumber) : bool </w:t>
-      </w:r>
-      <w:r>
-        <w:t>=&gt; Metodo para eliminar u</w:t>
-      </w:r>
-      <w:r>
-        <w:t>na etiqueta del atributo etiquetas de la imagen. Retorna true si se logra hacer y false si no.</w:t>
-      </w:r>
-      <w:r>
-        <w:t xml:space="preserve"> Las etiquetas se diferencian entre si dentro de la misma imagen por el serialNumber.</w:t>
-      </w:r>
-    </w:p>
-    <w:p>
-      <w:pPr>
-        <w:pStyle w:val="Prrafodelista"/>
-        <w:numPr>
-          <w:ilvl w:val="0"/>
-          <w:numId w:val="13"/>
-        </w:numPr>
-        <w:jc w:val="both"/>
-        <w:rPr>
-          <w:u w:val="single"/>
-        </w:rPr>
-      </w:pPr>
-      <w:r>
-        <w:rPr>
-          <w:b/>
-          <w:bCs/>
-        </w:rPr>
-        <w:t xml:space="preserve">+ Etiquetas() : List&lt;Etiqueta&gt; </w:t>
-      </w:r>
-      <w:r>
-        <w:t>=&gt; Getter del atributo etiquetas, que retorna el atributo de etiquetas. No hace falta agregar un setter, pues solo se pueden agregar etiquetas y ya existe un método para ello.</w:t>
-      </w:r>
-    </w:p>
-    <w:p>
-      <w:pPr>
-        <w:pStyle w:val="Prrafodelista"/>
-        <w:numPr>
-          <w:ilvl w:val="0"/>
-          <w:numId w:val="13"/>
-        </w:numPr>
-        <w:jc w:val="both"/>
-        <w:rPr>
-          <w:u w:val="single"/>
-        </w:rPr>
-      </w:pPr>
-      <w:r>
-        <w:rPr>
-          <w:b/>
-          <w:bCs/>
-        </w:rPr>
         <w:t xml:space="preserve">+ </w:t>
       </w:r>
       <w:r>
@@ -3982,7 +4126,13 @@
         <w:t xml:space="preserve">() : int </w:t>
       </w:r>
       <w:r>
-        <w:t xml:space="preserve">=&gt;  Getter del atributo </w:t>
+        <w:rPr>
+          <w:color w:val="FF0000"/>
+        </w:rPr>
+        <w:t>=&gt;</w:t>
+      </w:r>
+      <w:r>
+        <w:t xml:space="preserve">  Getter del atributo </w:t>
       </w:r>
       <w:r>
         <w:t>valoración</w:t>
@@ -4026,7 +4176,13 @@
         <w:t xml:space="preserve">(int valoracion) : bool </w:t>
       </w:r>
       <w:r>
-        <w:t>=&gt; Setter del atributo valoracion. En el se debe evaluar si el valor se encuentra entre 1 y 5. Si se logra asignar, retorna true, sino retorna false.</w:t>
+        <w:rPr>
+          <w:color w:val="FF0000"/>
+        </w:rPr>
+        <w:t>=&gt;</w:t>
+      </w:r>
+      <w:r>
+        <w:t xml:space="preserve"> Setter del atributo valoracion. En el se debe evaluar si el valor se encuentra entre 1 y 5. Si se logra asignar, retorna true, sino retorna false.</w:t>
       </w:r>
     </w:p>
     <w:p>
@@ -4049,7 +4205,13 @@
         <w:t xml:space="preserve">+ GuardarPropiedades() : bool </w:t>
       </w:r>
       <w:r>
-        <w:t xml:space="preserve">=&gt; Metodo para guardar todas las propiedades modificadas en la imagen en el archivo csv (se agregaron o quitaron etiquetas o se </w:t>
+        <w:rPr>
+          <w:color w:val="FF0000"/>
+        </w:rPr>
+        <w:t xml:space="preserve">=&gt; </w:t>
+      </w:r>
+      <w:r>
+        <w:t xml:space="preserve">Metodo para guardar todas las propiedades modificadas en la imagen en el archivo csv (se agregaron o quitaron etiquetas o se </w:t>
       </w:r>
       <w:r>
         <w:t>cambió</w:t>
@@ -4078,7 +4240,13 @@
         <w:t xml:space="preserve">+ Imagen(System.Drawing.Bitmap imagen) : bool </w:t>
       </w:r>
       <w:r>
-        <w:t>=&gt; Metodo para cambia</w:t>
+        <w:rPr>
+          <w:color w:val="FF0000"/>
+        </w:rPr>
+        <w:t xml:space="preserve">=&gt; </w:t>
+      </w:r>
+      <w:r>
+        <w:t>Metodo para cambia</w:t>
       </w:r>
       <w:r>
         <w:t>r el atributo imagen del objeto, es el setter de imagen. Es necesario esto porque se espera que otros objetos accedan a la imagen ya sea para aplicarle filtros, agregarle texto, u otros cambios. Entonces, es vital poder cambiar este atributo. Retorna true si se logra setear dicho atributo y false si no.</w:t>
@@ -4104,7 +4272,13 @@
         <w:t xml:space="preserve">+ Imagen() : System.Drawing.Bitmap </w:t>
       </w:r>
       <w:r>
-        <w:t xml:space="preserve">=&gt; Getter del atributo imagen. </w:t>
+        <w:rPr>
+          <w:color w:val="FF0000"/>
+        </w:rPr>
+        <w:t xml:space="preserve">=&gt; </w:t>
+      </w:r>
+      <w:r>
+        <w:t xml:space="preserve">Getter del atributo imagen. </w:t>
       </w:r>
       <w:r>
         <w:t>Se espera que otros objetos puedan obtener este atributo para modificarlo (filtros, texto, etc…).</w:t>
@@ -4130,7 +4304,13 @@
         <w:t xml:space="preserve">+ GuardarImagen(string nombreImagen) : bool </w:t>
       </w:r>
       <w:r>
-        <w:t>=&gt; Metodo para guardar el atributo System.Drawing.Bitmap en la carpeta Files, por si se realiza algún cambio en el, con el nombre nombreImagen.</w:t>
+        <w:rPr>
+          <w:color w:val="FF0000"/>
+        </w:rPr>
+        <w:t>=&gt;</w:t>
+      </w:r>
+      <w:r>
+        <w:t xml:space="preserve"> Metodo para guardar el atributo System.Drawing.Bitmap en la carpeta Files, por si se realiza algún cambio en el, con el nombre nombreImagen.</w:t>
       </w:r>
       <w:r>
         <w:t xml:space="preserve"> Ademas, este método debe cambiar el atributo nombre del objeto, haciendo que coincida con el nuevo nombre de la imagen</w:t>
@@ -4156,7 +4336,13 @@
         <w:t xml:space="preserve">- RecalcularAtributos(string nombreImagen) : bool </w:t>
       </w:r>
       <w:r>
-        <w:t xml:space="preserve">=&gt; Metodo para volver a calcular todos los atributos (saturación, resolución, relacionAspecto,Hdr…) y cargarlos en el objeto. Esto es necesario hacerlo cada vez que se llama a GuardarImagen, pues asumimos que se han realizado cambios en esta. </w:t>
+        <w:rPr>
+          <w:color w:val="FF0000"/>
+        </w:rPr>
+        <w:t>=&gt;</w:t>
+      </w:r>
+      <w:r>
+        <w:t xml:space="preserve"> Metodo para volver a calcular todos los atributos (saturación, resolución, relacionAspecto,Hdr…) y cargarlos en el objeto. Esto es necesario hacerlo cada vez que se llama a GuardarImagen, pues asumimos que se han realizado cambios en esta. </w:t>
       </w:r>
     </w:p>
     <w:p>
@@ -4179,7 +4365,13 @@
         <w:t xml:space="preserve">+ Nombre(string nombre) : bool </w:t>
       </w:r>
       <w:r>
-        <w:t>=&gt; Setter del nombre</w:t>
+        <w:rPr>
+          <w:color w:val="FF0000"/>
+        </w:rPr>
+        <w:t>=&gt;</w:t>
+      </w:r>
+      <w:r>
+        <w:t xml:space="preserve"> Setter del nombre</w:t>
       </w:r>
       <w:r>
         <w:t xml:space="preserve"> de la imagen. Retorna true si se logro cambiar y false si no</w:t>
@@ -4205,7 +4397,13 @@
         <w:t xml:space="preserve">+ Nombre() : string </w:t>
       </w:r>
       <w:r>
-        <w:t>=&gt; Getter del nombre de la imagen</w:t>
+        <w:rPr>
+          <w:color w:val="FF0000"/>
+        </w:rPr>
+        <w:t>=&gt;</w:t>
+      </w:r>
+      <w:r>
+        <w:t xml:space="preserve"> Getter del nombre de la imagen</w:t>
       </w:r>
     </w:p>
     <w:p>
@@ -4256,7 +4454,13 @@
         <w:t xml:space="preserve">&gt; </w:t>
       </w:r>
       <w:r>
-        <w:t>=&gt; Getter de los valores EXIF de la im</w:t>
+        <w:rPr>
+          <w:color w:val="FF0000"/>
+        </w:rPr>
+        <w:t xml:space="preserve">=&gt; </w:t>
+      </w:r>
+      <w:r>
+        <w:t>Getter de los valores EXIF de la im</w:t>
       </w:r>
       <w:r>
         <w:t>agen. No hace falta un setter, pues estos valores se calculan a partir de la misma imagen</w:t>
@@ -4310,7 +4514,13 @@
         <w:t xml:space="preserve"> </w:t>
       </w:r>
       <w:r>
-        <w:t xml:space="preserve">=&gt; Getter de </w:t>
+        <w:rPr>
+          <w:color w:val="FF0000"/>
+        </w:rPr>
+        <w:t>=&gt;</w:t>
+      </w:r>
+      <w:r>
+        <w:t xml:space="preserve"> Getter de </w:t>
       </w:r>
       <w:r>
         <w:t xml:space="preserve">la saturación </w:t>
@@ -4370,7 +4580,13 @@
         <w:t xml:space="preserve"> </w:t>
       </w:r>
       <w:r>
-        <w:t>=&gt; Getter de l</w:t>
+        <w:rPr>
+          <w:color w:val="FF0000"/>
+        </w:rPr>
+        <w:t>=&gt;</w:t>
+      </w:r>
+      <w:r>
+        <w:t xml:space="preserve"> Getter de l</w:t>
       </w:r>
       <w:r>
         <w:t xml:space="preserve">a saturación </w:t>
@@ -4430,7 +4646,13 @@
         <w:t xml:space="preserve"> </w:t>
       </w:r>
       <w:r>
-        <w:t>=&gt; Getter de l</w:t>
+        <w:rPr>
+          <w:color w:val="FF0000"/>
+        </w:rPr>
+        <w:t>=&gt;</w:t>
+      </w:r>
+      <w:r>
+        <w:t xml:space="preserve"> Getter de l</w:t>
       </w:r>
       <w:r>
         <w:t xml:space="preserve">a relación de aspecto </w:t>
@@ -4490,7 +4712,13 @@
         <w:t xml:space="preserve"> </w:t>
       </w:r>
       <w:r>
-        <w:t>=&gt; Getter de</w:t>
+        <w:rPr>
+          <w:color w:val="FF0000"/>
+        </w:rPr>
+        <w:t>=&gt;</w:t>
+      </w:r>
+      <w:r>
+        <w:t xml:space="preserve"> Getter de</w:t>
       </w:r>
       <w:r>
         <w:t xml:space="preserve">l atributo hdr </w:t>
@@ -4550,7 +4778,13 @@
         <w:t xml:space="preserve"> </w:t>
       </w:r>
       <w:r>
-        <w:t>=&gt; Getter de</w:t>
+        <w:rPr>
+          <w:color w:val="FF0000"/>
+        </w:rPr>
+        <w:t>=&gt;</w:t>
+      </w:r>
+      <w:r>
+        <w:t xml:space="preserve"> Getter de</w:t>
       </w:r>
       <w:r>
         <w:t xml:space="preserve">l atributo claroOscuro </w:t>
@@ -4583,8 +4817,16 @@
         <w:rPr>
           <w:b/>
           <w:bCs/>
-        </w:rPr>
-        <w:t>CLASS: Biblioteca</w:t>
+          <w:u w:val="single"/>
+        </w:rPr>
+        <w:t>CLASS</w:t>
+      </w:r>
+      <w:r>
+        <w:rPr>
+          <w:b/>
+          <w:bCs/>
+        </w:rPr>
+        <w:t>: Biblioteca</w:t>
       </w:r>
     </w:p>
     <w:p>
@@ -4662,7 +4904,13 @@
         <w:t xml:space="preserve">&gt; </w:t>
       </w:r>
       <w:r>
-        <w:t xml:space="preserve">=&gt; Atributo en el que se almacenan todas las imágenes de la biblioteca. </w:t>
+        <w:rPr>
+          <w:color w:val="FF0000"/>
+        </w:rPr>
+        <w:t>=&gt;</w:t>
+      </w:r>
+      <w:r>
+        <w:t xml:space="preserve"> Atributo en el que se almacenan todas las imágenes de la biblioteca. </w:t>
       </w:r>
     </w:p>
     <w:p>
@@ -4685,7 +4933,13 @@
         <w:t xml:space="preserve">- listaInteligente : Dictionary&lt;string patron, List&lt;Image&gt;&gt; </w:t>
       </w:r>
       <w:r>
-        <w:t>=&gt; Atributo donde se almacenan todas la</w:t>
+        <w:rPr>
+          <w:color w:val="FF0000"/>
+        </w:rPr>
+        <w:t xml:space="preserve">=&gt; </w:t>
+      </w:r>
+      <w:r>
+        <w:t>Atributo donde se almacenan todas la</w:t>
       </w:r>
       <w:r>
         <w:t xml:space="preserve">s listas inteligentes, con patrones de búsqueda definidos por el usuario. La forma en la que se debe especificar el patron de búsqueda se explica mas adelante. </w:t>
@@ -4722,7 +4976,13 @@
         <w:t xml:space="preserve">+ Biblioteca() </w:t>
       </w:r>
       <w:r>
-        <w:t>=&gt; Constructor de la clase. En este, se deben instanciar los atributos imágenes y listaInteligente, mediante el método CargarBiblioteca().</w:t>
+        <w:rPr>
+          <w:color w:val="FF0000"/>
+        </w:rPr>
+        <w:t>=&gt;</w:t>
+      </w:r>
+      <w:r>
+        <w:t xml:space="preserve"> Constructor de la clase. En este, se deben instanciar los atributos imágenes y listaInteligente, mediante el método CargarBiblioteca().</w:t>
       </w:r>
     </w:p>
     <w:p>
@@ -4742,9 +5002,15 @@
         <w:t xml:space="preserve">- CargarBiblioteca() : bool </w:t>
       </w:r>
       <w:r>
+        <w:rPr>
+          <w:color w:val="FF0000"/>
+        </w:rPr>
         <w:t>=&gt;</w:t>
       </w:r>
       <w:r>
+        <w:t xml:space="preserve"> </w:t>
+      </w:r>
+      <w:r>
         <w:t>Metodo</w:t>
       </w:r>
       <w:r>
@@ -4774,7 +5040,13 @@
         <w:t xml:space="preserve">+ ActualizarBiblioteca() : bool </w:t>
       </w:r>
       <w:r>
-        <w:t>=&gt; Metodo que sirve para actualizar la biblioteca. Cumple la misma función que CargarBiblioteca, pero este método se puede usar durante la ejecución en si del programa, no como CargarBiblioteca, que solo se ejecuta al principio. Retorna true si logra hacerlo sin problemas y false si no.</w:t>
+        <w:rPr>
+          <w:color w:val="FF0000"/>
+        </w:rPr>
+        <w:t>=&gt;</w:t>
+      </w:r>
+      <w:r>
+        <w:t xml:space="preserve"> Metodo que sirve para actualizar la biblioteca. Cumple la misma función que CargarBiblioteca, pero este método se puede usar durante la ejecución en si del programa, no como CargarBiblioteca, que solo se ejecuta al principio. Retorna true si logra hacerlo sin problemas y false si no.</w:t>
       </w:r>
       <w:r>
         <w:t xml:space="preserve"> Notar que la única forma de agregar imágenes nuevas a la biblioteca es que esta se encuentre en la carpeta Files.</w:t>
@@ -4801,16 +5073,40 @@
           <w:b/>
           <w:bCs/>
         </w:rPr>
-        <w:t>:bool</w:t>
-      </w:r>
-      <w:r>
-        <w:rPr>
-          <w:b/>
-          <w:bCs/>
-        </w:rPr>
         <w:t xml:space="preserve"> </w:t>
       </w:r>
       <w:r>
+        <w:rPr>
+          <w:b/>
+          <w:bCs/>
+        </w:rPr>
+        <w:t>:</w:t>
+      </w:r>
+      <w:r>
+        <w:rPr>
+          <w:b/>
+          <w:bCs/>
+        </w:rPr>
+        <w:t xml:space="preserve"> </w:t>
+      </w:r>
+      <w:r>
+        <w:rPr>
+          <w:b/>
+          <w:bCs/>
+        </w:rPr>
+        <w:t>bool</w:t>
+      </w:r>
+      <w:r>
+        <w:rPr>
+          <w:b/>
+          <w:bCs/>
+        </w:rPr>
+        <w:t xml:space="preserve"> </w:t>
+      </w:r>
+      <w:r>
+        <w:rPr>
+          <w:color w:val="FF0000"/>
+        </w:rPr>
         <w:t xml:space="preserve">=&gt; </w:t>
       </w:r>
       <w:r>
@@ -4851,16 +5147,40 @@
           <w:b/>
           <w:bCs/>
         </w:rPr>
-        <w:t>:bool</w:t>
-      </w:r>
-      <w:r>
-        <w:rPr>
-          <w:b/>
-          <w:bCs/>
-        </w:rPr>
         <w:t xml:space="preserve"> </w:t>
       </w:r>
       <w:r>
+        <w:rPr>
+          <w:b/>
+          <w:bCs/>
+        </w:rPr>
+        <w:t>:</w:t>
+      </w:r>
+      <w:r>
+        <w:rPr>
+          <w:b/>
+          <w:bCs/>
+        </w:rPr>
+        <w:t xml:space="preserve"> </w:t>
+      </w:r>
+      <w:r>
+        <w:rPr>
+          <w:b/>
+          <w:bCs/>
+        </w:rPr>
+        <w:t>bool</w:t>
+      </w:r>
+      <w:r>
+        <w:rPr>
+          <w:b/>
+          <w:bCs/>
+        </w:rPr>
+        <w:t xml:space="preserve"> </w:t>
+      </w:r>
+      <w:r>
+        <w:rPr>
+          <w:color w:val="FF0000"/>
+        </w:rPr>
         <w:t xml:space="preserve">=&gt; </w:t>
       </w:r>
       <w:r>
@@ -4899,7 +5219,13 @@
         <w:t xml:space="preserve">+ ModificarValoracion(string nombreImagen, int valoración):bool </w:t>
       </w:r>
       <w:r>
-        <w:t xml:space="preserve">=&gt; Metodo que sirve para modificar la valoración de una determinada imagen. </w:t>
+        <w:rPr>
+          <w:color w:val="FF0000"/>
+        </w:rPr>
+        <w:t>=&gt;</w:t>
+      </w:r>
+      <w:r>
+        <w:t xml:space="preserve"> Metodo que sirve para modificar la valoración de una determinada imagen. </w:t>
       </w:r>
     </w:p>
     <w:p>
@@ -4922,7 +5248,16 @@
         <w:t>+ AgregarPatronBusqueda(string patron) : bool</w:t>
       </w:r>
       <w:r>
-        <w:t xml:space="preserve"> =&gt; Metodo que</w:t>
+        <w:t xml:space="preserve"> </w:t>
+      </w:r>
+      <w:r>
+        <w:rPr>
+          <w:color w:val="FF0000"/>
+        </w:rPr>
+        <w:t>=&gt;</w:t>
+      </w:r>
+      <w:r>
+        <w:t xml:space="preserve"> Metodo que</w:t>
       </w:r>
       <w:r>
         <w:t xml:space="preserve"> sirve para agregar un patron de búsqueda a las listasInteligentes. Retorna true si se logra hacer y false si no. Por defecto, cuando se agrega un patrón de búsqueda y no se han actualizado aun las listas inteligentes, se debe asignar como value al nuevo patron de búsqueda un List&lt;Image&gt; </w:t>
@@ -4955,7 +5290,13 @@
         <w:t xml:space="preserve">+ ActualizarListasInteligentes() : bool </w:t>
       </w:r>
       <w:r>
-        <w:t>=&gt; Metodo que sirve para actualizar las listas inteligentes (esto se debe hacer cada vez que se agrega un patron de búsqueda, o cuando se agregan imágenes nuevas a la biblioteca</w:t>
+        <w:rPr>
+          <w:color w:val="FF0000"/>
+        </w:rPr>
+        <w:t>=&gt;</w:t>
+      </w:r>
+      <w:r>
+        <w:t xml:space="preserve"> Metodo que sirve para actualizar las listas inteligentes (esto se debe hacer cada vez que se agrega un patron de búsqueda, o cuando se agregan imágenes nuevas a la biblioteca</w:t>
       </w:r>
     </w:p>
     <w:p>
@@ -4978,7 +5319,13 @@
         <w:t xml:space="preserve">+ Imágenes () : List&lt;Image&gt; </w:t>
       </w:r>
       <w:r>
-        <w:t xml:space="preserve">=&gt; Getter de las </w:t>
+        <w:rPr>
+          <w:color w:val="FF0000"/>
+        </w:rPr>
+        <w:t>=&gt;</w:t>
+      </w:r>
+      <w:r>
+        <w:t xml:space="preserve"> Getter de las </w:t>
       </w:r>
       <w:r>
         <w:t>imágenes</w:t>
@@ -5024,7 +5371,13 @@
         <w:t xml:space="preserve"> </w:t>
       </w:r>
       <w:r>
-        <w:t>=&gt; Getter de las listas inteligentes agregadas ha</w:t>
+        <w:rPr>
+          <w:color w:val="FF0000"/>
+        </w:rPr>
+        <w:t>=&gt;</w:t>
+      </w:r>
+      <w:r>
+        <w:t xml:space="preserve"> Getter de las listas inteligentes agregadas ha</w:t>
       </w:r>
       <w:r>
         <w:t>sta ahora</w:t>
@@ -5051,8 +5404,16 @@
         <w:rPr>
           <w:b/>
           <w:bCs/>
-        </w:rPr>
-        <w:t>CLASS: AreaTrabajo</w:t>
+          <w:u w:val="single"/>
+        </w:rPr>
+        <w:t>CLASS</w:t>
+      </w:r>
+      <w:r>
+        <w:rPr>
+          <w:b/>
+          <w:bCs/>
+        </w:rPr>
+        <w:t>: AreaTrabajo</w:t>
       </w:r>
     </w:p>
     <w:p>
@@ -5129,7 +5490,13 @@
         <w:t xml:space="preserve">Dictionary &lt;System.Drawing.Bitmap, string&gt; </w:t>
       </w:r>
       <w:r>
-        <w:t>=&gt; En este atributo se</w:t>
+        <w:rPr>
+          <w:color w:val="FF0000"/>
+        </w:rPr>
+        <w:t>=&gt;</w:t>
+      </w:r>
+      <w:r>
+        <w:t xml:space="preserve"> En este atributo se</w:t>
       </w:r>
       <w:r>
         <w:t xml:space="preserve"> almacenan </w:t>
@@ -5196,7 +5563,13 @@
         <w:t xml:space="preserve">+ AreaTrabajo() </w:t>
       </w:r>
       <w:r>
-        <w:t xml:space="preserve">=&gt; Constructor del </w:t>
+        <w:rPr>
+          <w:color w:val="FF0000"/>
+        </w:rPr>
+        <w:t xml:space="preserve">=&gt; </w:t>
+      </w:r>
+      <w:r>
+        <w:t xml:space="preserve">Constructor del </w:t>
       </w:r>
       <w:r>
         <w:t>área</w:t>
@@ -5231,7 +5604,13 @@
         <w:t xml:space="preserve">+ CargarImagenes(List&lt;string&gt;) : bool </w:t>
       </w:r>
       <w:r>
-        <w:t>=&gt; Este método mueve</w:t>
+        <w:rPr>
+          <w:color w:val="FF0000"/>
+        </w:rPr>
+        <w:t>=&gt;</w:t>
+      </w:r>
+      <w:r>
+        <w:t xml:space="preserve"> Este método mueve</w:t>
       </w:r>
       <w:r>
         <w:t xml:space="preserve"> las imágenes (cuyos nombres se le pasan como una lista de string) de la biblioteca al AreaTrabajo. Es decir, realiza copias de todas las imágenes que se le pidan, y mueve dichas copias al directorio Temp. Luego, además, carga todas esas imágenes al atributo imágenes (desde el directorio Temp). </w:t>
@@ -5294,9 +5673,16 @@
       </w:r>
       <w:r>
         <w:rPr>
+          <w:color w:val="FF0000"/>
           <w:lang w:val="en-US"/>
         </w:rPr>
-        <w:t>=&gt; Getter del atributo imagenes</w:t>
+        <w:t>=&gt;</w:t>
+      </w:r>
+      <w:r>
+        <w:rPr>
+          <w:lang w:val="en-US"/>
+        </w:rPr>
+        <w:t xml:space="preserve"> Getter del atributo imagenes</w:t>
       </w:r>
     </w:p>
     <w:p>
@@ -5316,7 +5702,13 @@
         <w:t xml:space="preserve">+ GuardarImagen(List&lt;string&gt;) : bool </w:t>
       </w:r>
       <w:r>
-        <w:t>=&gt; Metodo que guarda</w:t>
+        <w:rPr>
+          <w:color w:val="FF0000"/>
+        </w:rPr>
+        <w:t>=&gt;</w:t>
+      </w:r>
+      <w:r>
+        <w:t xml:space="preserve"> Metodo que guarda</w:t>
       </w:r>
       <w:r>
         <w:t xml:space="preserve"> las imágenes cuyos nombres se le pasan en la lista en Temp. Es decir, el Productor modifica el objeto System.Drawing.Bitmap y este </w:t>
@@ -5345,7 +5737,13 @@
         <w:t xml:space="preserve">+ AgregarImagen(string nombreImagen, System.Drawing.Bitmap imagen) : bool </w:t>
       </w:r>
       <w:r>
-        <w:t xml:space="preserve">=&gt; Este </w:t>
+        <w:rPr>
+          <w:color w:val="FF0000"/>
+        </w:rPr>
+        <w:t>=&gt;</w:t>
+      </w:r>
+      <w:r>
+        <w:t xml:space="preserve"> Este </w:t>
       </w:r>
       <w:r>
         <w:t>método</w:t>
@@ -5381,355 +5779,402 @@
         <w:t xml:space="preserve">+ QuitarAreaTrabajo(List&lt;string&gt;) : bool </w:t>
       </w:r>
       <w:r>
+        <w:rPr>
+          <w:color w:val="FF0000"/>
+        </w:rPr>
+        <w:t>=&gt;</w:t>
+      </w:r>
+      <w:r>
+        <w:t xml:space="preserve"> </w:t>
+      </w:r>
+      <w:r>
+        <w:t>Método</w:t>
+      </w:r>
+      <w:r>
+        <w:t xml:space="preserve"> que sirve para quitar del atributo  imágenes aquellas cuyos nombres se le pasan como parámetro. Estas imágenes deben devolverse a Files y se debe actualizar la biblioteca. </w:t>
+      </w:r>
+      <w:r>
+        <w:t>Retorna true si se logra hacer y false si no.</w:t>
+      </w:r>
+    </w:p>
+    <w:p>
+      <w:pPr>
+        <w:pStyle w:val="Prrafodelista"/>
+        <w:numPr>
+          <w:ilvl w:val="0"/>
+          <w:numId w:val="16"/>
+        </w:numPr>
+        <w:jc w:val="both"/>
+      </w:pPr>
+      <w:r>
+        <w:rPr>
+          <w:b/>
+          <w:bCs/>
+        </w:rPr>
+        <w:t xml:space="preserve">+ EliminarAreaTrabajo(List&lt;string&gt;) : bool </w:t>
+      </w:r>
+      <w:r>
+        <w:rPr>
+          <w:color w:val="FF0000"/>
+        </w:rPr>
         <w:t xml:space="preserve">=&gt; </w:t>
       </w:r>
       <w:r>
         <w:t>Método</w:t>
       </w:r>
       <w:r>
-        <w:t xml:space="preserve"> que sirve para quitar del atributo  imágenes aquellas cuyos nombres se le pasan como parámetro. Estas imágenes deben devolverse a Files y se debe actualizar la biblioteca. </w:t>
-      </w:r>
-      <w:r>
-        <w:t>Retorna true si se logra hacer y false si no.</w:t>
-      </w:r>
-    </w:p>
-    <w:p>
-      <w:pPr>
-        <w:pStyle w:val="Prrafodelista"/>
-        <w:numPr>
-          <w:ilvl w:val="0"/>
-          <w:numId w:val="16"/>
-        </w:numPr>
-        <w:jc w:val="both"/>
-      </w:pPr>
-      <w:r>
-        <w:rPr>
-          <w:b/>
-          <w:bCs/>
-        </w:rPr>
-        <w:t xml:space="preserve">+ EliminarAreaTrabajo(List&lt;string&gt;) : bool </w:t>
-      </w:r>
-      <w:r>
+        <w:t xml:space="preserve"> que sirve para eliminar elementos del </w:t>
+      </w:r>
+      <w:r>
+        <w:t>área</w:t>
+      </w:r>
+      <w:r>
+        <w:t xml:space="preserve"> de trabajo que no se quieran devolver a Files. Es decir, en caso en que el usuario realice cambios en las imágenes que no se desean guardar, no es necesario guardar los cambios, </w:t>
+      </w:r>
+      <w:r>
+        <w:t>así</w:t>
+      </w:r>
+      <w:r>
+        <w:t xml:space="preserve"> que este </w:t>
+      </w:r>
+      <w:r>
+        <w:t>método</w:t>
+      </w:r>
+      <w:r>
+        <w:t xml:space="preserve"> elimina del atributo imágenes las imágenes cuyos nombres se le pasan como parámetro.</w:t>
+      </w:r>
+      <w:r>
+        <w:t xml:space="preserve"> Retorna true si se logra hacer y false si no. </w:t>
+      </w:r>
+    </w:p>
+    <w:p>
+      <w:pPr>
+        <w:pStyle w:val="Prrafodelista"/>
+      </w:pPr>
+    </w:p>
+    <w:p>
+      <w:pPr>
+        <w:pStyle w:val="Prrafodelista"/>
+      </w:pPr>
+    </w:p>
+    <w:p>
+      <w:pPr>
+        <w:jc w:val="center"/>
+        <w:rPr>
+          <w:b/>
+          <w:bCs/>
+        </w:rPr>
+      </w:pPr>
+      <w:r>
+        <w:rPr>
+          <w:b/>
+          <w:bCs/>
+          <w:u w:val="single"/>
+        </w:rPr>
+        <w:t>CLASS</w:t>
+      </w:r>
+      <w:r>
+        <w:rPr>
+          <w:b/>
+          <w:bCs/>
+        </w:rPr>
+        <w:t>: Productor</w:t>
+      </w:r>
+    </w:p>
+    <w:p>
+      <w:pPr>
+        <w:jc w:val="both"/>
+      </w:pPr>
+      <w:r>
+        <w:t>El productor es en el programa el ente encargado de modificar las imágenes (</w:t>
+      </w:r>
+      <w:r>
+        <w:t>a</w:t>
+      </w:r>
+      <w:r>
+        <w:t xml:space="preserve">plicar filtros, realizar mosaicos, collage, </w:t>
+      </w:r>
+      <w:r>
+        <w:t>así</w:t>
+      </w:r>
+      <w:r>
+        <w:t xml:space="preserve"> como hacer slideshow o presentaciones). Para ello, se supone que existe una carpeta llamada</w:t>
+      </w:r>
+      <w:r>
+        <w:t xml:space="preserve"> Temp, en la que se encuentran todas las imágenes que el productor necesita para trabajar. El Productor no esta encargado de la comunicación con el usuario, para ello se </w:t>
+      </w:r>
+      <w:r>
+        <w:t>utilizará</w:t>
+      </w:r>
+      <w:r>
+        <w:t xml:space="preserve"> otra clase que se definirá mas adelante. </w:t>
+      </w:r>
+      <w:r>
+        <w:t xml:space="preserve">El productor utiliza las imágenes cargadas en el AreaTrabajo para modificarlas, y trabajar con ellas. Una vez realizados todos los cambios, estos se guardan en AreaTrabajo, y luego se agregan a la biblioteca las imágenes que el usuario quiera. </w:t>
+      </w:r>
+      <w:r>
+        <w:t>Ademas, el Productor tiene una serie de herramientas que se definirán mas adelante para realizar cambios sobre las imágenes que se encuentran en el AreaTrabajo.</w:t>
+      </w:r>
+    </w:p>
+    <w:p>
+      <w:pPr>
+        <w:jc w:val="both"/>
+      </w:pPr>
+    </w:p>
+    <w:p>
+      <w:pPr>
+        <w:jc w:val="both"/>
+        <w:rPr>
+          <w:u w:val="single"/>
+        </w:rPr>
+      </w:pPr>
+      <w:r>
+        <w:rPr>
+          <w:u w:val="single"/>
+        </w:rPr>
+        <w:t>Atributos</w:t>
+      </w:r>
+    </w:p>
+    <w:p>
+      <w:pPr>
+        <w:pStyle w:val="Prrafodelista"/>
+        <w:numPr>
+          <w:ilvl w:val="0"/>
+          <w:numId w:val="18"/>
+        </w:numPr>
+        <w:jc w:val="both"/>
+        <w:rPr>
+          <w:u w:val="single"/>
+        </w:rPr>
+      </w:pPr>
+      <w:r>
+        <w:rPr>
+          <w:b/>
+          <w:bCs/>
+        </w:rPr>
+        <w:t xml:space="preserve">- areaTrabajo : AreaTrabajo </w:t>
+      </w:r>
+      <w:r>
+        <w:rPr>
+          <w:color w:val="FF0000"/>
+        </w:rPr>
+        <w:t>=&gt;</w:t>
+      </w:r>
+      <w:r>
+        <w:t xml:space="preserve"> </w:t>
+      </w:r>
+      <w:r>
+        <w:t>Área</w:t>
+      </w:r>
+      <w:r>
+        <w:t xml:space="preserve"> de donde el productor obtiene las imágenes para su modificación</w:t>
+      </w:r>
+    </w:p>
+    <w:p>
+      <w:pPr>
+        <w:pStyle w:val="Prrafodelista"/>
+        <w:numPr>
+          <w:ilvl w:val="0"/>
+          <w:numId w:val="18"/>
+        </w:numPr>
+        <w:jc w:val="both"/>
+        <w:rPr>
+          <w:u w:val="single"/>
+        </w:rPr>
+      </w:pPr>
+      <w:r>
+        <w:rPr>
+          <w:b/>
+          <w:bCs/>
+        </w:rPr>
+        <w:t xml:space="preserve">- herramientas : List&lt;Herramienta&gt; </w:t>
+      </w:r>
+      <w:r>
+        <w:rPr>
+          <w:color w:val="FF0000"/>
+        </w:rPr>
+        <w:t>=&gt;</w:t>
+      </w:r>
+      <w:r>
+        <w:t xml:space="preserve"> Herramientas que el productor tiene para poder realizar cambios sobre las imágenes que se agreguen al </w:t>
+      </w:r>
+      <w:r>
+        <w:t>área</w:t>
+      </w:r>
+      <w:r>
+        <w:t xml:space="preserve"> de trabajo</w:t>
+      </w:r>
+    </w:p>
+    <w:p>
+      <w:pPr>
+        <w:jc w:val="both"/>
+        <w:rPr>
+          <w:u w:val="single"/>
+        </w:rPr>
+      </w:pPr>
+      <w:r>
+        <w:rPr>
+          <w:u w:val="single"/>
+        </w:rPr>
+        <w:t>Método</w:t>
+      </w:r>
+    </w:p>
+    <w:p>
+      <w:pPr>
+        <w:pStyle w:val="Prrafodelista"/>
+        <w:numPr>
+          <w:ilvl w:val="0"/>
+          <w:numId w:val="18"/>
+        </w:numPr>
+        <w:jc w:val="both"/>
+      </w:pPr>
+      <w:r>
+        <w:rPr>
+          <w:b/>
+          <w:bCs/>
+        </w:rPr>
+        <w:t xml:space="preserve">+ Productor(AreaTrabajo </w:t>
+      </w:r>
+      <w:r>
+        <w:rPr>
+          <w:b/>
+          <w:bCs/>
+        </w:rPr>
+        <w:t>área</w:t>
+      </w:r>
+      <w:r>
+        <w:rPr>
+          <w:b/>
+          <w:bCs/>
+        </w:rPr>
+        <w:t xml:space="preserve">, List&lt;Herramienta&gt; herramientas) </w:t>
+      </w:r>
+      <w:r>
+        <w:rPr>
+          <w:color w:val="FF0000"/>
+        </w:rPr>
+        <w:t>=&gt;</w:t>
+      </w:r>
+      <w:r>
+        <w:t xml:space="preserve"> Constructor de la clase</w:t>
+      </w:r>
+      <w:r>
+        <w:t xml:space="preserve">. </w:t>
+      </w:r>
+    </w:p>
+    <w:p>
+      <w:pPr>
+        <w:pStyle w:val="Prrafodelista"/>
+        <w:numPr>
+          <w:ilvl w:val="0"/>
+          <w:numId w:val="18"/>
+        </w:numPr>
+        <w:jc w:val="both"/>
+      </w:pPr>
+      <w:r>
+        <w:rPr>
+          <w:b/>
+          <w:bCs/>
+        </w:rPr>
+        <w:t>+</w:t>
+      </w:r>
+      <w:r>
+        <w:rPr>
+          <w:b/>
+          <w:bCs/>
+        </w:rPr>
+        <w:t xml:space="preserve"> </w:t>
+      </w:r>
+      <w:r>
+        <w:rPr>
+          <w:b/>
+          <w:bCs/>
+        </w:rPr>
+        <w:t xml:space="preserve">Presentacion(List&lt;string&gt; </w:t>
+      </w:r>
+      <w:r>
+        <w:rPr>
+          <w:b/>
+          <w:bCs/>
+        </w:rPr>
+        <w:t>nombresI</w:t>
+      </w:r>
+      <w:r>
+        <w:rPr>
+          <w:b/>
+          <w:bCs/>
+        </w:rPr>
+        <w:t xml:space="preserve">mágenes) : bool </w:t>
+      </w:r>
+      <w:r>
+        <w:rPr>
+          <w:color w:val="FF0000"/>
+        </w:rPr>
+        <w:t>=&gt;</w:t>
+      </w:r>
+      <w:r>
+        <w:t xml:space="preserve"> Este </w:t>
+      </w:r>
+      <w:r>
+        <w:t>método</w:t>
+      </w:r>
+      <w:r>
+        <w:t xml:space="preserve"> si</w:t>
+      </w:r>
+      <w:r>
+        <w:t xml:space="preserve">rve para crear presentaciones con las imágenes cuyos nombres se encuentran en la lista imágenes. Obviamente, estas imágenes deben estar previamente cargadas al AreaTrabajo. En este </w:t>
+      </w:r>
+      <w:r>
+        <w:t>método</w:t>
+      </w:r>
+      <w:r>
+        <w:t xml:space="preserve">, el usuario puede realizar una presentación, seleccionando el mismo cuando quiere cambiar entre las imágenes, tal como se pide en el enunciado. Retorna true si se </w:t>
+      </w:r>
+      <w:r>
+        <w:t>logró</w:t>
+      </w:r>
+      <w:r>
+        <w:t xml:space="preserve"> hacer la presentación sin ningún problema y false si no.</w:t>
+      </w:r>
+    </w:p>
+    <w:p>
+      <w:pPr>
+        <w:pStyle w:val="Prrafodelista"/>
+        <w:numPr>
+          <w:ilvl w:val="0"/>
+          <w:numId w:val="18"/>
+        </w:numPr>
+        <w:jc w:val="both"/>
+      </w:pPr>
+      <w:r>
+        <w:rPr>
+          <w:b/>
+          <w:bCs/>
+        </w:rPr>
+        <w:t xml:space="preserve">+ SlideShow(List&lt;string&gt; </w:t>
+      </w:r>
+      <w:r>
+        <w:rPr>
+          <w:b/>
+          <w:bCs/>
+        </w:rPr>
+        <w:t>nombresI</w:t>
+      </w:r>
+      <w:r>
+        <w:rPr>
+          <w:b/>
+          <w:bCs/>
+        </w:rPr>
+        <w:t xml:space="preserve">mágenes) : bool </w:t>
+      </w:r>
+      <w:r>
+        <w:rPr>
+          <w:color w:val="FF0000"/>
+        </w:rPr>
         <w:t xml:space="preserve">=&gt; </w:t>
       </w:r>
       <w:r>
-        <w:t>Método</w:t>
-      </w:r>
-      <w:r>
-        <w:t xml:space="preserve"> que sirve para eliminar elementos del </w:t>
-      </w:r>
-      <w:r>
-        <w:t>área</w:t>
-      </w:r>
-      <w:r>
-        <w:t xml:space="preserve"> de trabajo que no se quieran devolver a Files. Es decir, en caso en que el usuario realice cambios en las imágenes que no se desean guardar, no es necesario guardar los cambios, </w:t>
-      </w:r>
-      <w:r>
-        <w:t>así</w:t>
-      </w:r>
-      <w:r>
-        <w:t xml:space="preserve"> que este </w:t>
-      </w:r>
-      <w:r>
-        <w:t>método</w:t>
-      </w:r>
-      <w:r>
-        <w:t xml:space="preserve"> elimina del atributo imágenes las imágenes cuyos nombres se le pasan como parámetro.</w:t>
-      </w:r>
-      <w:r>
-        <w:t xml:space="preserve"> Retorna true si se logra hacer y false si no. </w:t>
-      </w:r>
-    </w:p>
-    <w:p>
-      <w:pPr>
-        <w:pStyle w:val="Prrafodelista"/>
-      </w:pPr>
-    </w:p>
-    <w:p>
-      <w:pPr>
-        <w:pStyle w:val="Prrafodelista"/>
-      </w:pPr>
-    </w:p>
-    <w:p>
-      <w:pPr>
-        <w:jc w:val="center"/>
-        <w:rPr>
-          <w:b/>
-          <w:bCs/>
-        </w:rPr>
-      </w:pPr>
-      <w:r>
-        <w:rPr>
-          <w:b/>
-          <w:bCs/>
-        </w:rPr>
-        <w:t>CLASS: Productor</w:t>
-      </w:r>
-    </w:p>
-    <w:p>
-      <w:pPr>
-        <w:jc w:val="both"/>
-      </w:pPr>
-      <w:r>
-        <w:t>El productor es en el programa el ente encargado de modificar las imágenes (</w:t>
-      </w:r>
-      <w:r>
-        <w:t>a</w:t>
-      </w:r>
-      <w:r>
-        <w:t xml:space="preserve">plicar filtros, realizar mosaicos, collage, </w:t>
-      </w:r>
-      <w:r>
-        <w:t>así</w:t>
-      </w:r>
-      <w:r>
-        <w:t xml:space="preserve"> como hacer slideshow o presentaciones). Para ello, se supone que existe una carpeta llamada</w:t>
-      </w:r>
-      <w:r>
-        <w:t xml:space="preserve"> Temp, en la que se encuentran todas las imágenes que el productor necesita para trabajar. El Productor no esta encargado de la comunicación con el usuario, para ello se </w:t>
-      </w:r>
-      <w:r>
-        <w:t>utilizará</w:t>
-      </w:r>
-      <w:r>
-        <w:t xml:space="preserve"> otra clase que se definirá mas adelante. </w:t>
-      </w:r>
-      <w:r>
-        <w:t xml:space="preserve">El productor utiliza las imágenes cargadas en el AreaTrabajo para modificarlas, y trabajar con ellas. Una vez realizados todos los cambios, estos se guardan en AreaTrabajo, y luego se agregan a la biblioteca las imágenes que el usuario quiera. </w:t>
-      </w:r>
-      <w:r>
-        <w:t>Ademas, el Productor tiene una serie de herramientas que se definirán mas adelante para realizar cambios sobre las imágenes que se encuentran en el AreaTrabajo.</w:t>
-      </w:r>
-    </w:p>
-    <w:p>
-      <w:pPr>
-        <w:jc w:val="both"/>
-      </w:pPr>
-    </w:p>
-    <w:p>
-      <w:pPr>
-        <w:jc w:val="both"/>
-        <w:rPr>
-          <w:u w:val="single"/>
-        </w:rPr>
-      </w:pPr>
-      <w:r>
-        <w:rPr>
-          <w:u w:val="single"/>
-        </w:rPr>
-        <w:t>Atributos</w:t>
-      </w:r>
-    </w:p>
-    <w:p>
-      <w:pPr>
-        <w:pStyle w:val="Prrafodelista"/>
-        <w:numPr>
-          <w:ilvl w:val="0"/>
-          <w:numId w:val="18"/>
-        </w:numPr>
-        <w:jc w:val="both"/>
-        <w:rPr>
-          <w:u w:val="single"/>
-        </w:rPr>
-      </w:pPr>
-      <w:r>
-        <w:rPr>
-          <w:b/>
-          <w:bCs/>
-        </w:rPr>
-        <w:t xml:space="preserve">- areaTrabajo : AreaTrabajo </w:t>
-      </w:r>
-      <w:r>
-        <w:t xml:space="preserve">=&gt; </w:t>
-      </w:r>
-      <w:r>
-        <w:t>Área</w:t>
-      </w:r>
-      <w:r>
-        <w:t xml:space="preserve"> de donde el productor obtiene las imágenes para su modificación</w:t>
-      </w:r>
-    </w:p>
-    <w:p>
-      <w:pPr>
-        <w:pStyle w:val="Prrafodelista"/>
-        <w:numPr>
-          <w:ilvl w:val="0"/>
-          <w:numId w:val="18"/>
-        </w:numPr>
-        <w:jc w:val="both"/>
-        <w:rPr>
-          <w:u w:val="single"/>
-        </w:rPr>
-      </w:pPr>
-      <w:r>
-        <w:rPr>
-          <w:b/>
-          <w:bCs/>
-        </w:rPr>
-        <w:t xml:space="preserve">- herramientas : List&lt;Herramienta&gt; </w:t>
-      </w:r>
-      <w:r>
-        <w:t xml:space="preserve">=&gt; Herramientas que el productor tiene para poder realizar cambios sobre las imágenes que se agreguen al </w:t>
-      </w:r>
-      <w:r>
-        <w:t>área</w:t>
-      </w:r>
-      <w:r>
-        <w:t xml:space="preserve"> de trabajo</w:t>
-      </w:r>
-    </w:p>
-    <w:p>
-      <w:pPr>
-        <w:jc w:val="both"/>
-        <w:rPr>
-          <w:u w:val="single"/>
-        </w:rPr>
-      </w:pPr>
-      <w:r>
-        <w:rPr>
-          <w:u w:val="single"/>
-        </w:rPr>
-        <w:t>Método</w:t>
-      </w:r>
-    </w:p>
-    <w:p>
-      <w:pPr>
-        <w:pStyle w:val="Prrafodelista"/>
-        <w:numPr>
-          <w:ilvl w:val="0"/>
-          <w:numId w:val="18"/>
-        </w:numPr>
-        <w:jc w:val="both"/>
-      </w:pPr>
-      <w:r>
-        <w:rPr>
-          <w:b/>
-          <w:bCs/>
-        </w:rPr>
-        <w:t xml:space="preserve">+ Productor(AreaTrabajo </w:t>
-      </w:r>
-      <w:r>
-        <w:rPr>
-          <w:b/>
-          <w:bCs/>
-        </w:rPr>
-        <w:t>área</w:t>
-      </w:r>
-      <w:r>
-        <w:rPr>
-          <w:b/>
-          <w:bCs/>
-        </w:rPr>
-        <w:t xml:space="preserve">, List&lt;Herramienta&gt; herramientas) </w:t>
-      </w:r>
-      <w:r>
-        <w:t>=&gt; Constructor de la clase</w:t>
-      </w:r>
-      <w:r>
-        <w:t xml:space="preserve">. </w:t>
-      </w:r>
-    </w:p>
-    <w:p>
-      <w:pPr>
-        <w:pStyle w:val="Prrafodelista"/>
-        <w:numPr>
-          <w:ilvl w:val="0"/>
-          <w:numId w:val="18"/>
-        </w:numPr>
-        <w:jc w:val="both"/>
-      </w:pPr>
-      <w:r>
-        <w:rPr>
-          <w:b/>
-          <w:bCs/>
-        </w:rPr>
-        <w:t>+</w:t>
-      </w:r>
-      <w:r>
-        <w:rPr>
-          <w:b/>
-          <w:bCs/>
-        </w:rPr>
-        <w:t xml:space="preserve"> </w:t>
-      </w:r>
-      <w:r>
-        <w:rPr>
-          <w:b/>
-          <w:bCs/>
-        </w:rPr>
-        <w:t xml:space="preserve">Presentacion(List&lt;string&gt; </w:t>
-      </w:r>
-      <w:r>
-        <w:rPr>
-          <w:b/>
-          <w:bCs/>
-        </w:rPr>
-        <w:t>nombresI</w:t>
-      </w:r>
-      <w:r>
-        <w:rPr>
-          <w:b/>
-          <w:bCs/>
-        </w:rPr>
-        <w:t xml:space="preserve">mágenes) : bool </w:t>
-      </w:r>
-      <w:r>
-        <w:t xml:space="preserve">=&gt; Este </w:t>
-      </w:r>
-      <w:r>
-        <w:t>método</w:t>
-      </w:r>
-      <w:r>
-        <w:t xml:space="preserve"> si</w:t>
-      </w:r>
-      <w:r>
-        <w:t xml:space="preserve">rve para crear presentaciones con las imágenes cuyos nombres se encuentran en la lista imágenes. Obviamente, estas imágenes deben estar previamente cargadas al AreaTrabajo. En este </w:t>
-      </w:r>
-      <w:r>
-        <w:t>método</w:t>
-      </w:r>
-      <w:r>
-        <w:t xml:space="preserve">, el usuario puede realizar una presentación, seleccionando el mismo cuando quiere cambiar entre las imágenes, tal como se pide en el enunciado. Retorna true si se </w:t>
-      </w:r>
-      <w:r>
-        <w:t>logró</w:t>
-      </w:r>
-      <w:r>
-        <w:t xml:space="preserve"> hacer la presentación sin ningún problema y false si no.</w:t>
-      </w:r>
-    </w:p>
-    <w:p>
-      <w:pPr>
-        <w:pStyle w:val="Prrafodelista"/>
-        <w:numPr>
-          <w:ilvl w:val="0"/>
-          <w:numId w:val="18"/>
-        </w:numPr>
-        <w:jc w:val="both"/>
-      </w:pPr>
-      <w:r>
-        <w:rPr>
-          <w:b/>
-          <w:bCs/>
-        </w:rPr>
-        <w:t xml:space="preserve">+ SlideShow(List&lt;string&gt; </w:t>
-      </w:r>
-      <w:r>
-        <w:rPr>
-          <w:b/>
-          <w:bCs/>
-        </w:rPr>
-        <w:t>nombresI</w:t>
-      </w:r>
-      <w:r>
-        <w:rPr>
-          <w:b/>
-          <w:bCs/>
-        </w:rPr>
-        <w:t xml:space="preserve">mágenes) : bool </w:t>
-      </w:r>
-      <w:r>
-        <w:t xml:space="preserve">=&gt; Este </w:t>
+        <w:t xml:space="preserve">Este </w:t>
       </w:r>
       <w:r>
         <w:t>método</w:t>
@@ -5796,7 +6241,13 @@
         <w:t xml:space="preserve"> </w:t>
       </w:r>
       <w:r>
-        <w:t xml:space="preserve">=&gt; Este </w:t>
+        <w:rPr>
+          <w:color w:val="FF0000"/>
+        </w:rPr>
+        <w:t>=&gt;</w:t>
+      </w:r>
+      <w:r>
+        <w:t xml:space="preserve"> Este </w:t>
       </w:r>
       <w:r>
         <w:t>método</w:t>
@@ -5853,7 +6304,13 @@
         <w:t xml:space="preserve">ing.Bitmmap </w:t>
       </w:r>
       <w:r>
-        <w:t xml:space="preserve">=&gt; Este </w:t>
+        <w:rPr>
+          <w:color w:val="FF0000"/>
+        </w:rPr>
+        <w:t xml:space="preserve">=&gt; </w:t>
+      </w:r>
+      <w:r>
+        <w:t xml:space="preserve">Este </w:t>
       </w:r>
       <w:r>
         <w:t>método</w:t>
@@ -5896,7 +6353,13 @@
         <w:t xml:space="preserve">mágenes, double[2] tamanoFondo, double[] tamanosImagenes, EColores colorFondo) : System.Drawing.Bitmap </w:t>
       </w:r>
       <w:r>
-        <w:t>=&gt; Este método sirve par</w:t>
+        <w:rPr>
+          <w:color w:val="FF0000"/>
+        </w:rPr>
+        <w:t>=&gt;</w:t>
+      </w:r>
+      <w:r>
+        <w:t xml:space="preserve"> Este método sirve par</w:t>
       </w:r>
       <w:r>
         <w:t>a realizar un collage con las imágenes cuyos nombres se reciben como parámetro, cuyo tamaño del fondo también, así como el tamaño de cada imagen (el orden de los tamaños debe ser el mismo que el de los nombres de las imágenes) y el color de fondo también se recibe como parámetro. Se debe usar este método si se quiere tener un fondo solido en el collage. Retorna el collage ya hecho.</w:t>
@@ -5947,7 +6410,13 @@
         <w:t xml:space="preserve">mágenes, double[2] tamanoFondo, double[] tamanosImagenes, System.Drawing.Bitmap imagenFondo) : System.Drawing.Bitmap </w:t>
       </w:r>
       <w:r>
-        <w:t xml:space="preserve">=&gt; Cumple la misma </w:t>
+        <w:rPr>
+          <w:color w:val="FF0000"/>
+        </w:rPr>
+        <w:t xml:space="preserve">=&gt; </w:t>
+      </w:r>
+      <w:r>
+        <w:t xml:space="preserve">Cumple la misma </w:t>
       </w:r>
       <w:r>
         <w:t xml:space="preserve">función que el método anterior, pero sirve para tener como fondo una imagen, no un fondo sólido. </w:t>
@@ -5984,7 +6453,13 @@
         <w:t xml:space="preserve">, int cantFotosXPagina) : System.Drawing.Bitmap </w:t>
       </w:r>
       <w:r>
-        <w:t>=&gt; Metodo que sirve para generar u</w:t>
+        <w:rPr>
+          <w:color w:val="FF0000"/>
+        </w:rPr>
+        <w:t>=&gt;</w:t>
+      </w:r>
+      <w:r>
+        <w:t xml:space="preserve"> Metodo que sirve para generar u</w:t>
       </w:r>
       <w:r>
         <w:t xml:space="preserve">n álbum con las fotos cuyos nombres se le pasan como parámetro </w:t>
@@ -6047,7 +6522,13 @@
         <w:t xml:space="preserve">) : System.Drawing.Bitmap </w:t>
       </w:r>
       <w:r>
-        <w:t>=&gt; Metodo que si</w:t>
+        <w:rPr>
+          <w:color w:val="FF0000"/>
+        </w:rPr>
+        <w:t xml:space="preserve">=&gt; </w:t>
+      </w:r>
+      <w:r>
+        <w:t>Metodo que si</w:t>
       </w:r>
       <w:r>
         <w:t xml:space="preserve">rve para generar un calendario con las imágenes cuyos nombres se le pasan como parámetro. </w:t>
@@ -6122,7 +6603,13 @@
         <w:t xml:space="preserve">) : System.Drawing.Bitmap </w:t>
       </w:r>
       <w:r>
-        <w:t>=&gt; Metodo que si</w:t>
+        <w:rPr>
+          <w:color w:val="FF0000"/>
+        </w:rPr>
+        <w:t>=&gt;</w:t>
+      </w:r>
+      <w:r>
+        <w:t xml:space="preserve"> Metodo que si</w:t>
       </w:r>
       <w:r>
         <w:t>rve para aplicar un filtro especifico a una imagen cuyo nombre se le pasa como parámetro. Se supone que la imagen ya pertenece al AreaTrabajo. El filtro tiene que estar dentro de los posibles, y el productor dentro de sus herramientas tiene todos los filtros posibles. Estos se detallan en el enum EFiltro.</w:t>
@@ -6157,7 +6644,13 @@
         <w:t xml:space="preserve">+ ReconocimientoSexoEdad(string nombreImagen) : Dictionary&lt;string propiedad, string valor&gt; </w:t>
       </w:r>
       <w:r>
-        <w:t xml:space="preserve">=&gt; Este </w:t>
+        <w:rPr>
+          <w:color w:val="FF0000"/>
+        </w:rPr>
+        <w:t>=&gt;</w:t>
+      </w:r>
+      <w:r>
+        <w:t xml:space="preserve"> Este </w:t>
       </w:r>
       <w:r>
         <w:t>mé</w:t>
@@ -6205,7 +6698,13 @@
         <w:t xml:space="preserve">+ CensuraPixel(string nombreImagen,  double[4] posicion) : System.Drawing.Bitmap </w:t>
       </w:r>
       <w:r>
-        <w:t>=&gt; Método que es par</w:t>
+        <w:rPr>
+          <w:color w:val="FF0000"/>
+        </w:rPr>
+        <w:t>=&gt;</w:t>
+      </w:r>
+      <w:r>
+        <w:t xml:space="preserve"> Método que es par</w:t>
       </w:r>
       <w:r>
         <w:t xml:space="preserve">te de los feature que el equipo </w:t>
@@ -6268,7 +6767,13 @@
         <w:t xml:space="preserve">(string nombreImagen,  double[4] posicion) : System.Drawing.Bitmap </w:t>
       </w:r>
       <w:r>
-        <w:t xml:space="preserve">=&gt; Método que </w:t>
+        <w:rPr>
+          <w:color w:val="FF0000"/>
+        </w:rPr>
+        <w:t>=&gt;</w:t>
+      </w:r>
+      <w:r>
+        <w:t xml:space="preserve"> Método que </w:t>
       </w:r>
       <w:r>
         <w:t>funciona igual que el anterior, pero en lugar de pixelar, dibuja un recuadro negro en el lugar a censurar.</w:t>
@@ -6294,8 +6799,16 @@
         <w:rPr>
           <w:b/>
           <w:bCs/>
-        </w:rPr>
-        <w:t>ABSTRACT CLASS: Herramienta</w:t>
+          <w:u w:val="single"/>
+        </w:rPr>
+        <w:t>ABSTRACT CLASS</w:t>
+      </w:r>
+      <w:r>
+        <w:rPr>
+          <w:b/>
+          <w:bCs/>
+        </w:rPr>
+        <w:t>: Herramienta</w:t>
       </w:r>
     </w:p>
     <w:p>
@@ -6324,9 +6837,18 @@
         <w:rPr>
           <w:b/>
           <w:bCs/>
+          <w:u w:val="single"/>
           <w:lang w:val="en-US"/>
         </w:rPr>
-        <w:t>CLASS: FiltroWindows</w:t>
+        <w:t>CLASS</w:t>
+      </w:r>
+      <w:r>
+        <w:rPr>
+          <w:b/>
+          <w:bCs/>
+          <w:lang w:val="en-US"/>
+        </w:rPr>
+        <w:t>: FiltroWindows</w:t>
       </w:r>
     </w:p>
     <w:p>
@@ -6374,10 +6896,24 @@
           <w:b/>
           <w:bCs/>
         </w:rPr>
-        <w:t xml:space="preserve">+ FiltroWindows() </w:t>
-      </w:r>
-      <w:r>
-        <w:t>=&gt; Constructor de la clase</w:t>
+        <w:t>+ FiltroWindows()</w:t>
+      </w:r>
+      <w:r>
+        <w:rPr>
+          <w:b/>
+          <w:bCs/>
+          <w:color w:val="FF0000"/>
+        </w:rPr>
+        <w:t xml:space="preserve"> </w:t>
+      </w:r>
+      <w:r>
+        <w:rPr>
+          <w:color w:val="FF0000"/>
+        </w:rPr>
+        <w:t xml:space="preserve">=&gt; </w:t>
+      </w:r>
+      <w:r>
+        <w:t>Constructor de la clase</w:t>
       </w:r>
     </w:p>
     <w:p>
@@ -6418,7 +6954,13 @@
         <w:t xml:space="preserve">itmap </w:t>
       </w:r>
       <w:r>
-        <w:t>=&gt; Metodo que sirve para aplicar el filtro a una imagen, y devuelve el resultado de aplicar el filtro</w:t>
+        <w:rPr>
+          <w:color w:val="FF0000"/>
+        </w:rPr>
+        <w:t>=&gt;</w:t>
+      </w:r>
+      <w:r>
+        <w:t xml:space="preserve"> Metodo que sirve para aplicar el filtro a una imagen, y devuelve el resultado de aplicar el filtro</w:t>
       </w:r>
     </w:p>
     <w:p>
@@ -6433,8 +6975,17 @@
         <w:rPr>
           <w:b/>
           <w:bCs/>
-        </w:rPr>
-        <w:t>CLASS: Filtro</w:t>
+          <w:color w:val="000000" w:themeColor="text1"/>
+          <w:u w:val="single"/>
+        </w:rPr>
+        <w:t>CLASS</w:t>
+      </w:r>
+      <w:r>
+        <w:rPr>
+          <w:b/>
+          <w:bCs/>
+        </w:rPr>
+        <w:t>: Filtro</w:t>
       </w:r>
       <w:r>
         <w:rPr>
@@ -6492,7 +7043,13 @@
         <w:t xml:space="preserve">+ FiltroMirror() </w:t>
       </w:r>
       <w:r>
-        <w:t>=&gt; Constructor de la clase</w:t>
+        <w:rPr>
+          <w:color w:val="FF0000"/>
+        </w:rPr>
+        <w:t>=&gt;</w:t>
+      </w:r>
+      <w:r>
+        <w:t xml:space="preserve"> Constructor de la clase</w:t>
       </w:r>
     </w:p>
     <w:p>
@@ -6533,7 +7090,13 @@
         <w:t xml:space="preserve">itmap </w:t>
       </w:r>
       <w:r>
-        <w:t>=&gt; Método que sirve para aplicar el filtro a una imagen, y devuelve el resultado de aplicar el filtro</w:t>
+        <w:rPr>
+          <w:color w:val="FF0000"/>
+        </w:rPr>
+        <w:t>=&gt;</w:t>
+      </w:r>
+      <w:r>
+        <w:t xml:space="preserve"> Método que sirve para aplicar el filtro a una imagen, y devuelve el resultado de aplicar el filtro</w:t>
       </w:r>
     </w:p>
     <w:p>
@@ -6548,8 +7111,16 @@
         <w:rPr>
           <w:b/>
           <w:bCs/>
-        </w:rPr>
-        <w:t>CLASS: Filtro</w:t>
+          <w:u w:val="single"/>
+        </w:rPr>
+        <w:t>CLASS</w:t>
+      </w:r>
+      <w:r>
+        <w:rPr>
+          <w:b/>
+          <w:bCs/>
+        </w:rPr>
+        <w:t>: Filtro</w:t>
       </w:r>
       <w:r>
         <w:rPr>
@@ -6607,7 +7178,13 @@
         <w:t xml:space="preserve">+ FiltroOldFilm() </w:t>
       </w:r>
       <w:r>
-        <w:t>=&gt; Constructor de la clase</w:t>
+        <w:rPr>
+          <w:color w:val="FF0000"/>
+        </w:rPr>
+        <w:t>=&gt;</w:t>
+      </w:r>
+      <w:r>
+        <w:t xml:space="preserve"> Constructor de la clase</w:t>
       </w:r>
     </w:p>
     <w:p>
@@ -6648,7 +7225,13 @@
         <w:t xml:space="preserve">itmap </w:t>
       </w:r>
       <w:r>
-        <w:t>=&gt; Método que sirve para aplicar el filtro a una imagen, y devuelve el resultado de aplicar el filtro</w:t>
+        <w:rPr>
+          <w:color w:val="FF0000"/>
+        </w:rPr>
+        <w:t>=&gt;</w:t>
+      </w:r>
+      <w:r>
+        <w:t xml:space="preserve"> Método que sirve para aplicar el filtro a una imagen, y devuelve el resultado de aplicar el filtro</w:t>
       </w:r>
     </w:p>
     <w:p>
@@ -6663,9 +7246,17 @@
         <w:rPr>
           <w:b/>
           <w:bCs/>
+          <w:u w:val="single"/>
         </w:rPr>
         <w:lastRenderedPageBreak/>
-        <w:t>CLASS: Filtro</w:t>
+        <w:t>CLASS</w:t>
+      </w:r>
+      <w:r>
+        <w:rPr>
+          <w:b/>
+          <w:bCs/>
+        </w:rPr>
+        <w:t>: Filtro</w:t>
       </w:r>
       <w:r>
         <w:rPr>
@@ -6723,7 +7314,13 @@
         <w:t xml:space="preserve">+ FiltroAjusteAutomatico() </w:t>
       </w:r>
       <w:r>
-        <w:t>=&gt; Constructor de la clase</w:t>
+        <w:rPr>
+          <w:color w:val="FF0000"/>
+        </w:rPr>
+        <w:t>=&gt;</w:t>
+      </w:r>
+      <w:r>
+        <w:t xml:space="preserve"> Constructor de la clase</w:t>
       </w:r>
     </w:p>
     <w:p>
@@ -6764,7 +7361,13 @@
         <w:t xml:space="preserve">itmap </w:t>
       </w:r>
       <w:r>
-        <w:t>=&gt; Método que sirve para aplicar el filtro a una imagen, y devuelve el resultado de aplicar el filtro</w:t>
+        <w:rPr>
+          <w:color w:val="FF0000"/>
+        </w:rPr>
+        <w:t>=&gt;</w:t>
+      </w:r>
+      <w:r>
+        <w:t xml:space="preserve"> Método que sirve para aplicar el filtro a una imagen, y devuelve el resultado de aplicar el filtro</w:t>
       </w:r>
     </w:p>
     <w:p>
@@ -6779,8 +7382,16 @@
         <w:rPr>
           <w:b/>
           <w:bCs/>
-        </w:rPr>
-        <w:t>CLASS: Filtro</w:t>
+          <w:u w:val="single"/>
+        </w:rPr>
+        <w:t>CLASS</w:t>
+      </w:r>
+      <w:r>
+        <w:rPr>
+          <w:b/>
+          <w:bCs/>
+        </w:rPr>
+        <w:t>: Filtro</w:t>
       </w:r>
       <w:r>
         <w:rPr>
@@ -6838,7 +7449,13 @@
         <w:t xml:space="preserve">+ FiltroAgregarTexto() </w:t>
       </w:r>
       <w:r>
-        <w:t>=&gt; Constructor de la clase</w:t>
+        <w:rPr>
+          <w:color w:val="FF0000"/>
+        </w:rPr>
+        <w:t>=&gt;</w:t>
+      </w:r>
+      <w:r>
+        <w:t xml:space="preserve"> Constructor de la clase</w:t>
       </w:r>
     </w:p>
     <w:p>
@@ -6886,7 +7503,13 @@
         <w:t xml:space="preserve">itmap </w:t>
       </w:r>
       <w:r>
-        <w:t>=&gt; Método que sirve para aplicar el filtro a una imagen, y devuelve el resultado de aplicar el filtro</w:t>
+        <w:rPr>
+          <w:color w:val="FF0000"/>
+        </w:rPr>
+        <w:t>=&gt;</w:t>
+      </w:r>
+      <w:r>
+        <w:t xml:space="preserve"> Método que sirve para aplicar el filtro a una imagen, y devuelve el resultado de aplicar el filtro</w:t>
       </w:r>
       <w:r>
         <w:t xml:space="preserve">. Recibe </w:t>
@@ -6910,8 +7533,16 @@
         <w:rPr>
           <w:b/>
           <w:bCs/>
-        </w:rPr>
-        <w:t>CLASS: Filtro</w:t>
+          <w:u w:val="single"/>
+        </w:rPr>
+        <w:t>CLASS</w:t>
+      </w:r>
+      <w:r>
+        <w:rPr>
+          <w:b/>
+          <w:bCs/>
+        </w:rPr>
+        <w:t>: Filtro</w:t>
       </w:r>
       <w:r>
         <w:rPr>
@@ -6969,7 +7600,13 @@
         <w:t xml:space="preserve">+ FiltroBlancoNegro() </w:t>
       </w:r>
       <w:r>
-        <w:t>=&gt; Constructor de la clase</w:t>
+        <w:rPr>
+          <w:color w:val="FF0000"/>
+        </w:rPr>
+        <w:t>=&gt;</w:t>
+      </w:r>
+      <w:r>
+        <w:t xml:space="preserve"> Constructor de la clase</w:t>
       </w:r>
     </w:p>
     <w:p>
@@ -7010,7 +7647,13 @@
         <w:t xml:space="preserve">itmap </w:t>
       </w:r>
       <w:r>
-        <w:t>=&gt; Método que sirve para aplicar el filtro a una imagen, y devuelve el resultado de aplicar el filtro</w:t>
+        <w:rPr>
+          <w:color w:val="FF0000"/>
+        </w:rPr>
+        <w:t>=&gt;</w:t>
+      </w:r>
+      <w:r>
+        <w:t xml:space="preserve"> Método que sirve para aplicar el filtro a una imagen, y devuelve el resultado de aplicar el filtro</w:t>
       </w:r>
     </w:p>
     <w:p>
@@ -7025,8 +7668,16 @@
         <w:rPr>
           <w:b/>
           <w:bCs/>
-        </w:rPr>
-        <w:t>CLASS: Filtro</w:t>
+          <w:u w:val="single"/>
+        </w:rPr>
+        <w:t>CLASS</w:t>
+      </w:r>
+      <w:r>
+        <w:rPr>
+          <w:b/>
+          <w:bCs/>
+        </w:rPr>
+        <w:t>: Filtro</w:t>
       </w:r>
       <w:r>
         <w:rPr>
@@ -7084,7 +7735,13 @@
         <w:t xml:space="preserve">+ FiltroSepia() </w:t>
       </w:r>
       <w:r>
-        <w:t>=&gt; Constructor de la clase</w:t>
+        <w:rPr>
+          <w:color w:val="FF0000"/>
+        </w:rPr>
+        <w:t>=&gt;</w:t>
+      </w:r>
+      <w:r>
+        <w:t xml:space="preserve"> Constructor de la clase</w:t>
       </w:r>
     </w:p>
     <w:p>
@@ -7125,7 +7782,13 @@
         <w:t xml:space="preserve">itmap </w:t>
       </w:r>
       <w:r>
-        <w:t>=&gt; Método que sirve para aplicar el filtro a una imagen, y devuelve el resultado de aplicar el filtro</w:t>
+        <w:rPr>
+          <w:color w:val="FF0000"/>
+        </w:rPr>
+        <w:t>=&gt;</w:t>
+      </w:r>
+      <w:r>
+        <w:t xml:space="preserve"> Método que sirve para aplicar el filtro a una imagen, y devuelve el resultado de aplicar el filtro</w:t>
       </w:r>
     </w:p>
     <w:p>
@@ -7140,8 +7803,16 @@
         <w:rPr>
           <w:b/>
           <w:bCs/>
-        </w:rPr>
-        <w:t>CLASS: Filtro</w:t>
+          <w:u w:val="single"/>
+        </w:rPr>
+        <w:t>CLASS</w:t>
+      </w:r>
+      <w:r>
+        <w:rPr>
+          <w:b/>
+          <w:bCs/>
+        </w:rPr>
+        <w:t>: Filtro</w:t>
       </w:r>
       <w:r>
         <w:rPr>
@@ -7171,6 +7842,11 @@
     <w:p>
       <w:pPr>
         <w:jc w:val="both"/>
+      </w:pPr>
+    </w:p>
+    <w:p>
+      <w:pPr>
+        <w:jc w:val="both"/>
         <w:rPr>
           <w:u w:val="single"/>
         </w:rPr>
@@ -7179,6 +7855,7 @@
         <w:rPr>
           <w:u w:val="single"/>
         </w:rPr>
+        <w:lastRenderedPageBreak/>
         <w:t>Método</w:t>
       </w:r>
       <w:r>
@@ -7202,25 +7879,764 @@
           <w:b/>
           <w:bCs/>
         </w:rPr>
+        <w:t>+ Filtro</w:t>
+      </w:r>
+      <w:r>
+        <w:rPr>
+          <w:b/>
+          <w:bCs/>
+        </w:rPr>
+        <w:t>Censura</w:t>
+      </w:r>
+      <w:r>
+        <w:rPr>
+          <w:b/>
+          <w:bCs/>
+        </w:rPr>
+        <w:t xml:space="preserve">() </w:t>
+      </w:r>
+      <w:r>
+        <w:rPr>
+          <w:color w:val="FF0000"/>
+        </w:rPr>
+        <w:t>=&gt;</w:t>
+      </w:r>
+      <w:r>
+        <w:t xml:space="preserve"> Constructor de la clase</w:t>
+      </w:r>
+    </w:p>
+    <w:p>
+      <w:pPr>
+        <w:pStyle w:val="Prrafodelista"/>
+        <w:numPr>
+          <w:ilvl w:val="0"/>
+          <w:numId w:val="19"/>
+        </w:numPr>
+        <w:jc w:val="both"/>
+      </w:pPr>
+      <w:r>
+        <w:rPr>
+          <w:b/>
+          <w:bCs/>
+        </w:rPr>
+        <w:t>+ AplicarFiltro</w:t>
+      </w:r>
+      <w:r>
+        <w:rPr>
+          <w:b/>
+          <w:bCs/>
+        </w:rPr>
+        <w:t>Pixel</w:t>
+      </w:r>
+      <w:r>
+        <w:rPr>
+          <w:b/>
+          <w:bCs/>
+        </w:rPr>
+        <w:t>(System.Drawing.Bitmap</w:t>
+      </w:r>
+      <w:r>
+        <w:rPr>
+          <w:b/>
+          <w:bCs/>
+        </w:rPr>
+        <w:t>, double[4] posicion</w:t>
+      </w:r>
+      <w:r>
+        <w:rPr>
+          <w:b/>
+          <w:bCs/>
+        </w:rPr>
+        <w:t>) : System.Drawing.B</w:t>
+      </w:r>
+      <w:r>
+        <w:rPr>
+          <w:b/>
+          <w:bCs/>
+        </w:rPr>
+        <w:t xml:space="preserve">itmap </w:t>
+      </w:r>
+      <w:r>
+        <w:rPr>
+          <w:color w:val="FF0000"/>
+        </w:rPr>
+        <w:t>=&gt;</w:t>
+      </w:r>
+      <w:r>
+        <w:t xml:space="preserve"> Método que sirve para aplicar el filtro</w:t>
+      </w:r>
+      <w:r>
+        <w:t xml:space="preserve"> censura de pixel</w:t>
+      </w:r>
+      <w:r>
+        <w:t xml:space="preserve"> a una imagen, y devuelve el resultado de aplicar el filtro</w:t>
+      </w:r>
+    </w:p>
+    <w:p>
+      <w:pPr>
+        <w:pStyle w:val="Prrafodelista"/>
+        <w:numPr>
+          <w:ilvl w:val="0"/>
+          <w:numId w:val="19"/>
+        </w:numPr>
+        <w:jc w:val="both"/>
+      </w:pPr>
+      <w:r>
+        <w:rPr>
+          <w:b/>
+          <w:bCs/>
+        </w:rPr>
+        <w:t>+ AplicarFiltro</w:t>
+      </w:r>
+      <w:r>
+        <w:rPr>
+          <w:b/>
+          <w:bCs/>
+        </w:rPr>
+        <w:t>Negro(</w:t>
+      </w:r>
+      <w:r>
+        <w:rPr>
+          <w:b/>
+          <w:bCs/>
+        </w:rPr>
+        <w:t>System.Drawing.Bitmap</w:t>
+      </w:r>
+      <w:r>
+        <w:rPr>
+          <w:b/>
+          <w:bCs/>
+        </w:rPr>
+        <w:t>, double[4] posicion</w:t>
+      </w:r>
+      <w:r>
+        <w:rPr>
+          <w:b/>
+          <w:bCs/>
+        </w:rPr>
+        <w:t>) : System.Drawing.B</w:t>
+      </w:r>
+      <w:r>
+        <w:rPr>
+          <w:b/>
+          <w:bCs/>
+        </w:rPr>
+        <w:t xml:space="preserve">itmap </w:t>
+      </w:r>
+      <w:r>
+        <w:rPr>
+          <w:color w:val="FF0000"/>
+        </w:rPr>
+        <w:t>=&gt;</w:t>
+      </w:r>
+      <w:r>
+        <w:t xml:space="preserve"> Método que sirve para aplicar el filtro </w:t>
+      </w:r>
+      <w:r>
+        <w:t xml:space="preserve">censura negro </w:t>
+      </w:r>
+      <w:r>
+        <w:t>a una imagen, y devuelve el resultado de aplicar el filtro</w:t>
+      </w:r>
+    </w:p>
+    <w:p/>
+    <w:p>
+      <w:pPr>
+        <w:jc w:val="center"/>
+        <w:rPr>
+          <w:b/>
+          <w:bCs/>
+        </w:rPr>
+      </w:pPr>
+      <w:r>
+        <w:rPr>
+          <w:b/>
+          <w:bCs/>
+          <w:u w:val="single"/>
+        </w:rPr>
+        <w:t>CLASS</w:t>
+      </w:r>
+      <w:r>
+        <w:rPr>
+          <w:b/>
+          <w:bCs/>
+        </w:rPr>
+        <w:t xml:space="preserve">: </w:t>
+      </w:r>
+      <w:r>
+        <w:rPr>
+          <w:b/>
+          <w:bCs/>
+        </w:rPr>
+        <w:t>FiltroWatson</w:t>
+      </w:r>
+    </w:p>
+    <w:p>
+      <w:pPr>
+        <w:jc w:val="both"/>
+      </w:pPr>
+      <w:r>
+        <w:t xml:space="preserve">Clase </w:t>
+      </w:r>
+      <w:r>
+        <w:t>que hereda de Herramienta, y es una herramienta: Filtro</w:t>
+      </w:r>
+      <w:r>
+        <w:t>Watson</w:t>
+      </w:r>
+      <w:r>
+        <w:t>. Esta clase tiene pocos métodos.</w:t>
+      </w:r>
+    </w:p>
+    <w:p>
+      <w:pPr>
+        <w:jc w:val="both"/>
+        <w:rPr>
+          <w:u w:val="single"/>
+        </w:rPr>
+      </w:pPr>
+      <w:r>
+        <w:rPr>
+          <w:u w:val="single"/>
+        </w:rPr>
+        <w:t>Atributo</w:t>
+      </w:r>
+      <w:r>
+        <w:rPr>
+          <w:u w:val="single"/>
+        </w:rPr>
+        <w:t>s</w:t>
+      </w:r>
+    </w:p>
+    <w:p>
+      <w:pPr>
+        <w:pStyle w:val="Prrafodelista"/>
+        <w:numPr>
+          <w:ilvl w:val="0"/>
+          <w:numId w:val="20"/>
+        </w:numPr>
+        <w:jc w:val="both"/>
+      </w:pPr>
+      <w:r>
+        <w:rPr>
+          <w:b/>
+          <w:bCs/>
+        </w:rPr>
+        <w:t xml:space="preserve">- ultimaPeticion : Dictionary&lt;string </w:t>
+      </w:r>
+      <w:r>
+        <w:rPr>
+          <w:b/>
+          <w:bCs/>
+        </w:rPr>
+        <w:t>propiedad</w:t>
+      </w:r>
+      <w:r>
+        <w:rPr>
+          <w:b/>
+          <w:bCs/>
+        </w:rPr>
+        <w:t xml:space="preserve">, string </w:t>
+      </w:r>
+      <w:r>
+        <w:rPr>
+          <w:b/>
+          <w:bCs/>
+        </w:rPr>
+        <w:t>valor</w:t>
+      </w:r>
+      <w:r>
+        <w:rPr>
+          <w:b/>
+          <w:bCs/>
+        </w:rPr>
+        <w:t xml:space="preserve">&gt; </w:t>
+      </w:r>
+      <w:r>
+        <w:rPr>
+          <w:color w:val="FF0000"/>
+        </w:rPr>
+        <w:t>=&gt;</w:t>
+      </w:r>
+      <w:r>
+        <w:t xml:space="preserve"> Atributo para gua</w:t>
+      </w:r>
+      <w:r>
+        <w:t>rdar el resultado de la última petición realizada a Watson, para que los rostros puedan ser recortados si es necesario.</w:t>
+      </w:r>
+    </w:p>
+    <w:p>
+      <w:pPr>
+        <w:pStyle w:val="Prrafodelista"/>
+        <w:numPr>
+          <w:ilvl w:val="0"/>
+          <w:numId w:val="20"/>
+        </w:numPr>
+        <w:jc w:val="both"/>
+      </w:pPr>
+      <w:r>
+        <w:rPr>
+          <w:b/>
+          <w:bCs/>
+        </w:rPr>
+        <w:t>- tijera : Tijera</w:t>
+      </w:r>
+      <w:r>
+        <w:rPr>
+          <w:b/>
+          <w:bCs/>
+          <w:color w:val="FF0000"/>
+        </w:rPr>
+        <w:t xml:space="preserve"> </w:t>
+      </w:r>
+      <w:r>
+        <w:rPr>
+          <w:color w:val="FF0000"/>
+        </w:rPr>
+        <w:t xml:space="preserve">=&gt; </w:t>
+      </w:r>
+      <w:r>
+        <w:t>Tijera para realizar recortes de los rostros encontrados por Watson</w:t>
+      </w:r>
+    </w:p>
+    <w:p>
+      <w:pPr>
+        <w:jc w:val="both"/>
+        <w:rPr>
+          <w:u w:val="single"/>
+        </w:rPr>
+      </w:pPr>
+      <w:r>
+        <w:rPr>
+          <w:u w:val="single"/>
+        </w:rPr>
+        <w:t>Método</w:t>
+      </w:r>
+      <w:r>
+        <w:rPr>
+          <w:u w:val="single"/>
+        </w:rPr>
+        <w:t>s</w:t>
+      </w:r>
+    </w:p>
+    <w:p>
+      <w:pPr>
+        <w:pStyle w:val="Prrafodelista"/>
+        <w:numPr>
+          <w:ilvl w:val="0"/>
+          <w:numId w:val="19"/>
+        </w:numPr>
+        <w:jc w:val="both"/>
+      </w:pPr>
+      <w:r>
+        <w:rPr>
+          <w:b/>
+          <w:bCs/>
+        </w:rPr>
+        <w:t>+ Filtro</w:t>
+      </w:r>
+      <w:r>
+        <w:rPr>
+          <w:b/>
+          <w:bCs/>
+        </w:rPr>
+        <w:t>Watson</w:t>
+      </w:r>
+      <w:r>
+        <w:rPr>
+          <w:b/>
+          <w:bCs/>
+        </w:rPr>
+        <w:t xml:space="preserve">() </w:t>
+      </w:r>
+      <w:r>
+        <w:rPr>
+          <w:color w:val="FF0000"/>
+        </w:rPr>
+        <w:t xml:space="preserve">=&gt; </w:t>
+      </w:r>
+      <w:r>
+        <w:t>Constructor de la clase</w:t>
+      </w:r>
+      <w:r>
+        <w:t>. En el se deben instanciar los atributos tijera y ultimaPeticion</w:t>
+      </w:r>
+    </w:p>
+    <w:p>
+      <w:pPr>
+        <w:pStyle w:val="Prrafodelista"/>
+        <w:numPr>
+          <w:ilvl w:val="0"/>
+          <w:numId w:val="19"/>
+        </w:numPr>
+        <w:jc w:val="both"/>
+      </w:pPr>
+      <w:r>
+        <w:rPr>
+          <w:b/>
+          <w:bCs/>
+        </w:rPr>
+        <w:t>+ AplicarFiltro(System.Drawing.Bitmap</w:t>
+      </w:r>
+      <w:r>
+        <w:rPr>
+          <w:b/>
+          <w:bCs/>
+        </w:rPr>
+        <w:t xml:space="preserve"> imagen</w:t>
+      </w:r>
+      <w:r>
+        <w:rPr>
+          <w:b/>
+          <w:bCs/>
+        </w:rPr>
+        <w:t xml:space="preserve">) : </w:t>
+      </w:r>
+      <w:r>
+        <w:rPr>
+          <w:b/>
+          <w:bCs/>
+        </w:rPr>
+        <w:t>Dictionary&lt;string, string&gt;</w:t>
+      </w:r>
+      <w:r>
+        <w:rPr>
+          <w:b/>
+          <w:bCs/>
+        </w:rPr>
+        <w:t xml:space="preserve"> </w:t>
+      </w:r>
+      <w:r>
+        <w:rPr>
+          <w:color w:val="FF0000"/>
+        </w:rPr>
+        <w:t>=&gt;</w:t>
+      </w:r>
+      <w:r>
+        <w:t xml:space="preserve"> Método que sirve para aplicar el filtro a una imagen, devuelve el resultado de aplicar el filtro</w:t>
+      </w:r>
+      <w:r>
+        <w:t xml:space="preserve"> y lo guarda en ultimaPeticion</w:t>
+      </w:r>
+    </w:p>
+    <w:p>
+      <w:pPr>
+        <w:pStyle w:val="Prrafodelista"/>
+        <w:numPr>
+          <w:ilvl w:val="0"/>
+          <w:numId w:val="19"/>
+        </w:numPr>
+        <w:jc w:val="both"/>
+      </w:pPr>
+      <w:r>
+        <w:rPr>
+          <w:b/>
+          <w:bCs/>
+        </w:rPr>
+        <w:t>+ RecortarRostros(Syst</w:t>
+      </w:r>
+      <w:r>
+        <w:rPr>
+          <w:b/>
+          <w:bCs/>
+        </w:rPr>
+        <w:t>e</w:t>
+      </w:r>
+      <w:r>
+        <w:rPr>
+          <w:b/>
+          <w:bCs/>
+        </w:rPr>
+        <w:t xml:space="preserve">m.Drawing.Bitmap imagen) : List&lt;System.Drawing.Bitmap&gt; </w:t>
+      </w:r>
+      <w:r>
+        <w:rPr>
+          <w:color w:val="FF0000"/>
+        </w:rPr>
+        <w:t>=&gt;</w:t>
+      </w:r>
+      <w:r>
+        <w:t xml:space="preserve"> Una vez usado e</w:t>
+      </w:r>
+      <w:r>
+        <w:t xml:space="preserve">l </w:t>
+      </w:r>
+      <w:r>
+        <w:t>método</w:t>
+      </w:r>
+      <w:r>
+        <w:t xml:space="preserve"> anterior, este </w:t>
+      </w:r>
+      <w:r>
+        <w:t>método</w:t>
+      </w:r>
+      <w:r>
+        <w:t xml:space="preserve"> sirve para recortar los rostros de las personas que Watson encontró en la imagen. Retorna una lista con todas las imágenes. </w:t>
+      </w:r>
+    </w:p>
+    <w:p/>
+    <w:p>
+      <w:pPr>
+        <w:jc w:val="center"/>
+        <w:rPr>
+          <w:b/>
+          <w:bCs/>
+        </w:rPr>
+      </w:pPr>
+      <w:r>
+        <w:rPr>
+          <w:b/>
+          <w:bCs/>
+          <w:u w:val="single"/>
+        </w:rPr>
+        <w:t>CLASS</w:t>
+      </w:r>
+      <w:r>
+        <w:rPr>
+          <w:b/>
+          <w:bCs/>
+        </w:rPr>
+        <w:t>: Tijera</w:t>
+      </w:r>
+    </w:p>
+    <w:p>
+      <w:r>
+        <w:t>Clase que es usada por Buscador y por el FiltroWatson. El Buscador, la usa para recortar rostros de las personas cuando se quiere realizar la búsqueda especial por persona, como dice el enunciado. Por otro lado, el FiltroWatson</w:t>
+      </w:r>
+      <w:r>
+        <w:t xml:space="preserve"> la usa para recortar los rostros encontrados a través del </w:t>
+      </w:r>
+      <w:r>
+        <w:t>método</w:t>
+      </w:r>
+      <w:r>
+        <w:t xml:space="preserve"> RecortarRostros.</w:t>
+      </w:r>
+    </w:p>
+    <w:p>
+      <w:pPr>
+        <w:rPr>
+          <w:u w:val="single"/>
+        </w:rPr>
+      </w:pPr>
+      <w:r>
+        <w:rPr>
+          <w:u w:val="single"/>
+        </w:rPr>
+        <w:t>Método</w:t>
+      </w:r>
+      <w:r>
+        <w:rPr>
+          <w:u w:val="single"/>
+        </w:rPr>
+        <w:t>s</w:t>
+      </w:r>
+    </w:p>
+    <w:p>
+      <w:pPr>
+        <w:pStyle w:val="Prrafodelista"/>
+        <w:numPr>
+          <w:ilvl w:val="0"/>
+          <w:numId w:val="21"/>
+        </w:numPr>
+        <w:jc w:val="both"/>
+      </w:pPr>
+      <w:r>
+        <w:rPr>
+          <w:b/>
+          <w:bCs/>
+        </w:rPr>
+        <w:t xml:space="preserve">+ Tijera() </w:t>
+      </w:r>
+      <w:r>
+        <w:rPr>
+          <w:color w:val="FF0000"/>
+        </w:rPr>
+        <w:t>=&gt;</w:t>
+      </w:r>
+      <w:r>
+        <w:t xml:space="preserve"> Constructor de la clase</w:t>
+      </w:r>
+    </w:p>
+    <w:p>
+      <w:pPr>
+        <w:pStyle w:val="Prrafodelista"/>
+        <w:numPr>
+          <w:ilvl w:val="0"/>
+          <w:numId w:val="21"/>
+        </w:numPr>
+        <w:jc w:val="both"/>
+      </w:pPr>
+      <w:r>
+        <w:rPr>
+          <w:b/>
+          <w:bCs/>
+        </w:rPr>
+        <w:t>+ Recortar(Dictionary&lt;System.Drawing.</w:t>
+      </w:r>
+      <w:r>
+        <w:rPr>
+          <w:b/>
+          <w:bCs/>
+        </w:rPr>
+        <w:t>Bitmap</w:t>
+      </w:r>
+      <w:r>
+        <w:rPr>
+          <w:b/>
+          <w:bCs/>
+        </w:rPr>
+        <w:t xml:space="preserve"> imagen, double[4] coordenadas&gt;) : List&lt;System.Drawing.</w:t>
+      </w:r>
+      <w:r>
+        <w:rPr>
+          <w:b/>
+          <w:bCs/>
+        </w:rPr>
+        <w:t>Bitmap</w:t>
+      </w:r>
+      <w:r>
+        <w:rPr>
+          <w:b/>
+          <w:bCs/>
+        </w:rPr>
+        <w:t xml:space="preserve">&gt; </w:t>
+      </w:r>
+      <w:r>
+        <w:rPr>
+          <w:color w:val="FF0000"/>
+        </w:rPr>
+        <w:t>=&gt;</w:t>
+      </w:r>
+      <w:r>
+        <w:t xml:space="preserve"> Metodo que sirve para recortar las </w:t>
+      </w:r>
+      <w:r>
+        <w:t>imágenes</w:t>
+      </w:r>
+      <w:r>
+        <w:t xml:space="preserve"> q</w:t>
+      </w:r>
+      <w:r>
+        <w:t xml:space="preserve">ue se le </w:t>
+      </w:r>
+      <w:r>
         <w:lastRenderedPageBreak/>
-        <w:t>+ Filtro</w:t>
-      </w:r>
-      <w:r>
-        <w:rPr>
-          <w:b/>
-          <w:bCs/>
-        </w:rPr>
-        <w:t>Censura</w:t>
-      </w:r>
-      <w:r>
-        <w:rPr>
-          <w:b/>
-          <w:bCs/>
-        </w:rPr>
-        <w:t xml:space="preserve">() </w:t>
-      </w:r>
-      <w:r>
-        <w:t>=&gt; Constructor de la clase</w:t>
+        <w:t>pasan como parámetro en las coordenadas indicadas (la imagen a recortar es el key y las coordenadas es el key). Retorna una lista con los recortes pedidos.</w:t>
+      </w:r>
+    </w:p>
+    <w:p>
+      <w:pPr>
+        <w:jc w:val="center"/>
+        <w:rPr>
+          <w:b/>
+          <w:bCs/>
+        </w:rPr>
+      </w:pPr>
+      <w:r>
+        <w:rPr>
+          <w:b/>
+          <w:bCs/>
+          <w:u w:val="single"/>
+        </w:rPr>
+        <w:t>CLASS</w:t>
+      </w:r>
+      <w:r>
+        <w:rPr>
+          <w:b/>
+          <w:bCs/>
+        </w:rPr>
+        <w:t xml:space="preserve">: </w:t>
+      </w:r>
+      <w:r>
+        <w:rPr>
+          <w:b/>
+          <w:bCs/>
+        </w:rPr>
+        <w:t>Buscador</w:t>
+      </w:r>
+    </w:p>
+    <w:p>
+      <w:pPr>
+        <w:jc w:val="both"/>
+      </w:pPr>
+      <w:r>
+        <w:t xml:space="preserve">Clase </w:t>
+      </w:r>
+      <w:r>
+        <w:t>qu</w:t>
+      </w:r>
+      <w:r>
+        <w:t>e sirve para realizar búsquedas según parámetros que se le especifican.</w:t>
+      </w:r>
+    </w:p>
+    <w:p>
+      <w:pPr>
+        <w:jc w:val="both"/>
+        <w:rPr>
+          <w:u w:val="single"/>
+        </w:rPr>
+      </w:pPr>
+      <w:r>
+        <w:rPr>
+          <w:u w:val="single"/>
+        </w:rPr>
+        <w:t>Atributo</w:t>
+      </w:r>
+      <w:r>
+        <w:rPr>
+          <w:u w:val="single"/>
+        </w:rPr>
+        <w:t>s</w:t>
+      </w:r>
+    </w:p>
+    <w:p>
+      <w:pPr>
+        <w:pStyle w:val="Prrafodelista"/>
+        <w:numPr>
+          <w:ilvl w:val="0"/>
+          <w:numId w:val="20"/>
+        </w:numPr>
+        <w:jc w:val="both"/>
+      </w:pPr>
+      <w:r>
+        <w:rPr>
+          <w:b/>
+          <w:bCs/>
+        </w:rPr>
+        <w:t xml:space="preserve">- tijera : Tijera </w:t>
+      </w:r>
+      <w:r>
+        <w:rPr>
+          <w:color w:val="FF0000"/>
+        </w:rPr>
+        <w:t>=&gt;</w:t>
+      </w:r>
+      <w:r>
+        <w:t xml:space="preserve"> Tijera para realizar recortes </w:t>
+      </w:r>
+      <w:r>
+        <w:t>para lo búsqueda especial que se pide por enunciado</w:t>
+      </w:r>
+    </w:p>
+    <w:p>
+      <w:pPr>
+        <w:jc w:val="both"/>
+        <w:rPr>
+          <w:u w:val="single"/>
+        </w:rPr>
+      </w:pPr>
+      <w:r>
+        <w:rPr>
+          <w:u w:val="single"/>
+        </w:rPr>
+        <w:t>Método</w:t>
+      </w:r>
+      <w:r>
+        <w:rPr>
+          <w:u w:val="single"/>
+        </w:rPr>
+        <w:t>s</w:t>
       </w:r>
     </w:p>
     <w:p>
@@ -7231,57 +8647,32 @@
           <w:numId w:val="19"/>
         </w:numPr>
         <w:jc w:val="both"/>
-      </w:pPr>
-      <w:r>
-        <w:rPr>
-          <w:b/>
-          <w:bCs/>
-        </w:rPr>
-        <w:t>+ AplicarFiltro</w:t>
-      </w:r>
-      <w:r>
-        <w:rPr>
-          <w:b/>
-          <w:bCs/>
-        </w:rPr>
-        <w:t>Pixel</w:t>
-      </w:r>
-      <w:r>
-        <w:rPr>
-          <w:b/>
-          <w:bCs/>
-        </w:rPr>
-        <w:t>(System.Drawing.Bitmap</w:t>
-      </w:r>
-      <w:r>
-        <w:rPr>
-          <w:b/>
-          <w:bCs/>
-        </w:rPr>
-        <w:t>, double[4] posicion</w:t>
-      </w:r>
-      <w:r>
-        <w:rPr>
-          <w:b/>
-          <w:bCs/>
-        </w:rPr>
-        <w:t>) : System.Drawing.B</w:t>
-      </w:r>
-      <w:r>
-        <w:rPr>
-          <w:b/>
-          <w:bCs/>
-        </w:rPr>
-        <w:t xml:space="preserve">itmap </w:t>
-      </w:r>
-      <w:r>
-        <w:t>=&gt; Método que sirve para aplicar el filtro</w:t>
-      </w:r>
-      <w:r>
-        <w:t xml:space="preserve"> censura de pixel</w:t>
-      </w:r>
-      <w:r>
-        <w:t xml:space="preserve"> a una imagen, y devuelve el resultado de aplicar el filtro</w:t>
+        <w:rPr>
+          <w:u w:val="single"/>
+        </w:rPr>
+      </w:pPr>
+      <w:r>
+        <w:rPr>
+          <w:b/>
+          <w:bCs/>
+        </w:rPr>
+        <w:t xml:space="preserve">+ </w:t>
+      </w:r>
+      <w:r>
+        <w:rPr>
+          <w:b/>
+          <w:bCs/>
+        </w:rPr>
+        <w:t xml:space="preserve">Buscador() </w:t>
+      </w:r>
+      <w:r>
+        <w:rPr>
+          <w:color w:val="FF0000"/>
+        </w:rPr>
+        <w:t>=&gt;</w:t>
+      </w:r>
+      <w:r>
+        <w:t xml:space="preserve"> Constructor de la clase</w:t>
       </w:r>
     </w:p>
     <w:p>
@@ -7292,60 +8683,88 @@
           <w:numId w:val="19"/>
         </w:numPr>
         <w:jc w:val="both"/>
-      </w:pPr>
-      <w:r>
-        <w:rPr>
-          <w:b/>
-          <w:bCs/>
-        </w:rPr>
-        <w:t>+ AplicarFiltro</w:t>
-      </w:r>
-      <w:r>
-        <w:rPr>
-          <w:b/>
-          <w:bCs/>
-        </w:rPr>
-        <w:t>Negro(</w:t>
-      </w:r>
-      <w:r>
-        <w:rPr>
-          <w:b/>
-          <w:bCs/>
-        </w:rPr>
-        <w:t>System.Drawing.Bitmap</w:t>
-      </w:r>
-      <w:r>
-        <w:rPr>
-          <w:b/>
-          <w:bCs/>
-        </w:rPr>
-        <w:t>, double[4] posicion</w:t>
-      </w:r>
-      <w:r>
-        <w:rPr>
-          <w:b/>
-          <w:bCs/>
-        </w:rPr>
-        <w:t>) : System.Drawing.B</w:t>
-      </w:r>
-      <w:r>
-        <w:rPr>
-          <w:b/>
-          <w:bCs/>
-        </w:rPr>
-        <w:t xml:space="preserve">itmap </w:t>
-      </w:r>
-      <w:r>
-        <w:t xml:space="preserve">=&gt; Método que sirve para aplicar el filtro </w:t>
-      </w:r>
-      <w:r>
-        <w:t xml:space="preserve">censura negro </w:t>
-      </w:r>
-      <w:r>
-        <w:t>a una imagen, y devuelve el resultado de aplicar el filtro</w:t>
-      </w:r>
-    </w:p>
-    <w:p/>
+        <w:rPr>
+          <w:u w:val="single"/>
+        </w:rPr>
+      </w:pPr>
+      <w:r>
+        <w:rPr>
+          <w:b/>
+          <w:bCs/>
+        </w:rPr>
+        <w:t xml:space="preserve">+ Buscar(List&lt;Imagen&gt; imagenes, string declaracionBusqueda) : List&lt;Imagen&gt; </w:t>
+      </w:r>
+      <w:r>
+        <w:rPr>
+          <w:color w:val="FF0000"/>
+        </w:rPr>
+        <w:t>=&gt;</w:t>
+      </w:r>
+      <w:r>
+        <w:t xml:space="preserve"> Método que sirve para bus</w:t>
+      </w:r>
+      <w:r>
+        <w:t xml:space="preserve">car imágenes dentro de una lista que se le pasa como parámetro, según el </w:t>
+      </w:r>
+      <w:r>
+        <w:t>patrón</w:t>
+      </w:r>
+      <w:r>
+        <w:t xml:space="preserve"> de búsqueda que se necesita. Aun no hemos definido como se debe escribir dicho </w:t>
+      </w:r>
+      <w:r>
+        <w:t>patrón</w:t>
+      </w:r>
+      <w:r>
+        <w:t>, pero si sabemos que debe incluir and y or, y mezclas de cualquier cantidad de parámetros de búsqueda</w:t>
+      </w:r>
+      <w:r>
+        <w:t>. Retorna una lista con los objetos Imagen que cumplen con la declaraciónBusqueda.</w:t>
+      </w:r>
+    </w:p>
+    <w:p>
+      <w:pPr>
+        <w:pStyle w:val="Prrafodelista"/>
+        <w:numPr>
+          <w:ilvl w:val="0"/>
+          <w:numId w:val="19"/>
+        </w:numPr>
+        <w:jc w:val="both"/>
+        <w:rPr>
+          <w:u w:val="single"/>
+        </w:rPr>
+      </w:pPr>
+      <w:r>
+        <w:rPr>
+          <w:b/>
+          <w:bCs/>
+        </w:rPr>
+        <w:t>+ BuscarRostro(string nombrePersona, List&lt;Imagen&gt; imágenes) : List&lt;System.Drawing.Bitmap&gt;</w:t>
+      </w:r>
+      <w:r>
+        <w:t xml:space="preserve"> </w:t>
+      </w:r>
+      <w:r>
+        <w:rPr>
+          <w:color w:val="FF0000"/>
+        </w:rPr>
+        <w:t>=&gt;</w:t>
+      </w:r>
+      <w:r>
+        <w:t xml:space="preserve"> Método que si</w:t>
+      </w:r>
+      <w:r>
+        <w:t xml:space="preserve">rve para buscar los rostros de la persona que se le pase como parámetro dentro de la lista de imágenes. Retorna una lista con los recortes de los rostros de la persona buscada. </w:t>
+      </w:r>
+    </w:p>
+    <w:p>
+      <w:pPr>
+        <w:jc w:val="both"/>
+        <w:rPr>
+          <w:u w:val="single"/>
+        </w:rPr>
+      </w:pPr>
+    </w:p>
     <w:p>
       <w:pPr>
         <w:jc w:val="center"/>
@@ -7358,656 +8777,101 @@
         <w:rPr>
           <w:b/>
           <w:bCs/>
-        </w:rPr>
-        <w:t xml:space="preserve">CLASS: </w:t>
-      </w:r>
-      <w:r>
-        <w:rPr>
-          <w:b/>
-          <w:bCs/>
-        </w:rPr>
-        <w:t>FiltroWatson</w:t>
-      </w:r>
-    </w:p>
-    <w:p>
-      <w:pPr>
-        <w:jc w:val="both"/>
-      </w:pPr>
-      <w:r>
-        <w:t xml:space="preserve">Clase </w:t>
-      </w:r>
-      <w:r>
-        <w:t>que hereda de Herramienta, y es una herramienta: Filtro</w:t>
-      </w:r>
-      <w:r>
-        <w:t>Watson</w:t>
-      </w:r>
-      <w:r>
-        <w:t>. Esta clase tiene pocos métodos.</w:t>
-      </w:r>
-    </w:p>
-    <w:p>
-      <w:pPr>
-        <w:jc w:val="both"/>
-        <w:rPr>
           <w:u w:val="single"/>
         </w:rPr>
-      </w:pPr>
-      <w:r>
+        <w:t>CLASS</w:t>
+      </w:r>
+      <w:r>
+        <w:rPr>
+          <w:b/>
+          <w:bCs/>
+        </w:rPr>
+        <w:t>: FlujoPrograma</w:t>
+      </w:r>
+    </w:p>
+    <w:p>
+      <w:pPr>
+        <w:jc w:val="both"/>
+      </w:pPr>
+      <w:r>
+        <w:t>Clase que administra el flujo de ejecución del programa. Esta clase administra todos los recursos del mismo, así como la interacción con el usuario.</w:t>
+      </w:r>
+      <w:r>
+        <w:t xml:space="preserve"> Todos los métodos de esta clase administran el resto de recursos del programa y mantienen la comunicación con el usuario</w:t>
+      </w:r>
+    </w:p>
+    <w:p>
+      <w:pPr>
+        <w:jc w:val="both"/>
         <w:rPr>
           <w:u w:val="single"/>
         </w:rPr>
-        <w:t>Atributo</w:t>
-      </w:r>
+      </w:pPr>
       <w:r>
         <w:rPr>
           <w:u w:val="single"/>
         </w:rPr>
-        <w:t>s</w:t>
-      </w:r>
-    </w:p>
-    <w:p>
-      <w:pPr>
-        <w:pStyle w:val="Prrafodelista"/>
-        <w:numPr>
-          <w:ilvl w:val="0"/>
-          <w:numId w:val="20"/>
-        </w:numPr>
-        <w:jc w:val="both"/>
-      </w:pPr>
-      <w:r>
-        <w:rPr>
-          <w:b/>
-          <w:bCs/>
-        </w:rPr>
-        <w:t xml:space="preserve">- ultimaPeticion : Dictionary&lt;string </w:t>
-      </w:r>
-      <w:r>
-        <w:rPr>
-          <w:b/>
-          <w:bCs/>
-        </w:rPr>
-        <w:t>propiedad</w:t>
-      </w:r>
-      <w:r>
-        <w:rPr>
-          <w:b/>
-          <w:bCs/>
-        </w:rPr>
-        <w:t xml:space="preserve">, string </w:t>
-      </w:r>
-      <w:r>
-        <w:rPr>
-          <w:b/>
-          <w:bCs/>
-        </w:rPr>
-        <w:t>valor</w:t>
-      </w:r>
-      <w:r>
-        <w:rPr>
-          <w:b/>
-          <w:bCs/>
-        </w:rPr>
-        <w:t xml:space="preserve">&gt; </w:t>
-      </w:r>
-      <w:r>
-        <w:t>=&gt; Atributo para gua</w:t>
-      </w:r>
-      <w:r>
-        <w:t>rdar el resultado de la última petición realizada a Watson, para que los rostros puedan ser recortados si es necesario.</w:t>
-      </w:r>
-    </w:p>
-    <w:p>
-      <w:pPr>
-        <w:pStyle w:val="Prrafodelista"/>
-        <w:numPr>
-          <w:ilvl w:val="0"/>
-          <w:numId w:val="20"/>
-        </w:numPr>
-        <w:jc w:val="both"/>
-      </w:pPr>
-      <w:r>
-        <w:rPr>
-          <w:b/>
-          <w:bCs/>
-        </w:rPr>
-        <w:t xml:space="preserve">- tijera : Tijera </w:t>
-      </w:r>
-      <w:r>
-        <w:t>=&gt; Tijera para realizar recortes de los rostros encontrados por Watson</w:t>
-      </w:r>
-    </w:p>
-    <w:p>
-      <w:pPr>
-        <w:jc w:val="both"/>
-        <w:rPr>
-          <w:u w:val="single"/>
-        </w:rPr>
-      </w:pPr>
-      <w:r>
-        <w:rPr>
-          <w:u w:val="single"/>
-        </w:rPr>
-        <w:t>Método</w:t>
-      </w:r>
-      <w:r>
-        <w:rPr>
-          <w:u w:val="single"/>
-        </w:rPr>
-        <w:t>s</w:t>
-      </w:r>
-    </w:p>
-    <w:p>
-      <w:pPr>
-        <w:pStyle w:val="Prrafodelista"/>
-        <w:numPr>
-          <w:ilvl w:val="0"/>
-          <w:numId w:val="19"/>
-        </w:numPr>
-        <w:jc w:val="both"/>
-      </w:pPr>
-      <w:r>
-        <w:rPr>
-          <w:b/>
-          <w:bCs/>
-        </w:rPr>
-        <w:t>+ Filtro</w:t>
-      </w:r>
-      <w:r>
-        <w:rPr>
-          <w:b/>
-          <w:bCs/>
-        </w:rPr>
-        <w:t>Watson</w:t>
-      </w:r>
-      <w:bookmarkStart w:id="0" w:name="_GoBack"/>
-      <w:bookmarkEnd w:id="0"/>
-      <w:r>
-        <w:rPr>
-          <w:b/>
-          <w:bCs/>
-        </w:rPr>
-        <w:t xml:space="preserve">() </w:t>
-      </w:r>
-      <w:r>
-        <w:t>=&gt; Constructor de la clase</w:t>
-      </w:r>
-      <w:r>
-        <w:t>. En el se deben instanciar los atributos tijera y ultimaPeticion</w:t>
-      </w:r>
-    </w:p>
-    <w:p>
-      <w:pPr>
-        <w:pStyle w:val="Prrafodelista"/>
-        <w:numPr>
-          <w:ilvl w:val="0"/>
-          <w:numId w:val="19"/>
-        </w:numPr>
-        <w:jc w:val="both"/>
-      </w:pPr>
-      <w:r>
-        <w:rPr>
-          <w:b/>
-          <w:bCs/>
-        </w:rPr>
-        <w:t>+ AplicarFiltro(System.Drawing.Bitmap</w:t>
-      </w:r>
-      <w:r>
-        <w:rPr>
-          <w:b/>
-          <w:bCs/>
-        </w:rPr>
-        <w:t xml:space="preserve"> imagen</w:t>
-      </w:r>
-      <w:r>
-        <w:rPr>
-          <w:b/>
-          <w:bCs/>
-        </w:rPr>
-        <w:t xml:space="preserve">) : </w:t>
-      </w:r>
-      <w:r>
-        <w:rPr>
-          <w:b/>
-          <w:bCs/>
-        </w:rPr>
-        <w:t>Dictionary&lt;string, string&gt;</w:t>
-      </w:r>
-      <w:r>
-        <w:rPr>
-          <w:b/>
-          <w:bCs/>
+        <w:t>Metodos</w:t>
+      </w:r>
+    </w:p>
+    <w:p>
+      <w:pPr>
+        <w:pStyle w:val="Prrafodelista"/>
+        <w:numPr>
+          <w:ilvl w:val="0"/>
+          <w:numId w:val="22"/>
+        </w:numPr>
+        <w:jc w:val="both"/>
+      </w:pPr>
+      <w:r>
+        <w:rPr>
+          <w:b/>
+          <w:bCs/>
+        </w:rPr>
+        <w:t xml:space="preserve">+ FlujoPrograma() </w:t>
+      </w:r>
+      <w:r>
+        <w:rPr>
+          <w:color w:val="FF0000"/>
+        </w:rPr>
+        <w:t xml:space="preserve">=&gt; </w:t>
+      </w:r>
+      <w:r>
+        <w:t>Constructor de la clase</w:t>
+      </w:r>
+    </w:p>
+    <w:p>
+      <w:pPr>
+        <w:pStyle w:val="Prrafodelista"/>
+        <w:numPr>
+          <w:ilvl w:val="0"/>
+          <w:numId w:val="22"/>
+        </w:numPr>
+        <w:jc w:val="both"/>
+      </w:pPr>
+      <w:r>
+        <w:rPr>
+          <w:b/>
+          <w:bCs/>
+        </w:rPr>
+        <w:t>+ Ejecutar() : void</w:t>
+      </w:r>
+      <w:r>
+        <w:rPr>
+          <w:b/>
+          <w:bCs/>
+          <w:color w:val="FF0000"/>
         </w:rPr>
         <w:t xml:space="preserve"> </w:t>
       </w:r>
       <w:r>
-        <w:t>=&gt; Método que sirve para aplicar el filtro a una imagen, devuelve el resultado de aplicar el filtro</w:t>
-      </w:r>
-      <w:r>
-        <w:t xml:space="preserve"> y lo guarda en ultimaPeticion</w:t>
-      </w:r>
-    </w:p>
-    <w:p>
-      <w:pPr>
-        <w:pStyle w:val="Prrafodelista"/>
-        <w:numPr>
-          <w:ilvl w:val="0"/>
-          <w:numId w:val="19"/>
-        </w:numPr>
-        <w:jc w:val="both"/>
-      </w:pPr>
-      <w:r>
-        <w:rPr>
-          <w:b/>
-          <w:bCs/>
-        </w:rPr>
-        <w:t>+ RecortarRostros(Syst</w:t>
-      </w:r>
-      <w:r>
-        <w:rPr>
-          <w:b/>
-          <w:bCs/>
-        </w:rPr>
-        <w:t>e</w:t>
-      </w:r>
-      <w:r>
-        <w:rPr>
-          <w:b/>
-          <w:bCs/>
-        </w:rPr>
-        <w:t xml:space="preserve">m.Drawing.Bitmap imagen) : List&lt;System.Drawing.Bitmap&gt; </w:t>
-      </w:r>
-      <w:r>
-        <w:t>=&gt; Una vez usado e</w:t>
-      </w:r>
-      <w:r>
-        <w:t xml:space="preserve">l </w:t>
-      </w:r>
-      <w:r>
-        <w:t>método</w:t>
-      </w:r>
-      <w:r>
-        <w:t xml:space="preserve"> anterior, este </w:t>
-      </w:r>
-      <w:r>
-        <w:t>método</w:t>
-      </w:r>
-      <w:r>
-        <w:t xml:space="preserve"> sirve para recortar los rostros de las personas que Watson encontró en la imagen. Retorna una lista con todas las imágenes. </w:t>
-      </w:r>
-    </w:p>
-    <w:p/>
-    <w:p>
-      <w:pPr>
-        <w:jc w:val="center"/>
-        <w:rPr>
-          <w:b/>
-          <w:bCs/>
-        </w:rPr>
-      </w:pPr>
-      <w:r>
-        <w:rPr>
-          <w:b/>
-          <w:bCs/>
-        </w:rPr>
-        <w:t>CLASS: Tijera</w:t>
-      </w:r>
-    </w:p>
-    <w:p>
-      <w:r>
-        <w:t>Clase que es usada por Buscador y por el FiltroWatson. El Buscador, la usa para recortar rostros de las personas cuando se quiere realizar la búsqueda especial por persona, como dice el enunciado. Por otro lado, el FiltroWatson</w:t>
-      </w:r>
-      <w:r>
-        <w:t xml:space="preserve"> la usa para recortar los rostros encontrados a través del </w:t>
-      </w:r>
-      <w:r>
-        <w:t>método</w:t>
-      </w:r>
-      <w:r>
-        <w:t xml:space="preserve"> RecortarRostros.</w:t>
-      </w:r>
-    </w:p>
-    <w:p>
-      <w:pPr>
-        <w:rPr>
-          <w:u w:val="single"/>
-        </w:rPr>
-      </w:pPr>
-      <w:r>
-        <w:rPr>
-          <w:u w:val="single"/>
-        </w:rPr>
-        <w:t>Método</w:t>
-      </w:r>
-      <w:r>
-        <w:rPr>
-          <w:u w:val="single"/>
-        </w:rPr>
-        <w:t>s</w:t>
-      </w:r>
-    </w:p>
-    <w:p>
-      <w:pPr>
-        <w:pStyle w:val="Prrafodelista"/>
-        <w:numPr>
-          <w:ilvl w:val="0"/>
-          <w:numId w:val="21"/>
-        </w:numPr>
-        <w:jc w:val="both"/>
-      </w:pPr>
-      <w:r>
-        <w:rPr>
-          <w:b/>
-          <w:bCs/>
-        </w:rPr>
-        <w:t xml:space="preserve">+ Tijera() </w:t>
-      </w:r>
-      <w:r>
-        <w:t>=&gt; Constructor de la clase</w:t>
-      </w:r>
-    </w:p>
-    <w:p>
-      <w:pPr>
-        <w:pStyle w:val="Prrafodelista"/>
-        <w:numPr>
-          <w:ilvl w:val="0"/>
-          <w:numId w:val="21"/>
-        </w:numPr>
-        <w:jc w:val="both"/>
-      </w:pPr>
-      <w:r>
-        <w:rPr>
-          <w:b/>
-          <w:bCs/>
-        </w:rPr>
-        <w:t>+ Recortar(Dictionary&lt;System.Drawing.</w:t>
-      </w:r>
-      <w:r>
-        <w:rPr>
-          <w:b/>
-          <w:bCs/>
-        </w:rPr>
-        <w:t>Bitmap</w:t>
-      </w:r>
-      <w:r>
-        <w:rPr>
-          <w:b/>
-          <w:bCs/>
-        </w:rPr>
-        <w:t xml:space="preserve"> imagen, double[4] coordenadas&gt;) : List&lt;System.Drawing.</w:t>
-      </w:r>
-      <w:r>
-        <w:rPr>
-          <w:b/>
-          <w:bCs/>
-        </w:rPr>
-        <w:t>Bitmap</w:t>
-      </w:r>
-      <w:r>
-        <w:rPr>
-          <w:b/>
-          <w:bCs/>
-        </w:rPr>
-        <w:t xml:space="preserve">&gt; </w:t>
-      </w:r>
-      <w:r>
-        <w:t xml:space="preserve">=&gt; Metodo que sirve para recortar las </w:t>
-      </w:r>
-      <w:r>
-        <w:t>imágenes</w:t>
-      </w:r>
-      <w:r>
-        <w:t xml:space="preserve"> q</w:t>
-      </w:r>
-      <w:r>
-        <w:t>ue se le pasan como parámetro en las coordenadas indicadas (la imagen a recortar es el key y las coordenadas es el key). Retorna una lista con los recortes pedidos.</w:t>
-      </w:r>
-    </w:p>
-    <w:p>
-      <w:pPr>
-        <w:jc w:val="center"/>
-        <w:rPr>
-          <w:b/>
-          <w:bCs/>
-        </w:rPr>
-      </w:pPr>
-      <w:r>
-        <w:rPr>
-          <w:b/>
-          <w:bCs/>
-        </w:rPr>
-        <w:lastRenderedPageBreak/>
-        <w:t xml:space="preserve">CLASS: </w:t>
-      </w:r>
-      <w:r>
-        <w:rPr>
-          <w:b/>
-          <w:bCs/>
-        </w:rPr>
-        <w:t>Buscador</w:t>
-      </w:r>
-    </w:p>
-    <w:p>
-      <w:pPr>
-        <w:jc w:val="both"/>
-      </w:pPr>
-      <w:r>
-        <w:t xml:space="preserve">Clase </w:t>
-      </w:r>
-      <w:r>
-        <w:t>qu</w:t>
-      </w:r>
-      <w:r>
-        <w:t>e sirve para realizar búsquedas según parámetros que se le especifican.</w:t>
-      </w:r>
-    </w:p>
-    <w:p>
-      <w:pPr>
-        <w:jc w:val="both"/>
-        <w:rPr>
-          <w:u w:val="single"/>
-        </w:rPr>
-      </w:pPr>
-      <w:r>
-        <w:rPr>
-          <w:u w:val="single"/>
-        </w:rPr>
-        <w:t>Atributo</w:t>
-      </w:r>
-      <w:r>
-        <w:rPr>
-          <w:u w:val="single"/>
-        </w:rPr>
-        <w:t>s</w:t>
-      </w:r>
-    </w:p>
-    <w:p>
-      <w:pPr>
-        <w:pStyle w:val="Prrafodelista"/>
-        <w:numPr>
-          <w:ilvl w:val="0"/>
-          <w:numId w:val="20"/>
-        </w:numPr>
-        <w:jc w:val="both"/>
-      </w:pPr>
-      <w:r>
-        <w:rPr>
-          <w:b/>
-          <w:bCs/>
-        </w:rPr>
-        <w:t xml:space="preserve">- tijera : Tijera </w:t>
-      </w:r>
-      <w:r>
-        <w:t xml:space="preserve">=&gt; Tijera para realizar recortes </w:t>
-      </w:r>
-      <w:r>
-        <w:t>para lo búsqueda especial que se pide por enunciado</w:t>
-      </w:r>
-    </w:p>
-    <w:p>
-      <w:pPr>
-        <w:jc w:val="both"/>
-        <w:rPr>
-          <w:u w:val="single"/>
-        </w:rPr>
-      </w:pPr>
-      <w:r>
-        <w:rPr>
-          <w:u w:val="single"/>
-        </w:rPr>
-        <w:t>Método</w:t>
-      </w:r>
-      <w:r>
-        <w:rPr>
-          <w:u w:val="single"/>
-        </w:rPr>
-        <w:t>s</w:t>
-      </w:r>
-    </w:p>
-    <w:p>
-      <w:pPr>
-        <w:pStyle w:val="Prrafodelista"/>
-        <w:numPr>
-          <w:ilvl w:val="0"/>
-          <w:numId w:val="19"/>
-        </w:numPr>
-        <w:jc w:val="both"/>
-        <w:rPr>
-          <w:u w:val="single"/>
-        </w:rPr>
-      </w:pPr>
-      <w:r>
-        <w:rPr>
-          <w:b/>
-          <w:bCs/>
-        </w:rPr>
-        <w:t xml:space="preserve">+ </w:t>
-      </w:r>
-      <w:r>
-        <w:rPr>
-          <w:b/>
-          <w:bCs/>
-        </w:rPr>
-        <w:t xml:space="preserve">Buscador() </w:t>
-      </w:r>
-      <w:r>
-        <w:t>=&gt; Constructor de la clase</w:t>
-      </w:r>
-    </w:p>
-    <w:p>
-      <w:pPr>
-        <w:pStyle w:val="Prrafodelista"/>
-        <w:numPr>
-          <w:ilvl w:val="0"/>
-          <w:numId w:val="19"/>
-        </w:numPr>
-        <w:jc w:val="both"/>
-        <w:rPr>
-          <w:u w:val="single"/>
-        </w:rPr>
-      </w:pPr>
-      <w:r>
-        <w:rPr>
-          <w:b/>
-          <w:bCs/>
-        </w:rPr>
-        <w:t xml:space="preserve">+ Buscar(List&lt;Imagen&gt; imagenes, string declaracionBusqueda) : List&lt;Imagen&gt; </w:t>
-      </w:r>
-      <w:r>
-        <w:t>=&gt; Método que sirve para bus</w:t>
-      </w:r>
-      <w:r>
-        <w:t xml:space="preserve">car imágenes dentro de una lista que se le pasa como parámetro, según el </w:t>
-      </w:r>
-      <w:r>
-        <w:t>patrón</w:t>
-      </w:r>
-      <w:r>
-        <w:t xml:space="preserve"> de búsqueda que se necesita. Aun no hemos definido como se debe escribir dicho </w:t>
-      </w:r>
-      <w:r>
-        <w:t>patrón</w:t>
-      </w:r>
-      <w:r>
-        <w:t>, pero si sabemos que debe incluir and y or, y mezclas de cualquier cantidad de parámetros de búsqueda</w:t>
-      </w:r>
-      <w:r>
-        <w:t>. Retorna una lista con los objetos Imagen que cumplen con la declaraciónBusqueda.</w:t>
-      </w:r>
-    </w:p>
-    <w:p>
-      <w:pPr>
-        <w:pStyle w:val="Prrafodelista"/>
-        <w:numPr>
-          <w:ilvl w:val="0"/>
-          <w:numId w:val="19"/>
-        </w:numPr>
-        <w:jc w:val="both"/>
-        <w:rPr>
-          <w:u w:val="single"/>
-        </w:rPr>
-      </w:pPr>
-      <w:r>
-        <w:rPr>
-          <w:b/>
-          <w:bCs/>
-        </w:rPr>
-        <w:t>+ BuscarRostro(string nombrePersona, List&lt;Imagen&gt; imágenes) : List&lt;System.Drawing.Bitmap&gt;</w:t>
-      </w:r>
-      <w:r>
-        <w:t xml:space="preserve"> =&gt; Método que si</w:t>
-      </w:r>
-      <w:r>
-        <w:t xml:space="preserve">rve para buscar los rostros de la persona que se le pase como parámetro dentro de la lista de imágenes. Retorna una lista con los recortes de los rostros de la persona buscada. </w:t>
-      </w:r>
-    </w:p>
-    <w:p>
-      <w:pPr>
-        <w:jc w:val="both"/>
-        <w:rPr>
-          <w:u w:val="single"/>
-        </w:rPr>
-      </w:pPr>
-    </w:p>
-    <w:p>
-      <w:pPr>
-        <w:jc w:val="center"/>
-        <w:rPr>
-          <w:b/>
-          <w:bCs/>
-        </w:rPr>
-      </w:pPr>
-      <w:r>
-        <w:rPr>
-          <w:b/>
-          <w:bCs/>
-        </w:rPr>
-        <w:t>CLASS : FlujoPrograma</w:t>
-      </w:r>
-    </w:p>
-    <w:p>
-      <w:pPr>
-        <w:jc w:val="both"/>
-      </w:pPr>
-      <w:r>
-        <w:t>Clase que administra el flujo de ejecución del programa. Esta clase administra todos los recursos del mismo, así como la interacción con el usuario.</w:t>
-      </w:r>
-      <w:r>
-        <w:t xml:space="preserve"> Todos los métodos de esta clase administran el resto de recursos del programa y mantienen la comunicación con el usuario</w:t>
-      </w:r>
-    </w:p>
-    <w:p>
-      <w:pPr>
-        <w:jc w:val="both"/>
-        <w:rPr>
-          <w:u w:val="single"/>
-        </w:rPr>
-      </w:pPr>
-      <w:r>
-        <w:rPr>
-          <w:u w:val="single"/>
-        </w:rPr>
-        <w:t>Metodos</w:t>
+        <w:rPr>
+          <w:color w:val="FF0000"/>
+        </w:rPr>
+        <w:t xml:space="preserve">=&gt; </w:t>
+      </w:r>
+      <w:r>
+        <w:t>Ejecutar el programa</w:t>
       </w:r>
     </w:p>
     <w:p>
@@ -8024,10 +8888,16 @@
           <w:b/>
           <w:bCs/>
         </w:rPr>
-        <w:t xml:space="preserve">+ FlujoPrograma() </w:t>
-      </w:r>
-      <w:r>
-        <w:t>=&gt; Constructor de la clase</w:t>
+        <w:t xml:space="preserve">- Presentacion() : void </w:t>
+      </w:r>
+      <w:r>
+        <w:rPr>
+          <w:color w:val="FF0000"/>
+        </w:rPr>
+        <w:t>=&gt;</w:t>
+      </w:r>
+      <w:r>
+        <w:t xml:space="preserve"> Ejecutar la presentación del programa</w:t>
       </w:r>
     </w:p>
     <w:p>
@@ -8044,10 +8914,16 @@
           <w:b/>
           <w:bCs/>
         </w:rPr>
-        <w:t xml:space="preserve">+ Ejecutar() : void </w:t>
-      </w:r>
-      <w:r>
-        <w:t>=&gt; Ejecutar el programa</w:t>
+        <w:t xml:space="preserve">- MenuPrincipal() : void </w:t>
+      </w:r>
+      <w:r>
+        <w:rPr>
+          <w:color w:val="FF0000"/>
+        </w:rPr>
+        <w:t>=&gt;</w:t>
+      </w:r>
+      <w:r>
+        <w:t xml:space="preserve"> Ejecutar el menú principal</w:t>
       </w:r>
     </w:p>
     <w:p>
@@ -8064,10 +8940,22 @@
           <w:b/>
           <w:bCs/>
         </w:rPr>
-        <w:t xml:space="preserve">- Presentacion() : void </w:t>
-      </w:r>
-      <w:r>
-        <w:t>=&gt; Ejecutar la presentación del programa</w:t>
+        <w:t xml:space="preserve">- ImportarImagenes(string path) : void </w:t>
+      </w:r>
+      <w:r>
+        <w:rPr>
+          <w:color w:val="FF0000"/>
+        </w:rPr>
+        <w:t>=&gt;</w:t>
+      </w:r>
+      <w:r>
+        <w:t xml:space="preserve"> Metodo que sirve pa</w:t>
+      </w:r>
+      <w:r>
+        <w:t>ra importar imágenes. Estas son copiadas desde el path especificado hasta la carpeta Temp (AreaTrabajo). En esta, esta disponible para ser modificada por el programa y si se quiere guardar, se agrega a la biblioteca (carpeta Files). Cuando se realiza esto, se pueden asignar etiquetas</w:t>
+      </w:r>
+      <w:r>
+        <w:t xml:space="preserve"> a todas las imágenes que se importan.</w:t>
       </w:r>
     </w:p>
     <w:p>
@@ -8084,10 +8972,16 @@
           <w:b/>
           <w:bCs/>
         </w:rPr>
-        <w:t xml:space="preserve">- MenuPrincipal() : void </w:t>
-      </w:r>
-      <w:r>
-        <w:t>=&gt; Ejecutar el menú principal</w:t>
+        <w:t xml:space="preserve">- Buscar() : void </w:t>
+      </w:r>
+      <w:r>
+        <w:rPr>
+          <w:color w:val="FF0000"/>
+        </w:rPr>
+        <w:t>=&gt;</w:t>
+      </w:r>
+      <w:r>
+        <w:t xml:space="preserve"> Ejecutar alguna búsqueda dentro de las imágenes que se han guardado en la biblioteca.</w:t>
       </w:r>
     </w:p>
     <w:p>
@@ -8104,56 +8998,16 @@
           <w:b/>
           <w:bCs/>
         </w:rPr>
-        <w:t xml:space="preserve">- ImportarImagenes(string path) : void </w:t>
-      </w:r>
-      <w:r>
-        <w:t>=&gt; Metodo que sirve pa</w:t>
-      </w:r>
-      <w:r>
-        <w:t>ra importar imágenes. Estas son copiadas desde el path especificado hasta la carpeta Temp (AreaTrabajo). En esta, esta disponible para ser modificada por el programa y si se quiere guardar, se agrega a la biblioteca (carpeta Files). Cuando se realiza esto, se pueden asignar etiquetas</w:t>
-      </w:r>
-      <w:r>
-        <w:t xml:space="preserve"> a todas las imágenes que se importan.</w:t>
-      </w:r>
-    </w:p>
-    <w:p>
-      <w:pPr>
-        <w:pStyle w:val="Prrafodelista"/>
-        <w:numPr>
-          <w:ilvl w:val="0"/>
-          <w:numId w:val="22"/>
-        </w:numPr>
-        <w:jc w:val="both"/>
-      </w:pPr>
-      <w:r>
-        <w:rPr>
-          <w:b/>
-          <w:bCs/>
-        </w:rPr>
-        <w:t xml:space="preserve">- Buscar() : void </w:t>
-      </w:r>
-      <w:r>
-        <w:t>=&gt; Ejecutar alguna búsqueda dentro de las imágenes que se han guardado en la biblioteca.</w:t>
-      </w:r>
-    </w:p>
-    <w:p>
-      <w:pPr>
-        <w:pStyle w:val="Prrafodelista"/>
-        <w:numPr>
-          <w:ilvl w:val="0"/>
-          <w:numId w:val="22"/>
-        </w:numPr>
-        <w:jc w:val="both"/>
-      </w:pPr>
-      <w:r>
-        <w:rPr>
-          <w:b/>
-          <w:bCs/>
-        </w:rPr>
         <w:t xml:space="preserve">- AgregarImagenesAlAreaTrabajo() : void </w:t>
       </w:r>
       <w:r>
-        <w:t>=&gt; Método que sirve para mover imágenes de la biblioteca al AreaTrabajo</w:t>
+        <w:rPr>
+          <w:color w:val="FF0000"/>
+        </w:rPr>
+        <w:t>=&gt;</w:t>
+      </w:r>
+      <w:r>
+        <w:t xml:space="preserve"> Método que sirve para mover imágenes de la biblioteca al AreaTrabajo</w:t>
       </w:r>
     </w:p>
     <w:p>
@@ -8174,7 +9028,13 @@
         <w:t xml:space="preserve">- Producir() : void </w:t>
       </w:r>
       <w:r>
-        <w:t xml:space="preserve">=&gt; Ejecutar la producción de imágenes que se han agregado al </w:t>
+        <w:rPr>
+          <w:color w:val="FF0000"/>
+        </w:rPr>
+        <w:t>=&gt;</w:t>
+      </w:r>
+      <w:r>
+        <w:t xml:space="preserve"> Ejecutar la producción de imágenes que se han agregado al </w:t>
       </w:r>
       <w:r>
         <w:t>AreaTrabajo</w:t>
@@ -8203,10 +9063,24 @@
           <w:b/>
           <w:bCs/>
         </w:rPr>
-        <w:t xml:space="preserve">- Etiquetar() : void </w:t>
-      </w:r>
-      <w:r>
-        <w:t>=&gt; Agregar alguna etiqueta a una imagen de la biblioteca</w:t>
+        <w:t>- Etiquetar() : void</w:t>
+      </w:r>
+      <w:r>
+        <w:rPr>
+          <w:b/>
+          <w:bCs/>
+          <w:color w:val="FF0000"/>
+        </w:rPr>
+        <w:t xml:space="preserve"> </w:t>
+      </w:r>
+      <w:r>
+        <w:rPr>
+          <w:color w:val="FF0000"/>
+        </w:rPr>
+        <w:t xml:space="preserve">=&gt; </w:t>
+      </w:r>
+      <w:r>
+        <w:t>Agregar alguna etiqueta a una imagen de la biblioteca</w:t>
       </w:r>
     </w:p>
     <w:p>
@@ -8226,7 +9100,13 @@
         <w:t xml:space="preserve">- ObtenerInfoImagen() : void </w:t>
       </w:r>
       <w:r>
-        <w:t>=&gt; Obtener toda la información posible acerca de una o varias imágenes guardadas en la biblioteca</w:t>
+        <w:rPr>
+          <w:color w:val="FF0000"/>
+        </w:rPr>
+        <w:t>=&gt;</w:t>
+      </w:r>
+      <w:r>
+        <w:t xml:space="preserve"> Obtener toda la información posible acerca de una o varias imágenes guardadas en la biblioteca</w:t>
       </w:r>
     </w:p>
     <w:p>
@@ -8246,7 +9126,13 @@
         <w:t xml:space="preserve">- Valorar() : void </w:t>
       </w:r>
       <w:r>
-        <w:t xml:space="preserve">=&gt; Valorar una o </w:t>
+        <w:rPr>
+          <w:color w:val="FF0000"/>
+        </w:rPr>
+        <w:t>=&gt;</w:t>
+      </w:r>
+      <w:r>
+        <w:t xml:space="preserve"> Valorar una o </w:t>
       </w:r>
       <w:r>
         <w:t>más</w:t>
@@ -8272,7 +9158,13 @@
         <w:t xml:space="preserve">- ActualizarBiblioteca() : void </w:t>
       </w:r>
       <w:r>
-        <w:t>=&gt; Actualizar la biblioteca actual</w:t>
+        <w:rPr>
+          <w:color w:val="FF0000"/>
+        </w:rPr>
+        <w:t>=&gt;</w:t>
+      </w:r>
+      <w:r>
+        <w:t xml:space="preserve"> Actualizar la biblioteca actual</w:t>
       </w:r>
     </w:p>
     <w:p>
@@ -8292,7 +9184,13 @@
         <w:t xml:space="preserve">- AgregarListaInteligente() : void </w:t>
       </w:r>
       <w:r>
-        <w:t>=&gt; Agregar una lista inteligente al programa</w:t>
+        <w:rPr>
+          <w:color w:val="FF0000"/>
+        </w:rPr>
+        <w:t xml:space="preserve">=&gt; </w:t>
+      </w:r>
+      <w:r>
+        <w:t>Agregar una lista inteligente al programa</w:t>
       </w:r>
     </w:p>
     <w:p>
@@ -8312,8 +9210,16 @@
         <w:rPr>
           <w:b/>
           <w:bCs/>
-        </w:rPr>
-        <w:t>ENUM: EFiltro</w:t>
+          <w:u w:val="single"/>
+        </w:rPr>
+        <w:t>ENUM</w:t>
+      </w:r>
+      <w:r>
+        <w:rPr>
+          <w:b/>
+          <w:bCs/>
+        </w:rPr>
+        <w:t>: EFiltro</w:t>
       </w:r>
     </w:p>
     <w:p>
@@ -8439,8 +9345,16 @@
         <w:rPr>
           <w:b/>
           <w:bCs/>
-        </w:rPr>
-        <w:t>ENUM: ESexo</w:t>
+          <w:u w:val="single"/>
+        </w:rPr>
+        <w:t>ENUM</w:t>
+      </w:r>
+      <w:r>
+        <w:rPr>
+          <w:b/>
+          <w:bCs/>
+        </w:rPr>
+        <w:t>: ESexo</w:t>
       </w:r>
     </w:p>
     <w:p>
@@ -8481,6 +9395,7 @@
         <w:rPr>
           <w:b/>
           <w:bCs/>
+          <w:u w:val="single"/>
         </w:rPr>
         <w:t>ENUM</w:t>
       </w:r>
@@ -8635,12 +9550,22 @@
           <w:bCs/>
         </w:rPr>
       </w:pPr>
-      <w:r>
-        <w:rPr>
-          <w:b/>
-          <w:bCs/>
-        </w:rPr>
-        <w:t>ENUM: E</w:t>
+      <w:bookmarkStart w:id="0" w:name="_GoBack"/>
+      <w:r>
+        <w:rPr>
+          <w:b/>
+          <w:bCs/>
+          <w:u w:val="single"/>
+        </w:rPr>
+        <w:t>ENUM</w:t>
+      </w:r>
+      <w:bookmarkEnd w:id="0"/>
+      <w:r>
+        <w:rPr>
+          <w:b/>
+          <w:bCs/>
+        </w:rPr>
+        <w:t>: E</w:t>
       </w:r>
       <w:r>
         <w:rPr>
@@ -16642,7 +17567,7 @@
 </file>
 
 <file path=customXml/itemProps1.xml><?xml version="1.0" encoding="utf-8"?>
-<ds:datastoreItem xmlns:ds="http://schemas.openxmlformats.org/officeDocument/2006/customXml" ds:itemID="{2F94A838-A9A4-4375-9D9D-B0F4F2A3CE4B}">
+<ds:datastoreItem xmlns:ds="http://schemas.openxmlformats.org/officeDocument/2006/customXml" ds:itemID="{7CD6CD92-2124-4528-9082-EFFDD73794FD}">
   <ds:schemaRefs>
     <ds:schemaRef ds:uri="http://schemas.openxmlformats.org/officeDocument/2006/bibliography"/>
   </ds:schemaRefs>

</xml_diff>